<commit_message>
add file srs, description screen
</commit_message>
<xml_diff>
--- a/Reports/ReportYoutubeMusic.docx
+++ b/Reports/ReportYoutubeMusic.docx
@@ -10,6 +10,7 @@
         <w:spacing w:before="360"/>
         <w:jc w:val="center"/>
         <w:rPr>
+          <w:rFonts w:cs="Times New Roman"/>
           <w:b/>
           <w:sz w:val="32"/>
           <w:szCs w:val="26"/>
@@ -17,6 +18,7 @@
       </w:pPr>
       <w:r>
         <w:rPr>
+          <w:rFonts w:cs="Times New Roman"/>
           <w:b/>
           <w:sz w:val="32"/>
           <w:szCs w:val="26"/>
@@ -28,6 +30,7 @@
       <w:pPr>
         <w:jc w:val="center"/>
         <w:rPr>
+          <w:rFonts w:cs="Times New Roman"/>
           <w:b/>
           <w:sz w:val="32"/>
           <w:szCs w:val="26"/>
@@ -35,6 +38,7 @@
       </w:pPr>
       <w:r>
         <w:rPr>
+          <w:rFonts w:cs="Times New Roman"/>
           <w:b/>
           <w:sz w:val="32"/>
           <w:szCs w:val="26"/>
@@ -46,11 +50,13 @@
       <w:pPr>
         <w:jc w:val="center"/>
         <w:rPr>
+          <w:rFonts w:cs="Times New Roman"/>
           <w:szCs w:val="26"/>
         </w:rPr>
       </w:pPr>
       <w:r>
         <w:rPr>
+          <w:rFonts w:cs="Times New Roman"/>
           <w:szCs w:val="26"/>
         </w:rPr>
         <w:t>--------------------------------</w:t>
@@ -92,7 +98,7 @@
                     <pic:cNvPicPr/>
                   </pic:nvPicPr>
                   <pic:blipFill>
-                    <a:blip r:embed="rId5">
+                    <a:blip r:embed="rId8">
                       <a:extLst>
                         <a:ext uri="{28A0092B-C50C-407E-A947-70E740481C1C}">
                           <a14:useLocalDpi xmlns:a14="http://schemas.microsoft.com/office/drawing/2010/main" val="0"/>
@@ -160,27 +166,7 @@
           <w:sz w:val="40"/>
           <w:szCs w:val="44"/>
         </w:rPr>
-        <w:t xml:space="preserve">Lập </w:t>
-      </w:r>
-      <w:r>
-        <w:rPr>
-          <w:rFonts w:cs="Times New Roman"/>
-          <w:b/>
-          <w:color w:val="0070C0"/>
-          <w:sz w:val="40"/>
-          <w:szCs w:val="44"/>
-        </w:rPr>
-        <w:t>Trình Di Động Trên I</w:t>
-      </w:r>
-      <w:r>
-        <w:rPr>
-          <w:rFonts w:cs="Times New Roman"/>
-          <w:b/>
-          <w:color w:val="0070C0"/>
-          <w:sz w:val="40"/>
-          <w:szCs w:val="44"/>
-        </w:rPr>
-        <w:t>OS</w:t>
+        <w:t>Lập Trình Di Động Trên IOS</w:t>
       </w:r>
     </w:p>
     <w:p>
@@ -294,7 +280,7 @@
           <w:sz w:val="28"/>
           <w:szCs w:val="28"/>
         </w:rPr>
-        <w:t>Bùi Thị Phương Thảo</w:t>
+        <w:t>Tiêu Kim Cương</w:t>
       </w:r>
     </w:p>
     <w:p>
@@ -330,21 +316,17 @@
         <w:ind w:left="3119"/>
         <w:rPr>
           <w:rFonts w:cs="Times New Roman"/>
-          <w:szCs w:val="26"/>
-        </w:rPr>
-      </w:pPr>
-      <w:r>
-        <w:rPr>
-          <w:rFonts w:cs="Times New Roman"/>
-          <w:szCs w:val="26"/>
-        </w:rPr>
-        <w:t xml:space="preserve">Trần Trọng Hiếu - </w:t>
-      </w:r>
-      <w:r>
-        <w:rPr>
-          <w:rFonts w:cs="Times New Roman"/>
-        </w:rPr>
-        <w:t>19211TT1201</w:t>
+          <w:sz w:val="28"/>
+          <w:szCs w:val="28"/>
+        </w:rPr>
+      </w:pPr>
+      <w:r>
+        <w:rPr>
+          <w:rFonts w:cs="Times New Roman"/>
+          <w:sz w:val="28"/>
+          <w:szCs w:val="28"/>
+        </w:rPr>
+        <w:t>Trần Trọng Hiếu - 19211TT1201</w:t>
       </w:r>
     </w:p>
     <w:p>
@@ -357,27 +339,17 @@
         <w:ind w:left="3119"/>
         <w:rPr>
           <w:rFonts w:cs="Times New Roman"/>
-          <w:szCs w:val="26"/>
-        </w:rPr>
-      </w:pPr>
-      <w:r>
-        <w:rPr>
-          <w:rFonts w:cs="Times New Roman"/>
-        </w:rPr>
-        <w:t xml:space="preserve">Trần Ngọc Nam </w:t>
-      </w:r>
-      <w:r>
-        <w:rPr>
-          <w:rFonts w:cs="Times New Roman"/>
-          <w:szCs w:val="26"/>
-        </w:rPr>
-        <w:t xml:space="preserve">- </w:t>
-      </w:r>
-      <w:r>
-        <w:rPr>
-          <w:rFonts w:cs="Times New Roman"/>
-        </w:rPr>
-        <w:t>19211TT1485</w:t>
+          <w:sz w:val="28"/>
+          <w:szCs w:val="28"/>
+        </w:rPr>
+      </w:pPr>
+      <w:r>
+        <w:rPr>
+          <w:rFonts w:cs="Times New Roman"/>
+          <w:sz w:val="28"/>
+          <w:szCs w:val="28"/>
+        </w:rPr>
+        <w:t>Trần Ngọc Nam - 19211TT1485</w:t>
       </w:r>
     </w:p>
     <w:p>
@@ -390,39 +362,17 @@
         <w:ind w:left="3119"/>
         <w:rPr>
           <w:rFonts w:cs="Times New Roman"/>
-          <w:szCs w:val="26"/>
-        </w:rPr>
-      </w:pPr>
-      <w:r>
-        <w:rPr>
-          <w:rFonts w:cs="Times New Roman"/>
-        </w:rPr>
-        <w:t>Phạm N</w:t>
-      </w:r>
-      <w:r>
-        <w:rPr>
-          <w:rFonts w:cs="Times New Roman"/>
-        </w:rPr>
-        <w:t>g</w:t>
-      </w:r>
-      <w:r>
-        <w:rPr>
-          <w:rFonts w:cs="Times New Roman"/>
-        </w:rPr>
-        <w:t xml:space="preserve">ọc Minh </w:t>
-      </w:r>
-      <w:r>
-        <w:rPr>
-          <w:rFonts w:cs="Times New Roman"/>
-          <w:szCs w:val="26"/>
-        </w:rPr>
-        <w:t xml:space="preserve">- </w:t>
-      </w:r>
-      <w:r>
-        <w:rPr>
-          <w:rFonts w:cs="Times New Roman"/>
-        </w:rPr>
-        <w:t>19211TT1282</w:t>
+          <w:sz w:val="28"/>
+          <w:szCs w:val="28"/>
+        </w:rPr>
+      </w:pPr>
+      <w:r>
+        <w:rPr>
+          <w:rFonts w:cs="Times New Roman"/>
+          <w:sz w:val="28"/>
+          <w:szCs w:val="28"/>
+        </w:rPr>
+        <w:t>Phạm Ngọc Minh - 19211TT1282</w:t>
       </w:r>
     </w:p>
     <w:p>
@@ -435,21 +385,17 @@
         <w:ind w:left="3119"/>
         <w:rPr>
           <w:rFonts w:cs="Times New Roman"/>
-          <w:szCs w:val="26"/>
-        </w:rPr>
-      </w:pPr>
-      <w:r>
-        <w:rPr>
-          <w:rFonts w:cs="Times New Roman"/>
-          <w:szCs w:val="26"/>
-        </w:rPr>
-        <w:t xml:space="preserve">Nguyễn Ngọc Trường - </w:t>
-      </w:r>
-      <w:r>
-        <w:rPr>
-          <w:rFonts w:cs="Times New Roman"/>
-        </w:rPr>
-        <w:t>19211TT1221</w:t>
+          <w:sz w:val="28"/>
+          <w:szCs w:val="28"/>
+        </w:rPr>
+      </w:pPr>
+      <w:r>
+        <w:rPr>
+          <w:rFonts w:cs="Times New Roman"/>
+          <w:sz w:val="28"/>
+          <w:szCs w:val="28"/>
+        </w:rPr>
+        <w:t>Nguyễn Ngọc Trường - 19211TT1221</w:t>
       </w:r>
     </w:p>
     <w:p>
@@ -462,20 +408,17 @@
         <w:ind w:left="3119"/>
         <w:rPr>
           <w:rFonts w:cs="Times New Roman"/>
-          <w:szCs w:val="26"/>
-        </w:rPr>
-      </w:pPr>
-      <w:r>
-        <w:rPr>
-          <w:rFonts w:cs="Times New Roman"/>
-        </w:rPr>
-        <w:t xml:space="preserve">Ngô Bảy Hên - </w:t>
-      </w:r>
-      <w:r>
-        <w:rPr>
-          <w:rFonts w:cs="Times New Roman"/>
-        </w:rPr>
-        <w:t>19211TT1120</w:t>
+          <w:sz w:val="28"/>
+          <w:szCs w:val="28"/>
+        </w:rPr>
+      </w:pPr>
+      <w:r>
+        <w:rPr>
+          <w:rFonts w:cs="Times New Roman"/>
+          <w:sz w:val="28"/>
+          <w:szCs w:val="28"/>
+        </w:rPr>
+        <w:t>Ngô Bảy Hên - 19211TT1120</w:t>
       </w:r>
     </w:p>
     <w:p>
@@ -490,6 +433,7 @@
       </w:pPr>
       <w:r>
         <w:rPr>
+          <w:rFonts w:cs="Times New Roman"/>
           <w:sz w:val="28"/>
           <w:szCs w:val="26"/>
         </w:rPr>
@@ -497,6 +441,7 @@
       </w:r>
       <w:r>
         <w:rPr>
+          <w:rFonts w:cs="Times New Roman"/>
           <w:sz w:val="28"/>
           <w:szCs w:val="26"/>
         </w:rPr>
@@ -505,6 +450,7 @@
       </w:r>
       <w:r>
         <w:rPr>
+          <w:rFonts w:cs="Times New Roman"/>
           <w:sz w:val="28"/>
           <w:szCs w:val="26"/>
         </w:rPr>
@@ -512,6 +458,7 @@
       </w:r>
       <w:r>
         <w:rPr>
+          <w:rFonts w:cs="Times New Roman"/>
           <w:sz w:val="28"/>
           <w:szCs w:val="26"/>
         </w:rPr>
@@ -526,12 +473,14 @@
         <w:spacing w:after="360" w:line="720" w:lineRule="auto"/>
         <w:jc w:val="center"/>
         <w:rPr>
+          <w:rFonts w:cs="Times New Roman"/>
           <w:sz w:val="28"/>
           <w:szCs w:val="26"/>
         </w:rPr>
       </w:pPr>
       <w:r>
         <w:rPr>
+          <w:rFonts w:cs="Times New Roman"/>
           <w:i/>
           <w:sz w:val="28"/>
           <w:szCs w:val="26"/>
@@ -540,6 +489,7 @@
       </w:r>
       <w:r>
         <w:rPr>
+          <w:rFonts w:cs="Times New Roman"/>
           <w:sz w:val="28"/>
           <w:szCs w:val="26"/>
         </w:rPr>
@@ -547,6 +497,7 @@
       </w:r>
       <w:r>
         <w:rPr>
+          <w:rFonts w:cs="Times New Roman"/>
           <w:sz w:val="28"/>
           <w:szCs w:val="26"/>
         </w:rPr>
@@ -554,35 +505,3363 @@
       </w:r>
       <w:r>
         <w:rPr>
+          <w:rFonts w:cs="Times New Roman"/>
           <w:sz w:val="28"/>
           <w:szCs w:val="26"/>
         </w:rPr>
-        <w:t xml:space="preserve"> tháng </w:t>
-      </w:r>
-      <w:r>
-        <w:rPr>
+        <w:t xml:space="preserve"> tháng 06 năm 2021</w:t>
+      </w:r>
+    </w:p>
+    <w:p>
+      <w:pPr>
+        <w:spacing w:line="480" w:lineRule="auto"/>
+        <w:jc w:val="center"/>
+        <w:rPr>
+          <w:rFonts w:cs="Times New Roman"/>
+          <w:b/>
+          <w:sz w:val="32"/>
+          <w:szCs w:val="32"/>
+        </w:rPr>
+      </w:pPr>
+      <w:r>
+        <w:rPr>
+          <w:rFonts w:cs="Times New Roman"/>
+          <w:b/>
+          <w:sz w:val="32"/>
+          <w:szCs w:val="32"/>
+        </w:rPr>
+        <w:lastRenderedPageBreak/>
+        <w:t>NHẬT KÝ HOẠT ĐỘNG NHÓM</w:t>
+      </w:r>
+    </w:p>
+    <w:tbl>
+      <w:tblPr>
+        <w:tblW w:w="9747" w:type="dxa"/>
+        <w:tblBorders>
+          <w:top w:val="single" w:sz="4" w:space="0" w:color="000000"/>
+          <w:left w:val="single" w:sz="4" w:space="0" w:color="000000"/>
+          <w:bottom w:val="single" w:sz="4" w:space="0" w:color="000000"/>
+          <w:right w:val="single" w:sz="4" w:space="0" w:color="000000"/>
+          <w:insideH w:val="single" w:sz="4" w:space="0" w:color="000000"/>
+          <w:insideV w:val="single" w:sz="4" w:space="0" w:color="000000"/>
+        </w:tblBorders>
+        <w:tblLook w:val="00A0" w:firstRow="1" w:lastRow="0" w:firstColumn="1" w:lastColumn="0" w:noHBand="0" w:noVBand="0"/>
+      </w:tblPr>
+      <w:tblGrid>
+        <w:gridCol w:w="746"/>
+        <w:gridCol w:w="2700"/>
+        <w:gridCol w:w="2526"/>
+        <w:gridCol w:w="1258"/>
+        <w:gridCol w:w="1263"/>
+        <w:gridCol w:w="1254"/>
+      </w:tblGrid>
+      <w:tr>
+        <w:trPr>
+          <w:trHeight w:val="593"/>
+        </w:trPr>
+        <w:tc>
+          <w:tcPr>
+            <w:tcW w:w="746" w:type="dxa"/>
+          </w:tcPr>
+          <w:p>
+            <w:pPr>
+              <w:tabs>
+                <w:tab w:val="left" w:pos="1020"/>
+              </w:tabs>
+              <w:jc w:val="center"/>
+              <w:rPr>
+                <w:rFonts w:cs="Times New Roman"/>
+                <w:b/>
+                <w:sz w:val="28"/>
+                <w:szCs w:val="26"/>
+              </w:rPr>
+            </w:pPr>
+            <w:r>
+              <w:rPr>
+                <w:rFonts w:cs="Times New Roman"/>
+                <w:b/>
+                <w:sz w:val="28"/>
+                <w:szCs w:val="26"/>
+              </w:rPr>
+              <w:t>STT</w:t>
+            </w:r>
+          </w:p>
+        </w:tc>
+        <w:tc>
+          <w:tcPr>
+            <w:tcW w:w="2700" w:type="dxa"/>
+          </w:tcPr>
+          <w:p>
+            <w:pPr>
+              <w:tabs>
+                <w:tab w:val="left" w:pos="1020"/>
+              </w:tabs>
+              <w:jc w:val="center"/>
+              <w:rPr>
+                <w:rFonts w:cs="Times New Roman"/>
+                <w:b/>
+                <w:sz w:val="28"/>
+                <w:szCs w:val="26"/>
+              </w:rPr>
+            </w:pPr>
+            <w:r>
+              <w:rPr>
+                <w:rFonts w:cs="Times New Roman"/>
+                <w:b/>
+                <w:sz w:val="28"/>
+                <w:szCs w:val="26"/>
+              </w:rPr>
+              <w:t>Họ và tên</w:t>
+            </w:r>
+          </w:p>
+        </w:tc>
+        <w:tc>
+          <w:tcPr>
+            <w:tcW w:w="2526" w:type="dxa"/>
+          </w:tcPr>
+          <w:p>
+            <w:pPr>
+              <w:tabs>
+                <w:tab w:val="left" w:pos="1020"/>
+              </w:tabs>
+              <w:jc w:val="center"/>
+              <w:rPr>
+                <w:rFonts w:cs="Times New Roman"/>
+                <w:b/>
+                <w:sz w:val="28"/>
+                <w:szCs w:val="26"/>
+              </w:rPr>
+            </w:pPr>
+            <w:r>
+              <w:rPr>
+                <w:rFonts w:cs="Times New Roman"/>
+                <w:b/>
+                <w:sz w:val="28"/>
+                <w:szCs w:val="26"/>
+              </w:rPr>
+              <w:t>Công việc đã thực hiện</w:t>
+            </w:r>
+          </w:p>
+        </w:tc>
+        <w:tc>
+          <w:tcPr>
+            <w:tcW w:w="1258" w:type="dxa"/>
+          </w:tcPr>
+          <w:p>
+            <w:pPr>
+              <w:tabs>
+                <w:tab w:val="left" w:pos="1020"/>
+              </w:tabs>
+              <w:jc w:val="center"/>
+              <w:rPr>
+                <w:rFonts w:cs="Times New Roman"/>
+                <w:b/>
+                <w:sz w:val="28"/>
+                <w:szCs w:val="26"/>
+              </w:rPr>
+            </w:pPr>
+            <w:r>
+              <w:rPr>
+                <w:rFonts w:cs="Times New Roman"/>
+                <w:b/>
+                <w:sz w:val="28"/>
+                <w:szCs w:val="26"/>
+              </w:rPr>
+              <w:t>Tự đánh giá</w:t>
+            </w:r>
+          </w:p>
+        </w:tc>
+        <w:tc>
+          <w:tcPr>
+            <w:tcW w:w="1263" w:type="dxa"/>
+          </w:tcPr>
+          <w:p>
+            <w:pPr>
+              <w:tabs>
+                <w:tab w:val="left" w:pos="1020"/>
+              </w:tabs>
+              <w:jc w:val="center"/>
+              <w:rPr>
+                <w:rFonts w:cs="Times New Roman"/>
+                <w:b/>
+                <w:sz w:val="28"/>
+                <w:szCs w:val="26"/>
+              </w:rPr>
+            </w:pPr>
+            <w:r>
+              <w:rPr>
+                <w:rFonts w:cs="Times New Roman"/>
+                <w:b/>
+                <w:sz w:val="28"/>
+                <w:szCs w:val="26"/>
+              </w:rPr>
+              <w:t>Nhóm đánh giá</w:t>
+            </w:r>
+          </w:p>
+        </w:tc>
+        <w:tc>
+          <w:tcPr>
+            <w:tcW w:w="1254" w:type="dxa"/>
+            <w:vAlign w:val="center"/>
+          </w:tcPr>
+          <w:p>
+            <w:pPr>
+              <w:tabs>
+                <w:tab w:val="left" w:pos="1020"/>
+              </w:tabs>
+              <w:jc w:val="center"/>
+              <w:rPr>
+                <w:rFonts w:cs="Times New Roman"/>
+                <w:b/>
+                <w:sz w:val="28"/>
+                <w:szCs w:val="26"/>
+              </w:rPr>
+            </w:pPr>
+            <w:r>
+              <w:rPr>
+                <w:rFonts w:cs="Times New Roman"/>
+                <w:b/>
+                <w:sz w:val="28"/>
+                <w:szCs w:val="26"/>
+              </w:rPr>
+              <w:t>Chữ ký</w:t>
+            </w:r>
+          </w:p>
+        </w:tc>
+      </w:tr>
+      <w:tr>
+        <w:trPr>
+          <w:trHeight w:val="809"/>
+        </w:trPr>
+        <w:tc>
+          <w:tcPr>
+            <w:tcW w:w="746" w:type="dxa"/>
+          </w:tcPr>
+          <w:p>
+            <w:pPr>
+              <w:tabs>
+                <w:tab w:val="left" w:pos="1020"/>
+              </w:tabs>
+              <w:jc w:val="center"/>
+              <w:rPr>
+                <w:rFonts w:cs="Times New Roman"/>
+                <w:sz w:val="28"/>
+                <w:szCs w:val="26"/>
+              </w:rPr>
+            </w:pPr>
+            <w:r>
+              <w:rPr>
+                <w:rFonts w:cs="Times New Roman"/>
+                <w:sz w:val="28"/>
+                <w:szCs w:val="26"/>
+              </w:rPr>
+              <w:t>1</w:t>
+            </w:r>
+          </w:p>
+        </w:tc>
+        <w:tc>
+          <w:tcPr>
+            <w:tcW w:w="2700" w:type="dxa"/>
+          </w:tcPr>
+          <w:p>
+            <w:pPr>
+              <w:tabs>
+                <w:tab w:val="left" w:pos="1020"/>
+              </w:tabs>
+              <w:rPr>
+                <w:rFonts w:cs="Times New Roman"/>
+                <w:sz w:val="28"/>
+                <w:szCs w:val="26"/>
+              </w:rPr>
+            </w:pPr>
+            <w:r>
+              <w:rPr>
+                <w:rFonts w:cs="Times New Roman"/>
+                <w:sz w:val="28"/>
+                <w:szCs w:val="26"/>
+              </w:rPr>
+              <w:t>Trần Trọng Hiếu</w:t>
+            </w:r>
+          </w:p>
+        </w:tc>
+        <w:tc>
+          <w:tcPr>
+            <w:tcW w:w="2526" w:type="dxa"/>
+          </w:tcPr>
+          <w:p>
+            <w:pPr>
+              <w:tabs>
+                <w:tab w:val="left" w:pos="1020"/>
+              </w:tabs>
+              <w:rPr>
+                <w:rFonts w:cs="Times New Roman"/>
+                <w:sz w:val="28"/>
+                <w:szCs w:val="26"/>
+              </w:rPr>
+            </w:pPr>
+          </w:p>
+        </w:tc>
+        <w:tc>
+          <w:tcPr>
+            <w:tcW w:w="1258" w:type="dxa"/>
+            <w:vAlign w:val="center"/>
+          </w:tcPr>
+          <w:p>
+            <w:pPr>
+              <w:tabs>
+                <w:tab w:val="left" w:pos="1020"/>
+              </w:tabs>
+              <w:jc w:val="center"/>
+              <w:rPr>
+                <w:rFonts w:cs="Times New Roman"/>
+                <w:sz w:val="28"/>
+                <w:szCs w:val="26"/>
+              </w:rPr>
+            </w:pPr>
+            <w:r>
+              <w:rPr>
+                <w:rFonts w:cs="Times New Roman"/>
+                <w:sz w:val="28"/>
+                <w:szCs w:val="26"/>
+              </w:rPr>
+              <w:t>9</w:t>
+            </w:r>
+          </w:p>
+        </w:tc>
+        <w:tc>
+          <w:tcPr>
+            <w:tcW w:w="1263" w:type="dxa"/>
+            <w:vAlign w:val="center"/>
+          </w:tcPr>
+          <w:p>
+            <w:pPr>
+              <w:tabs>
+                <w:tab w:val="left" w:pos="1020"/>
+              </w:tabs>
+              <w:jc w:val="center"/>
+              <w:rPr>
+                <w:rFonts w:cs="Times New Roman"/>
+                <w:sz w:val="28"/>
+                <w:szCs w:val="26"/>
+              </w:rPr>
+            </w:pPr>
+            <w:r>
+              <w:rPr>
+                <w:rFonts w:cs="Times New Roman"/>
+                <w:sz w:val="28"/>
+                <w:szCs w:val="26"/>
+              </w:rPr>
+              <w:t>10</w:t>
+            </w:r>
+          </w:p>
+        </w:tc>
+        <w:tc>
+          <w:tcPr>
+            <w:tcW w:w="1254" w:type="dxa"/>
+          </w:tcPr>
+          <w:p>
+            <w:pPr>
+              <w:tabs>
+                <w:tab w:val="left" w:pos="1020"/>
+              </w:tabs>
+              <w:jc w:val="center"/>
+              <w:rPr>
+                <w:rFonts w:cs="Times New Roman"/>
+                <w:sz w:val="28"/>
+                <w:szCs w:val="26"/>
+              </w:rPr>
+            </w:pPr>
+          </w:p>
+        </w:tc>
+      </w:tr>
+      <w:tr>
+        <w:trPr>
+          <w:trHeight w:val="890"/>
+        </w:trPr>
+        <w:tc>
+          <w:tcPr>
+            <w:tcW w:w="746" w:type="dxa"/>
+          </w:tcPr>
+          <w:p>
+            <w:pPr>
+              <w:tabs>
+                <w:tab w:val="left" w:pos="1020"/>
+              </w:tabs>
+              <w:jc w:val="center"/>
+              <w:rPr>
+                <w:rFonts w:cs="Times New Roman"/>
+                <w:sz w:val="28"/>
+                <w:szCs w:val="26"/>
+              </w:rPr>
+            </w:pPr>
+            <w:r>
+              <w:rPr>
+                <w:rFonts w:cs="Times New Roman"/>
+                <w:sz w:val="28"/>
+                <w:szCs w:val="26"/>
+              </w:rPr>
+              <w:t>2</w:t>
+            </w:r>
+          </w:p>
+        </w:tc>
+        <w:tc>
+          <w:tcPr>
+            <w:tcW w:w="2700" w:type="dxa"/>
+          </w:tcPr>
+          <w:p>
+            <w:pPr>
+              <w:tabs>
+                <w:tab w:val="left" w:pos="1020"/>
+              </w:tabs>
+              <w:rPr>
+                <w:rFonts w:cs="Times New Roman"/>
+                <w:sz w:val="28"/>
+                <w:szCs w:val="26"/>
+              </w:rPr>
+            </w:pPr>
+            <w:r>
+              <w:rPr>
+                <w:rFonts w:cs="Times New Roman"/>
+                <w:sz w:val="28"/>
+                <w:szCs w:val="26"/>
+              </w:rPr>
+              <w:t>Trần Ngọc Nam</w:t>
+            </w:r>
+          </w:p>
+        </w:tc>
+        <w:tc>
+          <w:tcPr>
+            <w:tcW w:w="2526" w:type="dxa"/>
+          </w:tcPr>
+          <w:p>
+            <w:pPr>
+              <w:tabs>
+                <w:tab w:val="left" w:pos="1020"/>
+              </w:tabs>
+              <w:rPr>
+                <w:rFonts w:cs="Times New Roman"/>
+                <w:sz w:val="28"/>
+                <w:szCs w:val="26"/>
+              </w:rPr>
+            </w:pPr>
+          </w:p>
+        </w:tc>
+        <w:tc>
+          <w:tcPr>
+            <w:tcW w:w="1258" w:type="dxa"/>
+            <w:vAlign w:val="center"/>
+          </w:tcPr>
+          <w:p>
+            <w:pPr>
+              <w:tabs>
+                <w:tab w:val="left" w:pos="1020"/>
+              </w:tabs>
+              <w:jc w:val="center"/>
+              <w:rPr>
+                <w:rFonts w:cs="Times New Roman"/>
+                <w:sz w:val="28"/>
+                <w:szCs w:val="26"/>
+              </w:rPr>
+            </w:pPr>
+          </w:p>
+        </w:tc>
+        <w:tc>
+          <w:tcPr>
+            <w:tcW w:w="1263" w:type="dxa"/>
+            <w:vAlign w:val="center"/>
+          </w:tcPr>
+          <w:p>
+            <w:pPr>
+              <w:tabs>
+                <w:tab w:val="left" w:pos="1020"/>
+              </w:tabs>
+              <w:jc w:val="center"/>
+              <w:rPr>
+                <w:rFonts w:cs="Times New Roman"/>
+                <w:sz w:val="28"/>
+                <w:szCs w:val="26"/>
+              </w:rPr>
+            </w:pPr>
+          </w:p>
+        </w:tc>
+        <w:tc>
+          <w:tcPr>
+            <w:tcW w:w="1254" w:type="dxa"/>
+          </w:tcPr>
+          <w:p>
+            <w:pPr>
+              <w:tabs>
+                <w:tab w:val="left" w:pos="1020"/>
+              </w:tabs>
+              <w:jc w:val="center"/>
+              <w:rPr>
+                <w:rFonts w:cs="Times New Roman"/>
+                <w:sz w:val="28"/>
+                <w:szCs w:val="26"/>
+              </w:rPr>
+            </w:pPr>
+          </w:p>
+        </w:tc>
+      </w:tr>
+      <w:tr>
+        <w:trPr>
+          <w:trHeight w:val="1070"/>
+        </w:trPr>
+        <w:tc>
+          <w:tcPr>
+            <w:tcW w:w="746" w:type="dxa"/>
+          </w:tcPr>
+          <w:p>
+            <w:pPr>
+              <w:tabs>
+                <w:tab w:val="left" w:pos="1020"/>
+              </w:tabs>
+              <w:jc w:val="center"/>
+              <w:rPr>
+                <w:rFonts w:cs="Times New Roman"/>
+                <w:sz w:val="28"/>
+                <w:szCs w:val="26"/>
+              </w:rPr>
+            </w:pPr>
+            <w:r>
+              <w:rPr>
+                <w:rFonts w:cs="Times New Roman"/>
+                <w:sz w:val="28"/>
+                <w:szCs w:val="26"/>
+              </w:rPr>
+              <w:t>3</w:t>
+            </w:r>
+          </w:p>
+        </w:tc>
+        <w:tc>
+          <w:tcPr>
+            <w:tcW w:w="2700" w:type="dxa"/>
+          </w:tcPr>
+          <w:p>
+            <w:pPr>
+              <w:tabs>
+                <w:tab w:val="left" w:pos="1020"/>
+              </w:tabs>
+              <w:rPr>
+                <w:rFonts w:cs="Times New Roman"/>
+                <w:sz w:val="28"/>
+                <w:szCs w:val="26"/>
+              </w:rPr>
+            </w:pPr>
+            <w:r>
+              <w:rPr>
+                <w:rFonts w:cs="Times New Roman"/>
+                <w:sz w:val="28"/>
+                <w:szCs w:val="26"/>
+              </w:rPr>
+              <w:t>Phạm Ngọc Minh</w:t>
+            </w:r>
+          </w:p>
+        </w:tc>
+        <w:tc>
+          <w:tcPr>
+            <w:tcW w:w="2526" w:type="dxa"/>
+          </w:tcPr>
+          <w:p>
+            <w:pPr>
+              <w:tabs>
+                <w:tab w:val="left" w:pos="1020"/>
+              </w:tabs>
+              <w:rPr>
+                <w:rFonts w:cs="Times New Roman"/>
+                <w:sz w:val="28"/>
+                <w:szCs w:val="26"/>
+              </w:rPr>
+            </w:pPr>
+          </w:p>
+        </w:tc>
+        <w:tc>
+          <w:tcPr>
+            <w:tcW w:w="1258" w:type="dxa"/>
+            <w:vAlign w:val="center"/>
+          </w:tcPr>
+          <w:p>
+            <w:pPr>
+              <w:tabs>
+                <w:tab w:val="left" w:pos="1020"/>
+              </w:tabs>
+              <w:jc w:val="center"/>
+              <w:rPr>
+                <w:rFonts w:cs="Times New Roman"/>
+                <w:sz w:val="28"/>
+                <w:szCs w:val="26"/>
+              </w:rPr>
+            </w:pPr>
+          </w:p>
+        </w:tc>
+        <w:tc>
+          <w:tcPr>
+            <w:tcW w:w="1263" w:type="dxa"/>
+            <w:vAlign w:val="center"/>
+          </w:tcPr>
+          <w:p>
+            <w:pPr>
+              <w:tabs>
+                <w:tab w:val="left" w:pos="1020"/>
+              </w:tabs>
+              <w:jc w:val="center"/>
+              <w:rPr>
+                <w:rFonts w:cs="Times New Roman"/>
+                <w:sz w:val="28"/>
+                <w:szCs w:val="26"/>
+              </w:rPr>
+            </w:pPr>
+          </w:p>
+        </w:tc>
+        <w:tc>
+          <w:tcPr>
+            <w:tcW w:w="1254" w:type="dxa"/>
+          </w:tcPr>
+          <w:p>
+            <w:pPr>
+              <w:tabs>
+                <w:tab w:val="left" w:pos="1020"/>
+              </w:tabs>
+              <w:jc w:val="center"/>
+              <w:rPr>
+                <w:rFonts w:cs="Times New Roman"/>
+                <w:sz w:val="28"/>
+                <w:szCs w:val="26"/>
+              </w:rPr>
+            </w:pPr>
+          </w:p>
+        </w:tc>
+      </w:tr>
+      <w:tr>
+        <w:trPr>
+          <w:trHeight w:val="980"/>
+        </w:trPr>
+        <w:tc>
+          <w:tcPr>
+            <w:tcW w:w="746" w:type="dxa"/>
+          </w:tcPr>
+          <w:p>
+            <w:pPr>
+              <w:tabs>
+                <w:tab w:val="left" w:pos="1020"/>
+              </w:tabs>
+              <w:jc w:val="center"/>
+              <w:rPr>
+                <w:rFonts w:cs="Times New Roman"/>
+                <w:sz w:val="28"/>
+                <w:szCs w:val="26"/>
+              </w:rPr>
+            </w:pPr>
+            <w:r>
+              <w:rPr>
+                <w:rFonts w:cs="Times New Roman"/>
+                <w:sz w:val="28"/>
+                <w:szCs w:val="26"/>
+              </w:rPr>
+              <w:t>4</w:t>
+            </w:r>
+          </w:p>
+        </w:tc>
+        <w:tc>
+          <w:tcPr>
+            <w:tcW w:w="2700" w:type="dxa"/>
+          </w:tcPr>
+          <w:p>
+            <w:pPr>
+              <w:tabs>
+                <w:tab w:val="left" w:pos="1020"/>
+              </w:tabs>
+              <w:rPr>
+                <w:rFonts w:cs="Times New Roman"/>
+                <w:sz w:val="28"/>
+                <w:szCs w:val="26"/>
+              </w:rPr>
+            </w:pPr>
+            <w:r>
+              <w:rPr>
+                <w:rFonts w:cs="Times New Roman"/>
+                <w:sz w:val="28"/>
+                <w:szCs w:val="26"/>
+              </w:rPr>
+              <w:t>Nguyễn Ngọc Trường</w:t>
+            </w:r>
+          </w:p>
+        </w:tc>
+        <w:tc>
+          <w:tcPr>
+            <w:tcW w:w="2526" w:type="dxa"/>
+          </w:tcPr>
+          <w:p>
+            <w:pPr>
+              <w:tabs>
+                <w:tab w:val="left" w:pos="1020"/>
+              </w:tabs>
+              <w:rPr>
+                <w:rFonts w:cs="Times New Roman"/>
+                <w:sz w:val="28"/>
+                <w:szCs w:val="26"/>
+              </w:rPr>
+            </w:pPr>
+          </w:p>
+        </w:tc>
+        <w:tc>
+          <w:tcPr>
+            <w:tcW w:w="1258" w:type="dxa"/>
+            <w:vAlign w:val="center"/>
+          </w:tcPr>
+          <w:p>
+            <w:pPr>
+              <w:tabs>
+                <w:tab w:val="left" w:pos="1020"/>
+              </w:tabs>
+              <w:jc w:val="center"/>
+              <w:rPr>
+                <w:rFonts w:cs="Times New Roman"/>
+                <w:sz w:val="28"/>
+                <w:szCs w:val="26"/>
+              </w:rPr>
+            </w:pPr>
+          </w:p>
+        </w:tc>
+        <w:tc>
+          <w:tcPr>
+            <w:tcW w:w="1263" w:type="dxa"/>
+            <w:vAlign w:val="center"/>
+          </w:tcPr>
+          <w:p>
+            <w:pPr>
+              <w:tabs>
+                <w:tab w:val="left" w:pos="1020"/>
+              </w:tabs>
+              <w:jc w:val="center"/>
+              <w:rPr>
+                <w:rFonts w:cs="Times New Roman"/>
+                <w:sz w:val="28"/>
+                <w:szCs w:val="26"/>
+              </w:rPr>
+            </w:pPr>
+          </w:p>
+        </w:tc>
+        <w:tc>
+          <w:tcPr>
+            <w:tcW w:w="1254" w:type="dxa"/>
+          </w:tcPr>
+          <w:p>
+            <w:pPr>
+              <w:tabs>
+                <w:tab w:val="left" w:pos="1020"/>
+              </w:tabs>
+              <w:jc w:val="center"/>
+              <w:rPr>
+                <w:rFonts w:cs="Times New Roman"/>
+                <w:sz w:val="28"/>
+                <w:szCs w:val="26"/>
+              </w:rPr>
+            </w:pPr>
+          </w:p>
+        </w:tc>
+      </w:tr>
+      <w:tr>
+        <w:trPr>
+          <w:trHeight w:val="980"/>
+        </w:trPr>
+        <w:tc>
+          <w:tcPr>
+            <w:tcW w:w="746" w:type="dxa"/>
+          </w:tcPr>
+          <w:p>
+            <w:pPr>
+              <w:tabs>
+                <w:tab w:val="left" w:pos="1020"/>
+              </w:tabs>
+              <w:jc w:val="center"/>
+              <w:rPr>
+                <w:rFonts w:cs="Times New Roman"/>
+                <w:sz w:val="28"/>
+                <w:szCs w:val="26"/>
+              </w:rPr>
+            </w:pPr>
+            <w:r>
+              <w:rPr>
+                <w:rFonts w:cs="Times New Roman"/>
+                <w:sz w:val="28"/>
+                <w:szCs w:val="26"/>
+              </w:rPr>
+              <w:t>5</w:t>
+            </w:r>
+          </w:p>
+        </w:tc>
+        <w:tc>
+          <w:tcPr>
+            <w:tcW w:w="2700" w:type="dxa"/>
+          </w:tcPr>
+          <w:p>
+            <w:pPr>
+              <w:tabs>
+                <w:tab w:val="left" w:pos="1020"/>
+              </w:tabs>
+              <w:rPr>
+                <w:rFonts w:cs="Times New Roman"/>
+                <w:sz w:val="28"/>
+                <w:szCs w:val="26"/>
+              </w:rPr>
+            </w:pPr>
+            <w:r>
+              <w:rPr>
+                <w:rFonts w:cs="Times New Roman"/>
+                <w:sz w:val="28"/>
+                <w:szCs w:val="26"/>
+              </w:rPr>
+              <w:t>Ngô Bảy Hên</w:t>
+            </w:r>
+          </w:p>
+        </w:tc>
+        <w:tc>
+          <w:tcPr>
+            <w:tcW w:w="2526" w:type="dxa"/>
+          </w:tcPr>
+          <w:p>
+            <w:pPr>
+              <w:tabs>
+                <w:tab w:val="left" w:pos="1020"/>
+              </w:tabs>
+              <w:rPr>
+                <w:rFonts w:cs="Times New Roman"/>
+                <w:sz w:val="28"/>
+                <w:szCs w:val="26"/>
+              </w:rPr>
+            </w:pPr>
+          </w:p>
+        </w:tc>
+        <w:tc>
+          <w:tcPr>
+            <w:tcW w:w="1258" w:type="dxa"/>
+            <w:vAlign w:val="center"/>
+          </w:tcPr>
+          <w:p>
+            <w:pPr>
+              <w:tabs>
+                <w:tab w:val="left" w:pos="1020"/>
+              </w:tabs>
+              <w:jc w:val="center"/>
+              <w:rPr>
+                <w:rFonts w:cs="Times New Roman"/>
+                <w:sz w:val="28"/>
+                <w:szCs w:val="26"/>
+              </w:rPr>
+            </w:pPr>
+          </w:p>
+        </w:tc>
+        <w:tc>
+          <w:tcPr>
+            <w:tcW w:w="1263" w:type="dxa"/>
+            <w:vAlign w:val="center"/>
+          </w:tcPr>
+          <w:p>
+            <w:pPr>
+              <w:tabs>
+                <w:tab w:val="left" w:pos="1020"/>
+              </w:tabs>
+              <w:jc w:val="center"/>
+              <w:rPr>
+                <w:rFonts w:cs="Times New Roman"/>
+                <w:sz w:val="28"/>
+                <w:szCs w:val="26"/>
+              </w:rPr>
+            </w:pPr>
+          </w:p>
+        </w:tc>
+        <w:tc>
+          <w:tcPr>
+            <w:tcW w:w="1254" w:type="dxa"/>
+          </w:tcPr>
+          <w:p>
+            <w:pPr>
+              <w:tabs>
+                <w:tab w:val="left" w:pos="1020"/>
+              </w:tabs>
+              <w:jc w:val="center"/>
+              <w:rPr>
+                <w:rFonts w:cs="Times New Roman"/>
+                <w:sz w:val="28"/>
+                <w:szCs w:val="26"/>
+              </w:rPr>
+            </w:pPr>
+          </w:p>
+        </w:tc>
+      </w:tr>
+    </w:tbl>
+    <w:p>
+      <w:pPr>
+        <w:rPr>
+          <w:rFonts w:cs="Times New Roman"/>
+        </w:rPr>
+      </w:pPr>
+    </w:p>
+    <w:p>
+      <w:pPr>
+        <w:spacing w:after="160" w:line="259" w:lineRule="auto"/>
+        <w:rPr>
+          <w:rFonts w:cs="Times New Roman"/>
+        </w:rPr>
+      </w:pPr>
+      <w:r>
+        <w:rPr>
+          <w:rFonts w:cs="Times New Roman"/>
+        </w:rPr>
+        <w:br w:type="page"/>
+      </w:r>
+    </w:p>
+    <w:p>
+      <w:pPr>
+        <w:spacing w:after="160" w:line="480" w:lineRule="auto"/>
+        <w:jc w:val="center"/>
+        <w:rPr>
+          <w:rFonts w:cs="Times New Roman"/>
+          <w:b/>
+          <w:bCs/>
+          <w:sz w:val="32"/>
+          <w:szCs w:val="32"/>
+        </w:rPr>
+      </w:pPr>
+      <w:r>
+        <w:rPr>
+          <w:rFonts w:cs="Times New Roman"/>
+          <w:b/>
+          <w:bCs/>
+          <w:sz w:val="32"/>
+          <w:szCs w:val="32"/>
+        </w:rPr>
+        <w:lastRenderedPageBreak/>
+        <w:t>MỤC LỤC</w:t>
+      </w:r>
+    </w:p>
+    <w:sdt>
+      <w:sdtPr>
+        <w:rPr>
+          <w:rFonts w:ascii="Times New Roman" w:eastAsiaTheme="minorHAnsi" w:hAnsi="Times New Roman" w:cs="Times New Roman"/>
+          <w:color w:val="auto"/>
+          <w:sz w:val="26"/>
+          <w:szCs w:val="22"/>
+        </w:rPr>
+        <w:id w:val="-1761677437"/>
+        <w:docPartObj>
+          <w:docPartGallery w:val="Table of Contents"/>
+          <w:docPartUnique/>
+        </w:docPartObj>
+      </w:sdtPr>
+      <w:sdtEndPr>
+        <w:rPr>
+          <w:b/>
+          <w:bCs/>
+          <w:noProof/>
+        </w:rPr>
+      </w:sdtEndPr>
+      <w:sdtContent>
+        <w:p>
+          <w:pPr>
+            <w:pStyle w:val="TOCHeading"/>
+            <w:rPr>
+              <w:rFonts w:ascii="Times New Roman" w:hAnsi="Times New Roman" w:cs="Times New Roman"/>
+            </w:rPr>
+          </w:pPr>
+        </w:p>
+        <w:p>
+          <w:pPr>
+            <w:pStyle w:val="TOC1"/>
+            <w:tabs>
+              <w:tab w:val="right" w:leader="dot" w:pos="9350"/>
+            </w:tabs>
+            <w:rPr>
+              <w:rFonts w:cs="Times New Roman"/>
+              <w:noProof/>
+            </w:rPr>
+          </w:pPr>
+          <w:r>
+            <w:rPr>
+              <w:rFonts w:cs="Times New Roman"/>
+            </w:rPr>
+            <w:fldChar w:fldCharType="begin"/>
+          </w:r>
+          <w:r>
+            <w:rPr>
+              <w:rFonts w:cs="Times New Roman"/>
+            </w:rPr>
+            <w:instrText xml:space="preserve"> TOC \o "1-3" \h \z \u </w:instrText>
+          </w:r>
+          <w:r>
+            <w:rPr>
+              <w:rFonts w:cs="Times New Roman"/>
+            </w:rPr>
+            <w:fldChar w:fldCharType="separate"/>
+          </w:r>
+          <w:hyperlink w:anchor="_Toc74341378" w:history="1">
+            <w:r>
+              <w:rPr>
+                <w:rStyle w:val="Hyperlink"/>
+                <w:rFonts w:eastAsia="Times New Roman" w:cs="Times New Roman"/>
+                <w:noProof/>
+              </w:rPr>
+              <w:t>DANH MỤC BẢNG BIỂU, HÌNH VẼ, SƠ ĐỒ</w:t>
+            </w:r>
+            <w:r>
+              <w:rPr>
+                <w:rFonts w:cs="Times New Roman"/>
+                <w:noProof/>
+                <w:webHidden/>
+              </w:rPr>
+              <w:tab/>
+            </w:r>
+            <w:r>
+              <w:rPr>
+                <w:rFonts w:cs="Times New Roman"/>
+                <w:noProof/>
+                <w:webHidden/>
+              </w:rPr>
+              <w:fldChar w:fldCharType="begin"/>
+            </w:r>
+            <w:r>
+              <w:rPr>
+                <w:rFonts w:cs="Times New Roman"/>
+                <w:noProof/>
+                <w:webHidden/>
+              </w:rPr>
+              <w:instrText xml:space="preserve"> PAGEREF _Toc74341378 \h </w:instrText>
+            </w:r>
+            <w:r>
+              <w:rPr>
+                <w:rFonts w:cs="Times New Roman"/>
+                <w:noProof/>
+                <w:webHidden/>
+              </w:rPr>
+            </w:r>
+            <w:r>
+              <w:rPr>
+                <w:rFonts w:cs="Times New Roman"/>
+                <w:noProof/>
+                <w:webHidden/>
+              </w:rPr>
+              <w:fldChar w:fldCharType="separate"/>
+            </w:r>
+            <w:r>
+              <w:rPr>
+                <w:rFonts w:cs="Times New Roman"/>
+                <w:noProof/>
+                <w:webHidden/>
+              </w:rPr>
+              <w:t>4</w:t>
+            </w:r>
+            <w:r>
+              <w:rPr>
+                <w:rFonts w:cs="Times New Roman"/>
+                <w:noProof/>
+                <w:webHidden/>
+              </w:rPr>
+              <w:fldChar w:fldCharType="end"/>
+            </w:r>
+          </w:hyperlink>
+        </w:p>
+        <w:p>
+          <w:pPr>
+            <w:pStyle w:val="TOC1"/>
+            <w:tabs>
+              <w:tab w:val="right" w:leader="dot" w:pos="9350"/>
+            </w:tabs>
+            <w:rPr>
+              <w:rFonts w:cs="Times New Roman"/>
+              <w:noProof/>
+            </w:rPr>
+          </w:pPr>
+          <w:hyperlink w:anchor="_Toc74341379" w:history="1">
+            <w:r>
+              <w:rPr>
+                <w:rStyle w:val="Hyperlink"/>
+                <w:rFonts w:eastAsia="Times New Roman" w:cs="Times New Roman"/>
+                <w:noProof/>
+              </w:rPr>
+              <w:t>CHƯƠNG 1: MỞ ĐẦU</w:t>
+            </w:r>
+            <w:r>
+              <w:rPr>
+                <w:rFonts w:cs="Times New Roman"/>
+                <w:noProof/>
+                <w:webHidden/>
+              </w:rPr>
+              <w:tab/>
+            </w:r>
+            <w:r>
+              <w:rPr>
+                <w:rFonts w:cs="Times New Roman"/>
+                <w:noProof/>
+                <w:webHidden/>
+              </w:rPr>
+              <w:fldChar w:fldCharType="begin"/>
+            </w:r>
+            <w:r>
+              <w:rPr>
+                <w:rFonts w:cs="Times New Roman"/>
+                <w:noProof/>
+                <w:webHidden/>
+              </w:rPr>
+              <w:instrText xml:space="preserve"> PAGEREF _Toc74341379 \h </w:instrText>
+            </w:r>
+            <w:r>
+              <w:rPr>
+                <w:rFonts w:cs="Times New Roman"/>
+                <w:noProof/>
+                <w:webHidden/>
+              </w:rPr>
+            </w:r>
+            <w:r>
+              <w:rPr>
+                <w:rFonts w:cs="Times New Roman"/>
+                <w:noProof/>
+                <w:webHidden/>
+              </w:rPr>
+              <w:fldChar w:fldCharType="separate"/>
+            </w:r>
+            <w:r>
+              <w:rPr>
+                <w:rFonts w:cs="Times New Roman"/>
+                <w:noProof/>
+                <w:webHidden/>
+              </w:rPr>
+              <w:t>5</w:t>
+            </w:r>
+            <w:r>
+              <w:rPr>
+                <w:rFonts w:cs="Times New Roman"/>
+                <w:noProof/>
+                <w:webHidden/>
+              </w:rPr>
+              <w:fldChar w:fldCharType="end"/>
+            </w:r>
+          </w:hyperlink>
+        </w:p>
+        <w:p>
+          <w:pPr>
+            <w:pStyle w:val="TOC2"/>
+            <w:tabs>
+              <w:tab w:val="left" w:pos="660"/>
+              <w:tab w:val="right" w:leader="dot" w:pos="9350"/>
+            </w:tabs>
+            <w:rPr>
+              <w:rFonts w:cs="Times New Roman"/>
+              <w:noProof/>
+            </w:rPr>
+          </w:pPr>
+          <w:hyperlink w:anchor="_Toc74341380" w:history="1">
+            <w:r>
+              <w:rPr>
+                <w:rStyle w:val="Hyperlink"/>
+                <w:rFonts w:eastAsia="Times New Roman" w:cs="Times New Roman"/>
+                <w:b/>
+                <w:noProof/>
+              </w:rPr>
+              <w:t>I.</w:t>
+            </w:r>
+            <w:r>
+              <w:rPr>
+                <w:rFonts w:cs="Times New Roman"/>
+                <w:noProof/>
+              </w:rPr>
+              <w:tab/>
+            </w:r>
+            <w:r>
+              <w:rPr>
+                <w:rStyle w:val="Hyperlink"/>
+                <w:rFonts w:eastAsia="Times New Roman" w:cs="Times New Roman"/>
+                <w:b/>
+                <w:noProof/>
+              </w:rPr>
+              <w:t>Giới Thiệu</w:t>
+            </w:r>
+            <w:r>
+              <w:rPr>
+                <w:rFonts w:cs="Times New Roman"/>
+                <w:noProof/>
+                <w:webHidden/>
+              </w:rPr>
+              <w:tab/>
+            </w:r>
+            <w:r>
+              <w:rPr>
+                <w:rFonts w:cs="Times New Roman"/>
+                <w:noProof/>
+                <w:webHidden/>
+              </w:rPr>
+              <w:fldChar w:fldCharType="begin"/>
+            </w:r>
+            <w:r>
+              <w:rPr>
+                <w:rFonts w:cs="Times New Roman"/>
+                <w:noProof/>
+                <w:webHidden/>
+              </w:rPr>
+              <w:instrText xml:space="preserve"> PAGEREF _Toc74341380 \h </w:instrText>
+            </w:r>
+            <w:r>
+              <w:rPr>
+                <w:rFonts w:cs="Times New Roman"/>
+                <w:noProof/>
+                <w:webHidden/>
+              </w:rPr>
+            </w:r>
+            <w:r>
+              <w:rPr>
+                <w:rFonts w:cs="Times New Roman"/>
+                <w:noProof/>
+                <w:webHidden/>
+              </w:rPr>
+              <w:fldChar w:fldCharType="separate"/>
+            </w:r>
+            <w:r>
+              <w:rPr>
+                <w:rFonts w:cs="Times New Roman"/>
+                <w:noProof/>
+                <w:webHidden/>
+              </w:rPr>
+              <w:t>5</w:t>
+            </w:r>
+            <w:r>
+              <w:rPr>
+                <w:rFonts w:cs="Times New Roman"/>
+                <w:noProof/>
+                <w:webHidden/>
+              </w:rPr>
+              <w:fldChar w:fldCharType="end"/>
+            </w:r>
+          </w:hyperlink>
+        </w:p>
+        <w:p>
+          <w:pPr>
+            <w:pStyle w:val="TOC3"/>
+            <w:tabs>
+              <w:tab w:val="left" w:pos="1100"/>
+              <w:tab w:val="right" w:leader="dot" w:pos="9350"/>
+            </w:tabs>
+            <w:rPr>
+              <w:rFonts w:cs="Times New Roman"/>
+              <w:noProof/>
+            </w:rPr>
+          </w:pPr>
+          <w:hyperlink w:anchor="_Toc74341381" w:history="1">
+            <w:r>
+              <w:rPr>
+                <w:rStyle w:val="Hyperlink"/>
+                <w:rFonts w:eastAsia="Times New Roman" w:cs="Times New Roman"/>
+                <w:b/>
+                <w:noProof/>
+              </w:rPr>
+              <w:t>I.1.</w:t>
+            </w:r>
+            <w:r>
+              <w:rPr>
+                <w:rFonts w:cs="Times New Roman"/>
+                <w:noProof/>
+              </w:rPr>
+              <w:tab/>
+            </w:r>
+            <w:r>
+              <w:rPr>
+                <w:rStyle w:val="Hyperlink"/>
+                <w:rFonts w:eastAsia="Times New Roman" w:cs="Times New Roman"/>
+                <w:b/>
+                <w:noProof/>
+              </w:rPr>
+              <w:t>Môn Học</w:t>
+            </w:r>
+            <w:r>
+              <w:rPr>
+                <w:rFonts w:cs="Times New Roman"/>
+                <w:noProof/>
+                <w:webHidden/>
+              </w:rPr>
+              <w:tab/>
+            </w:r>
+            <w:r>
+              <w:rPr>
+                <w:rFonts w:cs="Times New Roman"/>
+                <w:noProof/>
+                <w:webHidden/>
+              </w:rPr>
+              <w:fldChar w:fldCharType="begin"/>
+            </w:r>
+            <w:r>
+              <w:rPr>
+                <w:rFonts w:cs="Times New Roman"/>
+                <w:noProof/>
+                <w:webHidden/>
+              </w:rPr>
+              <w:instrText xml:space="preserve"> PAGEREF _Toc74341381 \h </w:instrText>
+            </w:r>
+            <w:r>
+              <w:rPr>
+                <w:rFonts w:cs="Times New Roman"/>
+                <w:noProof/>
+                <w:webHidden/>
+              </w:rPr>
+            </w:r>
+            <w:r>
+              <w:rPr>
+                <w:rFonts w:cs="Times New Roman"/>
+                <w:noProof/>
+                <w:webHidden/>
+              </w:rPr>
+              <w:fldChar w:fldCharType="separate"/>
+            </w:r>
+            <w:r>
+              <w:rPr>
+                <w:rFonts w:cs="Times New Roman"/>
+                <w:noProof/>
+                <w:webHidden/>
+              </w:rPr>
+              <w:t>5</w:t>
+            </w:r>
+            <w:r>
+              <w:rPr>
+                <w:rFonts w:cs="Times New Roman"/>
+                <w:noProof/>
+                <w:webHidden/>
+              </w:rPr>
+              <w:fldChar w:fldCharType="end"/>
+            </w:r>
+          </w:hyperlink>
+        </w:p>
+        <w:p>
+          <w:pPr>
+            <w:pStyle w:val="TOC3"/>
+            <w:tabs>
+              <w:tab w:val="left" w:pos="1100"/>
+              <w:tab w:val="right" w:leader="dot" w:pos="9350"/>
+            </w:tabs>
+            <w:rPr>
+              <w:rFonts w:cs="Times New Roman"/>
+              <w:noProof/>
+            </w:rPr>
+          </w:pPr>
+          <w:hyperlink w:anchor="_Toc74341382" w:history="1">
+            <w:r>
+              <w:rPr>
+                <w:rStyle w:val="Hyperlink"/>
+                <w:rFonts w:eastAsia="Times New Roman" w:cs="Times New Roman"/>
+                <w:b/>
+                <w:noProof/>
+              </w:rPr>
+              <w:t>I.2.</w:t>
+            </w:r>
+            <w:r>
+              <w:rPr>
+                <w:rFonts w:cs="Times New Roman"/>
+                <w:noProof/>
+              </w:rPr>
+              <w:tab/>
+            </w:r>
+            <w:r>
+              <w:rPr>
+                <w:rStyle w:val="Hyperlink"/>
+                <w:rFonts w:eastAsia="Times New Roman" w:cs="Times New Roman"/>
+                <w:b/>
+                <w:noProof/>
+              </w:rPr>
+              <w:t>Nhóm Thực Hiện</w:t>
+            </w:r>
+            <w:r>
+              <w:rPr>
+                <w:rFonts w:cs="Times New Roman"/>
+                <w:noProof/>
+                <w:webHidden/>
+              </w:rPr>
+              <w:tab/>
+            </w:r>
+            <w:r>
+              <w:rPr>
+                <w:rFonts w:cs="Times New Roman"/>
+                <w:noProof/>
+                <w:webHidden/>
+              </w:rPr>
+              <w:fldChar w:fldCharType="begin"/>
+            </w:r>
+            <w:r>
+              <w:rPr>
+                <w:rFonts w:cs="Times New Roman"/>
+                <w:noProof/>
+                <w:webHidden/>
+              </w:rPr>
+              <w:instrText xml:space="preserve"> PAGEREF _Toc74341382 \h </w:instrText>
+            </w:r>
+            <w:r>
+              <w:rPr>
+                <w:rFonts w:cs="Times New Roman"/>
+                <w:noProof/>
+                <w:webHidden/>
+              </w:rPr>
+            </w:r>
+            <w:r>
+              <w:rPr>
+                <w:rFonts w:cs="Times New Roman"/>
+                <w:noProof/>
+                <w:webHidden/>
+              </w:rPr>
+              <w:fldChar w:fldCharType="separate"/>
+            </w:r>
+            <w:r>
+              <w:rPr>
+                <w:rFonts w:cs="Times New Roman"/>
+                <w:noProof/>
+                <w:webHidden/>
+              </w:rPr>
+              <w:t>5</w:t>
+            </w:r>
+            <w:r>
+              <w:rPr>
+                <w:rFonts w:cs="Times New Roman"/>
+                <w:noProof/>
+                <w:webHidden/>
+              </w:rPr>
+              <w:fldChar w:fldCharType="end"/>
+            </w:r>
+          </w:hyperlink>
+        </w:p>
+        <w:p>
+          <w:pPr>
+            <w:pStyle w:val="TOC2"/>
+            <w:tabs>
+              <w:tab w:val="left" w:pos="660"/>
+              <w:tab w:val="right" w:leader="dot" w:pos="9350"/>
+            </w:tabs>
+            <w:rPr>
+              <w:rFonts w:cs="Times New Roman"/>
+              <w:noProof/>
+            </w:rPr>
+          </w:pPr>
+          <w:hyperlink w:anchor="_Toc74341383" w:history="1">
+            <w:r>
+              <w:rPr>
+                <w:rStyle w:val="Hyperlink"/>
+                <w:rFonts w:eastAsia="Times New Roman" w:cs="Times New Roman"/>
+                <w:b/>
+                <w:noProof/>
+              </w:rPr>
+              <w:t>II.</w:t>
+            </w:r>
+            <w:r>
+              <w:rPr>
+                <w:rFonts w:cs="Times New Roman"/>
+                <w:noProof/>
+              </w:rPr>
+              <w:tab/>
+            </w:r>
+            <w:r>
+              <w:rPr>
+                <w:rStyle w:val="Hyperlink"/>
+                <w:rFonts w:eastAsia="Times New Roman" w:cs="Times New Roman"/>
+                <w:b/>
+                <w:noProof/>
+              </w:rPr>
+              <w:t>Mô Tả Ứng Dụng</w:t>
+            </w:r>
+            <w:r>
+              <w:rPr>
+                <w:rFonts w:cs="Times New Roman"/>
+                <w:noProof/>
+                <w:webHidden/>
+              </w:rPr>
+              <w:tab/>
+            </w:r>
+            <w:r>
+              <w:rPr>
+                <w:rFonts w:cs="Times New Roman"/>
+                <w:noProof/>
+                <w:webHidden/>
+              </w:rPr>
+              <w:fldChar w:fldCharType="begin"/>
+            </w:r>
+            <w:r>
+              <w:rPr>
+                <w:rFonts w:cs="Times New Roman"/>
+                <w:noProof/>
+                <w:webHidden/>
+              </w:rPr>
+              <w:instrText xml:space="preserve"> PAGEREF _Toc74341383 \h </w:instrText>
+            </w:r>
+            <w:r>
+              <w:rPr>
+                <w:rFonts w:cs="Times New Roman"/>
+                <w:noProof/>
+                <w:webHidden/>
+              </w:rPr>
+            </w:r>
+            <w:r>
+              <w:rPr>
+                <w:rFonts w:cs="Times New Roman"/>
+                <w:noProof/>
+                <w:webHidden/>
+              </w:rPr>
+              <w:fldChar w:fldCharType="separate"/>
+            </w:r>
+            <w:r>
+              <w:rPr>
+                <w:rFonts w:cs="Times New Roman"/>
+                <w:noProof/>
+                <w:webHidden/>
+              </w:rPr>
+              <w:t>5</w:t>
+            </w:r>
+            <w:r>
+              <w:rPr>
+                <w:rFonts w:cs="Times New Roman"/>
+                <w:noProof/>
+                <w:webHidden/>
+              </w:rPr>
+              <w:fldChar w:fldCharType="end"/>
+            </w:r>
+          </w:hyperlink>
+        </w:p>
+        <w:p>
+          <w:pPr>
+            <w:pStyle w:val="TOC2"/>
+            <w:tabs>
+              <w:tab w:val="left" w:pos="880"/>
+              <w:tab w:val="right" w:leader="dot" w:pos="9350"/>
+            </w:tabs>
+            <w:rPr>
+              <w:rFonts w:cs="Times New Roman"/>
+              <w:noProof/>
+            </w:rPr>
+          </w:pPr>
+          <w:hyperlink w:anchor="_Toc74341384" w:history="1">
+            <w:r>
+              <w:rPr>
+                <w:rStyle w:val="Hyperlink"/>
+                <w:rFonts w:eastAsia="Times New Roman" w:cs="Times New Roman"/>
+                <w:b/>
+                <w:noProof/>
+              </w:rPr>
+              <w:t>III.</w:t>
+            </w:r>
+            <w:r>
+              <w:rPr>
+                <w:rFonts w:cs="Times New Roman"/>
+                <w:noProof/>
+              </w:rPr>
+              <w:tab/>
+            </w:r>
+            <w:r>
+              <w:rPr>
+                <w:rStyle w:val="Hyperlink"/>
+                <w:rFonts w:eastAsia="Times New Roman" w:cs="Times New Roman"/>
+                <w:b/>
+                <w:noProof/>
+              </w:rPr>
+              <w:t>Sự Cần Thiết Của Ứng Dụng</w:t>
+            </w:r>
+            <w:r>
+              <w:rPr>
+                <w:rFonts w:cs="Times New Roman"/>
+                <w:noProof/>
+                <w:webHidden/>
+              </w:rPr>
+              <w:tab/>
+            </w:r>
+            <w:r>
+              <w:rPr>
+                <w:rFonts w:cs="Times New Roman"/>
+                <w:noProof/>
+                <w:webHidden/>
+              </w:rPr>
+              <w:fldChar w:fldCharType="begin"/>
+            </w:r>
+            <w:r>
+              <w:rPr>
+                <w:rFonts w:cs="Times New Roman"/>
+                <w:noProof/>
+                <w:webHidden/>
+              </w:rPr>
+              <w:instrText xml:space="preserve"> PAGEREF _Toc74341384 \h </w:instrText>
+            </w:r>
+            <w:r>
+              <w:rPr>
+                <w:rFonts w:cs="Times New Roman"/>
+                <w:noProof/>
+                <w:webHidden/>
+              </w:rPr>
+            </w:r>
+            <w:r>
+              <w:rPr>
+                <w:rFonts w:cs="Times New Roman"/>
+                <w:noProof/>
+                <w:webHidden/>
+              </w:rPr>
+              <w:fldChar w:fldCharType="separate"/>
+            </w:r>
+            <w:r>
+              <w:rPr>
+                <w:rFonts w:cs="Times New Roman"/>
+                <w:noProof/>
+                <w:webHidden/>
+              </w:rPr>
+              <w:t>5</w:t>
+            </w:r>
+            <w:r>
+              <w:rPr>
+                <w:rFonts w:cs="Times New Roman"/>
+                <w:noProof/>
+                <w:webHidden/>
+              </w:rPr>
+              <w:fldChar w:fldCharType="end"/>
+            </w:r>
+          </w:hyperlink>
+        </w:p>
+        <w:p>
+          <w:pPr>
+            <w:pStyle w:val="TOC1"/>
+            <w:tabs>
+              <w:tab w:val="right" w:leader="dot" w:pos="9350"/>
+            </w:tabs>
+            <w:rPr>
+              <w:rFonts w:cs="Times New Roman"/>
+              <w:noProof/>
+            </w:rPr>
+          </w:pPr>
+          <w:hyperlink w:anchor="_Toc74341385" w:history="1">
+            <w:r>
+              <w:rPr>
+                <w:rStyle w:val="Hyperlink"/>
+                <w:rFonts w:eastAsia="Times New Roman" w:cs="Times New Roman"/>
+                <w:noProof/>
+              </w:rPr>
+              <w:t>CHƯƠNG 2: PHÂN TÍCH THIẾT KẾ HỆ THỐNG</w:t>
+            </w:r>
+            <w:r>
+              <w:rPr>
+                <w:rFonts w:cs="Times New Roman"/>
+                <w:noProof/>
+                <w:webHidden/>
+              </w:rPr>
+              <w:tab/>
+            </w:r>
+            <w:r>
+              <w:rPr>
+                <w:rFonts w:cs="Times New Roman"/>
+                <w:noProof/>
+                <w:webHidden/>
+              </w:rPr>
+              <w:fldChar w:fldCharType="begin"/>
+            </w:r>
+            <w:r>
+              <w:rPr>
+                <w:rFonts w:cs="Times New Roman"/>
+                <w:noProof/>
+                <w:webHidden/>
+              </w:rPr>
+              <w:instrText xml:space="preserve"> PAGEREF _Toc74341385 \h </w:instrText>
+            </w:r>
+            <w:r>
+              <w:rPr>
+                <w:rFonts w:cs="Times New Roman"/>
+                <w:noProof/>
+                <w:webHidden/>
+              </w:rPr>
+            </w:r>
+            <w:r>
+              <w:rPr>
+                <w:rFonts w:cs="Times New Roman"/>
+                <w:noProof/>
+                <w:webHidden/>
+              </w:rPr>
+              <w:fldChar w:fldCharType="separate"/>
+            </w:r>
+            <w:r>
+              <w:rPr>
+                <w:rFonts w:cs="Times New Roman"/>
+                <w:noProof/>
+                <w:webHidden/>
+              </w:rPr>
+              <w:t>6</w:t>
+            </w:r>
+            <w:r>
+              <w:rPr>
+                <w:rFonts w:cs="Times New Roman"/>
+                <w:noProof/>
+                <w:webHidden/>
+              </w:rPr>
+              <w:fldChar w:fldCharType="end"/>
+            </w:r>
+          </w:hyperlink>
+        </w:p>
+        <w:p>
+          <w:pPr>
+            <w:pStyle w:val="TOC2"/>
+            <w:tabs>
+              <w:tab w:val="left" w:pos="660"/>
+              <w:tab w:val="right" w:leader="dot" w:pos="9350"/>
+            </w:tabs>
+            <w:rPr>
+              <w:rFonts w:cs="Times New Roman"/>
+              <w:noProof/>
+            </w:rPr>
+          </w:pPr>
+          <w:hyperlink w:anchor="_Toc74341386" w:history="1">
+            <w:r>
+              <w:rPr>
+                <w:rStyle w:val="Hyperlink"/>
+                <w:rFonts w:eastAsia="Times New Roman" w:cs="Times New Roman"/>
+                <w:b/>
+                <w:noProof/>
+              </w:rPr>
+              <w:t>I.</w:t>
+            </w:r>
+            <w:r>
+              <w:rPr>
+                <w:rFonts w:cs="Times New Roman"/>
+                <w:noProof/>
+              </w:rPr>
+              <w:tab/>
+            </w:r>
+            <w:r>
+              <w:rPr>
+                <w:rStyle w:val="Hyperlink"/>
+                <w:rFonts w:eastAsia="Times New Roman" w:cs="Times New Roman"/>
+                <w:b/>
+                <w:noProof/>
+              </w:rPr>
+              <w:t>Phân Tích Hệ Thống</w:t>
+            </w:r>
+            <w:r>
+              <w:rPr>
+                <w:rFonts w:cs="Times New Roman"/>
+                <w:noProof/>
+                <w:webHidden/>
+              </w:rPr>
+              <w:tab/>
+            </w:r>
+            <w:r>
+              <w:rPr>
+                <w:rFonts w:cs="Times New Roman"/>
+                <w:noProof/>
+                <w:webHidden/>
+              </w:rPr>
+              <w:fldChar w:fldCharType="begin"/>
+            </w:r>
+            <w:r>
+              <w:rPr>
+                <w:rFonts w:cs="Times New Roman"/>
+                <w:noProof/>
+                <w:webHidden/>
+              </w:rPr>
+              <w:instrText xml:space="preserve"> PAGEREF _Toc74341386 \h </w:instrText>
+            </w:r>
+            <w:r>
+              <w:rPr>
+                <w:rFonts w:cs="Times New Roman"/>
+                <w:noProof/>
+                <w:webHidden/>
+              </w:rPr>
+            </w:r>
+            <w:r>
+              <w:rPr>
+                <w:rFonts w:cs="Times New Roman"/>
+                <w:noProof/>
+                <w:webHidden/>
+              </w:rPr>
+              <w:fldChar w:fldCharType="separate"/>
+            </w:r>
+            <w:r>
+              <w:rPr>
+                <w:rFonts w:cs="Times New Roman"/>
+                <w:noProof/>
+                <w:webHidden/>
+              </w:rPr>
+              <w:t>6</w:t>
+            </w:r>
+            <w:r>
+              <w:rPr>
+                <w:rFonts w:cs="Times New Roman"/>
+                <w:noProof/>
+                <w:webHidden/>
+              </w:rPr>
+              <w:fldChar w:fldCharType="end"/>
+            </w:r>
+          </w:hyperlink>
+        </w:p>
+        <w:p>
+          <w:pPr>
+            <w:pStyle w:val="TOC2"/>
+            <w:tabs>
+              <w:tab w:val="left" w:pos="660"/>
+              <w:tab w:val="right" w:leader="dot" w:pos="9350"/>
+            </w:tabs>
+            <w:rPr>
+              <w:rFonts w:cs="Times New Roman"/>
+              <w:noProof/>
+            </w:rPr>
+          </w:pPr>
+          <w:hyperlink w:anchor="_Toc74341387" w:history="1">
+            <w:r>
+              <w:rPr>
+                <w:rStyle w:val="Hyperlink"/>
+                <w:rFonts w:eastAsia="Times New Roman" w:cs="Times New Roman"/>
+                <w:b/>
+                <w:noProof/>
+              </w:rPr>
+              <w:t>II.</w:t>
+            </w:r>
+            <w:r>
+              <w:rPr>
+                <w:rFonts w:cs="Times New Roman"/>
+                <w:noProof/>
+              </w:rPr>
+              <w:tab/>
+            </w:r>
+            <w:r>
+              <w:rPr>
+                <w:rStyle w:val="Hyperlink"/>
+                <w:rFonts w:eastAsia="Times New Roman" w:cs="Times New Roman"/>
+                <w:b/>
+                <w:noProof/>
+              </w:rPr>
+              <w:t>Thiết Kế Hệ Thống</w:t>
+            </w:r>
+            <w:r>
+              <w:rPr>
+                <w:rFonts w:cs="Times New Roman"/>
+                <w:noProof/>
+                <w:webHidden/>
+              </w:rPr>
+              <w:tab/>
+            </w:r>
+            <w:r>
+              <w:rPr>
+                <w:rFonts w:cs="Times New Roman"/>
+                <w:noProof/>
+                <w:webHidden/>
+              </w:rPr>
+              <w:fldChar w:fldCharType="begin"/>
+            </w:r>
+            <w:r>
+              <w:rPr>
+                <w:rFonts w:cs="Times New Roman"/>
+                <w:noProof/>
+                <w:webHidden/>
+              </w:rPr>
+              <w:instrText xml:space="preserve"> PAGEREF _Toc74341387 \h </w:instrText>
+            </w:r>
+            <w:r>
+              <w:rPr>
+                <w:rFonts w:cs="Times New Roman"/>
+                <w:noProof/>
+                <w:webHidden/>
+              </w:rPr>
+            </w:r>
+            <w:r>
+              <w:rPr>
+                <w:rFonts w:cs="Times New Roman"/>
+                <w:noProof/>
+                <w:webHidden/>
+              </w:rPr>
+              <w:fldChar w:fldCharType="separate"/>
+            </w:r>
+            <w:r>
+              <w:rPr>
+                <w:rFonts w:cs="Times New Roman"/>
+                <w:noProof/>
+                <w:webHidden/>
+              </w:rPr>
+              <w:t>6</w:t>
+            </w:r>
+            <w:r>
+              <w:rPr>
+                <w:rFonts w:cs="Times New Roman"/>
+                <w:noProof/>
+                <w:webHidden/>
+              </w:rPr>
+              <w:fldChar w:fldCharType="end"/>
+            </w:r>
+          </w:hyperlink>
+        </w:p>
+        <w:p>
+          <w:pPr>
+            <w:pStyle w:val="TOC1"/>
+            <w:tabs>
+              <w:tab w:val="right" w:leader="dot" w:pos="9350"/>
+            </w:tabs>
+            <w:rPr>
+              <w:rFonts w:cs="Times New Roman"/>
+              <w:noProof/>
+            </w:rPr>
+          </w:pPr>
+          <w:hyperlink w:anchor="_Toc74341388" w:history="1">
+            <w:r>
+              <w:rPr>
+                <w:rStyle w:val="Hyperlink"/>
+                <w:rFonts w:eastAsia="Times New Roman" w:cs="Times New Roman"/>
+                <w:noProof/>
+              </w:rPr>
+              <w:t>CHƯƠNG 3: CÀI ĐẶT VÀ KIỂM THỬ</w:t>
+            </w:r>
+            <w:r>
+              <w:rPr>
+                <w:rFonts w:cs="Times New Roman"/>
+                <w:noProof/>
+                <w:webHidden/>
+              </w:rPr>
+              <w:tab/>
+            </w:r>
+            <w:r>
+              <w:rPr>
+                <w:rFonts w:cs="Times New Roman"/>
+                <w:noProof/>
+                <w:webHidden/>
+              </w:rPr>
+              <w:fldChar w:fldCharType="begin"/>
+            </w:r>
+            <w:r>
+              <w:rPr>
+                <w:rFonts w:cs="Times New Roman"/>
+                <w:noProof/>
+                <w:webHidden/>
+              </w:rPr>
+              <w:instrText xml:space="preserve"> PAGEREF _Toc74341388 \h </w:instrText>
+            </w:r>
+            <w:r>
+              <w:rPr>
+                <w:rFonts w:cs="Times New Roman"/>
+                <w:noProof/>
+                <w:webHidden/>
+              </w:rPr>
+            </w:r>
+            <w:r>
+              <w:rPr>
+                <w:rFonts w:cs="Times New Roman"/>
+                <w:noProof/>
+                <w:webHidden/>
+              </w:rPr>
+              <w:fldChar w:fldCharType="separate"/>
+            </w:r>
+            <w:r>
+              <w:rPr>
+                <w:rFonts w:cs="Times New Roman"/>
+                <w:noProof/>
+                <w:webHidden/>
+              </w:rPr>
+              <w:t>7</w:t>
+            </w:r>
+            <w:r>
+              <w:rPr>
+                <w:rFonts w:cs="Times New Roman"/>
+                <w:noProof/>
+                <w:webHidden/>
+              </w:rPr>
+              <w:fldChar w:fldCharType="end"/>
+            </w:r>
+          </w:hyperlink>
+        </w:p>
+        <w:p>
+          <w:pPr>
+            <w:pStyle w:val="TOC2"/>
+            <w:tabs>
+              <w:tab w:val="left" w:pos="660"/>
+              <w:tab w:val="right" w:leader="dot" w:pos="9350"/>
+            </w:tabs>
+            <w:rPr>
+              <w:rFonts w:cs="Times New Roman"/>
+              <w:noProof/>
+            </w:rPr>
+          </w:pPr>
+          <w:hyperlink w:anchor="_Toc74341389" w:history="1">
+            <w:r>
+              <w:rPr>
+                <w:rStyle w:val="Hyperlink"/>
+                <w:rFonts w:eastAsia="Times New Roman" w:cs="Times New Roman"/>
+                <w:b/>
+                <w:noProof/>
+              </w:rPr>
+              <w:t>I.</w:t>
+            </w:r>
+            <w:r>
+              <w:rPr>
+                <w:rFonts w:cs="Times New Roman"/>
+                <w:noProof/>
+              </w:rPr>
+              <w:tab/>
+            </w:r>
+            <w:r>
+              <w:rPr>
+                <w:rStyle w:val="Hyperlink"/>
+                <w:rFonts w:eastAsia="Times New Roman" w:cs="Times New Roman"/>
+                <w:b/>
+                <w:noProof/>
+              </w:rPr>
+              <w:t>Cài Đặt</w:t>
+            </w:r>
+            <w:r>
+              <w:rPr>
+                <w:rFonts w:cs="Times New Roman"/>
+                <w:noProof/>
+                <w:webHidden/>
+              </w:rPr>
+              <w:tab/>
+            </w:r>
+            <w:r>
+              <w:rPr>
+                <w:rFonts w:cs="Times New Roman"/>
+                <w:noProof/>
+                <w:webHidden/>
+              </w:rPr>
+              <w:fldChar w:fldCharType="begin"/>
+            </w:r>
+            <w:r>
+              <w:rPr>
+                <w:rFonts w:cs="Times New Roman"/>
+                <w:noProof/>
+                <w:webHidden/>
+              </w:rPr>
+              <w:instrText xml:space="preserve"> PAGEREF _Toc74341389 \h </w:instrText>
+            </w:r>
+            <w:r>
+              <w:rPr>
+                <w:rFonts w:cs="Times New Roman"/>
+                <w:noProof/>
+                <w:webHidden/>
+              </w:rPr>
+            </w:r>
+            <w:r>
+              <w:rPr>
+                <w:rFonts w:cs="Times New Roman"/>
+                <w:noProof/>
+                <w:webHidden/>
+              </w:rPr>
+              <w:fldChar w:fldCharType="separate"/>
+            </w:r>
+            <w:r>
+              <w:rPr>
+                <w:rFonts w:cs="Times New Roman"/>
+                <w:noProof/>
+                <w:webHidden/>
+              </w:rPr>
+              <w:t>7</w:t>
+            </w:r>
+            <w:r>
+              <w:rPr>
+                <w:rFonts w:cs="Times New Roman"/>
+                <w:noProof/>
+                <w:webHidden/>
+              </w:rPr>
+              <w:fldChar w:fldCharType="end"/>
+            </w:r>
+          </w:hyperlink>
+        </w:p>
+        <w:p>
+          <w:pPr>
+            <w:pStyle w:val="TOC2"/>
+            <w:tabs>
+              <w:tab w:val="left" w:pos="660"/>
+              <w:tab w:val="right" w:leader="dot" w:pos="9350"/>
+            </w:tabs>
+            <w:rPr>
+              <w:rFonts w:cs="Times New Roman"/>
+              <w:noProof/>
+            </w:rPr>
+          </w:pPr>
+          <w:hyperlink w:anchor="_Toc74341390" w:history="1">
+            <w:r>
+              <w:rPr>
+                <w:rStyle w:val="Hyperlink"/>
+                <w:rFonts w:eastAsia="Times New Roman" w:cs="Times New Roman"/>
+                <w:b/>
+                <w:noProof/>
+              </w:rPr>
+              <w:t>II.</w:t>
+            </w:r>
+            <w:r>
+              <w:rPr>
+                <w:rFonts w:cs="Times New Roman"/>
+                <w:noProof/>
+              </w:rPr>
+              <w:tab/>
+            </w:r>
+            <w:r>
+              <w:rPr>
+                <w:rStyle w:val="Hyperlink"/>
+                <w:rFonts w:eastAsia="Times New Roman" w:cs="Times New Roman"/>
+                <w:b/>
+                <w:noProof/>
+              </w:rPr>
+              <w:t>Kiểm Thử</w:t>
+            </w:r>
+            <w:r>
+              <w:rPr>
+                <w:rFonts w:cs="Times New Roman"/>
+                <w:noProof/>
+                <w:webHidden/>
+              </w:rPr>
+              <w:tab/>
+            </w:r>
+            <w:r>
+              <w:rPr>
+                <w:rFonts w:cs="Times New Roman"/>
+                <w:noProof/>
+                <w:webHidden/>
+              </w:rPr>
+              <w:fldChar w:fldCharType="begin"/>
+            </w:r>
+            <w:r>
+              <w:rPr>
+                <w:rFonts w:cs="Times New Roman"/>
+                <w:noProof/>
+                <w:webHidden/>
+              </w:rPr>
+              <w:instrText xml:space="preserve"> PAGEREF _Toc74341390 \h </w:instrText>
+            </w:r>
+            <w:r>
+              <w:rPr>
+                <w:rFonts w:cs="Times New Roman"/>
+                <w:noProof/>
+                <w:webHidden/>
+              </w:rPr>
+            </w:r>
+            <w:r>
+              <w:rPr>
+                <w:rFonts w:cs="Times New Roman"/>
+                <w:noProof/>
+                <w:webHidden/>
+              </w:rPr>
+              <w:fldChar w:fldCharType="separate"/>
+            </w:r>
+            <w:r>
+              <w:rPr>
+                <w:rFonts w:cs="Times New Roman"/>
+                <w:noProof/>
+                <w:webHidden/>
+              </w:rPr>
+              <w:t>7</w:t>
+            </w:r>
+            <w:r>
+              <w:rPr>
+                <w:rFonts w:cs="Times New Roman"/>
+                <w:noProof/>
+                <w:webHidden/>
+              </w:rPr>
+              <w:fldChar w:fldCharType="end"/>
+            </w:r>
+          </w:hyperlink>
+        </w:p>
+        <w:p>
+          <w:pPr>
+            <w:pStyle w:val="TOC1"/>
+            <w:tabs>
+              <w:tab w:val="right" w:leader="dot" w:pos="9350"/>
+            </w:tabs>
+            <w:rPr>
+              <w:rFonts w:cs="Times New Roman"/>
+              <w:noProof/>
+            </w:rPr>
+          </w:pPr>
+          <w:hyperlink w:anchor="_Toc74341391" w:history="1">
+            <w:r>
+              <w:rPr>
+                <w:rStyle w:val="Hyperlink"/>
+                <w:rFonts w:eastAsia="Times New Roman" w:cs="Times New Roman"/>
+                <w:noProof/>
+              </w:rPr>
+              <w:t>CHƯƠNG 4: KẾT QUẢ ĐẠT ĐƯỢC</w:t>
+            </w:r>
+            <w:r>
+              <w:rPr>
+                <w:rFonts w:cs="Times New Roman"/>
+                <w:noProof/>
+                <w:webHidden/>
+              </w:rPr>
+              <w:tab/>
+            </w:r>
+            <w:r>
+              <w:rPr>
+                <w:rFonts w:cs="Times New Roman"/>
+                <w:noProof/>
+                <w:webHidden/>
+              </w:rPr>
+              <w:fldChar w:fldCharType="begin"/>
+            </w:r>
+            <w:r>
+              <w:rPr>
+                <w:rFonts w:cs="Times New Roman"/>
+                <w:noProof/>
+                <w:webHidden/>
+              </w:rPr>
+              <w:instrText xml:space="preserve"> PAGEREF _Toc74341391 \h </w:instrText>
+            </w:r>
+            <w:r>
+              <w:rPr>
+                <w:rFonts w:cs="Times New Roman"/>
+                <w:noProof/>
+                <w:webHidden/>
+              </w:rPr>
+            </w:r>
+            <w:r>
+              <w:rPr>
+                <w:rFonts w:cs="Times New Roman"/>
+                <w:noProof/>
+                <w:webHidden/>
+              </w:rPr>
+              <w:fldChar w:fldCharType="separate"/>
+            </w:r>
+            <w:r>
+              <w:rPr>
+                <w:rFonts w:cs="Times New Roman"/>
+                <w:noProof/>
+                <w:webHidden/>
+              </w:rPr>
+              <w:t>8</w:t>
+            </w:r>
+            <w:r>
+              <w:rPr>
+                <w:rFonts w:cs="Times New Roman"/>
+                <w:noProof/>
+                <w:webHidden/>
+              </w:rPr>
+              <w:fldChar w:fldCharType="end"/>
+            </w:r>
+          </w:hyperlink>
+        </w:p>
+        <w:p>
+          <w:pPr>
+            <w:pStyle w:val="TOC2"/>
+            <w:tabs>
+              <w:tab w:val="left" w:pos="660"/>
+              <w:tab w:val="right" w:leader="dot" w:pos="9350"/>
+            </w:tabs>
+            <w:rPr>
+              <w:rFonts w:cs="Times New Roman"/>
+              <w:noProof/>
+            </w:rPr>
+          </w:pPr>
+          <w:hyperlink w:anchor="_Toc74341392" w:history="1">
+            <w:r>
+              <w:rPr>
+                <w:rStyle w:val="Hyperlink"/>
+                <w:rFonts w:eastAsia="Times New Roman" w:cs="Times New Roman"/>
+                <w:b/>
+                <w:noProof/>
+              </w:rPr>
+              <w:t>I.</w:t>
+            </w:r>
+            <w:r>
+              <w:rPr>
+                <w:rFonts w:cs="Times New Roman"/>
+                <w:noProof/>
+              </w:rPr>
+              <w:tab/>
+            </w:r>
+            <w:r>
+              <w:rPr>
+                <w:rStyle w:val="Hyperlink"/>
+                <w:rFonts w:eastAsia="Times New Roman" w:cs="Times New Roman"/>
+                <w:b/>
+                <w:noProof/>
+              </w:rPr>
+              <w:t>Kết Quả Đạt Được</w:t>
+            </w:r>
+            <w:r>
+              <w:rPr>
+                <w:rFonts w:cs="Times New Roman"/>
+                <w:noProof/>
+                <w:webHidden/>
+              </w:rPr>
+              <w:tab/>
+            </w:r>
+            <w:r>
+              <w:rPr>
+                <w:rFonts w:cs="Times New Roman"/>
+                <w:noProof/>
+                <w:webHidden/>
+              </w:rPr>
+              <w:fldChar w:fldCharType="begin"/>
+            </w:r>
+            <w:r>
+              <w:rPr>
+                <w:rFonts w:cs="Times New Roman"/>
+                <w:noProof/>
+                <w:webHidden/>
+              </w:rPr>
+              <w:instrText xml:space="preserve"> PAGEREF _Toc74341392 \h </w:instrText>
+            </w:r>
+            <w:r>
+              <w:rPr>
+                <w:rFonts w:cs="Times New Roman"/>
+                <w:noProof/>
+                <w:webHidden/>
+              </w:rPr>
+            </w:r>
+            <w:r>
+              <w:rPr>
+                <w:rFonts w:cs="Times New Roman"/>
+                <w:noProof/>
+                <w:webHidden/>
+              </w:rPr>
+              <w:fldChar w:fldCharType="separate"/>
+            </w:r>
+            <w:r>
+              <w:rPr>
+                <w:rFonts w:cs="Times New Roman"/>
+                <w:noProof/>
+                <w:webHidden/>
+              </w:rPr>
+              <w:t>8</w:t>
+            </w:r>
+            <w:r>
+              <w:rPr>
+                <w:rFonts w:cs="Times New Roman"/>
+                <w:noProof/>
+                <w:webHidden/>
+              </w:rPr>
+              <w:fldChar w:fldCharType="end"/>
+            </w:r>
+          </w:hyperlink>
+        </w:p>
+        <w:p>
+          <w:pPr>
+            <w:pStyle w:val="TOC2"/>
+            <w:tabs>
+              <w:tab w:val="left" w:pos="660"/>
+              <w:tab w:val="right" w:leader="dot" w:pos="9350"/>
+            </w:tabs>
+            <w:rPr>
+              <w:rFonts w:cs="Times New Roman"/>
+              <w:noProof/>
+            </w:rPr>
+          </w:pPr>
+          <w:hyperlink w:anchor="_Toc74341393" w:history="1">
+            <w:r>
+              <w:rPr>
+                <w:rStyle w:val="Hyperlink"/>
+                <w:rFonts w:eastAsia="Times New Roman" w:cs="Times New Roman"/>
+                <w:b/>
+                <w:noProof/>
+              </w:rPr>
+              <w:t>II.</w:t>
+            </w:r>
+            <w:r>
+              <w:rPr>
+                <w:rFonts w:cs="Times New Roman"/>
+                <w:noProof/>
+              </w:rPr>
+              <w:tab/>
+            </w:r>
+            <w:r>
+              <w:rPr>
+                <w:rStyle w:val="Hyperlink"/>
+                <w:rFonts w:eastAsia="Times New Roman" w:cs="Times New Roman"/>
+                <w:b/>
+                <w:noProof/>
+              </w:rPr>
+              <w:t>Các Kết Luận Và Kiến Nghị</w:t>
+            </w:r>
+            <w:r>
+              <w:rPr>
+                <w:rFonts w:cs="Times New Roman"/>
+                <w:noProof/>
+                <w:webHidden/>
+              </w:rPr>
+              <w:tab/>
+            </w:r>
+            <w:r>
+              <w:rPr>
+                <w:rFonts w:cs="Times New Roman"/>
+                <w:noProof/>
+                <w:webHidden/>
+              </w:rPr>
+              <w:fldChar w:fldCharType="begin"/>
+            </w:r>
+            <w:r>
+              <w:rPr>
+                <w:rFonts w:cs="Times New Roman"/>
+                <w:noProof/>
+                <w:webHidden/>
+              </w:rPr>
+              <w:instrText xml:space="preserve"> PAGEREF _Toc74341393 \h </w:instrText>
+            </w:r>
+            <w:r>
+              <w:rPr>
+                <w:rFonts w:cs="Times New Roman"/>
+                <w:noProof/>
+                <w:webHidden/>
+              </w:rPr>
+            </w:r>
+            <w:r>
+              <w:rPr>
+                <w:rFonts w:cs="Times New Roman"/>
+                <w:noProof/>
+                <w:webHidden/>
+              </w:rPr>
+              <w:fldChar w:fldCharType="separate"/>
+            </w:r>
+            <w:r>
+              <w:rPr>
+                <w:rFonts w:cs="Times New Roman"/>
+                <w:noProof/>
+                <w:webHidden/>
+              </w:rPr>
+              <w:t>8</w:t>
+            </w:r>
+            <w:r>
+              <w:rPr>
+                <w:rFonts w:cs="Times New Roman"/>
+                <w:noProof/>
+                <w:webHidden/>
+              </w:rPr>
+              <w:fldChar w:fldCharType="end"/>
+            </w:r>
+          </w:hyperlink>
+        </w:p>
+        <w:p>
+          <w:pPr>
+            <w:pStyle w:val="TOC1"/>
+            <w:tabs>
+              <w:tab w:val="right" w:leader="dot" w:pos="9350"/>
+            </w:tabs>
+            <w:rPr>
+              <w:rFonts w:cs="Times New Roman"/>
+              <w:noProof/>
+            </w:rPr>
+          </w:pPr>
+          <w:hyperlink w:anchor="_Toc74341394" w:history="1">
+            <w:r>
+              <w:rPr>
+                <w:rStyle w:val="Hyperlink"/>
+                <w:rFonts w:eastAsia="Times New Roman" w:cs="Times New Roman"/>
+                <w:noProof/>
+              </w:rPr>
+              <w:t>PHỤ LỤC</w:t>
+            </w:r>
+            <w:r>
+              <w:rPr>
+                <w:rFonts w:cs="Times New Roman"/>
+                <w:noProof/>
+                <w:webHidden/>
+              </w:rPr>
+              <w:tab/>
+            </w:r>
+            <w:r>
+              <w:rPr>
+                <w:rFonts w:cs="Times New Roman"/>
+                <w:noProof/>
+                <w:webHidden/>
+              </w:rPr>
+              <w:fldChar w:fldCharType="begin"/>
+            </w:r>
+            <w:r>
+              <w:rPr>
+                <w:rFonts w:cs="Times New Roman"/>
+                <w:noProof/>
+                <w:webHidden/>
+              </w:rPr>
+              <w:instrText xml:space="preserve"> PAGEREF _Toc74341394 \h </w:instrText>
+            </w:r>
+            <w:r>
+              <w:rPr>
+                <w:rFonts w:cs="Times New Roman"/>
+                <w:noProof/>
+                <w:webHidden/>
+              </w:rPr>
+            </w:r>
+            <w:r>
+              <w:rPr>
+                <w:rFonts w:cs="Times New Roman"/>
+                <w:noProof/>
+                <w:webHidden/>
+              </w:rPr>
+              <w:fldChar w:fldCharType="separate"/>
+            </w:r>
+            <w:r>
+              <w:rPr>
+                <w:rFonts w:cs="Times New Roman"/>
+                <w:noProof/>
+                <w:webHidden/>
+              </w:rPr>
+              <w:t>9</w:t>
+            </w:r>
+            <w:r>
+              <w:rPr>
+                <w:rFonts w:cs="Times New Roman"/>
+                <w:noProof/>
+                <w:webHidden/>
+              </w:rPr>
+              <w:fldChar w:fldCharType="end"/>
+            </w:r>
+          </w:hyperlink>
+        </w:p>
+        <w:p>
+          <w:pPr>
+            <w:pStyle w:val="TOC1"/>
+            <w:tabs>
+              <w:tab w:val="right" w:leader="dot" w:pos="9350"/>
+            </w:tabs>
+            <w:rPr>
+              <w:rFonts w:cs="Times New Roman"/>
+              <w:noProof/>
+            </w:rPr>
+          </w:pPr>
+          <w:hyperlink w:anchor="_Toc74341395" w:history="1">
+            <w:r>
+              <w:rPr>
+                <w:rStyle w:val="Hyperlink"/>
+                <w:rFonts w:eastAsia="Times New Roman" w:cs="Times New Roman"/>
+                <w:noProof/>
+              </w:rPr>
+              <w:t>TÀI LIỆU THAM KHẢO</w:t>
+            </w:r>
+            <w:r>
+              <w:rPr>
+                <w:rFonts w:cs="Times New Roman"/>
+                <w:noProof/>
+                <w:webHidden/>
+              </w:rPr>
+              <w:tab/>
+            </w:r>
+            <w:r>
+              <w:rPr>
+                <w:rFonts w:cs="Times New Roman"/>
+                <w:noProof/>
+                <w:webHidden/>
+              </w:rPr>
+              <w:fldChar w:fldCharType="begin"/>
+            </w:r>
+            <w:r>
+              <w:rPr>
+                <w:rFonts w:cs="Times New Roman"/>
+                <w:noProof/>
+                <w:webHidden/>
+              </w:rPr>
+              <w:instrText xml:space="preserve"> PAGEREF _Toc74341395 \h </w:instrText>
+            </w:r>
+            <w:r>
+              <w:rPr>
+                <w:rFonts w:cs="Times New Roman"/>
+                <w:noProof/>
+                <w:webHidden/>
+              </w:rPr>
+            </w:r>
+            <w:r>
+              <w:rPr>
+                <w:rFonts w:cs="Times New Roman"/>
+                <w:noProof/>
+                <w:webHidden/>
+              </w:rPr>
+              <w:fldChar w:fldCharType="separate"/>
+            </w:r>
+            <w:r>
+              <w:rPr>
+                <w:rFonts w:cs="Times New Roman"/>
+                <w:noProof/>
+                <w:webHidden/>
+              </w:rPr>
+              <w:t>9</w:t>
+            </w:r>
+            <w:r>
+              <w:rPr>
+                <w:rFonts w:cs="Times New Roman"/>
+                <w:noProof/>
+                <w:webHidden/>
+              </w:rPr>
+              <w:fldChar w:fldCharType="end"/>
+            </w:r>
+          </w:hyperlink>
+        </w:p>
+        <w:p>
+          <w:pPr>
+            <w:rPr>
+              <w:rFonts w:cs="Times New Roman"/>
+            </w:rPr>
+          </w:pPr>
+          <w:r>
+            <w:rPr>
+              <w:rFonts w:cs="Times New Roman"/>
+              <w:b/>
+              <w:bCs/>
+              <w:noProof/>
+            </w:rPr>
+            <w:fldChar w:fldCharType="end"/>
+          </w:r>
+        </w:p>
+      </w:sdtContent>
+    </w:sdt>
+    <w:p>
+      <w:pPr>
+        <w:spacing w:after="160" w:line="480" w:lineRule="auto"/>
+        <w:rPr>
+          <w:rFonts w:cs="Times New Roman"/>
+          <w:b/>
+          <w:bCs/>
+          <w:sz w:val="32"/>
+          <w:szCs w:val="32"/>
+        </w:rPr>
+      </w:pPr>
+    </w:p>
+    <w:p>
+      <w:pPr>
+        <w:spacing w:after="160" w:line="259" w:lineRule="auto"/>
+        <w:rPr>
+          <w:rFonts w:cs="Times New Roman"/>
           <w:sz w:val="28"/>
           <w:szCs w:val="26"/>
         </w:rPr>
-        <w:t>06</w:t>
-      </w:r>
-      <w:r>
-        <w:rPr>
+      </w:pPr>
+      <w:r>
+        <w:rPr>
+          <w:rFonts w:cs="Times New Roman"/>
           <w:sz w:val="28"/>
           <w:szCs w:val="26"/>
         </w:rPr>
-        <w:t xml:space="preserve"> năm</w:t>
-      </w:r>
-      <w:r>
-        <w:rPr>
+        <w:br w:type="page"/>
+      </w:r>
+    </w:p>
+    <w:p>
+      <w:pPr>
+        <w:pStyle w:val="Heading1"/>
+        <w:jc w:val="center"/>
+        <w:rPr>
+          <w:rFonts w:ascii="Times New Roman" w:hAnsi="Times New Roman" w:cs="Times New Roman"/>
+        </w:rPr>
+      </w:pPr>
+      <w:bookmarkStart w:id="0" w:name="_Toc74341378"/>
+      <w:r>
+        <w:rPr>
+          <w:rFonts w:ascii="Times New Roman" w:eastAsia="Times New Roman" w:hAnsi="Times New Roman" w:cs="Times New Roman"/>
+          <w:b w:val="0"/>
+          <w:sz w:val="56"/>
+          <w:szCs w:val="34"/>
+        </w:rPr>
+        <w:lastRenderedPageBreak/>
+        <w:t>DANH MỤC BẢNG BIỂU, HÌNH VẼ, SƠ ĐỒ</w:t>
+      </w:r>
+      <w:bookmarkEnd w:id="0"/>
+    </w:p>
+    <w:p>
+      <w:pPr>
+        <w:spacing w:after="160" w:line="259" w:lineRule="auto"/>
+        <w:rPr>
+          <w:rFonts w:cs="Times New Roman"/>
+          <w:b/>
+          <w:bCs/>
           <w:sz w:val="28"/>
+          <w:szCs w:val="28"/>
+        </w:rPr>
+      </w:pPr>
+      <w:r>
+        <w:rPr>
+          <w:rFonts w:cs="Times New Roman"/>
+          <w:b/>
+          <w:bCs/>
+          <w:sz w:val="28"/>
+          <w:szCs w:val="28"/>
+        </w:rPr>
+        <w:br w:type="page"/>
+      </w:r>
+    </w:p>
+    <w:p>
+      <w:pPr>
+        <w:pStyle w:val="Heading1"/>
+        <w:jc w:val="center"/>
+        <w:rPr>
+          <w:rFonts w:ascii="Times New Roman" w:eastAsia="Times New Roman" w:hAnsi="Times New Roman" w:cs="Times New Roman"/>
+          <w:b w:val="0"/>
+          <w:sz w:val="56"/>
+          <w:szCs w:val="34"/>
+        </w:rPr>
+      </w:pPr>
+      <w:r>
+        <w:rPr>
+          <w:rFonts w:ascii="Times New Roman" w:hAnsi="Times New Roman" w:cs="Times New Roman"/>
+        </w:rPr>
+        <w:lastRenderedPageBreak/>
+        <w:t xml:space="preserve"> </w:t>
+      </w:r>
+      <w:bookmarkStart w:id="1" w:name="_Toc74087520"/>
+      <w:bookmarkStart w:id="2" w:name="_Toc74341379"/>
+      <w:r>
+        <w:rPr>
+          <w:rFonts w:ascii="Times New Roman" w:eastAsia="Times New Roman" w:hAnsi="Times New Roman" w:cs="Times New Roman"/>
+          <w:b w:val="0"/>
+          <w:sz w:val="56"/>
+          <w:szCs w:val="34"/>
+        </w:rPr>
+        <w:t xml:space="preserve">CHƯƠNG 1: </w:t>
+      </w:r>
+      <w:bookmarkEnd w:id="1"/>
+      <w:r>
+        <w:rPr>
+          <w:rFonts w:ascii="Times New Roman" w:eastAsia="Times New Roman" w:hAnsi="Times New Roman" w:cs="Times New Roman"/>
+          <w:b w:val="0"/>
+          <w:sz w:val="56"/>
+          <w:szCs w:val="34"/>
+        </w:rPr>
+        <w:t>MỞ ĐẦU</w:t>
+      </w:r>
+      <w:bookmarkEnd w:id="2"/>
+    </w:p>
+    <w:p>
+      <w:pPr>
+        <w:rPr>
+          <w:rFonts w:cs="Times New Roman"/>
+        </w:rPr>
+      </w:pPr>
+    </w:p>
+    <w:p>
+      <w:pPr>
+        <w:pStyle w:val="ListParagraph"/>
+        <w:numPr>
+          <w:ilvl w:val="0"/>
+          <w:numId w:val="4"/>
+        </w:numPr>
+        <w:ind w:left="720"/>
+        <w:jc w:val="both"/>
+        <w:outlineLvl w:val="1"/>
+        <w:rPr>
+          <w:rFonts w:eastAsia="Times New Roman" w:cs="Times New Roman"/>
+          <w:b/>
+          <w:sz w:val="32"/>
+          <w:szCs w:val="32"/>
+        </w:rPr>
+      </w:pPr>
+      <w:bookmarkStart w:id="3" w:name="_Toc74341380"/>
+      <w:r>
+        <w:rPr>
+          <w:rFonts w:eastAsia="Times New Roman" w:cs="Times New Roman"/>
+          <w:b/>
+          <w:sz w:val="32"/>
+          <w:szCs w:val="32"/>
+        </w:rPr>
+        <w:t>Giới Thiệu</w:t>
+      </w:r>
+      <w:bookmarkEnd w:id="3"/>
+    </w:p>
+    <w:p>
+      <w:pPr>
+        <w:rPr>
+          <w:rFonts w:cs="Times New Roman"/>
+          <w:sz w:val="32"/>
+          <w:szCs w:val="32"/>
+        </w:rPr>
+      </w:pPr>
+    </w:p>
+    <w:p>
+      <w:pPr>
+        <w:pStyle w:val="ListParagraph"/>
+        <w:numPr>
+          <w:ilvl w:val="1"/>
+          <w:numId w:val="4"/>
+        </w:numPr>
+        <w:ind w:left="1170" w:hanging="450"/>
+        <w:jc w:val="both"/>
+        <w:outlineLvl w:val="2"/>
+        <w:rPr>
+          <w:rFonts w:eastAsia="Times New Roman" w:cs="Times New Roman"/>
+          <w:b/>
+          <w:sz w:val="32"/>
+          <w:szCs w:val="32"/>
+        </w:rPr>
+      </w:pPr>
+      <w:bookmarkStart w:id="4" w:name="_Toc74341381"/>
+      <w:r>
+        <w:rPr>
+          <w:rFonts w:eastAsia="Times New Roman" w:cs="Times New Roman"/>
+          <w:b/>
+          <w:sz w:val="32"/>
+          <w:szCs w:val="32"/>
+        </w:rPr>
+        <w:t>Môn Học</w:t>
+      </w:r>
+      <w:bookmarkEnd w:id="4"/>
+    </w:p>
+    <w:p>
+      <w:pPr>
+        <w:rPr>
+          <w:rFonts w:cs="Times New Roman"/>
+          <w:sz w:val="32"/>
+          <w:szCs w:val="32"/>
+        </w:rPr>
+      </w:pPr>
+    </w:p>
+    <w:p>
+      <w:pPr>
+        <w:pStyle w:val="ListParagraph"/>
+        <w:numPr>
+          <w:ilvl w:val="1"/>
+          <w:numId w:val="4"/>
+        </w:numPr>
+        <w:ind w:left="1170" w:hanging="450"/>
+        <w:jc w:val="both"/>
+        <w:outlineLvl w:val="2"/>
+        <w:rPr>
+          <w:rFonts w:eastAsia="Times New Roman" w:cs="Times New Roman"/>
+          <w:b/>
+          <w:sz w:val="32"/>
+          <w:szCs w:val="32"/>
+        </w:rPr>
+      </w:pPr>
+      <w:bookmarkStart w:id="5" w:name="_Toc74341382"/>
+      <w:r>
+        <w:rPr>
+          <w:rFonts w:eastAsia="Times New Roman" w:cs="Times New Roman"/>
+          <w:b/>
+          <w:sz w:val="32"/>
+          <w:szCs w:val="32"/>
+        </w:rPr>
+        <w:t>Nhóm Thực Hiện</w:t>
+      </w:r>
+      <w:bookmarkEnd w:id="5"/>
+    </w:p>
+    <w:p>
+      <w:pPr>
+        <w:rPr>
+          <w:rFonts w:cs="Times New Roman"/>
+          <w:sz w:val="32"/>
+          <w:szCs w:val="32"/>
+        </w:rPr>
+      </w:pPr>
+    </w:p>
+    <w:p>
+      <w:pPr>
+        <w:pStyle w:val="ListParagraph"/>
+        <w:numPr>
+          <w:ilvl w:val="0"/>
+          <w:numId w:val="4"/>
+        </w:numPr>
+        <w:ind w:left="720"/>
+        <w:jc w:val="both"/>
+        <w:outlineLvl w:val="1"/>
+        <w:rPr>
+          <w:rFonts w:eastAsia="Times New Roman" w:cs="Times New Roman"/>
+          <w:b/>
+          <w:sz w:val="32"/>
+          <w:szCs w:val="32"/>
+        </w:rPr>
+      </w:pPr>
+      <w:bookmarkStart w:id="6" w:name="_Toc74341383"/>
+      <w:r>
+        <w:rPr>
+          <w:rFonts w:eastAsia="Times New Roman" w:cs="Times New Roman"/>
+          <w:b/>
+          <w:sz w:val="32"/>
+          <w:szCs w:val="32"/>
+        </w:rPr>
+        <w:t>Mô Tả Ứng Dụng</w:t>
+      </w:r>
+      <w:bookmarkEnd w:id="6"/>
+    </w:p>
+    <w:p>
+      <w:pPr>
+        <w:rPr>
+          <w:rFonts w:cs="Times New Roman"/>
+          <w:sz w:val="32"/>
+          <w:szCs w:val="32"/>
+        </w:rPr>
+      </w:pPr>
+    </w:p>
+    <w:p>
+      <w:pPr>
+        <w:pStyle w:val="ListParagraph"/>
+        <w:numPr>
+          <w:ilvl w:val="0"/>
+          <w:numId w:val="4"/>
+        </w:numPr>
+        <w:ind w:left="720"/>
+        <w:jc w:val="both"/>
+        <w:outlineLvl w:val="1"/>
+        <w:rPr>
+          <w:rFonts w:eastAsia="Times New Roman" w:cs="Times New Roman"/>
+          <w:b/>
+          <w:sz w:val="32"/>
+          <w:szCs w:val="32"/>
+        </w:rPr>
+      </w:pPr>
+      <w:bookmarkStart w:id="7" w:name="_Toc74341384"/>
+      <w:r>
+        <w:rPr>
+          <w:rFonts w:eastAsia="Times New Roman" w:cs="Times New Roman"/>
+          <w:b/>
+          <w:sz w:val="32"/>
+          <w:szCs w:val="32"/>
+        </w:rPr>
+        <w:t>Sự Cần Thiết Của Ứng Dụng</w:t>
+      </w:r>
+      <w:bookmarkEnd w:id="7"/>
+    </w:p>
+    <w:p>
+      <w:pPr>
+        <w:pStyle w:val="Heading1"/>
+        <w:jc w:val="center"/>
+        <w:rPr>
+          <w:rFonts w:ascii="Times New Roman" w:hAnsi="Times New Roman" w:cs="Times New Roman"/>
+        </w:rPr>
+      </w:pPr>
+      <w:r>
+        <w:rPr>
+          <w:rFonts w:ascii="Times New Roman" w:hAnsi="Times New Roman" w:cs="Times New Roman"/>
+          <w:sz w:val="36"/>
+          <w:szCs w:val="36"/>
+        </w:rPr>
+        <w:br w:type="page"/>
+      </w:r>
+      <w:bookmarkStart w:id="8" w:name="_Toc74341385"/>
+      <w:r>
+        <w:rPr>
+          <w:rFonts w:ascii="Times New Roman" w:eastAsia="Times New Roman" w:hAnsi="Times New Roman" w:cs="Times New Roman"/>
+          <w:b w:val="0"/>
+          <w:sz w:val="56"/>
+          <w:szCs w:val="34"/>
+        </w:rPr>
+        <w:lastRenderedPageBreak/>
+        <w:t>CHƯƠNG 2: PHÂN TÍCH THIẾT KẾ HỆ THỐNG</w:t>
+      </w:r>
+      <w:bookmarkEnd w:id="8"/>
+    </w:p>
+    <w:p>
+      <w:pPr>
+        <w:rPr>
+          <w:rFonts w:cs="Times New Roman"/>
+        </w:rPr>
+      </w:pPr>
+    </w:p>
+    <w:p>
+      <w:pPr>
+        <w:pStyle w:val="ListParagraph"/>
+        <w:numPr>
+          <w:ilvl w:val="0"/>
+          <w:numId w:val="5"/>
+        </w:numPr>
+        <w:ind w:left="720"/>
+        <w:jc w:val="both"/>
+        <w:outlineLvl w:val="1"/>
+        <w:rPr>
+          <w:rFonts w:eastAsia="Times New Roman" w:cs="Times New Roman"/>
+          <w:b/>
+          <w:sz w:val="32"/>
+          <w:szCs w:val="32"/>
+        </w:rPr>
+      </w:pPr>
+      <w:bookmarkStart w:id="9" w:name="_Toc74341386"/>
+      <w:r>
+        <w:rPr>
+          <w:rFonts w:eastAsia="Times New Roman" w:cs="Times New Roman"/>
+          <w:b/>
+          <w:sz w:val="32"/>
+          <w:szCs w:val="32"/>
+        </w:rPr>
+        <w:t>Phân Tích Hệ Thống</w:t>
+      </w:r>
+      <w:bookmarkEnd w:id="9"/>
+    </w:p>
+    <w:p>
+      <w:pPr>
+        <w:rPr>
+          <w:rFonts w:cs="Times New Roman"/>
+          <w:sz w:val="32"/>
+          <w:szCs w:val="32"/>
+        </w:rPr>
+      </w:pPr>
+    </w:p>
+    <w:p>
+      <w:pPr>
+        <w:rPr>
+          <w:rFonts w:cs="Times New Roman"/>
+          <w:sz w:val="32"/>
+          <w:szCs w:val="32"/>
+        </w:rPr>
+      </w:pPr>
+    </w:p>
+    <w:p>
+      <w:pPr>
+        <w:pStyle w:val="ListParagraph"/>
+        <w:numPr>
+          <w:ilvl w:val="0"/>
+          <w:numId w:val="5"/>
+        </w:numPr>
+        <w:ind w:left="720"/>
+        <w:jc w:val="both"/>
+        <w:outlineLvl w:val="1"/>
+        <w:rPr>
+          <w:rFonts w:eastAsia="Times New Roman" w:cs="Times New Roman"/>
+          <w:b/>
+          <w:sz w:val="32"/>
+          <w:szCs w:val="32"/>
+        </w:rPr>
+      </w:pPr>
+      <w:bookmarkStart w:id="10" w:name="_Toc74341387"/>
+      <w:r>
+        <w:rPr>
+          <w:rFonts w:eastAsia="Times New Roman" w:cs="Times New Roman"/>
+          <w:b/>
+          <w:sz w:val="32"/>
+          <w:szCs w:val="32"/>
+        </w:rPr>
+        <w:t>Thiết Kế Hệ Thống</w:t>
+      </w:r>
+      <w:bookmarkEnd w:id="10"/>
+    </w:p>
+    <w:p>
+      <w:pPr>
+        <w:rPr>
+          <w:rFonts w:eastAsia="Times New Roman" w:cs="Times New Roman"/>
+          <w:bCs/>
           <w:szCs w:val="26"/>
         </w:rPr>
-        <w:t xml:space="preserve"> 2021</w:t>
-      </w:r>
-    </w:p>
-    <w:p/>
+      </w:pPr>
+    </w:p>
+    <w:p>
+      <w:pPr>
+        <w:spacing w:after="160" w:line="259" w:lineRule="auto"/>
+        <w:rPr>
+          <w:rFonts w:cs="Times New Roman"/>
+        </w:rPr>
+      </w:pPr>
+      <w:r>
+        <w:rPr>
+          <w:rFonts w:cs="Times New Roman"/>
+        </w:rPr>
+        <w:br w:type="page"/>
+      </w:r>
+    </w:p>
+    <w:p>
+      <w:pPr>
+        <w:pStyle w:val="Heading1"/>
+        <w:jc w:val="center"/>
+        <w:rPr>
+          <w:rFonts w:ascii="Times New Roman" w:eastAsia="Times New Roman" w:hAnsi="Times New Roman" w:cs="Times New Roman"/>
+          <w:b w:val="0"/>
+          <w:sz w:val="56"/>
+          <w:szCs w:val="34"/>
+        </w:rPr>
+      </w:pPr>
+      <w:bookmarkStart w:id="11" w:name="_Toc74341388"/>
+      <w:r>
+        <w:rPr>
+          <w:rFonts w:ascii="Times New Roman" w:eastAsia="Times New Roman" w:hAnsi="Times New Roman" w:cs="Times New Roman"/>
+          <w:b w:val="0"/>
+          <w:sz w:val="56"/>
+          <w:szCs w:val="34"/>
+        </w:rPr>
+        <w:lastRenderedPageBreak/>
+        <w:t>CHƯƠNG 3: CÀI ĐẶT VÀ KIỂM THỬ</w:t>
+      </w:r>
+      <w:bookmarkEnd w:id="11"/>
+    </w:p>
+    <w:p>
+      <w:pPr>
+        <w:rPr>
+          <w:rFonts w:cs="Times New Roman"/>
+        </w:rPr>
+      </w:pPr>
+    </w:p>
+    <w:p>
+      <w:pPr>
+        <w:pStyle w:val="ListParagraph"/>
+        <w:numPr>
+          <w:ilvl w:val="0"/>
+          <w:numId w:val="6"/>
+        </w:numPr>
+        <w:ind w:left="720"/>
+        <w:jc w:val="both"/>
+        <w:outlineLvl w:val="1"/>
+        <w:rPr>
+          <w:rFonts w:eastAsia="Times New Roman" w:cs="Times New Roman"/>
+          <w:b/>
+          <w:sz w:val="32"/>
+          <w:szCs w:val="32"/>
+        </w:rPr>
+      </w:pPr>
+      <w:bookmarkStart w:id="12" w:name="_Toc74341389"/>
+      <w:r>
+        <w:rPr>
+          <w:rFonts w:eastAsia="Times New Roman" w:cs="Times New Roman"/>
+          <w:b/>
+          <w:sz w:val="32"/>
+          <w:szCs w:val="32"/>
+        </w:rPr>
+        <w:t>Cài Đặt</w:t>
+      </w:r>
+      <w:bookmarkEnd w:id="12"/>
+    </w:p>
+    <w:p>
+      <w:pPr>
+        <w:rPr>
+          <w:rFonts w:cs="Times New Roman"/>
+          <w:sz w:val="32"/>
+          <w:szCs w:val="32"/>
+        </w:rPr>
+      </w:pPr>
+    </w:p>
+    <w:p>
+      <w:pPr>
+        <w:pStyle w:val="ListParagraph"/>
+        <w:numPr>
+          <w:ilvl w:val="0"/>
+          <w:numId w:val="6"/>
+        </w:numPr>
+        <w:ind w:left="720"/>
+        <w:jc w:val="both"/>
+        <w:outlineLvl w:val="1"/>
+        <w:rPr>
+          <w:rFonts w:eastAsia="Times New Roman" w:cs="Times New Roman"/>
+          <w:b/>
+          <w:sz w:val="32"/>
+          <w:szCs w:val="32"/>
+        </w:rPr>
+      </w:pPr>
+      <w:bookmarkStart w:id="13" w:name="_Toc74341390"/>
+      <w:r>
+        <w:rPr>
+          <w:rFonts w:eastAsia="Times New Roman" w:cs="Times New Roman"/>
+          <w:b/>
+          <w:sz w:val="32"/>
+          <w:szCs w:val="32"/>
+        </w:rPr>
+        <w:t>Kiểm Thử</w:t>
+      </w:r>
+      <w:bookmarkEnd w:id="13"/>
+    </w:p>
+    <w:p>
+      <w:pPr>
+        <w:rPr>
+          <w:rFonts w:cs="Times New Roman"/>
+        </w:rPr>
+      </w:pPr>
+    </w:p>
+    <w:p>
+      <w:pPr>
+        <w:spacing w:after="160" w:line="259" w:lineRule="auto"/>
+        <w:rPr>
+          <w:rFonts w:eastAsia="Times New Roman" w:cs="Times New Roman"/>
+          <w:b/>
+          <w:sz w:val="36"/>
+          <w:szCs w:val="36"/>
+        </w:rPr>
+      </w:pPr>
+      <w:r>
+        <w:rPr>
+          <w:rFonts w:eastAsia="Times New Roman" w:cs="Times New Roman"/>
+          <w:b/>
+          <w:sz w:val="36"/>
+          <w:szCs w:val="36"/>
+        </w:rPr>
+        <w:br w:type="page"/>
+      </w:r>
+    </w:p>
+    <w:p>
+      <w:pPr>
+        <w:pStyle w:val="Heading1"/>
+        <w:jc w:val="center"/>
+        <w:rPr>
+          <w:rFonts w:ascii="Times New Roman" w:eastAsia="Times New Roman" w:hAnsi="Times New Roman" w:cs="Times New Roman"/>
+          <w:b w:val="0"/>
+          <w:sz w:val="56"/>
+          <w:szCs w:val="34"/>
+        </w:rPr>
+      </w:pPr>
+      <w:bookmarkStart w:id="14" w:name="_Toc74341391"/>
+      <w:r>
+        <w:rPr>
+          <w:rFonts w:ascii="Times New Roman" w:eastAsia="Times New Roman" w:hAnsi="Times New Roman" w:cs="Times New Roman"/>
+          <w:b w:val="0"/>
+          <w:sz w:val="56"/>
+          <w:szCs w:val="34"/>
+        </w:rPr>
+        <w:lastRenderedPageBreak/>
+        <w:t>CHƯƠNG 4: KẾT QUẢ ĐẠT ĐƯỢC</w:t>
+      </w:r>
+      <w:bookmarkEnd w:id="14"/>
+    </w:p>
+    <w:p>
+      <w:pPr>
+        <w:rPr>
+          <w:rFonts w:cs="Times New Roman"/>
+        </w:rPr>
+      </w:pPr>
+    </w:p>
+    <w:p>
+      <w:pPr>
+        <w:pStyle w:val="ListParagraph"/>
+        <w:numPr>
+          <w:ilvl w:val="0"/>
+          <w:numId w:val="7"/>
+        </w:numPr>
+        <w:ind w:left="720"/>
+        <w:jc w:val="both"/>
+        <w:outlineLvl w:val="1"/>
+        <w:rPr>
+          <w:rFonts w:eastAsia="Times New Roman" w:cs="Times New Roman"/>
+          <w:b/>
+          <w:sz w:val="32"/>
+          <w:szCs w:val="32"/>
+        </w:rPr>
+      </w:pPr>
+      <w:bookmarkStart w:id="15" w:name="_Toc74341392"/>
+      <w:r>
+        <w:rPr>
+          <w:rFonts w:eastAsia="Times New Roman" w:cs="Times New Roman"/>
+          <w:b/>
+          <w:sz w:val="32"/>
+          <w:szCs w:val="32"/>
+        </w:rPr>
+        <w:t>Kết Quả Đạt Được</w:t>
+      </w:r>
+      <w:bookmarkEnd w:id="15"/>
+    </w:p>
+    <w:p>
+      <w:pPr>
+        <w:rPr>
+          <w:rFonts w:cs="Times New Roman"/>
+          <w:sz w:val="32"/>
+          <w:szCs w:val="32"/>
+        </w:rPr>
+      </w:pPr>
+    </w:p>
+    <w:p>
+      <w:pPr>
+        <w:pStyle w:val="ListParagraph"/>
+        <w:numPr>
+          <w:ilvl w:val="0"/>
+          <w:numId w:val="7"/>
+        </w:numPr>
+        <w:ind w:left="720"/>
+        <w:jc w:val="both"/>
+        <w:outlineLvl w:val="1"/>
+        <w:rPr>
+          <w:rFonts w:eastAsia="Times New Roman" w:cs="Times New Roman"/>
+          <w:b/>
+          <w:sz w:val="32"/>
+          <w:szCs w:val="32"/>
+        </w:rPr>
+      </w:pPr>
+      <w:bookmarkStart w:id="16" w:name="_Toc74341393"/>
+      <w:r>
+        <w:rPr>
+          <w:rFonts w:eastAsia="Times New Roman" w:cs="Times New Roman"/>
+          <w:b/>
+          <w:sz w:val="32"/>
+          <w:szCs w:val="32"/>
+        </w:rPr>
+        <w:t>Các Kết Luận Và Kiến Nghị</w:t>
+      </w:r>
+      <w:bookmarkEnd w:id="16"/>
+    </w:p>
+    <w:p>
+      <w:pPr>
+        <w:pStyle w:val="ListParagraph"/>
+        <w:rPr>
+          <w:rFonts w:eastAsia="Times New Roman" w:cs="Times New Roman"/>
+          <w:b/>
+          <w:sz w:val="36"/>
+          <w:szCs w:val="36"/>
+        </w:rPr>
+      </w:pPr>
+    </w:p>
+    <w:p>
+      <w:pPr>
+        <w:spacing w:after="160" w:line="259" w:lineRule="auto"/>
+        <w:rPr>
+          <w:rFonts w:eastAsia="Times New Roman" w:cs="Times New Roman"/>
+          <w:b/>
+          <w:sz w:val="36"/>
+          <w:szCs w:val="36"/>
+        </w:rPr>
+      </w:pPr>
+      <w:r>
+        <w:rPr>
+          <w:rFonts w:eastAsia="Times New Roman" w:cs="Times New Roman"/>
+          <w:b/>
+          <w:sz w:val="36"/>
+          <w:szCs w:val="36"/>
+        </w:rPr>
+        <w:br w:type="page"/>
+      </w:r>
+    </w:p>
+    <w:p>
+      <w:pPr>
+        <w:pStyle w:val="Heading1"/>
+        <w:jc w:val="center"/>
+        <w:rPr>
+          <w:rFonts w:ascii="Times New Roman" w:eastAsia="Times New Roman" w:hAnsi="Times New Roman" w:cs="Times New Roman"/>
+          <w:b w:val="0"/>
+          <w:sz w:val="56"/>
+          <w:szCs w:val="34"/>
+        </w:rPr>
+      </w:pPr>
+      <w:bookmarkStart w:id="17" w:name="_Toc74341394"/>
+      <w:r>
+        <w:rPr>
+          <w:rFonts w:ascii="Times New Roman" w:eastAsia="Times New Roman" w:hAnsi="Times New Roman" w:cs="Times New Roman"/>
+          <w:b w:val="0"/>
+          <w:sz w:val="56"/>
+          <w:szCs w:val="34"/>
+        </w:rPr>
+        <w:lastRenderedPageBreak/>
+        <w:t>PHỤ LỤC</w:t>
+      </w:r>
+      <w:bookmarkEnd w:id="17"/>
+    </w:p>
+    <w:p>
+      <w:pPr>
+        <w:rPr>
+          <w:rFonts w:cs="Times New Roman"/>
+        </w:rPr>
+      </w:pPr>
+    </w:p>
+    <w:p>
+      <w:pPr>
+        <w:pStyle w:val="Heading1"/>
+        <w:jc w:val="center"/>
+        <w:rPr>
+          <w:rFonts w:ascii="Times New Roman" w:eastAsia="Times New Roman" w:hAnsi="Times New Roman" w:cs="Times New Roman"/>
+          <w:b w:val="0"/>
+          <w:sz w:val="56"/>
+          <w:szCs w:val="34"/>
+        </w:rPr>
+      </w:pPr>
+      <w:bookmarkStart w:id="18" w:name="_Toc74341395"/>
+      <w:r>
+        <w:rPr>
+          <w:rFonts w:ascii="Times New Roman" w:eastAsia="Times New Roman" w:hAnsi="Times New Roman" w:cs="Times New Roman"/>
+          <w:b w:val="0"/>
+          <w:sz w:val="56"/>
+          <w:szCs w:val="34"/>
+        </w:rPr>
+        <w:t>TÀI LIỆU THAM KHẢO</w:t>
+      </w:r>
+      <w:bookmarkEnd w:id="18"/>
+    </w:p>
+    <w:p>
+      <w:pPr>
+        <w:spacing w:after="160" w:line="259" w:lineRule="auto"/>
+        <w:rPr>
+          <w:rFonts w:eastAsia="Times New Roman" w:cs="Times New Roman"/>
+          <w:b/>
+          <w:sz w:val="36"/>
+          <w:szCs w:val="36"/>
+        </w:rPr>
+      </w:pPr>
+    </w:p>
+    <w:p>
+      <w:pPr>
+        <w:rPr>
+          <w:rFonts w:cs="Times New Roman"/>
+        </w:rPr>
+      </w:pPr>
+    </w:p>
+    <w:p>
+      <w:pPr>
+        <w:spacing w:after="160" w:line="259" w:lineRule="auto"/>
+        <w:rPr>
+          <w:rFonts w:eastAsia="Times New Roman" w:cs="Times New Roman"/>
+          <w:b/>
+          <w:sz w:val="36"/>
+          <w:szCs w:val="36"/>
+        </w:rPr>
+      </w:pPr>
+    </w:p>
     <w:sectPr>
+      <w:footerReference w:type="default" r:id="rId9"/>
       <w:pgSz w:w="12240" w:h="15840"/>
       <w:pgMar w:top="1440" w:right="1440" w:bottom="1440" w:left="1440" w:header="720" w:footer="720" w:gutter="0"/>
       <w:pgBorders w:display="firstPage" w:offsetFrom="page">
@@ -598,9 +3877,302 @@
 </w:document>
 </file>
 
+<file path=word/endnotes.xml><?xml version="1.0" encoding="utf-8"?>
+<w:endnotes xmlns:wpc="http://schemas.microsoft.com/office/word/2010/wordprocessingCanvas" xmlns:cx="http://schemas.microsoft.com/office/drawing/2014/chartex" xmlns:cx1="http://schemas.microsoft.com/office/drawing/2015/9/8/chartex" xmlns:cx2="http://schemas.microsoft.com/office/drawing/2015/10/21/chartex" xmlns:cx3="http://schemas.microsoft.com/office/drawing/2016/5/9/chartex" xmlns:cx4="http://schemas.microsoft.com/office/drawing/2016/5/10/chartex" xmlns:cx5="http://schemas.microsoft.com/office/drawing/2016/5/11/chartex" xmlns:cx6="http://schemas.microsoft.com/office/drawing/2016/5/12/chartex" xmlns:cx7="http://schemas.microsoft.com/office/drawing/2016/5/13/chartex" xmlns:cx8="http://schemas.microsoft.com/office/drawing/2016/5/14/chartex" xmlns:mc="http://schemas.openxmlformats.org/markup-compatibility/2006" xmlns:aink="http://schemas.microsoft.com/office/drawing/2016/ink" xmlns:am3d="http://schemas.microsoft.com/office/drawing/2017/model3d" xmlns:o="urn:schemas-microsoft-com:office:office" xmlns:r="http://schemas.openxmlformats.org/officeDocument/2006/relationships" xmlns:m="http://schemas.openxmlformats.org/officeDocument/2006/math" xmlns:v="urn:schemas-microsoft-com:vml" xmlns:wp14="http://schemas.microsoft.com/office/word/2010/wordprocessingDrawing" xmlns:wp="http://schemas.openxmlformats.org/drawingml/2006/wordprocessingDrawing" xmlns:w10="urn:schemas-microsoft-com:office:word" xmlns:w="http://schemas.openxmlformats.org/wordprocessingml/2006/main" xmlns:w14="http://schemas.microsoft.com/office/word/2010/wordml" xmlns:w15="http://schemas.microsoft.com/office/word/2012/wordml" xmlns:w16cex="http://schemas.microsoft.com/office/word/2018/wordml/cex" xmlns:w16cid="http://schemas.microsoft.com/office/word/2016/wordml/cid" xmlns:w16="http://schemas.microsoft.com/office/word/2018/wordml" xmlns:w16sdtdh="http://schemas.microsoft.com/office/word/2020/wordml/sdtdatahash" xmlns:w16se="http://schemas.microsoft.com/office/word/2015/wordml/symex" xmlns:wpg="http://schemas.microsoft.com/office/word/2010/wordprocessingGroup" xmlns:wpi="http://schemas.microsoft.com/office/word/2010/wordprocessingInk" xmlns:wne="http://schemas.microsoft.com/office/word/2006/wordml" xmlns:wps="http://schemas.microsoft.com/office/word/2010/wordprocessingShape" mc:Ignorable="w14 w15 w16se w16cid w16 w16cex w16sdtdh wp14">
+  <w:endnote w:type="separator" w:id="-1">
+    <w:p>
+      <w:pPr>
+        <w:spacing w:after="0" w:line="240" w:lineRule="auto"/>
+      </w:pPr>
+      <w:r>
+        <w:separator/>
+      </w:r>
+    </w:p>
+  </w:endnote>
+  <w:endnote w:type="continuationSeparator" w:id="0">
+    <w:p>
+      <w:pPr>
+        <w:spacing w:after="0" w:line="240" w:lineRule="auto"/>
+      </w:pPr>
+      <w:r>
+        <w:continuationSeparator/>
+      </w:r>
+    </w:p>
+  </w:endnote>
+</w:endnotes>
+</file>
+
+<file path=word/footer1.xml><?xml version="1.0" encoding="utf-8"?>
+<w:ftr xmlns:wpc="http://schemas.microsoft.com/office/word/2010/wordprocessingCanvas" xmlns:cx="http://schemas.microsoft.com/office/drawing/2014/chartex" xmlns:cx1="http://schemas.microsoft.com/office/drawing/2015/9/8/chartex" xmlns:cx2="http://schemas.microsoft.com/office/drawing/2015/10/21/chartex" xmlns:cx3="http://schemas.microsoft.com/office/drawing/2016/5/9/chartex" xmlns:cx4="http://schemas.microsoft.com/office/drawing/2016/5/10/chartex" xmlns:cx5="http://schemas.microsoft.com/office/drawing/2016/5/11/chartex" xmlns:cx6="http://schemas.microsoft.com/office/drawing/2016/5/12/chartex" xmlns:cx7="http://schemas.microsoft.com/office/drawing/2016/5/13/chartex" xmlns:cx8="http://schemas.microsoft.com/office/drawing/2016/5/14/chartex" xmlns:mc="http://schemas.openxmlformats.org/markup-compatibility/2006" xmlns:aink="http://schemas.microsoft.com/office/drawing/2016/ink" xmlns:am3d="http://schemas.microsoft.com/office/drawing/2017/model3d" xmlns:o="urn:schemas-microsoft-com:office:office" xmlns:r="http://schemas.openxmlformats.org/officeDocument/2006/relationships" xmlns:m="http://schemas.openxmlformats.org/officeDocument/2006/math" xmlns:v="urn:schemas-microsoft-com:vml" xmlns:wp14="http://schemas.microsoft.com/office/word/2010/wordprocessingDrawing" xmlns:wp="http://schemas.openxmlformats.org/drawingml/2006/wordprocessingDrawing" xmlns:w10="urn:schemas-microsoft-com:office:word" xmlns:w="http://schemas.openxmlformats.org/wordprocessingml/2006/main" xmlns:w14="http://schemas.microsoft.com/office/word/2010/wordml" xmlns:w15="http://schemas.microsoft.com/office/word/2012/wordml" xmlns:w16cex="http://schemas.microsoft.com/office/word/2018/wordml/cex" xmlns:w16cid="http://schemas.microsoft.com/office/word/2016/wordml/cid" xmlns:w16="http://schemas.microsoft.com/office/word/2018/wordml" xmlns:w16sdtdh="http://schemas.microsoft.com/office/word/2020/wordml/sdtdatahash" xmlns:w16se="http://schemas.microsoft.com/office/word/2015/wordml/symex" xmlns:wpg="http://schemas.microsoft.com/office/word/2010/wordprocessingGroup" xmlns:wpi="http://schemas.microsoft.com/office/word/2010/wordprocessingInk" xmlns:wne="http://schemas.microsoft.com/office/word/2006/wordml" xmlns:wps="http://schemas.microsoft.com/office/word/2010/wordprocessingShape" mc:Ignorable="w14 w15 w16se w16cid w16 w16cex w16sdtdh wp14">
+  <w:p>
+    <w:pPr>
+      <w:pStyle w:val="Footer"/>
+      <w:tabs>
+        <w:tab w:val="clear" w:pos="4680"/>
+        <w:tab w:val="clear" w:pos="9360"/>
+      </w:tabs>
+      <w:jc w:val="center"/>
+      <w:rPr>
+        <w:caps/>
+        <w:noProof/>
+        <w:color w:val="4472C4" w:themeColor="accent1"/>
+      </w:rPr>
+    </w:pPr>
+    <w:r>
+      <w:rPr>
+        <w:caps/>
+        <w:color w:val="4472C4" w:themeColor="accent1"/>
+      </w:rPr>
+      <w:fldChar w:fldCharType="begin"/>
+    </w:r>
+    <w:r>
+      <w:rPr>
+        <w:caps/>
+        <w:color w:val="4472C4" w:themeColor="accent1"/>
+      </w:rPr>
+      <w:instrText xml:space="preserve"> PAGE   \* MERGEFORMAT </w:instrText>
+    </w:r>
+    <w:r>
+      <w:rPr>
+        <w:caps/>
+        <w:color w:val="4472C4" w:themeColor="accent1"/>
+      </w:rPr>
+      <w:fldChar w:fldCharType="separate"/>
+    </w:r>
+    <w:r>
+      <w:rPr>
+        <w:caps/>
+        <w:noProof/>
+        <w:color w:val="4472C4" w:themeColor="accent1"/>
+      </w:rPr>
+      <w:t>2</w:t>
+    </w:r>
+    <w:r>
+      <w:rPr>
+        <w:caps/>
+        <w:noProof/>
+        <w:color w:val="4472C4" w:themeColor="accent1"/>
+      </w:rPr>
+      <w:fldChar w:fldCharType="end"/>
+    </w:r>
+  </w:p>
+  <w:p>
+    <w:pPr>
+      <w:pStyle w:val="Footer"/>
+    </w:pPr>
+  </w:p>
+</w:ftr>
+</file>
+
+<file path=word/footnotes.xml><?xml version="1.0" encoding="utf-8"?>
+<w:footnotes xmlns:wpc="http://schemas.microsoft.com/office/word/2010/wordprocessingCanvas" xmlns:cx="http://schemas.microsoft.com/office/drawing/2014/chartex" xmlns:cx1="http://schemas.microsoft.com/office/drawing/2015/9/8/chartex" xmlns:cx2="http://schemas.microsoft.com/office/drawing/2015/10/21/chartex" xmlns:cx3="http://schemas.microsoft.com/office/drawing/2016/5/9/chartex" xmlns:cx4="http://schemas.microsoft.com/office/drawing/2016/5/10/chartex" xmlns:cx5="http://schemas.microsoft.com/office/drawing/2016/5/11/chartex" xmlns:cx6="http://schemas.microsoft.com/office/drawing/2016/5/12/chartex" xmlns:cx7="http://schemas.microsoft.com/office/drawing/2016/5/13/chartex" xmlns:cx8="http://schemas.microsoft.com/office/drawing/2016/5/14/chartex" xmlns:mc="http://schemas.openxmlformats.org/markup-compatibility/2006" xmlns:aink="http://schemas.microsoft.com/office/drawing/2016/ink" xmlns:am3d="http://schemas.microsoft.com/office/drawing/2017/model3d" xmlns:o="urn:schemas-microsoft-com:office:office" xmlns:r="http://schemas.openxmlformats.org/officeDocument/2006/relationships" xmlns:m="http://schemas.openxmlformats.org/officeDocument/2006/math" xmlns:v="urn:schemas-microsoft-com:vml" xmlns:wp14="http://schemas.microsoft.com/office/word/2010/wordprocessingDrawing" xmlns:wp="http://schemas.openxmlformats.org/drawingml/2006/wordprocessingDrawing" xmlns:w10="urn:schemas-microsoft-com:office:word" xmlns:w="http://schemas.openxmlformats.org/wordprocessingml/2006/main" xmlns:w14="http://schemas.microsoft.com/office/word/2010/wordml" xmlns:w15="http://schemas.microsoft.com/office/word/2012/wordml" xmlns:w16cex="http://schemas.microsoft.com/office/word/2018/wordml/cex" xmlns:w16cid="http://schemas.microsoft.com/office/word/2016/wordml/cid" xmlns:w16="http://schemas.microsoft.com/office/word/2018/wordml" xmlns:w16sdtdh="http://schemas.microsoft.com/office/word/2020/wordml/sdtdatahash" xmlns:w16se="http://schemas.microsoft.com/office/word/2015/wordml/symex" xmlns:wpg="http://schemas.microsoft.com/office/word/2010/wordprocessingGroup" xmlns:wpi="http://schemas.microsoft.com/office/word/2010/wordprocessingInk" xmlns:wne="http://schemas.microsoft.com/office/word/2006/wordml" xmlns:wps="http://schemas.microsoft.com/office/word/2010/wordprocessingShape" mc:Ignorable="w14 w15 w16se w16cid w16 w16cex w16sdtdh wp14">
+  <w:footnote w:type="separator" w:id="-1">
+    <w:p>
+      <w:pPr>
+        <w:spacing w:after="0" w:line="240" w:lineRule="auto"/>
+      </w:pPr>
+      <w:r>
+        <w:separator/>
+      </w:r>
+    </w:p>
+  </w:footnote>
+  <w:footnote w:type="continuationSeparator" w:id="0">
+    <w:p>
+      <w:pPr>
+        <w:spacing w:after="0" w:line="240" w:lineRule="auto"/>
+      </w:pPr>
+      <w:r>
+        <w:continuationSeparator/>
+      </w:r>
+    </w:p>
+  </w:footnote>
+</w:footnotes>
+</file>
+
 <file path=word/numbering.xml><?xml version="1.0" encoding="utf-8"?>
 <w:numbering xmlns:wpc="http://schemas.microsoft.com/office/word/2010/wordprocessingCanvas" xmlns:cx="http://schemas.microsoft.com/office/drawing/2014/chartex" xmlns:cx1="http://schemas.microsoft.com/office/drawing/2015/9/8/chartex" xmlns:cx2="http://schemas.microsoft.com/office/drawing/2015/10/21/chartex" xmlns:cx3="http://schemas.microsoft.com/office/drawing/2016/5/9/chartex" xmlns:cx4="http://schemas.microsoft.com/office/drawing/2016/5/10/chartex" xmlns:cx5="http://schemas.microsoft.com/office/drawing/2016/5/11/chartex" xmlns:cx6="http://schemas.microsoft.com/office/drawing/2016/5/12/chartex" xmlns:cx7="http://schemas.microsoft.com/office/drawing/2016/5/13/chartex" xmlns:cx8="http://schemas.microsoft.com/office/drawing/2016/5/14/chartex" xmlns:mc="http://schemas.openxmlformats.org/markup-compatibility/2006" xmlns:aink="http://schemas.microsoft.com/office/drawing/2016/ink" xmlns:am3d="http://schemas.microsoft.com/office/drawing/2017/model3d" xmlns:o="urn:schemas-microsoft-com:office:office" xmlns:r="http://schemas.openxmlformats.org/officeDocument/2006/relationships" xmlns:m="http://schemas.openxmlformats.org/officeDocument/2006/math" xmlns:v="urn:schemas-microsoft-com:vml" xmlns:wp14="http://schemas.microsoft.com/office/word/2010/wordprocessingDrawing" xmlns:wp="http://schemas.openxmlformats.org/drawingml/2006/wordprocessingDrawing" xmlns:w10="urn:schemas-microsoft-com:office:word" xmlns:w="http://schemas.openxmlformats.org/wordprocessingml/2006/main" xmlns:w14="http://schemas.microsoft.com/office/word/2010/wordml" xmlns:w15="http://schemas.microsoft.com/office/word/2012/wordml" xmlns:w16cex="http://schemas.microsoft.com/office/word/2018/wordml/cex" xmlns:w16cid="http://schemas.microsoft.com/office/word/2016/wordml/cid" xmlns:w16="http://schemas.microsoft.com/office/word/2018/wordml" xmlns:w16sdtdh="http://schemas.microsoft.com/office/word/2020/wordml/sdtdatahash" xmlns:w16se="http://schemas.microsoft.com/office/word/2015/wordml/symex" xmlns:wpg="http://schemas.microsoft.com/office/word/2010/wordprocessingGroup" xmlns:wpi="http://schemas.microsoft.com/office/word/2010/wordprocessingInk" xmlns:wne="http://schemas.microsoft.com/office/word/2006/wordml" xmlns:wps="http://schemas.microsoft.com/office/word/2010/wordprocessingShape" mc:Ignorable="w14 w15 w16se w16cid w16 w16cex w16sdtdh wp14">
   <w:abstractNum w:abstractNumId="0" w15:restartNumberingAfterBreak="0">
+    <w:nsid w:val="01536DB2"/>
+    <w:multiLevelType w:val="hybridMultilevel"/>
+    <w:tmpl w:val="39A02B00"/>
+    <w:lvl w:ilvl="0" w:tplc="5ECC0B2C">
+      <w:start w:val="1"/>
+      <w:numFmt w:val="upperRoman"/>
+      <w:lvlText w:val="%1."/>
+      <w:lvlJc w:val="left"/>
+      <w:pPr>
+        <w:ind w:left="1350" w:hanging="720"/>
+      </w:pPr>
+      <w:rPr>
+        <w:rFonts w:hint="default"/>
+      </w:rPr>
+    </w:lvl>
+    <w:lvl w:ilvl="1" w:tplc="04090019" w:tentative="1">
+      <w:start w:val="1"/>
+      <w:numFmt w:val="lowerLetter"/>
+      <w:lvlText w:val="%2."/>
+      <w:lvlJc w:val="left"/>
+      <w:pPr>
+        <w:ind w:left="1440" w:hanging="360"/>
+      </w:pPr>
+    </w:lvl>
+    <w:lvl w:ilvl="2" w:tplc="0409001B" w:tentative="1">
+      <w:start w:val="1"/>
+      <w:numFmt w:val="lowerRoman"/>
+      <w:lvlText w:val="%3."/>
+      <w:lvlJc w:val="right"/>
+      <w:pPr>
+        <w:ind w:left="2160" w:hanging="180"/>
+      </w:pPr>
+    </w:lvl>
+    <w:lvl w:ilvl="3" w:tplc="0409000F" w:tentative="1">
+      <w:start w:val="1"/>
+      <w:numFmt w:val="decimal"/>
+      <w:lvlText w:val="%4."/>
+      <w:lvlJc w:val="left"/>
+      <w:pPr>
+        <w:ind w:left="2880" w:hanging="360"/>
+      </w:pPr>
+    </w:lvl>
+    <w:lvl w:ilvl="4" w:tplc="04090019" w:tentative="1">
+      <w:start w:val="1"/>
+      <w:numFmt w:val="lowerLetter"/>
+      <w:lvlText w:val="%5."/>
+      <w:lvlJc w:val="left"/>
+      <w:pPr>
+        <w:ind w:left="3600" w:hanging="360"/>
+      </w:pPr>
+    </w:lvl>
+    <w:lvl w:ilvl="5" w:tplc="0409001B" w:tentative="1">
+      <w:start w:val="1"/>
+      <w:numFmt w:val="lowerRoman"/>
+      <w:lvlText w:val="%6."/>
+      <w:lvlJc w:val="right"/>
+      <w:pPr>
+        <w:ind w:left="4320" w:hanging="180"/>
+      </w:pPr>
+    </w:lvl>
+    <w:lvl w:ilvl="6" w:tplc="0409000F" w:tentative="1">
+      <w:start w:val="1"/>
+      <w:numFmt w:val="decimal"/>
+      <w:lvlText w:val="%7."/>
+      <w:lvlJc w:val="left"/>
+      <w:pPr>
+        <w:ind w:left="5040" w:hanging="360"/>
+      </w:pPr>
+    </w:lvl>
+    <w:lvl w:ilvl="7" w:tplc="04090019" w:tentative="1">
+      <w:start w:val="1"/>
+      <w:numFmt w:val="lowerLetter"/>
+      <w:lvlText w:val="%8."/>
+      <w:lvlJc w:val="left"/>
+      <w:pPr>
+        <w:ind w:left="5760" w:hanging="360"/>
+      </w:pPr>
+    </w:lvl>
+    <w:lvl w:ilvl="8" w:tplc="0409001B" w:tentative="1">
+      <w:start w:val="1"/>
+      <w:numFmt w:val="lowerRoman"/>
+      <w:lvlText w:val="%9."/>
+      <w:lvlJc w:val="right"/>
+      <w:pPr>
+        <w:ind w:left="6480" w:hanging="180"/>
+      </w:pPr>
+    </w:lvl>
+  </w:abstractNum>
+  <w:abstractNum w:abstractNumId="1" w15:restartNumberingAfterBreak="0">
+    <w:nsid w:val="2FE17D47"/>
+    <w:multiLevelType w:val="hybridMultilevel"/>
+    <w:tmpl w:val="4A340EFC"/>
+    <w:lvl w:ilvl="0" w:tplc="96F843C6">
+      <w:start w:val="1"/>
+      <w:numFmt w:val="upperRoman"/>
+      <w:lvlText w:val="%1."/>
+      <w:lvlJc w:val="left"/>
+      <w:pPr>
+        <w:ind w:left="1350" w:hanging="720"/>
+      </w:pPr>
+      <w:rPr>
+        <w:rFonts w:hint="default"/>
+      </w:rPr>
+    </w:lvl>
+    <w:lvl w:ilvl="1" w:tplc="7E061D3E">
+      <w:start w:val="1"/>
+      <w:numFmt w:val="decimal"/>
+      <w:lvlText w:val="I.%2."/>
+      <w:lvlJc w:val="left"/>
+      <w:pPr>
+        <w:ind w:left="1440" w:hanging="360"/>
+      </w:pPr>
+      <w:rPr>
+        <w:rFonts w:hint="default"/>
+      </w:rPr>
+    </w:lvl>
+    <w:lvl w:ilvl="2" w:tplc="0409001B" w:tentative="1">
+      <w:start w:val="1"/>
+      <w:numFmt w:val="lowerRoman"/>
+      <w:lvlText w:val="%3."/>
+      <w:lvlJc w:val="right"/>
+      <w:pPr>
+        <w:ind w:left="2160" w:hanging="180"/>
+      </w:pPr>
+    </w:lvl>
+    <w:lvl w:ilvl="3" w:tplc="0409000F" w:tentative="1">
+      <w:start w:val="1"/>
+      <w:numFmt w:val="decimal"/>
+      <w:lvlText w:val="%4."/>
+      <w:lvlJc w:val="left"/>
+      <w:pPr>
+        <w:ind w:left="2880" w:hanging="360"/>
+      </w:pPr>
+    </w:lvl>
+    <w:lvl w:ilvl="4" w:tplc="04090019" w:tentative="1">
+      <w:start w:val="1"/>
+      <w:numFmt w:val="lowerLetter"/>
+      <w:lvlText w:val="%5."/>
+      <w:lvlJc w:val="left"/>
+      <w:pPr>
+        <w:ind w:left="3600" w:hanging="360"/>
+      </w:pPr>
+    </w:lvl>
+    <w:lvl w:ilvl="5" w:tplc="0409001B" w:tentative="1">
+      <w:start w:val="1"/>
+      <w:numFmt w:val="lowerRoman"/>
+      <w:lvlText w:val="%6."/>
+      <w:lvlJc w:val="right"/>
+      <w:pPr>
+        <w:ind w:left="4320" w:hanging="180"/>
+      </w:pPr>
+    </w:lvl>
+    <w:lvl w:ilvl="6" w:tplc="0409000F" w:tentative="1">
+      <w:start w:val="1"/>
+      <w:numFmt w:val="decimal"/>
+      <w:lvlText w:val="%7."/>
+      <w:lvlJc w:val="left"/>
+      <w:pPr>
+        <w:ind w:left="5040" w:hanging="360"/>
+      </w:pPr>
+    </w:lvl>
+    <w:lvl w:ilvl="7" w:tplc="04090019" w:tentative="1">
+      <w:start w:val="1"/>
+      <w:numFmt w:val="lowerLetter"/>
+      <w:lvlText w:val="%8."/>
+      <w:lvlJc w:val="left"/>
+      <w:pPr>
+        <w:ind w:left="5760" w:hanging="360"/>
+      </w:pPr>
+    </w:lvl>
+    <w:lvl w:ilvl="8" w:tplc="0409001B" w:tentative="1">
+      <w:start w:val="1"/>
+      <w:numFmt w:val="lowerRoman"/>
+      <w:lvlText w:val="%9."/>
+      <w:lvlJc w:val="right"/>
+      <w:pPr>
+        <w:ind w:left="6480" w:hanging="180"/>
+      </w:pPr>
+    </w:lvl>
+  </w:abstractNum>
+  <w:abstractNum w:abstractNumId="2" w15:restartNumberingAfterBreak="0">
     <w:nsid w:val="410B1093"/>
     <w:multiLevelType w:val="hybridMultilevel"/>
     <w:tmpl w:val="F2B0F10C"/>
@@ -689,7 +4261,378 @@
       </w:pPr>
     </w:lvl>
   </w:abstractNum>
+  <w:abstractNum w:abstractNumId="3" w15:restartNumberingAfterBreak="0">
+    <w:nsid w:val="45453155"/>
+    <w:multiLevelType w:val="hybridMultilevel"/>
+    <w:tmpl w:val="93EC4B18"/>
+    <w:lvl w:ilvl="0" w:tplc="0409000F">
+      <w:start w:val="1"/>
+      <w:numFmt w:val="decimal"/>
+      <w:lvlText w:val="%1."/>
+      <w:lvlJc w:val="left"/>
+      <w:pPr>
+        <w:ind w:left="720" w:hanging="360"/>
+      </w:pPr>
+      <w:rPr>
+        <w:rFonts w:hint="default"/>
+      </w:rPr>
+    </w:lvl>
+    <w:lvl w:ilvl="1" w:tplc="04090019" w:tentative="1">
+      <w:start w:val="1"/>
+      <w:numFmt w:val="lowerLetter"/>
+      <w:lvlText w:val="%2."/>
+      <w:lvlJc w:val="left"/>
+      <w:pPr>
+        <w:ind w:left="1440" w:hanging="360"/>
+      </w:pPr>
+    </w:lvl>
+    <w:lvl w:ilvl="2" w:tplc="0409001B" w:tentative="1">
+      <w:start w:val="1"/>
+      <w:numFmt w:val="lowerRoman"/>
+      <w:lvlText w:val="%3."/>
+      <w:lvlJc w:val="right"/>
+      <w:pPr>
+        <w:ind w:left="2160" w:hanging="180"/>
+      </w:pPr>
+    </w:lvl>
+    <w:lvl w:ilvl="3" w:tplc="0409000F" w:tentative="1">
+      <w:start w:val="1"/>
+      <w:numFmt w:val="decimal"/>
+      <w:lvlText w:val="%4."/>
+      <w:lvlJc w:val="left"/>
+      <w:pPr>
+        <w:ind w:left="2880" w:hanging="360"/>
+      </w:pPr>
+    </w:lvl>
+    <w:lvl w:ilvl="4" w:tplc="04090019" w:tentative="1">
+      <w:start w:val="1"/>
+      <w:numFmt w:val="lowerLetter"/>
+      <w:lvlText w:val="%5."/>
+      <w:lvlJc w:val="left"/>
+      <w:pPr>
+        <w:ind w:left="3600" w:hanging="360"/>
+      </w:pPr>
+    </w:lvl>
+    <w:lvl w:ilvl="5" w:tplc="0409001B" w:tentative="1">
+      <w:start w:val="1"/>
+      <w:numFmt w:val="lowerRoman"/>
+      <w:lvlText w:val="%6."/>
+      <w:lvlJc w:val="right"/>
+      <w:pPr>
+        <w:ind w:left="4320" w:hanging="180"/>
+      </w:pPr>
+    </w:lvl>
+    <w:lvl w:ilvl="6" w:tplc="0409000F" w:tentative="1">
+      <w:start w:val="1"/>
+      <w:numFmt w:val="decimal"/>
+      <w:lvlText w:val="%7."/>
+      <w:lvlJc w:val="left"/>
+      <w:pPr>
+        <w:ind w:left="5040" w:hanging="360"/>
+      </w:pPr>
+    </w:lvl>
+    <w:lvl w:ilvl="7" w:tplc="04090019" w:tentative="1">
+      <w:start w:val="1"/>
+      <w:numFmt w:val="lowerLetter"/>
+      <w:lvlText w:val="%8."/>
+      <w:lvlJc w:val="left"/>
+      <w:pPr>
+        <w:ind w:left="5760" w:hanging="360"/>
+      </w:pPr>
+    </w:lvl>
+    <w:lvl w:ilvl="8" w:tplc="0409001B" w:tentative="1">
+      <w:start w:val="1"/>
+      <w:numFmt w:val="lowerRoman"/>
+      <w:lvlText w:val="%9."/>
+      <w:lvlJc w:val="right"/>
+      <w:pPr>
+        <w:ind w:left="6480" w:hanging="180"/>
+      </w:pPr>
+    </w:lvl>
+  </w:abstractNum>
+  <w:abstractNum w:abstractNumId="4" w15:restartNumberingAfterBreak="0">
+    <w:nsid w:val="5185140D"/>
+    <w:multiLevelType w:val="hybridMultilevel"/>
+    <w:tmpl w:val="BB94C4B0"/>
+    <w:lvl w:ilvl="0" w:tplc="0409000F">
+      <w:start w:val="1"/>
+      <w:numFmt w:val="decimal"/>
+      <w:lvlText w:val="%1."/>
+      <w:lvlJc w:val="left"/>
+      <w:pPr>
+        <w:ind w:left="720" w:hanging="360"/>
+      </w:pPr>
+    </w:lvl>
+    <w:lvl w:ilvl="1" w:tplc="04090019">
+      <w:start w:val="1"/>
+      <w:numFmt w:val="lowerLetter"/>
+      <w:lvlText w:val="%2."/>
+      <w:lvlJc w:val="left"/>
+      <w:pPr>
+        <w:ind w:left="1440" w:hanging="360"/>
+      </w:pPr>
+    </w:lvl>
+    <w:lvl w:ilvl="2" w:tplc="0409001B" w:tentative="1">
+      <w:start w:val="1"/>
+      <w:numFmt w:val="lowerRoman"/>
+      <w:lvlText w:val="%3."/>
+      <w:lvlJc w:val="right"/>
+      <w:pPr>
+        <w:ind w:left="2160" w:hanging="180"/>
+      </w:pPr>
+    </w:lvl>
+    <w:lvl w:ilvl="3" w:tplc="0409000F" w:tentative="1">
+      <w:start w:val="1"/>
+      <w:numFmt w:val="decimal"/>
+      <w:lvlText w:val="%4."/>
+      <w:lvlJc w:val="left"/>
+      <w:pPr>
+        <w:ind w:left="2880" w:hanging="360"/>
+      </w:pPr>
+    </w:lvl>
+    <w:lvl w:ilvl="4" w:tplc="04090019" w:tentative="1">
+      <w:start w:val="1"/>
+      <w:numFmt w:val="lowerLetter"/>
+      <w:lvlText w:val="%5."/>
+      <w:lvlJc w:val="left"/>
+      <w:pPr>
+        <w:ind w:left="3600" w:hanging="360"/>
+      </w:pPr>
+    </w:lvl>
+    <w:lvl w:ilvl="5" w:tplc="0409001B" w:tentative="1">
+      <w:start w:val="1"/>
+      <w:numFmt w:val="lowerRoman"/>
+      <w:lvlText w:val="%6."/>
+      <w:lvlJc w:val="right"/>
+      <w:pPr>
+        <w:ind w:left="4320" w:hanging="180"/>
+      </w:pPr>
+    </w:lvl>
+    <w:lvl w:ilvl="6" w:tplc="0409000F" w:tentative="1">
+      <w:start w:val="1"/>
+      <w:numFmt w:val="decimal"/>
+      <w:lvlText w:val="%7."/>
+      <w:lvlJc w:val="left"/>
+      <w:pPr>
+        <w:ind w:left="5040" w:hanging="360"/>
+      </w:pPr>
+    </w:lvl>
+    <w:lvl w:ilvl="7" w:tplc="04090019" w:tentative="1">
+      <w:start w:val="1"/>
+      <w:numFmt w:val="lowerLetter"/>
+      <w:lvlText w:val="%8."/>
+      <w:lvlJc w:val="left"/>
+      <w:pPr>
+        <w:ind w:left="5760" w:hanging="360"/>
+      </w:pPr>
+    </w:lvl>
+    <w:lvl w:ilvl="8" w:tplc="0409001B" w:tentative="1">
+      <w:start w:val="1"/>
+      <w:numFmt w:val="lowerRoman"/>
+      <w:lvlText w:val="%9."/>
+      <w:lvlJc w:val="right"/>
+      <w:pPr>
+        <w:ind w:left="6480" w:hanging="180"/>
+      </w:pPr>
+    </w:lvl>
+  </w:abstractNum>
+  <w:abstractNum w:abstractNumId="5" w15:restartNumberingAfterBreak="0">
+    <w:nsid w:val="5777439E"/>
+    <w:multiLevelType w:val="hybridMultilevel"/>
+    <w:tmpl w:val="9A9E0EAA"/>
+    <w:lvl w:ilvl="0" w:tplc="3880F5B4">
+      <w:start w:val="1"/>
+      <w:numFmt w:val="upperRoman"/>
+      <w:lvlText w:val="%1."/>
+      <w:lvlJc w:val="left"/>
+      <w:pPr>
+        <w:ind w:left="1350" w:hanging="720"/>
+      </w:pPr>
+      <w:rPr>
+        <w:rFonts w:hint="default"/>
+      </w:rPr>
+    </w:lvl>
+    <w:lvl w:ilvl="1" w:tplc="04090019" w:tentative="1">
+      <w:start w:val="1"/>
+      <w:numFmt w:val="lowerLetter"/>
+      <w:lvlText w:val="%2."/>
+      <w:lvlJc w:val="left"/>
+      <w:pPr>
+        <w:ind w:left="1440" w:hanging="360"/>
+      </w:pPr>
+    </w:lvl>
+    <w:lvl w:ilvl="2" w:tplc="0409001B" w:tentative="1">
+      <w:start w:val="1"/>
+      <w:numFmt w:val="lowerRoman"/>
+      <w:lvlText w:val="%3."/>
+      <w:lvlJc w:val="right"/>
+      <w:pPr>
+        <w:ind w:left="2160" w:hanging="180"/>
+      </w:pPr>
+    </w:lvl>
+    <w:lvl w:ilvl="3" w:tplc="0409000F" w:tentative="1">
+      <w:start w:val="1"/>
+      <w:numFmt w:val="decimal"/>
+      <w:lvlText w:val="%4."/>
+      <w:lvlJc w:val="left"/>
+      <w:pPr>
+        <w:ind w:left="2880" w:hanging="360"/>
+      </w:pPr>
+    </w:lvl>
+    <w:lvl w:ilvl="4" w:tplc="04090019" w:tentative="1">
+      <w:start w:val="1"/>
+      <w:numFmt w:val="lowerLetter"/>
+      <w:lvlText w:val="%5."/>
+      <w:lvlJc w:val="left"/>
+      <w:pPr>
+        <w:ind w:left="3600" w:hanging="360"/>
+      </w:pPr>
+    </w:lvl>
+    <w:lvl w:ilvl="5" w:tplc="0409001B" w:tentative="1">
+      <w:start w:val="1"/>
+      <w:numFmt w:val="lowerRoman"/>
+      <w:lvlText w:val="%6."/>
+      <w:lvlJc w:val="right"/>
+      <w:pPr>
+        <w:ind w:left="4320" w:hanging="180"/>
+      </w:pPr>
+    </w:lvl>
+    <w:lvl w:ilvl="6" w:tplc="0409000F" w:tentative="1">
+      <w:start w:val="1"/>
+      <w:numFmt w:val="decimal"/>
+      <w:lvlText w:val="%7."/>
+      <w:lvlJc w:val="left"/>
+      <w:pPr>
+        <w:ind w:left="5040" w:hanging="360"/>
+      </w:pPr>
+    </w:lvl>
+    <w:lvl w:ilvl="7" w:tplc="04090019" w:tentative="1">
+      <w:start w:val="1"/>
+      <w:numFmt w:val="lowerLetter"/>
+      <w:lvlText w:val="%8."/>
+      <w:lvlJc w:val="left"/>
+      <w:pPr>
+        <w:ind w:left="5760" w:hanging="360"/>
+      </w:pPr>
+    </w:lvl>
+    <w:lvl w:ilvl="8" w:tplc="0409001B" w:tentative="1">
+      <w:start w:val="1"/>
+      <w:numFmt w:val="lowerRoman"/>
+      <w:lvlText w:val="%9."/>
+      <w:lvlJc w:val="right"/>
+      <w:pPr>
+        <w:ind w:left="6480" w:hanging="180"/>
+      </w:pPr>
+    </w:lvl>
+  </w:abstractNum>
+  <w:abstractNum w:abstractNumId="6" w15:restartNumberingAfterBreak="0">
+    <w:nsid w:val="720E63C2"/>
+    <w:multiLevelType w:val="hybridMultilevel"/>
+    <w:tmpl w:val="991405AE"/>
+    <w:lvl w:ilvl="0" w:tplc="954AA7DA">
+      <w:start w:val="1"/>
+      <w:numFmt w:val="upperRoman"/>
+      <w:lvlText w:val="%1."/>
+      <w:lvlJc w:val="left"/>
+      <w:pPr>
+        <w:ind w:left="1350" w:hanging="720"/>
+      </w:pPr>
+      <w:rPr>
+        <w:rFonts w:hint="default"/>
+      </w:rPr>
+    </w:lvl>
+    <w:lvl w:ilvl="1" w:tplc="04090019" w:tentative="1">
+      <w:start w:val="1"/>
+      <w:numFmt w:val="lowerLetter"/>
+      <w:lvlText w:val="%2."/>
+      <w:lvlJc w:val="left"/>
+      <w:pPr>
+        <w:ind w:left="1440" w:hanging="360"/>
+      </w:pPr>
+    </w:lvl>
+    <w:lvl w:ilvl="2" w:tplc="0409001B" w:tentative="1">
+      <w:start w:val="1"/>
+      <w:numFmt w:val="lowerRoman"/>
+      <w:lvlText w:val="%3."/>
+      <w:lvlJc w:val="right"/>
+      <w:pPr>
+        <w:ind w:left="2160" w:hanging="180"/>
+      </w:pPr>
+    </w:lvl>
+    <w:lvl w:ilvl="3" w:tplc="0409000F" w:tentative="1">
+      <w:start w:val="1"/>
+      <w:numFmt w:val="decimal"/>
+      <w:lvlText w:val="%4."/>
+      <w:lvlJc w:val="left"/>
+      <w:pPr>
+        <w:ind w:left="2880" w:hanging="360"/>
+      </w:pPr>
+    </w:lvl>
+    <w:lvl w:ilvl="4" w:tplc="04090019" w:tentative="1">
+      <w:start w:val="1"/>
+      <w:numFmt w:val="lowerLetter"/>
+      <w:lvlText w:val="%5."/>
+      <w:lvlJc w:val="left"/>
+      <w:pPr>
+        <w:ind w:left="3600" w:hanging="360"/>
+      </w:pPr>
+    </w:lvl>
+    <w:lvl w:ilvl="5" w:tplc="0409001B" w:tentative="1">
+      <w:start w:val="1"/>
+      <w:numFmt w:val="lowerRoman"/>
+      <w:lvlText w:val="%6."/>
+      <w:lvlJc w:val="right"/>
+      <w:pPr>
+        <w:ind w:left="4320" w:hanging="180"/>
+      </w:pPr>
+    </w:lvl>
+    <w:lvl w:ilvl="6" w:tplc="0409000F" w:tentative="1">
+      <w:start w:val="1"/>
+      <w:numFmt w:val="decimal"/>
+      <w:lvlText w:val="%7."/>
+      <w:lvlJc w:val="left"/>
+      <w:pPr>
+        <w:ind w:left="5040" w:hanging="360"/>
+      </w:pPr>
+    </w:lvl>
+    <w:lvl w:ilvl="7" w:tplc="04090019" w:tentative="1">
+      <w:start w:val="1"/>
+      <w:numFmt w:val="lowerLetter"/>
+      <w:lvlText w:val="%8."/>
+      <w:lvlJc w:val="left"/>
+      <w:pPr>
+        <w:ind w:left="5760" w:hanging="360"/>
+      </w:pPr>
+    </w:lvl>
+    <w:lvl w:ilvl="8" w:tplc="0409001B" w:tentative="1">
+      <w:start w:val="1"/>
+      <w:numFmt w:val="lowerRoman"/>
+      <w:lvlText w:val="%9."/>
+      <w:lvlJc w:val="right"/>
+      <w:pPr>
+        <w:ind w:left="6480" w:hanging="180"/>
+      </w:pPr>
+    </w:lvl>
+  </w:abstractNum>
   <w:num w:numId="1">
+    <w:abstractNumId w:val="2"/>
+  </w:num>
+  <w:num w:numId="2">
+    <w:abstractNumId w:val="4"/>
+  </w:num>
+  <w:num w:numId="3">
+    <w:abstractNumId w:val="3"/>
+  </w:num>
+  <w:num w:numId="4">
+    <w:abstractNumId w:val="1"/>
+  </w:num>
+  <w:num w:numId="5">
+    <w:abstractNumId w:val="5"/>
+  </w:num>
+  <w:num w:numId="6">
+    <w:abstractNumId w:val="6"/>
+  </w:num>
+  <w:num w:numId="7">
     <w:abstractNumId w:val="0"/>
   </w:num>
 </w:numbering>
@@ -1093,7 +5036,7 @@
   <w:style w:type="paragraph" w:default="1" w:styleId="Normal">
     <w:name w:val="Normal"/>
     <w:qFormat/>
-    <w:rsid w:val="00A24CF9"/>
+    <w:rsid w:val="00A07E00"/>
     <w:pPr>
       <w:spacing w:after="200" w:line="276" w:lineRule="auto"/>
     </w:pPr>
@@ -1101,6 +5044,29 @@
       <w:rFonts w:ascii="Times New Roman" w:eastAsiaTheme="minorHAnsi" w:hAnsi="Times New Roman"/>
       <w:sz w:val="26"/>
       <w:lang w:eastAsia="en-US"/>
+    </w:rPr>
+  </w:style>
+  <w:style w:type="paragraph" w:styleId="Heading1">
+    <w:name w:val="heading 1"/>
+    <w:basedOn w:val="Normal"/>
+    <w:next w:val="Normal"/>
+    <w:link w:val="Heading1Char"/>
+    <w:uiPriority w:val="9"/>
+    <w:qFormat/>
+    <w:rsid w:val="00283934"/>
+    <w:pPr>
+      <w:keepNext/>
+      <w:keepLines/>
+      <w:spacing w:before="480" w:after="0"/>
+      <w:outlineLvl w:val="0"/>
+    </w:pPr>
+    <w:rPr>
+      <w:rFonts w:asciiTheme="majorHAnsi" w:eastAsiaTheme="majorEastAsia" w:hAnsiTheme="majorHAnsi" w:cstheme="majorBidi"/>
+      <w:b/>
+      <w:bCs/>
+      <w:color w:val="2F5496" w:themeColor="accent1" w:themeShade="BF"/>
+      <w:sz w:val="28"/>
+      <w:szCs w:val="28"/>
     </w:rPr>
   </w:style>
   <w:style w:type="character" w:default="1" w:styleId="DefaultParagraphFont">
@@ -1140,6 +5106,144 @@
       <w:ind w:left="720"/>
       <w:contextualSpacing/>
     </w:pPr>
+  </w:style>
+  <w:style w:type="character" w:customStyle="1" w:styleId="Heading1Char">
+    <w:name w:val="Heading 1 Char"/>
+    <w:basedOn w:val="DefaultParagraphFont"/>
+    <w:link w:val="Heading1"/>
+    <w:uiPriority w:val="9"/>
+    <w:rsid w:val="00283934"/>
+    <w:rPr>
+      <w:rFonts w:asciiTheme="majorHAnsi" w:eastAsiaTheme="majorEastAsia" w:hAnsiTheme="majorHAnsi" w:cstheme="majorBidi"/>
+      <w:b/>
+      <w:bCs/>
+      <w:color w:val="2F5496" w:themeColor="accent1" w:themeShade="BF"/>
+      <w:sz w:val="28"/>
+      <w:szCs w:val="28"/>
+      <w:lang w:eastAsia="en-US"/>
+    </w:rPr>
+  </w:style>
+  <w:style w:type="paragraph" w:styleId="TOCHeading">
+    <w:name w:val="TOC Heading"/>
+    <w:basedOn w:val="Heading1"/>
+    <w:next w:val="Normal"/>
+    <w:uiPriority w:val="39"/>
+    <w:unhideWhenUsed/>
+    <w:qFormat/>
+    <w:rsid w:val="000367EB"/>
+    <w:pPr>
+      <w:spacing w:before="240" w:line="259" w:lineRule="auto"/>
+      <w:outlineLvl w:val="9"/>
+    </w:pPr>
+    <w:rPr>
+      <w:b w:val="0"/>
+      <w:bCs w:val="0"/>
+      <w:sz w:val="32"/>
+      <w:szCs w:val="32"/>
+    </w:rPr>
+  </w:style>
+  <w:style w:type="paragraph" w:styleId="TOC1">
+    <w:name w:val="toc 1"/>
+    <w:basedOn w:val="Normal"/>
+    <w:next w:val="Normal"/>
+    <w:autoRedefine/>
+    <w:uiPriority w:val="39"/>
+    <w:unhideWhenUsed/>
+    <w:rsid w:val="000367EB"/>
+    <w:pPr>
+      <w:spacing w:after="100"/>
+    </w:pPr>
+  </w:style>
+  <w:style w:type="paragraph" w:styleId="TOC2">
+    <w:name w:val="toc 2"/>
+    <w:basedOn w:val="Normal"/>
+    <w:next w:val="Normal"/>
+    <w:autoRedefine/>
+    <w:uiPriority w:val="39"/>
+    <w:unhideWhenUsed/>
+    <w:rsid w:val="000367EB"/>
+    <w:pPr>
+      <w:spacing w:after="100"/>
+      <w:ind w:left="260"/>
+    </w:pPr>
+  </w:style>
+  <w:style w:type="paragraph" w:styleId="TOC3">
+    <w:name w:val="toc 3"/>
+    <w:basedOn w:val="Normal"/>
+    <w:next w:val="Normal"/>
+    <w:autoRedefine/>
+    <w:uiPriority w:val="39"/>
+    <w:unhideWhenUsed/>
+    <w:rsid w:val="000367EB"/>
+    <w:pPr>
+      <w:spacing w:after="100"/>
+      <w:ind w:left="520"/>
+    </w:pPr>
+  </w:style>
+  <w:style w:type="character" w:styleId="Hyperlink">
+    <w:name w:val="Hyperlink"/>
+    <w:basedOn w:val="DefaultParagraphFont"/>
+    <w:uiPriority w:val="99"/>
+    <w:unhideWhenUsed/>
+    <w:rsid w:val="000367EB"/>
+    <w:rPr>
+      <w:color w:val="0563C1" w:themeColor="hyperlink"/>
+      <w:u w:val="single"/>
+    </w:rPr>
+  </w:style>
+  <w:style w:type="paragraph" w:styleId="Header">
+    <w:name w:val="header"/>
+    <w:basedOn w:val="Normal"/>
+    <w:link w:val="HeaderChar"/>
+    <w:uiPriority w:val="99"/>
+    <w:unhideWhenUsed/>
+    <w:rsid w:val="000367EB"/>
+    <w:pPr>
+      <w:tabs>
+        <w:tab w:val="center" w:pos="4680"/>
+        <w:tab w:val="right" w:pos="9360"/>
+      </w:tabs>
+      <w:spacing w:after="0" w:line="240" w:lineRule="auto"/>
+    </w:pPr>
+  </w:style>
+  <w:style w:type="character" w:customStyle="1" w:styleId="HeaderChar">
+    <w:name w:val="Header Char"/>
+    <w:basedOn w:val="DefaultParagraphFont"/>
+    <w:link w:val="Header"/>
+    <w:uiPriority w:val="99"/>
+    <w:rsid w:val="000367EB"/>
+    <w:rPr>
+      <w:rFonts w:ascii="Times New Roman" w:eastAsiaTheme="minorHAnsi" w:hAnsi="Times New Roman"/>
+      <w:sz w:val="26"/>
+      <w:lang w:eastAsia="en-US"/>
+    </w:rPr>
+  </w:style>
+  <w:style w:type="paragraph" w:styleId="Footer">
+    <w:name w:val="footer"/>
+    <w:basedOn w:val="Normal"/>
+    <w:link w:val="FooterChar"/>
+    <w:uiPriority w:val="99"/>
+    <w:unhideWhenUsed/>
+    <w:rsid w:val="000367EB"/>
+    <w:pPr>
+      <w:tabs>
+        <w:tab w:val="center" w:pos="4680"/>
+        <w:tab w:val="right" w:pos="9360"/>
+      </w:tabs>
+      <w:spacing w:after="0" w:line="240" w:lineRule="auto"/>
+    </w:pPr>
+  </w:style>
+  <w:style w:type="character" w:customStyle="1" w:styleId="FooterChar">
+    <w:name w:val="Footer Char"/>
+    <w:basedOn w:val="DefaultParagraphFont"/>
+    <w:link w:val="Footer"/>
+    <w:uiPriority w:val="99"/>
+    <w:rsid w:val="000367EB"/>
+    <w:rPr>
+      <w:rFonts w:ascii="Times New Roman" w:eastAsiaTheme="minorHAnsi" w:hAnsi="Times New Roman"/>
+      <w:sz w:val="26"/>
+      <w:lang w:eastAsia="en-US"/>
+    </w:rPr>
   </w:style>
 </w:styles>
 </file>
@@ -1437,4 +5541,16 @@
     </a:ext>
   </a:extLst>
 </a:theme>
+</file>
+
+<file path=customXml/item1.xml><?xml version="1.0" encoding="utf-8"?>
+<b:Sources xmlns:b="http://schemas.openxmlformats.org/officeDocument/2006/bibliography" xmlns="http://schemas.openxmlformats.org/officeDocument/2006/bibliography" SelectedStyle="\APASixthEditionOfficeOnline.xsl" StyleName="APA" Version="6"/>
+</file>
+
+<file path=customXml/itemProps1.xml><?xml version="1.0" encoding="utf-8"?>
+<ds:datastoreItem xmlns:ds="http://schemas.openxmlformats.org/officeDocument/2006/customXml" ds:itemID="{B2F63DCB-C38D-44CD-B2C2-036E71DD0CC1}">
+  <ds:schemaRefs>
+    <ds:schemaRef ds:uri="http://schemas.openxmlformats.org/officeDocument/2006/bibliography"/>
+  </ds:schemaRefs>
+</ds:datastoreItem>
 </file>
</xml_diff>

<commit_message>
update srs,sds and add Report
</commit_message>
<xml_diff>
--- a/Reports/ReportYoutubeMusic.docx
+++ b/Reports/ReportYoutubeMusic.docx
@@ -3710,6 +3710,929 @@
     </w:p>
     <w:p>
       <w:pPr>
+        <w:pStyle w:val="ListParagraph"/>
+        <w:numPr>
+          <w:ilvl w:val="0"/>
+          <w:numId w:val="12"/>
+        </w:numPr>
+        <w:rPr>
+          <w:rFonts w:cs="Times New Roman"/>
+          <w:sz w:val="32"/>
+          <w:szCs w:val="32"/>
+        </w:rPr>
+      </w:pPr>
+      <w:r>
+        <w:rPr>
+          <w:rFonts w:cs="Times New Roman"/>
+          <w:sz w:val="32"/>
+          <w:szCs w:val="32"/>
+        </w:rPr>
+        <w:t>Màn hình đăng nhập:</w:t>
+      </w:r>
+    </w:p>
+    <w:p>
+      <w:pPr>
+        <w:pStyle w:val="ListParagraph"/>
+        <w:ind w:left="1080"/>
+        <w:rPr>
+          <w:rFonts w:cs="Times New Roman"/>
+          <w:sz w:val="32"/>
+          <w:szCs w:val="32"/>
+        </w:rPr>
+      </w:pPr>
+      <w:r>
+        <w:rPr>
+          <w:noProof/>
+        </w:rPr>
+        <w:drawing>
+          <wp:anchor distT="0" distB="0" distL="114300" distR="114300" simplePos="0" relativeHeight="251658240" behindDoc="0" locked="0" layoutInCell="1" allowOverlap="1" wp14:anchorId="7B208BF3" wp14:editId="695048D1">
+            <wp:simplePos x="0" y="0"/>
+            <wp:positionH relativeFrom="column">
+              <wp:posOffset>698500</wp:posOffset>
+            </wp:positionH>
+            <wp:positionV relativeFrom="paragraph">
+              <wp:posOffset>25400</wp:posOffset>
+            </wp:positionV>
+            <wp:extent cx="2216150" cy="4578350"/>
+            <wp:effectExtent l="0" t="0" r="0" b="0"/>
+            <wp:wrapSquare wrapText="bothSides"/>
+            <wp:docPr id="1" name="Picture 1"/>
+            <wp:cNvGraphicFramePr>
+              <a:graphicFrameLocks xmlns:a="http://schemas.openxmlformats.org/drawingml/2006/main" noChangeAspect="1"/>
+            </wp:cNvGraphicFramePr>
+            <a:graphic xmlns:a="http://schemas.openxmlformats.org/drawingml/2006/main">
+              <a:graphicData uri="http://schemas.openxmlformats.org/drawingml/2006/picture">
+                <pic:pic xmlns:pic="http://schemas.openxmlformats.org/drawingml/2006/picture">
+                  <pic:nvPicPr>
+                    <pic:cNvPr id="0" name="Picture 1"/>
+                    <pic:cNvPicPr>
+                      <a:picLocks noChangeAspect="1" noChangeArrowheads="1"/>
+                    </pic:cNvPicPr>
+                  </pic:nvPicPr>
+                  <pic:blipFill>
+                    <a:blip r:embed="rId9">
+                      <a:extLst>
+                        <a:ext uri="{28A0092B-C50C-407E-A947-70E740481C1C}">
+                          <a14:useLocalDpi xmlns:a14="http://schemas.microsoft.com/office/drawing/2010/main" val="0"/>
+                        </a:ext>
+                      </a:extLst>
+                    </a:blip>
+                    <a:srcRect/>
+                    <a:stretch>
+                      <a:fillRect/>
+                    </a:stretch>
+                  </pic:blipFill>
+                  <pic:spPr bwMode="auto">
+                    <a:xfrm>
+                      <a:off x="0" y="0"/>
+                      <a:ext cx="2216150" cy="4578350"/>
+                    </a:xfrm>
+                    <a:prstGeom prst="rect">
+                      <a:avLst/>
+                    </a:prstGeom>
+                    <a:noFill/>
+                    <a:ln>
+                      <a:noFill/>
+                    </a:ln>
+                  </pic:spPr>
+                </pic:pic>
+              </a:graphicData>
+            </a:graphic>
+          </wp:anchor>
+        </w:drawing>
+      </w:r>
+    </w:p>
+    <w:p/>
+    <w:p/>
+    <w:p/>
+    <w:p/>
+    <w:p/>
+    <w:p/>
+    <w:p/>
+    <w:p/>
+    <w:p/>
+    <w:p/>
+    <w:p>
+      <w:pPr>
+        <w:pStyle w:val="ListParagraph"/>
+        <w:ind w:left="1080"/>
+        <w:rPr>
+          <w:rFonts w:cs="Times New Roman"/>
+          <w:sz w:val="32"/>
+          <w:szCs w:val="32"/>
+        </w:rPr>
+      </w:pPr>
+    </w:p>
+    <w:p>
+      <w:pPr>
+        <w:pStyle w:val="ListParagraph"/>
+        <w:ind w:left="1080"/>
+        <w:rPr>
+          <w:rFonts w:cs="Times New Roman"/>
+          <w:sz w:val="32"/>
+          <w:szCs w:val="32"/>
+        </w:rPr>
+      </w:pPr>
+    </w:p>
+    <w:p>
+      <w:pPr>
+        <w:pStyle w:val="ListParagraph"/>
+        <w:ind w:left="1080"/>
+        <w:rPr>
+          <w:rFonts w:cs="Times New Roman"/>
+          <w:sz w:val="32"/>
+          <w:szCs w:val="32"/>
+        </w:rPr>
+      </w:pPr>
+    </w:p>
+    <w:p>
+      <w:pPr>
+        <w:pStyle w:val="ListParagraph"/>
+        <w:numPr>
+          <w:ilvl w:val="0"/>
+          <w:numId w:val="11"/>
+        </w:numPr>
+        <w:ind w:firstLine="54"/>
+        <w:rPr>
+          <w:rFonts w:cs="Times New Roman"/>
+          <w:sz w:val="32"/>
+          <w:szCs w:val="32"/>
+        </w:rPr>
+      </w:pPr>
+      <w:r>
+        <w:rPr>
+          <w:rFonts w:cs="Times New Roman"/>
+          <w:sz w:val="32"/>
+          <w:szCs w:val="32"/>
+        </w:rPr>
+        <w:t>Cách chạy: Khi mở ứng dụng màn hình đầu tiên hiện lên làm màn hình đăng nhập. Ở đây có 2 trường text input để cho người dùng nhập tài khoản mật khẩu vào và sau đó</w:t>
+      </w:r>
+      <w:r>
+        <w:rPr>
+          <w:rFonts w:cs="Times New Roman"/>
+          <w:sz w:val="32"/>
+          <w:szCs w:val="32"/>
+        </w:rPr>
+        <w:t xml:space="preserve"> nhấn nút</w:t>
+      </w:r>
+      <w:r>
+        <w:rPr>
+          <w:rFonts w:cs="Times New Roman"/>
+          <w:sz w:val="32"/>
+          <w:szCs w:val="32"/>
+        </w:rPr>
+        <w:t xml:space="preserve"> ‘Đăng Nhập</w:t>
+      </w:r>
+      <w:r>
+        <w:rPr>
+          <w:rFonts w:cs="Times New Roman"/>
+          <w:sz w:val="32"/>
+          <w:szCs w:val="32"/>
+        </w:rPr>
+        <w:t>’</w:t>
+      </w:r>
+      <w:r>
+        <w:rPr>
+          <w:rFonts w:cs="Times New Roman"/>
+          <w:sz w:val="32"/>
+          <w:szCs w:val="32"/>
+        </w:rPr>
+        <w:t>. Nếu bạn chưa có tài khoản thì bạn có thể tạo tài khoản bằng cách nhấn vào dòng chữ “</w:t>
+      </w:r>
+      <w:r>
+        <w:rPr>
+          <w:rFonts w:cs="Times New Roman"/>
+          <w:sz w:val="32"/>
+          <w:szCs w:val="32"/>
+        </w:rPr>
+        <w:t xml:space="preserve">Bạn chưa có tài khoản ?” để tạo tài khoản. Ứng dụng còn hỗ trợ cho người dùng tính năng không cần đăng nhập chỉ cần người dùng nhấn vào dòng chữ “Không cần </w:t>
+      </w:r>
+      <w:r>
+        <w:rPr>
+          <w:rFonts w:cs="Times New Roman"/>
+          <w:sz w:val="32"/>
+          <w:szCs w:val="32"/>
+        </w:rPr>
+        <w:t>đăng nhập</w:t>
+      </w:r>
+      <w:r>
+        <w:rPr>
+          <w:rFonts w:cs="Times New Roman"/>
+          <w:sz w:val="32"/>
+          <w:szCs w:val="32"/>
+        </w:rPr>
+        <w:t>”</w:t>
+      </w:r>
+    </w:p>
+    <w:p>
+      <w:pPr>
+        <w:pStyle w:val="ListParagraph"/>
+        <w:numPr>
+          <w:ilvl w:val="0"/>
+          <w:numId w:val="11"/>
+        </w:numPr>
+        <w:ind w:firstLine="54"/>
+        <w:rPr>
+          <w:rFonts w:cs="Times New Roman"/>
+          <w:sz w:val="32"/>
+          <w:szCs w:val="32"/>
+        </w:rPr>
+      </w:pPr>
+      <w:r>
+        <w:rPr>
+          <w:rFonts w:cs="Times New Roman"/>
+          <w:sz w:val="32"/>
+          <w:szCs w:val="32"/>
+        </w:rPr>
+        <w:lastRenderedPageBreak/>
+        <w:t>Kết quả: Khi nhập tài khoản mật khẩu đúng và nhấn nút ‘Đăng Nhập’ người dùng sẽ được chuyển quan màn hình trang chủ còn nếu nhập tài khoản mật khẩu mà sai thì ứng dụng sẽ hiện thông báo “</w:t>
+      </w:r>
+      <w:r>
+        <w:rPr>
+          <w:rFonts w:cs="Times New Roman"/>
+          <w:sz w:val="32"/>
+          <w:szCs w:val="32"/>
+        </w:rPr>
+        <w:t>Tài khoản hoặc mật khẩu không chính xác. Vui lòng nhập lại.</w:t>
+      </w:r>
+      <w:r>
+        <w:rPr>
+          <w:rFonts w:cs="Times New Roman"/>
+          <w:sz w:val="32"/>
+          <w:szCs w:val="32"/>
+        </w:rPr>
+        <w:t>”</w:t>
+      </w:r>
+      <w:r>
+        <w:rPr>
+          <w:rFonts w:cs="Times New Roman"/>
+          <w:sz w:val="32"/>
+          <w:szCs w:val="32"/>
+        </w:rPr>
+        <w:t xml:space="preserve"> và kêu người dùng nhập lại. Khi nhấn vào “Bạn chưa có tài khoản?” sẽ được chuyển qua màn hình ‘Đăng Ký’ để bạn đăng ký tài khoản. Khi bạn nhấn vào “Không cần đăng nhập” thì bạn không cần phải đăng nhập mà được chuyển qua màn hình trang chủ.</w:t>
+      </w:r>
+      <w:r>
+        <w:rPr>
+          <w:rFonts w:cs="Times New Roman"/>
+          <w:sz w:val="32"/>
+          <w:szCs w:val="32"/>
+        </w:rPr>
+        <w:t xml:space="preserve"> </w:t>
+      </w:r>
+      <w:r>
+        <w:rPr>
+          <w:rFonts w:cs="Times New Roman"/>
+          <w:sz w:val="32"/>
+          <w:szCs w:val="32"/>
+        </w:rPr>
+        <w:t xml:space="preserve">Nếu người dùng bỏ trống một trong </w:t>
+      </w:r>
+      <w:r>
+        <w:rPr>
+          <w:rFonts w:cs="Times New Roman"/>
+          <w:sz w:val="32"/>
+          <w:szCs w:val="32"/>
+        </w:rPr>
+        <w:t>2</w:t>
+      </w:r>
+      <w:r>
+        <w:rPr>
+          <w:rFonts w:cs="Times New Roman"/>
+          <w:sz w:val="32"/>
+          <w:szCs w:val="32"/>
+        </w:rPr>
+        <w:t xml:space="preserve"> trường nhập vào mà bấn nút ‘Đăng </w:t>
+      </w:r>
+      <w:r>
+        <w:rPr>
+          <w:rFonts w:cs="Times New Roman"/>
+          <w:sz w:val="32"/>
+          <w:szCs w:val="32"/>
+        </w:rPr>
+        <w:t>Nhập</w:t>
+      </w:r>
+      <w:r>
+        <w:rPr>
+          <w:rFonts w:cs="Times New Roman"/>
+          <w:sz w:val="32"/>
+          <w:szCs w:val="32"/>
+        </w:rPr>
+        <w:t>’ thì ứng dụng sẽ thông báo “Các trường nhập vào là bắt buộc. Không được để trống.” và bắt người dùng nhập vào</w:t>
+      </w:r>
+      <w:r>
+        <w:rPr>
+          <w:rFonts w:cs="Times New Roman"/>
+          <w:sz w:val="32"/>
+          <w:szCs w:val="32"/>
+        </w:rPr>
+        <w:t>.</w:t>
+      </w:r>
+    </w:p>
+    <w:p>
+      <w:pPr>
+        <w:pStyle w:val="ListParagraph"/>
+        <w:ind w:left="1134"/>
+        <w:rPr>
+          <w:rFonts w:cs="Times New Roman"/>
+          <w:sz w:val="32"/>
+          <w:szCs w:val="32"/>
+        </w:rPr>
+      </w:pPr>
+    </w:p>
+    <w:p>
+      <w:pPr>
+        <w:pStyle w:val="ListParagraph"/>
+        <w:numPr>
+          <w:ilvl w:val="0"/>
+          <w:numId w:val="12"/>
+        </w:numPr>
+        <w:rPr>
+          <w:rFonts w:cs="Times New Roman"/>
+          <w:sz w:val="32"/>
+          <w:szCs w:val="32"/>
+        </w:rPr>
+      </w:pPr>
+      <w:r>
+        <w:rPr>
+          <w:rFonts w:cs="Times New Roman"/>
+          <w:sz w:val="32"/>
+          <w:szCs w:val="32"/>
+        </w:rPr>
+        <w:t>Màn hình Đăng ký:</w:t>
+      </w:r>
+    </w:p>
+    <w:p>
+      <w:pPr>
+        <w:pStyle w:val="ListParagraph"/>
+        <w:ind w:left="1080"/>
+        <w:rPr>
+          <w:rFonts w:cs="Times New Roman"/>
+          <w:sz w:val="32"/>
+          <w:szCs w:val="32"/>
+        </w:rPr>
+      </w:pPr>
+      <w:r>
+        <w:rPr>
+          <w:noProof/>
+        </w:rPr>
+        <w:lastRenderedPageBreak/>
+        <w:drawing>
+          <wp:inline distT="0" distB="0" distL="0" distR="0" wp14:anchorId="2EABB4F3" wp14:editId="6F606113">
+            <wp:extent cx="2156460" cy="4577080"/>
+            <wp:effectExtent l="0" t="0" r="0" b="0"/>
+            <wp:docPr id="2" name="Picture 2"/>
+            <wp:cNvGraphicFramePr>
+              <a:graphicFrameLocks xmlns:a="http://schemas.openxmlformats.org/drawingml/2006/main" noChangeAspect="1"/>
+            </wp:cNvGraphicFramePr>
+            <a:graphic xmlns:a="http://schemas.openxmlformats.org/drawingml/2006/main">
+              <a:graphicData uri="http://schemas.openxmlformats.org/drawingml/2006/picture">
+                <pic:pic xmlns:pic="http://schemas.openxmlformats.org/drawingml/2006/picture">
+                  <pic:nvPicPr>
+                    <pic:cNvPr id="0" name="Picture 3"/>
+                    <pic:cNvPicPr>
+                      <a:picLocks noChangeAspect="1" noChangeArrowheads="1"/>
+                    </pic:cNvPicPr>
+                  </pic:nvPicPr>
+                  <pic:blipFill>
+                    <a:blip r:embed="rId10">
+                      <a:extLst>
+                        <a:ext uri="{28A0092B-C50C-407E-A947-70E740481C1C}">
+                          <a14:useLocalDpi xmlns:a14="http://schemas.microsoft.com/office/drawing/2010/main" val="0"/>
+                        </a:ext>
+                      </a:extLst>
+                    </a:blip>
+                    <a:srcRect/>
+                    <a:stretch>
+                      <a:fillRect/>
+                    </a:stretch>
+                  </pic:blipFill>
+                  <pic:spPr bwMode="auto">
+                    <a:xfrm>
+                      <a:off x="0" y="0"/>
+                      <a:ext cx="2156460" cy="4577080"/>
+                    </a:xfrm>
+                    <a:prstGeom prst="rect">
+                      <a:avLst/>
+                    </a:prstGeom>
+                    <a:noFill/>
+                    <a:ln>
+                      <a:noFill/>
+                    </a:ln>
+                  </pic:spPr>
+                </pic:pic>
+              </a:graphicData>
+            </a:graphic>
+          </wp:inline>
+        </w:drawing>
+      </w:r>
+    </w:p>
+    <w:p>
+      <w:pPr>
+        <w:pStyle w:val="ListParagraph"/>
+        <w:numPr>
+          <w:ilvl w:val="0"/>
+          <w:numId w:val="13"/>
+        </w:numPr>
+        <w:ind w:left="1560" w:hanging="426"/>
+        <w:rPr>
+          <w:rFonts w:cs="Times New Roman"/>
+          <w:sz w:val="32"/>
+          <w:szCs w:val="32"/>
+        </w:rPr>
+      </w:pPr>
+      <w:r>
+        <w:rPr>
+          <w:rFonts w:cs="Times New Roman"/>
+          <w:sz w:val="32"/>
+          <w:szCs w:val="32"/>
+        </w:rPr>
+        <w:t xml:space="preserve">Cách chạy: Khi bạn nhấn vào “Bạn chưa có tài khoản?” thì ngay lập tức sẽ chuyển sang màn hình này ở đây có 3 trường text input là “Tên đăng nhập”,  “Mật khẩu”,  “Nhập lại mật khẩu” cho người dùng tạo tài khảo </w:t>
+      </w:r>
+      <w:r>
+        <w:rPr>
+          <w:rFonts w:cs="Times New Roman"/>
+          <w:sz w:val="32"/>
+          <w:szCs w:val="32"/>
+        </w:rPr>
+        <w:t xml:space="preserve">và khi điền xong và đúng thì người dùng nhấn vào nút ‘Đăng ký’. Nếu người dùng muốn quay về trang đăng nhập thì nhấn vào dòng chữ “Quay lại đăng nhập”. </w:t>
+      </w:r>
+      <w:r>
+        <w:rPr>
+          <w:rFonts w:cs="Times New Roman"/>
+          <w:sz w:val="32"/>
+          <w:szCs w:val="32"/>
+        </w:rPr>
+        <w:t>Ứng dụng còn hỗ trợ cho người dùng tính năng không cần đăng nhập chỉ cần người dùng nhấn vào dòng chữ “Không cần</w:t>
+      </w:r>
+      <w:r>
+        <w:rPr>
+          <w:rFonts w:cs="Times New Roman"/>
+          <w:sz w:val="32"/>
+          <w:szCs w:val="32"/>
+        </w:rPr>
+        <w:t xml:space="preserve"> đăng nhập</w:t>
+      </w:r>
+      <w:r>
+        <w:rPr>
+          <w:rFonts w:cs="Times New Roman"/>
+          <w:sz w:val="32"/>
+          <w:szCs w:val="32"/>
+        </w:rPr>
+        <w:t>”</w:t>
+      </w:r>
+      <w:r>
+        <w:rPr>
+          <w:rFonts w:cs="Times New Roman"/>
+          <w:sz w:val="32"/>
+          <w:szCs w:val="32"/>
+        </w:rPr>
+        <w:t>.</w:t>
+      </w:r>
+    </w:p>
+    <w:p>
+      <w:pPr>
+        <w:pStyle w:val="ListParagraph"/>
+        <w:numPr>
+          <w:ilvl w:val="0"/>
+          <w:numId w:val="13"/>
+        </w:numPr>
+        <w:ind w:left="1560" w:hanging="426"/>
+        <w:rPr>
+          <w:rFonts w:cs="Times New Roman"/>
+          <w:sz w:val="32"/>
+          <w:szCs w:val="32"/>
+        </w:rPr>
+      </w:pPr>
+      <w:r>
+        <w:rPr>
+          <w:rFonts w:cs="Times New Roman"/>
+          <w:sz w:val="32"/>
+          <w:szCs w:val="32"/>
+        </w:rPr>
+        <w:t>Kết quả: Khi người dùng nhập đầy đủ và đúng thì người dùng nhấn nút “Đăng ký”</w:t>
+      </w:r>
+      <w:r>
+        <w:rPr>
+          <w:rFonts w:cs="Times New Roman"/>
+          <w:sz w:val="32"/>
+          <w:szCs w:val="32"/>
+        </w:rPr>
+        <w:t xml:space="preserve"> ứng dụng sẽ thông báo cho người dùng là “Đăng ký tài khoản thành công”</w:t>
+      </w:r>
+      <w:r>
+        <w:rPr>
+          <w:rFonts w:cs="Times New Roman"/>
+          <w:sz w:val="32"/>
+          <w:szCs w:val="32"/>
+        </w:rPr>
+        <w:t xml:space="preserve">, Nếu người dùng bỏ trống một trong 3 trường nhập vào mà bấn nút ‘Đăng ký’ </w:t>
+      </w:r>
+      <w:r>
+        <w:rPr>
+          <w:rFonts w:cs="Times New Roman"/>
+          <w:sz w:val="32"/>
+          <w:szCs w:val="32"/>
+        </w:rPr>
+        <w:lastRenderedPageBreak/>
+        <w:t xml:space="preserve">thì ứng dụng sẽ thông báo “Các trường nhập vào là bắt buộc. Không được để trống.” và bắt người dùng nhập vào, còn trường hợp mật khẩu nhập không khớp </w:t>
+      </w:r>
+      <w:r>
+        <w:rPr>
+          <w:rFonts w:cs="Times New Roman"/>
+          <w:sz w:val="32"/>
+          <w:szCs w:val="32"/>
+        </w:rPr>
+        <w:t>mà bấn nút ‘Đăng ký’</w:t>
+      </w:r>
+      <w:r>
+        <w:rPr>
+          <w:rFonts w:cs="Times New Roman"/>
+          <w:sz w:val="32"/>
+          <w:szCs w:val="32"/>
+        </w:rPr>
+        <w:t xml:space="preserve"> thì ứng dụng sẽ thông báo “Mật khẩu nhập lại không khớp. Vui lòng nhập lại.” và bắt người dùng nhập lại, trường hợp cuối cùng nếu tài khoản đã tồn tại khi nhấn nút </w:t>
+      </w:r>
+      <w:r>
+        <w:rPr>
+          <w:rFonts w:cs="Times New Roman"/>
+          <w:sz w:val="32"/>
+          <w:szCs w:val="32"/>
+        </w:rPr>
+        <w:t>‘Đăng ký’</w:t>
+      </w:r>
+      <w:r>
+        <w:rPr>
+          <w:rFonts w:cs="Times New Roman"/>
+          <w:sz w:val="32"/>
+          <w:szCs w:val="32"/>
+        </w:rPr>
+        <w:t xml:space="preserve"> ứng dụng sẽ thông báo “Tài khoản đã tồn tại. Vui lòng sử dụng tên khác.” </w:t>
+      </w:r>
+      <w:r>
+        <w:rPr>
+          <w:rFonts w:cs="Times New Roman"/>
+          <w:sz w:val="32"/>
+          <w:szCs w:val="32"/>
+        </w:rPr>
+        <w:t>và bắt người dùng nhập lại</w:t>
+      </w:r>
+      <w:r>
+        <w:rPr>
+          <w:rFonts w:cs="Times New Roman"/>
+          <w:sz w:val="32"/>
+          <w:szCs w:val="32"/>
+        </w:rPr>
+        <w:t xml:space="preserve">.Khi nhấn vào dòng chữ “Quay lại đăng nhập” </w:t>
+      </w:r>
+      <w:r>
+        <w:rPr>
+          <w:rFonts w:cs="Times New Roman"/>
+          <w:sz w:val="32"/>
+          <w:szCs w:val="32"/>
+        </w:rPr>
+        <w:t>thì ngay lập tức ứng dụng sẽ quay về màn hình đăng nhập. Cuối cùng</w:t>
+      </w:r>
+      <w:r>
+        <w:rPr>
+          <w:rFonts w:cs="Times New Roman"/>
+          <w:sz w:val="32"/>
+          <w:szCs w:val="32"/>
+        </w:rPr>
+        <w:t xml:space="preserve"> </w:t>
+      </w:r>
+      <w:r>
+        <w:rPr>
+          <w:rFonts w:cs="Times New Roman"/>
+          <w:sz w:val="32"/>
+          <w:szCs w:val="32"/>
+        </w:rPr>
+        <w:t>k</w:t>
+      </w:r>
+      <w:r>
+        <w:rPr>
+          <w:rFonts w:cs="Times New Roman"/>
+          <w:sz w:val="32"/>
+          <w:szCs w:val="32"/>
+        </w:rPr>
+        <w:t>hi bạn nhấn vào “Không cần đăng nhập” thì bạn không cần phải đăng nhập mà được chuyển qua màn hình trang chủ.</w:t>
+      </w:r>
+      <w:r>
+        <w:rPr>
+          <w:rFonts w:cs="Times New Roman"/>
+          <w:sz w:val="32"/>
+          <w:szCs w:val="32"/>
+        </w:rPr>
+        <w:br w:type="textWrapping" w:clear="all"/>
+      </w:r>
+    </w:p>
+    <w:p>
+      <w:pPr>
+        <w:pStyle w:val="ListParagraph"/>
+        <w:numPr>
+          <w:ilvl w:val="0"/>
+          <w:numId w:val="12"/>
+        </w:numPr>
+        <w:rPr>
+          <w:rFonts w:cs="Times New Roman"/>
+          <w:sz w:val="32"/>
+          <w:szCs w:val="32"/>
+        </w:rPr>
+      </w:pPr>
+      <w:r>
+        <w:rPr>
+          <w:rFonts w:cs="Times New Roman"/>
+          <w:sz w:val="32"/>
+          <w:szCs w:val="32"/>
+        </w:rPr>
+        <w:t>Màn hình Trang chủ:</w:t>
+      </w:r>
+    </w:p>
+    <w:p>
+      <w:pPr>
+        <w:pStyle w:val="ListParagraph"/>
+        <w:ind w:left="1080"/>
+        <w:rPr>
+          <w:rFonts w:cs="Times New Roman"/>
+          <w:sz w:val="32"/>
+          <w:szCs w:val="32"/>
+        </w:rPr>
+      </w:pPr>
+      <w:r>
+        <w:rPr>
+          <w:noProof/>
+        </w:rPr>
+        <w:lastRenderedPageBreak/>
+        <w:drawing>
+          <wp:inline distT="0" distB="0" distL="0" distR="0" wp14:anchorId="4B2F26F1" wp14:editId="53C62CDB">
+            <wp:extent cx="2199005" cy="4561205"/>
+            <wp:effectExtent l="0" t="0" r="0" b="0"/>
+            <wp:docPr id="3" name="Picture 3"/>
+            <wp:cNvGraphicFramePr>
+              <a:graphicFrameLocks xmlns:a="http://schemas.openxmlformats.org/drawingml/2006/main" noChangeAspect="1"/>
+            </wp:cNvGraphicFramePr>
+            <a:graphic xmlns:a="http://schemas.openxmlformats.org/drawingml/2006/main">
+              <a:graphicData uri="http://schemas.openxmlformats.org/drawingml/2006/picture">
+                <pic:pic xmlns:pic="http://schemas.openxmlformats.org/drawingml/2006/picture">
+                  <pic:nvPicPr>
+                    <pic:cNvPr id="0" name="Picture 5"/>
+                    <pic:cNvPicPr>
+                      <a:picLocks noChangeAspect="1" noChangeArrowheads="1"/>
+                    </pic:cNvPicPr>
+                  </pic:nvPicPr>
+                  <pic:blipFill>
+                    <a:blip r:embed="rId11">
+                      <a:extLst>
+                        <a:ext uri="{28A0092B-C50C-407E-A947-70E740481C1C}">
+                          <a14:useLocalDpi xmlns:a14="http://schemas.microsoft.com/office/drawing/2010/main" val="0"/>
+                        </a:ext>
+                      </a:extLst>
+                    </a:blip>
+                    <a:srcRect/>
+                    <a:stretch>
+                      <a:fillRect/>
+                    </a:stretch>
+                  </pic:blipFill>
+                  <pic:spPr bwMode="auto">
+                    <a:xfrm>
+                      <a:off x="0" y="0"/>
+                      <a:ext cx="2199005" cy="4561205"/>
+                    </a:xfrm>
+                    <a:prstGeom prst="rect">
+                      <a:avLst/>
+                    </a:prstGeom>
+                    <a:noFill/>
+                    <a:ln>
+                      <a:noFill/>
+                    </a:ln>
+                  </pic:spPr>
+                </pic:pic>
+              </a:graphicData>
+            </a:graphic>
+          </wp:inline>
+        </w:drawing>
+      </w:r>
+    </w:p>
+    <w:p>
+      <w:pPr>
+        <w:pStyle w:val="ListParagraph"/>
+        <w:numPr>
+          <w:ilvl w:val="0"/>
+          <w:numId w:val="14"/>
+        </w:numPr>
+        <w:ind w:left="1418"/>
+        <w:rPr>
+          <w:rFonts w:cs="Times New Roman"/>
+          <w:sz w:val="32"/>
+          <w:szCs w:val="32"/>
+        </w:rPr>
+      </w:pPr>
+      <w:r>
+        <w:rPr>
+          <w:rFonts w:cs="Times New Roman"/>
+          <w:sz w:val="32"/>
+          <w:szCs w:val="32"/>
+        </w:rPr>
+        <w:t>Cách chạy: Khi người dùng đăng nhập thành công</w:t>
+      </w:r>
+      <w:r>
+        <w:rPr>
+          <w:rFonts w:cs="Times New Roman"/>
+          <w:sz w:val="32"/>
+          <w:szCs w:val="32"/>
+        </w:rPr>
+        <w:t xml:space="preserve"> hoặc nhấn vào dòng chữ “Không cần đăng nhập”</w:t>
+      </w:r>
+      <w:r>
+        <w:rPr>
+          <w:rFonts w:cs="Times New Roman"/>
+          <w:sz w:val="32"/>
+          <w:szCs w:val="32"/>
+        </w:rPr>
+        <w:t xml:space="preserve"> màn hình trang chủ sẽ được hiện lên. Ở trang chủ sẽ có 1 trường text input cho người dùng nhập hoặc dán đường dẫn của một playlist nhạc trên youtube</w:t>
+      </w:r>
+      <w:r>
+        <w:rPr>
+          <w:rFonts w:cs="Times New Roman"/>
+          <w:sz w:val="32"/>
+          <w:szCs w:val="32"/>
+        </w:rPr>
+        <w:t xml:space="preserve"> và bấm nút ‘Bắt Đầu’. Nhấp nút icon playlist để chuyển qua màn hình danh sách phát. </w:t>
+      </w:r>
+      <w:r>
+        <w:rPr>
+          <w:rFonts w:cs="Times New Roman"/>
+          <w:sz w:val="32"/>
+          <w:szCs w:val="32"/>
+        </w:rPr>
+        <w:t>Khi người dùng nhấn vào tab bar “Nghe Nhạc” để đến trang chủ còn nếu người dùng nhấn vào tab bar “Người Dùng” thì sẽ được chuyển đến màn hình quản lý người dùng.</w:t>
+      </w:r>
+    </w:p>
+    <w:p>
+      <w:pPr>
+        <w:pStyle w:val="ListParagraph"/>
+        <w:numPr>
+          <w:ilvl w:val="0"/>
+          <w:numId w:val="14"/>
+        </w:numPr>
+        <w:ind w:left="1418"/>
+        <w:rPr>
+          <w:rFonts w:cs="Times New Roman"/>
+          <w:sz w:val="32"/>
+          <w:szCs w:val="32"/>
+        </w:rPr>
+      </w:pPr>
+      <w:r>
+        <w:rPr>
+          <w:rFonts w:cs="Times New Roman"/>
+          <w:sz w:val="32"/>
+          <w:szCs w:val="32"/>
+        </w:rPr>
+        <w:t>Kết quả:</w:t>
+      </w:r>
+      <w:r>
+        <w:rPr>
+          <w:rFonts w:cs="Times New Roman"/>
+          <w:sz w:val="32"/>
+          <w:szCs w:val="32"/>
+        </w:rPr>
+        <w:t xml:space="preserve"> Khi nhập đúng đường dẫn và bấm ‘Bắt Đầu’ thì sẽ được chuyển sang màn hình Player phát nhạc, Nếu người dùng nhập hoặc dán sai đường dẫn thì ứng dúng sẽ thông báo “Playlist không hợp lệ</w:t>
+      </w:r>
+      <w:r>
+        <w:rPr>
+          <w:rFonts w:cs="Times New Roman"/>
+          <w:sz w:val="32"/>
+          <w:szCs w:val="32"/>
+        </w:rPr>
+        <w:t>.</w:t>
+      </w:r>
+      <w:r>
+        <w:rPr>
+          <w:rFonts w:cs="Times New Roman"/>
+          <w:sz w:val="32"/>
+          <w:szCs w:val="32"/>
+        </w:rPr>
+        <w:t>”</w:t>
+      </w:r>
+      <w:r>
+        <w:rPr>
+          <w:rFonts w:cs="Times New Roman"/>
+          <w:sz w:val="32"/>
+          <w:szCs w:val="32"/>
+        </w:rPr>
+        <w:t xml:space="preserve"> và bắt người dùng nhập lại. Khi </w:t>
+      </w:r>
+      <w:r>
+        <w:rPr>
+          <w:rFonts w:cs="Times New Roman"/>
+          <w:sz w:val="32"/>
+          <w:szCs w:val="32"/>
+        </w:rPr>
+        <w:lastRenderedPageBreak/>
+        <w:t xml:space="preserve">người dùng nhấn vào tab bar “Trang chủ” thì sẽ </w:t>
+      </w:r>
+      <w:r>
+        <w:rPr>
+          <w:rFonts w:cs="Times New Roman"/>
+          <w:sz w:val="32"/>
+          <w:szCs w:val="32"/>
+        </w:rPr>
+        <w:t>được chuyển đến màn hình trang chủ còn khi người dùng nhấn vào tab bar “Người dùng” thì sẽ chuyển đến màn hình quản lý người dùng có hai trường hợp. Trường hợp 1 là người dùng đăng nhập bằng tài khoản và trường hợp hai là không cần đăng nhập.</w:t>
+      </w:r>
+    </w:p>
+    <w:p>
+      <w:pPr>
+        <w:pStyle w:val="ListParagraph"/>
+        <w:numPr>
+          <w:ilvl w:val="0"/>
+          <w:numId w:val="12"/>
+        </w:numPr>
+        <w:rPr>
+          <w:rFonts w:cs="Times New Roman"/>
+          <w:sz w:val="32"/>
+          <w:szCs w:val="32"/>
+        </w:rPr>
+      </w:pPr>
+      <w:r>
+        <w:rPr>
+          <w:rFonts w:cs="Times New Roman"/>
+          <w:sz w:val="32"/>
+          <w:szCs w:val="32"/>
+        </w:rPr>
+        <w:t>Màn hình Danh sách phát nhạc:</w:t>
+      </w:r>
+    </w:p>
+    <w:p>
+      <w:pPr>
+        <w:pStyle w:val="ListParagraph"/>
+        <w:ind w:left="1080"/>
+        <w:rPr>
+          <w:rFonts w:cs="Times New Roman"/>
+          <w:sz w:val="32"/>
+          <w:szCs w:val="32"/>
+        </w:rPr>
+      </w:pPr>
+      <w:r>
+        <w:rPr>
+          <w:noProof/>
+        </w:rPr>
+        <w:drawing>
+          <wp:inline distT="0" distB="0" distL="0" distR="0" wp14:anchorId="657895D0" wp14:editId="60EA8930">
+            <wp:extent cx="2177415" cy="4540250"/>
+            <wp:effectExtent l="0" t="0" r="0" b="0"/>
+            <wp:docPr id="5" name="Picture 5"/>
+            <wp:cNvGraphicFramePr>
+              <a:graphicFrameLocks xmlns:a="http://schemas.openxmlformats.org/drawingml/2006/main" noChangeAspect="1"/>
+            </wp:cNvGraphicFramePr>
+            <a:graphic xmlns:a="http://schemas.openxmlformats.org/drawingml/2006/main">
+              <a:graphicData uri="http://schemas.openxmlformats.org/drawingml/2006/picture">
+                <pic:pic xmlns:pic="http://schemas.openxmlformats.org/drawingml/2006/picture">
+                  <pic:nvPicPr>
+                    <pic:cNvPr id="0" name="Picture 9"/>
+                    <pic:cNvPicPr>
+                      <a:picLocks noChangeAspect="1" noChangeArrowheads="1"/>
+                    </pic:cNvPicPr>
+                  </pic:nvPicPr>
+                  <pic:blipFill>
+                    <a:blip r:embed="rId12">
+                      <a:extLst>
+                        <a:ext uri="{28A0092B-C50C-407E-A947-70E740481C1C}">
+                          <a14:useLocalDpi xmlns:a14="http://schemas.microsoft.com/office/drawing/2010/main" val="0"/>
+                        </a:ext>
+                      </a:extLst>
+                    </a:blip>
+                    <a:srcRect/>
+                    <a:stretch>
+                      <a:fillRect/>
+                    </a:stretch>
+                  </pic:blipFill>
+                  <pic:spPr bwMode="auto">
+                    <a:xfrm>
+                      <a:off x="0" y="0"/>
+                      <a:ext cx="2177415" cy="4540250"/>
+                    </a:xfrm>
+                    <a:prstGeom prst="rect">
+                      <a:avLst/>
+                    </a:prstGeom>
+                    <a:noFill/>
+                    <a:ln>
+                      <a:noFill/>
+                    </a:ln>
+                  </pic:spPr>
+                </pic:pic>
+              </a:graphicData>
+            </a:graphic>
+          </wp:inline>
+        </w:drawing>
+      </w:r>
+    </w:p>
+    <w:p>
+      <w:pPr>
+        <w:pStyle w:val="ListParagraph"/>
+        <w:numPr>
+          <w:ilvl w:val="0"/>
+          <w:numId w:val="15"/>
+        </w:numPr>
+        <w:ind w:left="1418" w:hanging="284"/>
         <w:rPr>
           <w:rFonts w:cs="Times New Roman"/>
           <w:sz w:val="32"/>
@@ -3749,6 +4672,23 @@
     <w:p>
       <w:pPr>
         <w:pStyle w:val="ListParagraph"/>
+        <w:numPr>
+          <w:ilvl w:val="0"/>
+          <w:numId w:val="8"/>
+        </w:numPr>
+        <w:jc w:val="both"/>
+        <w:outlineLvl w:val="1"/>
+        <w:rPr>
+          <w:rFonts w:eastAsia="Times New Roman" w:cs="Times New Roman"/>
+          <w:b/>
+          <w:sz w:val="32"/>
+          <w:szCs w:val="32"/>
+        </w:rPr>
+      </w:pPr>
+    </w:p>
+    <w:p>
+      <w:pPr>
+        <w:pStyle w:val="ListParagraph"/>
         <w:rPr>
           <w:rFonts w:eastAsia="Times New Roman" w:cs="Times New Roman"/>
           <w:b/>
@@ -3861,7 +4801,7 @@
       </w:pPr>
     </w:p>
     <w:sectPr>
-      <w:footerReference w:type="default" r:id="rId9"/>
+      <w:footerReference w:type="default" r:id="rId13"/>
       <w:pgSz w:w="12240" w:h="15840"/>
       <w:pgMar w:top="1440" w:right="1440" w:bottom="1440" w:left="1440" w:header="720" w:footer="720" w:gutter="0"/>
       <w:pgBorders w:display="firstPage" w:offsetFrom="page">
@@ -4081,6 +5021,230 @@
     </w:lvl>
   </w:abstractNum>
   <w:abstractNum w:abstractNumId="1" w15:restartNumberingAfterBreak="0">
+    <w:nsid w:val="0BF035BE"/>
+    <w:multiLevelType w:val="hybridMultilevel"/>
+    <w:tmpl w:val="6E2036EE"/>
+    <w:lvl w:ilvl="0" w:tplc="C7B03602">
+      <w:numFmt w:val="bullet"/>
+      <w:lvlText w:val="-"/>
+      <w:lvlJc w:val="left"/>
+      <w:pPr>
+        <w:ind w:left="1080" w:hanging="360"/>
+      </w:pPr>
+      <w:rPr>
+        <w:rFonts w:ascii="Times New Roman" w:eastAsia="Times New Roman" w:hAnsi="Times New Roman" w:cs="Times New Roman" w:hint="default"/>
+      </w:rPr>
+    </w:lvl>
+    <w:lvl w:ilvl="1" w:tplc="04090003" w:tentative="1">
+      <w:start w:val="1"/>
+      <w:numFmt w:val="bullet"/>
+      <w:lvlText w:val="o"/>
+      <w:lvlJc w:val="left"/>
+      <w:pPr>
+        <w:ind w:left="1800" w:hanging="360"/>
+      </w:pPr>
+      <w:rPr>
+        <w:rFonts w:ascii="Courier New" w:hAnsi="Courier New" w:cs="Courier New" w:hint="default"/>
+      </w:rPr>
+    </w:lvl>
+    <w:lvl w:ilvl="2" w:tplc="04090005" w:tentative="1">
+      <w:start w:val="1"/>
+      <w:numFmt w:val="bullet"/>
+      <w:lvlText w:val=""/>
+      <w:lvlJc w:val="left"/>
+      <w:pPr>
+        <w:ind w:left="2520" w:hanging="360"/>
+      </w:pPr>
+      <w:rPr>
+        <w:rFonts w:ascii="Wingdings" w:hAnsi="Wingdings" w:hint="default"/>
+      </w:rPr>
+    </w:lvl>
+    <w:lvl w:ilvl="3" w:tplc="04090001" w:tentative="1">
+      <w:start w:val="1"/>
+      <w:numFmt w:val="bullet"/>
+      <w:lvlText w:val=""/>
+      <w:lvlJc w:val="left"/>
+      <w:pPr>
+        <w:ind w:left="3240" w:hanging="360"/>
+      </w:pPr>
+      <w:rPr>
+        <w:rFonts w:ascii="Symbol" w:hAnsi="Symbol" w:hint="default"/>
+      </w:rPr>
+    </w:lvl>
+    <w:lvl w:ilvl="4" w:tplc="04090003" w:tentative="1">
+      <w:start w:val="1"/>
+      <w:numFmt w:val="bullet"/>
+      <w:lvlText w:val="o"/>
+      <w:lvlJc w:val="left"/>
+      <w:pPr>
+        <w:ind w:left="3960" w:hanging="360"/>
+      </w:pPr>
+      <w:rPr>
+        <w:rFonts w:ascii="Courier New" w:hAnsi="Courier New" w:cs="Courier New" w:hint="default"/>
+      </w:rPr>
+    </w:lvl>
+    <w:lvl w:ilvl="5" w:tplc="04090005" w:tentative="1">
+      <w:start w:val="1"/>
+      <w:numFmt w:val="bullet"/>
+      <w:lvlText w:val=""/>
+      <w:lvlJc w:val="left"/>
+      <w:pPr>
+        <w:ind w:left="4680" w:hanging="360"/>
+      </w:pPr>
+      <w:rPr>
+        <w:rFonts w:ascii="Wingdings" w:hAnsi="Wingdings" w:hint="default"/>
+      </w:rPr>
+    </w:lvl>
+    <w:lvl w:ilvl="6" w:tplc="04090001" w:tentative="1">
+      <w:start w:val="1"/>
+      <w:numFmt w:val="bullet"/>
+      <w:lvlText w:val=""/>
+      <w:lvlJc w:val="left"/>
+      <w:pPr>
+        <w:ind w:left="5400" w:hanging="360"/>
+      </w:pPr>
+      <w:rPr>
+        <w:rFonts w:ascii="Symbol" w:hAnsi="Symbol" w:hint="default"/>
+      </w:rPr>
+    </w:lvl>
+    <w:lvl w:ilvl="7" w:tplc="04090003" w:tentative="1">
+      <w:start w:val="1"/>
+      <w:numFmt w:val="bullet"/>
+      <w:lvlText w:val="o"/>
+      <w:lvlJc w:val="left"/>
+      <w:pPr>
+        <w:ind w:left="6120" w:hanging="360"/>
+      </w:pPr>
+      <w:rPr>
+        <w:rFonts w:ascii="Courier New" w:hAnsi="Courier New" w:cs="Courier New" w:hint="default"/>
+      </w:rPr>
+    </w:lvl>
+    <w:lvl w:ilvl="8" w:tplc="04090005" w:tentative="1">
+      <w:start w:val="1"/>
+      <w:numFmt w:val="bullet"/>
+      <w:lvlText w:val=""/>
+      <w:lvlJc w:val="left"/>
+      <w:pPr>
+        <w:ind w:left="6840" w:hanging="360"/>
+      </w:pPr>
+      <w:rPr>
+        <w:rFonts w:ascii="Wingdings" w:hAnsi="Wingdings" w:hint="default"/>
+      </w:rPr>
+    </w:lvl>
+  </w:abstractNum>
+  <w:abstractNum w:abstractNumId="2" w15:restartNumberingAfterBreak="0">
+    <w:nsid w:val="2B7C6445"/>
+    <w:multiLevelType w:val="hybridMultilevel"/>
+    <w:tmpl w:val="73447BB0"/>
+    <w:lvl w:ilvl="0" w:tplc="DF66ECD6">
+      <w:numFmt w:val="bullet"/>
+      <w:lvlText w:val="-"/>
+      <w:lvlJc w:val="left"/>
+      <w:pPr>
+        <w:ind w:left="1080" w:hanging="360"/>
+      </w:pPr>
+      <w:rPr>
+        <w:rFonts w:ascii="Times New Roman" w:eastAsiaTheme="minorHAnsi" w:hAnsi="Times New Roman" w:cs="Times New Roman" w:hint="default"/>
+      </w:rPr>
+    </w:lvl>
+    <w:lvl w:ilvl="1" w:tplc="04090003" w:tentative="1">
+      <w:start w:val="1"/>
+      <w:numFmt w:val="bullet"/>
+      <w:lvlText w:val="o"/>
+      <w:lvlJc w:val="left"/>
+      <w:pPr>
+        <w:ind w:left="1800" w:hanging="360"/>
+      </w:pPr>
+      <w:rPr>
+        <w:rFonts w:ascii="Courier New" w:hAnsi="Courier New" w:cs="Courier New" w:hint="default"/>
+      </w:rPr>
+    </w:lvl>
+    <w:lvl w:ilvl="2" w:tplc="04090005" w:tentative="1">
+      <w:start w:val="1"/>
+      <w:numFmt w:val="bullet"/>
+      <w:lvlText w:val=""/>
+      <w:lvlJc w:val="left"/>
+      <w:pPr>
+        <w:ind w:left="2520" w:hanging="360"/>
+      </w:pPr>
+      <w:rPr>
+        <w:rFonts w:ascii="Wingdings" w:hAnsi="Wingdings" w:hint="default"/>
+      </w:rPr>
+    </w:lvl>
+    <w:lvl w:ilvl="3" w:tplc="04090001" w:tentative="1">
+      <w:start w:val="1"/>
+      <w:numFmt w:val="bullet"/>
+      <w:lvlText w:val=""/>
+      <w:lvlJc w:val="left"/>
+      <w:pPr>
+        <w:ind w:left="3240" w:hanging="360"/>
+      </w:pPr>
+      <w:rPr>
+        <w:rFonts w:ascii="Symbol" w:hAnsi="Symbol" w:hint="default"/>
+      </w:rPr>
+    </w:lvl>
+    <w:lvl w:ilvl="4" w:tplc="04090003" w:tentative="1">
+      <w:start w:val="1"/>
+      <w:numFmt w:val="bullet"/>
+      <w:lvlText w:val="o"/>
+      <w:lvlJc w:val="left"/>
+      <w:pPr>
+        <w:ind w:left="3960" w:hanging="360"/>
+      </w:pPr>
+      <w:rPr>
+        <w:rFonts w:ascii="Courier New" w:hAnsi="Courier New" w:cs="Courier New" w:hint="default"/>
+      </w:rPr>
+    </w:lvl>
+    <w:lvl w:ilvl="5" w:tplc="04090005" w:tentative="1">
+      <w:start w:val="1"/>
+      <w:numFmt w:val="bullet"/>
+      <w:lvlText w:val=""/>
+      <w:lvlJc w:val="left"/>
+      <w:pPr>
+        <w:ind w:left="4680" w:hanging="360"/>
+      </w:pPr>
+      <w:rPr>
+        <w:rFonts w:ascii="Wingdings" w:hAnsi="Wingdings" w:hint="default"/>
+      </w:rPr>
+    </w:lvl>
+    <w:lvl w:ilvl="6" w:tplc="04090001" w:tentative="1">
+      <w:start w:val="1"/>
+      <w:numFmt w:val="bullet"/>
+      <w:lvlText w:val=""/>
+      <w:lvlJc w:val="left"/>
+      <w:pPr>
+        <w:ind w:left="5400" w:hanging="360"/>
+      </w:pPr>
+      <w:rPr>
+        <w:rFonts w:ascii="Symbol" w:hAnsi="Symbol" w:hint="default"/>
+      </w:rPr>
+    </w:lvl>
+    <w:lvl w:ilvl="7" w:tplc="04090003" w:tentative="1">
+      <w:start w:val="1"/>
+      <w:numFmt w:val="bullet"/>
+      <w:lvlText w:val="o"/>
+      <w:lvlJc w:val="left"/>
+      <w:pPr>
+        <w:ind w:left="6120" w:hanging="360"/>
+      </w:pPr>
+      <w:rPr>
+        <w:rFonts w:ascii="Courier New" w:hAnsi="Courier New" w:cs="Courier New" w:hint="default"/>
+      </w:rPr>
+    </w:lvl>
+    <w:lvl w:ilvl="8" w:tplc="04090005" w:tentative="1">
+      <w:start w:val="1"/>
+      <w:numFmt w:val="bullet"/>
+      <w:lvlText w:val=""/>
+      <w:lvlJc w:val="left"/>
+      <w:pPr>
+        <w:ind w:left="6840" w:hanging="360"/>
+      </w:pPr>
+      <w:rPr>
+        <w:rFonts w:ascii="Wingdings" w:hAnsi="Wingdings" w:hint="default"/>
+      </w:rPr>
+    </w:lvl>
+  </w:abstractNum>
+  <w:abstractNum w:abstractNumId="3" w15:restartNumberingAfterBreak="0">
     <w:nsid w:val="2FE17D47"/>
     <w:multiLevelType w:val="hybridMultilevel"/>
     <w:tmpl w:val="4A340EFC"/>
@@ -4172,7 +5336,119 @@
       </w:pPr>
     </w:lvl>
   </w:abstractNum>
-  <w:abstractNum w:abstractNumId="2" w15:restartNumberingAfterBreak="0">
+  <w:abstractNum w:abstractNumId="4" w15:restartNumberingAfterBreak="0">
+    <w:nsid w:val="400D6158"/>
+    <w:multiLevelType w:val="hybridMultilevel"/>
+    <w:tmpl w:val="B6627190"/>
+    <w:lvl w:ilvl="0" w:tplc="5E44B9EA">
+      <w:numFmt w:val="bullet"/>
+      <w:lvlText w:val="-"/>
+      <w:lvlJc w:val="left"/>
+      <w:pPr>
+        <w:ind w:left="1080" w:hanging="360"/>
+      </w:pPr>
+      <w:rPr>
+        <w:rFonts w:ascii="Times New Roman" w:eastAsiaTheme="minorHAnsi" w:hAnsi="Times New Roman" w:cs="Times New Roman" w:hint="default"/>
+      </w:rPr>
+    </w:lvl>
+    <w:lvl w:ilvl="1" w:tplc="04090003" w:tentative="1">
+      <w:start w:val="1"/>
+      <w:numFmt w:val="bullet"/>
+      <w:lvlText w:val="o"/>
+      <w:lvlJc w:val="left"/>
+      <w:pPr>
+        <w:ind w:left="1800" w:hanging="360"/>
+      </w:pPr>
+      <w:rPr>
+        <w:rFonts w:ascii="Courier New" w:hAnsi="Courier New" w:cs="Courier New" w:hint="default"/>
+      </w:rPr>
+    </w:lvl>
+    <w:lvl w:ilvl="2" w:tplc="04090005" w:tentative="1">
+      <w:start w:val="1"/>
+      <w:numFmt w:val="bullet"/>
+      <w:lvlText w:val=""/>
+      <w:lvlJc w:val="left"/>
+      <w:pPr>
+        <w:ind w:left="2520" w:hanging="360"/>
+      </w:pPr>
+      <w:rPr>
+        <w:rFonts w:ascii="Wingdings" w:hAnsi="Wingdings" w:hint="default"/>
+      </w:rPr>
+    </w:lvl>
+    <w:lvl w:ilvl="3" w:tplc="04090001" w:tentative="1">
+      <w:start w:val="1"/>
+      <w:numFmt w:val="bullet"/>
+      <w:lvlText w:val=""/>
+      <w:lvlJc w:val="left"/>
+      <w:pPr>
+        <w:ind w:left="3240" w:hanging="360"/>
+      </w:pPr>
+      <w:rPr>
+        <w:rFonts w:ascii="Symbol" w:hAnsi="Symbol" w:hint="default"/>
+      </w:rPr>
+    </w:lvl>
+    <w:lvl w:ilvl="4" w:tplc="04090003" w:tentative="1">
+      <w:start w:val="1"/>
+      <w:numFmt w:val="bullet"/>
+      <w:lvlText w:val="o"/>
+      <w:lvlJc w:val="left"/>
+      <w:pPr>
+        <w:ind w:left="3960" w:hanging="360"/>
+      </w:pPr>
+      <w:rPr>
+        <w:rFonts w:ascii="Courier New" w:hAnsi="Courier New" w:cs="Courier New" w:hint="default"/>
+      </w:rPr>
+    </w:lvl>
+    <w:lvl w:ilvl="5" w:tplc="04090005" w:tentative="1">
+      <w:start w:val="1"/>
+      <w:numFmt w:val="bullet"/>
+      <w:lvlText w:val=""/>
+      <w:lvlJc w:val="left"/>
+      <w:pPr>
+        <w:ind w:left="4680" w:hanging="360"/>
+      </w:pPr>
+      <w:rPr>
+        <w:rFonts w:ascii="Wingdings" w:hAnsi="Wingdings" w:hint="default"/>
+      </w:rPr>
+    </w:lvl>
+    <w:lvl w:ilvl="6" w:tplc="04090001" w:tentative="1">
+      <w:start w:val="1"/>
+      <w:numFmt w:val="bullet"/>
+      <w:lvlText w:val=""/>
+      <w:lvlJc w:val="left"/>
+      <w:pPr>
+        <w:ind w:left="5400" w:hanging="360"/>
+      </w:pPr>
+      <w:rPr>
+        <w:rFonts w:ascii="Symbol" w:hAnsi="Symbol" w:hint="default"/>
+      </w:rPr>
+    </w:lvl>
+    <w:lvl w:ilvl="7" w:tplc="04090003" w:tentative="1">
+      <w:start w:val="1"/>
+      <w:numFmt w:val="bullet"/>
+      <w:lvlText w:val="o"/>
+      <w:lvlJc w:val="left"/>
+      <w:pPr>
+        <w:ind w:left="6120" w:hanging="360"/>
+      </w:pPr>
+      <w:rPr>
+        <w:rFonts w:ascii="Courier New" w:hAnsi="Courier New" w:cs="Courier New" w:hint="default"/>
+      </w:rPr>
+    </w:lvl>
+    <w:lvl w:ilvl="8" w:tplc="04090005" w:tentative="1">
+      <w:start w:val="1"/>
+      <w:numFmt w:val="bullet"/>
+      <w:lvlText w:val=""/>
+      <w:lvlJc w:val="left"/>
+      <w:pPr>
+        <w:ind w:left="6840" w:hanging="360"/>
+      </w:pPr>
+      <w:rPr>
+        <w:rFonts w:ascii="Wingdings" w:hAnsi="Wingdings" w:hint="default"/>
+      </w:rPr>
+    </w:lvl>
+  </w:abstractNum>
+  <w:abstractNum w:abstractNumId="5" w15:restartNumberingAfterBreak="0">
     <w:nsid w:val="410B1093"/>
     <w:multiLevelType w:val="hybridMultilevel"/>
     <w:tmpl w:val="F2B0F10C"/>
@@ -4261,7 +5537,119 @@
       </w:pPr>
     </w:lvl>
   </w:abstractNum>
-  <w:abstractNum w:abstractNumId="3" w15:restartNumberingAfterBreak="0">
+  <w:abstractNum w:abstractNumId="6" w15:restartNumberingAfterBreak="0">
+    <w:nsid w:val="44314FD4"/>
+    <w:multiLevelType w:val="hybridMultilevel"/>
+    <w:tmpl w:val="712E5682"/>
+    <w:lvl w:ilvl="0" w:tplc="5E44B9EA">
+      <w:numFmt w:val="bullet"/>
+      <w:lvlText w:val="-"/>
+      <w:lvlJc w:val="left"/>
+      <w:pPr>
+        <w:ind w:left="1800" w:hanging="360"/>
+      </w:pPr>
+      <w:rPr>
+        <w:rFonts w:ascii="Times New Roman" w:eastAsiaTheme="minorHAnsi" w:hAnsi="Times New Roman" w:cs="Times New Roman" w:hint="default"/>
+      </w:rPr>
+    </w:lvl>
+    <w:lvl w:ilvl="1" w:tplc="04090003" w:tentative="1">
+      <w:start w:val="1"/>
+      <w:numFmt w:val="bullet"/>
+      <w:lvlText w:val="o"/>
+      <w:lvlJc w:val="left"/>
+      <w:pPr>
+        <w:ind w:left="2520" w:hanging="360"/>
+      </w:pPr>
+      <w:rPr>
+        <w:rFonts w:ascii="Courier New" w:hAnsi="Courier New" w:cs="Courier New" w:hint="default"/>
+      </w:rPr>
+    </w:lvl>
+    <w:lvl w:ilvl="2" w:tplc="04090005" w:tentative="1">
+      <w:start w:val="1"/>
+      <w:numFmt w:val="bullet"/>
+      <w:lvlText w:val=""/>
+      <w:lvlJc w:val="left"/>
+      <w:pPr>
+        <w:ind w:left="3240" w:hanging="360"/>
+      </w:pPr>
+      <w:rPr>
+        <w:rFonts w:ascii="Wingdings" w:hAnsi="Wingdings" w:hint="default"/>
+      </w:rPr>
+    </w:lvl>
+    <w:lvl w:ilvl="3" w:tplc="04090001" w:tentative="1">
+      <w:start w:val="1"/>
+      <w:numFmt w:val="bullet"/>
+      <w:lvlText w:val=""/>
+      <w:lvlJc w:val="left"/>
+      <w:pPr>
+        <w:ind w:left="3960" w:hanging="360"/>
+      </w:pPr>
+      <w:rPr>
+        <w:rFonts w:ascii="Symbol" w:hAnsi="Symbol" w:hint="default"/>
+      </w:rPr>
+    </w:lvl>
+    <w:lvl w:ilvl="4" w:tplc="04090003" w:tentative="1">
+      <w:start w:val="1"/>
+      <w:numFmt w:val="bullet"/>
+      <w:lvlText w:val="o"/>
+      <w:lvlJc w:val="left"/>
+      <w:pPr>
+        <w:ind w:left="4680" w:hanging="360"/>
+      </w:pPr>
+      <w:rPr>
+        <w:rFonts w:ascii="Courier New" w:hAnsi="Courier New" w:cs="Courier New" w:hint="default"/>
+      </w:rPr>
+    </w:lvl>
+    <w:lvl w:ilvl="5" w:tplc="04090005" w:tentative="1">
+      <w:start w:val="1"/>
+      <w:numFmt w:val="bullet"/>
+      <w:lvlText w:val=""/>
+      <w:lvlJc w:val="left"/>
+      <w:pPr>
+        <w:ind w:left="5400" w:hanging="360"/>
+      </w:pPr>
+      <w:rPr>
+        <w:rFonts w:ascii="Wingdings" w:hAnsi="Wingdings" w:hint="default"/>
+      </w:rPr>
+    </w:lvl>
+    <w:lvl w:ilvl="6" w:tplc="04090001" w:tentative="1">
+      <w:start w:val="1"/>
+      <w:numFmt w:val="bullet"/>
+      <w:lvlText w:val=""/>
+      <w:lvlJc w:val="left"/>
+      <w:pPr>
+        <w:ind w:left="6120" w:hanging="360"/>
+      </w:pPr>
+      <w:rPr>
+        <w:rFonts w:ascii="Symbol" w:hAnsi="Symbol" w:hint="default"/>
+      </w:rPr>
+    </w:lvl>
+    <w:lvl w:ilvl="7" w:tplc="04090003" w:tentative="1">
+      <w:start w:val="1"/>
+      <w:numFmt w:val="bullet"/>
+      <w:lvlText w:val="o"/>
+      <w:lvlJc w:val="left"/>
+      <w:pPr>
+        <w:ind w:left="6840" w:hanging="360"/>
+      </w:pPr>
+      <w:rPr>
+        <w:rFonts w:ascii="Courier New" w:hAnsi="Courier New" w:cs="Courier New" w:hint="default"/>
+      </w:rPr>
+    </w:lvl>
+    <w:lvl w:ilvl="8" w:tplc="04090005" w:tentative="1">
+      <w:start w:val="1"/>
+      <w:numFmt w:val="bullet"/>
+      <w:lvlText w:val=""/>
+      <w:lvlJc w:val="left"/>
+      <w:pPr>
+        <w:ind w:left="7560" w:hanging="360"/>
+      </w:pPr>
+      <w:rPr>
+        <w:rFonts w:ascii="Wingdings" w:hAnsi="Wingdings" w:hint="default"/>
+      </w:rPr>
+    </w:lvl>
+  </w:abstractNum>
+  <w:abstractNum w:abstractNumId="7" w15:restartNumberingAfterBreak="0">
     <w:nsid w:val="45453155"/>
     <w:multiLevelType w:val="hybridMultilevel"/>
     <w:tmpl w:val="93EC4B18"/>
@@ -4350,7 +5738,119 @@
       </w:pPr>
     </w:lvl>
   </w:abstractNum>
-  <w:abstractNum w:abstractNumId="4" w15:restartNumberingAfterBreak="0">
+  <w:abstractNum w:abstractNumId="8" w15:restartNumberingAfterBreak="0">
+    <w:nsid w:val="49BC7853"/>
+    <w:multiLevelType w:val="hybridMultilevel"/>
+    <w:tmpl w:val="C87244A0"/>
+    <w:lvl w:ilvl="0" w:tplc="5E44B9EA">
+      <w:numFmt w:val="bullet"/>
+      <w:lvlText w:val="-"/>
+      <w:lvlJc w:val="left"/>
+      <w:pPr>
+        <w:ind w:left="1800" w:hanging="360"/>
+      </w:pPr>
+      <w:rPr>
+        <w:rFonts w:ascii="Times New Roman" w:eastAsiaTheme="minorHAnsi" w:hAnsi="Times New Roman" w:cs="Times New Roman" w:hint="default"/>
+      </w:rPr>
+    </w:lvl>
+    <w:lvl w:ilvl="1" w:tplc="04090003" w:tentative="1">
+      <w:start w:val="1"/>
+      <w:numFmt w:val="bullet"/>
+      <w:lvlText w:val="o"/>
+      <w:lvlJc w:val="left"/>
+      <w:pPr>
+        <w:ind w:left="2520" w:hanging="360"/>
+      </w:pPr>
+      <w:rPr>
+        <w:rFonts w:ascii="Courier New" w:hAnsi="Courier New" w:cs="Courier New" w:hint="default"/>
+      </w:rPr>
+    </w:lvl>
+    <w:lvl w:ilvl="2" w:tplc="04090005" w:tentative="1">
+      <w:start w:val="1"/>
+      <w:numFmt w:val="bullet"/>
+      <w:lvlText w:val=""/>
+      <w:lvlJc w:val="left"/>
+      <w:pPr>
+        <w:ind w:left="3240" w:hanging="360"/>
+      </w:pPr>
+      <w:rPr>
+        <w:rFonts w:ascii="Wingdings" w:hAnsi="Wingdings" w:hint="default"/>
+      </w:rPr>
+    </w:lvl>
+    <w:lvl w:ilvl="3" w:tplc="04090001" w:tentative="1">
+      <w:start w:val="1"/>
+      <w:numFmt w:val="bullet"/>
+      <w:lvlText w:val=""/>
+      <w:lvlJc w:val="left"/>
+      <w:pPr>
+        <w:ind w:left="3960" w:hanging="360"/>
+      </w:pPr>
+      <w:rPr>
+        <w:rFonts w:ascii="Symbol" w:hAnsi="Symbol" w:hint="default"/>
+      </w:rPr>
+    </w:lvl>
+    <w:lvl w:ilvl="4" w:tplc="04090003" w:tentative="1">
+      <w:start w:val="1"/>
+      <w:numFmt w:val="bullet"/>
+      <w:lvlText w:val="o"/>
+      <w:lvlJc w:val="left"/>
+      <w:pPr>
+        <w:ind w:left="4680" w:hanging="360"/>
+      </w:pPr>
+      <w:rPr>
+        <w:rFonts w:ascii="Courier New" w:hAnsi="Courier New" w:cs="Courier New" w:hint="default"/>
+      </w:rPr>
+    </w:lvl>
+    <w:lvl w:ilvl="5" w:tplc="04090005" w:tentative="1">
+      <w:start w:val="1"/>
+      <w:numFmt w:val="bullet"/>
+      <w:lvlText w:val=""/>
+      <w:lvlJc w:val="left"/>
+      <w:pPr>
+        <w:ind w:left="5400" w:hanging="360"/>
+      </w:pPr>
+      <w:rPr>
+        <w:rFonts w:ascii="Wingdings" w:hAnsi="Wingdings" w:hint="default"/>
+      </w:rPr>
+    </w:lvl>
+    <w:lvl w:ilvl="6" w:tplc="04090001" w:tentative="1">
+      <w:start w:val="1"/>
+      <w:numFmt w:val="bullet"/>
+      <w:lvlText w:val=""/>
+      <w:lvlJc w:val="left"/>
+      <w:pPr>
+        <w:ind w:left="6120" w:hanging="360"/>
+      </w:pPr>
+      <w:rPr>
+        <w:rFonts w:ascii="Symbol" w:hAnsi="Symbol" w:hint="default"/>
+      </w:rPr>
+    </w:lvl>
+    <w:lvl w:ilvl="7" w:tplc="04090003" w:tentative="1">
+      <w:start w:val="1"/>
+      <w:numFmt w:val="bullet"/>
+      <w:lvlText w:val="o"/>
+      <w:lvlJc w:val="left"/>
+      <w:pPr>
+        <w:ind w:left="6840" w:hanging="360"/>
+      </w:pPr>
+      <w:rPr>
+        <w:rFonts w:ascii="Courier New" w:hAnsi="Courier New" w:cs="Courier New" w:hint="default"/>
+      </w:rPr>
+    </w:lvl>
+    <w:lvl w:ilvl="8" w:tplc="04090005" w:tentative="1">
+      <w:start w:val="1"/>
+      <w:numFmt w:val="bullet"/>
+      <w:lvlText w:val=""/>
+      <w:lvlJc w:val="left"/>
+      <w:pPr>
+        <w:ind w:left="7560" w:hanging="360"/>
+      </w:pPr>
+      <w:rPr>
+        <w:rFonts w:ascii="Wingdings" w:hAnsi="Wingdings" w:hint="default"/>
+      </w:rPr>
+    </w:lvl>
+  </w:abstractNum>
+  <w:abstractNum w:abstractNumId="9" w15:restartNumberingAfterBreak="0">
     <w:nsid w:val="5185140D"/>
     <w:multiLevelType w:val="hybridMultilevel"/>
     <w:tmpl w:val="BB94C4B0"/>
@@ -4436,7 +5936,119 @@
       </w:pPr>
     </w:lvl>
   </w:abstractNum>
-  <w:abstractNum w:abstractNumId="5" w15:restartNumberingAfterBreak="0">
+  <w:abstractNum w:abstractNumId="10" w15:restartNumberingAfterBreak="0">
+    <w:nsid w:val="519F7724"/>
+    <w:multiLevelType w:val="hybridMultilevel"/>
+    <w:tmpl w:val="FF62F914"/>
+    <w:lvl w:ilvl="0" w:tplc="5E44B9EA">
+      <w:numFmt w:val="bullet"/>
+      <w:lvlText w:val="-"/>
+      <w:lvlJc w:val="left"/>
+      <w:pPr>
+        <w:ind w:left="1800" w:hanging="360"/>
+      </w:pPr>
+      <w:rPr>
+        <w:rFonts w:ascii="Times New Roman" w:eastAsiaTheme="minorHAnsi" w:hAnsi="Times New Roman" w:cs="Times New Roman" w:hint="default"/>
+      </w:rPr>
+    </w:lvl>
+    <w:lvl w:ilvl="1" w:tplc="04090003" w:tentative="1">
+      <w:start w:val="1"/>
+      <w:numFmt w:val="bullet"/>
+      <w:lvlText w:val="o"/>
+      <w:lvlJc w:val="left"/>
+      <w:pPr>
+        <w:ind w:left="2520" w:hanging="360"/>
+      </w:pPr>
+      <w:rPr>
+        <w:rFonts w:ascii="Courier New" w:hAnsi="Courier New" w:cs="Courier New" w:hint="default"/>
+      </w:rPr>
+    </w:lvl>
+    <w:lvl w:ilvl="2" w:tplc="04090005" w:tentative="1">
+      <w:start w:val="1"/>
+      <w:numFmt w:val="bullet"/>
+      <w:lvlText w:val=""/>
+      <w:lvlJc w:val="left"/>
+      <w:pPr>
+        <w:ind w:left="3240" w:hanging="360"/>
+      </w:pPr>
+      <w:rPr>
+        <w:rFonts w:ascii="Wingdings" w:hAnsi="Wingdings" w:hint="default"/>
+      </w:rPr>
+    </w:lvl>
+    <w:lvl w:ilvl="3" w:tplc="04090001" w:tentative="1">
+      <w:start w:val="1"/>
+      <w:numFmt w:val="bullet"/>
+      <w:lvlText w:val=""/>
+      <w:lvlJc w:val="left"/>
+      <w:pPr>
+        <w:ind w:left="3960" w:hanging="360"/>
+      </w:pPr>
+      <w:rPr>
+        <w:rFonts w:ascii="Symbol" w:hAnsi="Symbol" w:hint="default"/>
+      </w:rPr>
+    </w:lvl>
+    <w:lvl w:ilvl="4" w:tplc="04090003" w:tentative="1">
+      <w:start w:val="1"/>
+      <w:numFmt w:val="bullet"/>
+      <w:lvlText w:val="o"/>
+      <w:lvlJc w:val="left"/>
+      <w:pPr>
+        <w:ind w:left="4680" w:hanging="360"/>
+      </w:pPr>
+      <w:rPr>
+        <w:rFonts w:ascii="Courier New" w:hAnsi="Courier New" w:cs="Courier New" w:hint="default"/>
+      </w:rPr>
+    </w:lvl>
+    <w:lvl w:ilvl="5" w:tplc="04090005" w:tentative="1">
+      <w:start w:val="1"/>
+      <w:numFmt w:val="bullet"/>
+      <w:lvlText w:val=""/>
+      <w:lvlJc w:val="left"/>
+      <w:pPr>
+        <w:ind w:left="5400" w:hanging="360"/>
+      </w:pPr>
+      <w:rPr>
+        <w:rFonts w:ascii="Wingdings" w:hAnsi="Wingdings" w:hint="default"/>
+      </w:rPr>
+    </w:lvl>
+    <w:lvl w:ilvl="6" w:tplc="04090001" w:tentative="1">
+      <w:start w:val="1"/>
+      <w:numFmt w:val="bullet"/>
+      <w:lvlText w:val=""/>
+      <w:lvlJc w:val="left"/>
+      <w:pPr>
+        <w:ind w:left="6120" w:hanging="360"/>
+      </w:pPr>
+      <w:rPr>
+        <w:rFonts w:ascii="Symbol" w:hAnsi="Symbol" w:hint="default"/>
+      </w:rPr>
+    </w:lvl>
+    <w:lvl w:ilvl="7" w:tplc="04090003" w:tentative="1">
+      <w:start w:val="1"/>
+      <w:numFmt w:val="bullet"/>
+      <w:lvlText w:val="o"/>
+      <w:lvlJc w:val="left"/>
+      <w:pPr>
+        <w:ind w:left="6840" w:hanging="360"/>
+      </w:pPr>
+      <w:rPr>
+        <w:rFonts w:ascii="Courier New" w:hAnsi="Courier New" w:cs="Courier New" w:hint="default"/>
+      </w:rPr>
+    </w:lvl>
+    <w:lvl w:ilvl="8" w:tplc="04090005" w:tentative="1">
+      <w:start w:val="1"/>
+      <w:numFmt w:val="bullet"/>
+      <w:lvlText w:val=""/>
+      <w:lvlJc w:val="left"/>
+      <w:pPr>
+        <w:ind w:left="7560" w:hanging="360"/>
+      </w:pPr>
+      <w:rPr>
+        <w:rFonts w:ascii="Wingdings" w:hAnsi="Wingdings" w:hint="default"/>
+      </w:rPr>
+    </w:lvl>
+  </w:abstractNum>
+  <w:abstractNum w:abstractNumId="11" w15:restartNumberingAfterBreak="0">
     <w:nsid w:val="5777439E"/>
     <w:multiLevelType w:val="hybridMultilevel"/>
     <w:tmpl w:val="9A9E0EAA"/>
@@ -4525,7 +6137,7 @@
       </w:pPr>
     </w:lvl>
   </w:abstractNum>
-  <w:abstractNum w:abstractNumId="6" w15:restartNumberingAfterBreak="0">
+  <w:abstractNum w:abstractNumId="12" w15:restartNumberingAfterBreak="0">
     <w:nsid w:val="720E63C2"/>
     <w:multiLevelType w:val="hybridMultilevel"/>
     <w:tmpl w:val="991405AE"/>
@@ -4614,26 +6226,275 @@
       </w:pPr>
     </w:lvl>
   </w:abstractNum>
+  <w:abstractNum w:abstractNumId="13" w15:restartNumberingAfterBreak="0">
+    <w:nsid w:val="7C423F70"/>
+    <w:multiLevelType w:val="hybridMultilevel"/>
+    <w:tmpl w:val="40AA33B2"/>
+    <w:lvl w:ilvl="0" w:tplc="0409000F">
+      <w:start w:val="1"/>
+      <w:numFmt w:val="decimal"/>
+      <w:lvlText w:val="%1."/>
+      <w:lvlJc w:val="left"/>
+      <w:pPr>
+        <w:ind w:left="1080" w:hanging="360"/>
+      </w:pPr>
+      <w:rPr>
+        <w:rFonts w:hint="default"/>
+      </w:rPr>
+    </w:lvl>
+    <w:lvl w:ilvl="1" w:tplc="04090003" w:tentative="1">
+      <w:start w:val="1"/>
+      <w:numFmt w:val="bullet"/>
+      <w:lvlText w:val="o"/>
+      <w:lvlJc w:val="left"/>
+      <w:pPr>
+        <w:ind w:left="1800" w:hanging="360"/>
+      </w:pPr>
+      <w:rPr>
+        <w:rFonts w:ascii="Courier New" w:hAnsi="Courier New" w:cs="Courier New" w:hint="default"/>
+      </w:rPr>
+    </w:lvl>
+    <w:lvl w:ilvl="2" w:tplc="04090005" w:tentative="1">
+      <w:start w:val="1"/>
+      <w:numFmt w:val="bullet"/>
+      <w:lvlText w:val=""/>
+      <w:lvlJc w:val="left"/>
+      <w:pPr>
+        <w:ind w:left="2520" w:hanging="360"/>
+      </w:pPr>
+      <w:rPr>
+        <w:rFonts w:ascii="Wingdings" w:hAnsi="Wingdings" w:hint="default"/>
+      </w:rPr>
+    </w:lvl>
+    <w:lvl w:ilvl="3" w:tplc="04090001" w:tentative="1">
+      <w:start w:val="1"/>
+      <w:numFmt w:val="bullet"/>
+      <w:lvlText w:val=""/>
+      <w:lvlJc w:val="left"/>
+      <w:pPr>
+        <w:ind w:left="3240" w:hanging="360"/>
+      </w:pPr>
+      <w:rPr>
+        <w:rFonts w:ascii="Symbol" w:hAnsi="Symbol" w:hint="default"/>
+      </w:rPr>
+    </w:lvl>
+    <w:lvl w:ilvl="4" w:tplc="04090003" w:tentative="1">
+      <w:start w:val="1"/>
+      <w:numFmt w:val="bullet"/>
+      <w:lvlText w:val="o"/>
+      <w:lvlJc w:val="left"/>
+      <w:pPr>
+        <w:ind w:left="3960" w:hanging="360"/>
+      </w:pPr>
+      <w:rPr>
+        <w:rFonts w:ascii="Courier New" w:hAnsi="Courier New" w:cs="Courier New" w:hint="default"/>
+      </w:rPr>
+    </w:lvl>
+    <w:lvl w:ilvl="5" w:tplc="04090005" w:tentative="1">
+      <w:start w:val="1"/>
+      <w:numFmt w:val="bullet"/>
+      <w:lvlText w:val=""/>
+      <w:lvlJc w:val="left"/>
+      <w:pPr>
+        <w:ind w:left="4680" w:hanging="360"/>
+      </w:pPr>
+      <w:rPr>
+        <w:rFonts w:ascii="Wingdings" w:hAnsi="Wingdings" w:hint="default"/>
+      </w:rPr>
+    </w:lvl>
+    <w:lvl w:ilvl="6" w:tplc="04090001" w:tentative="1">
+      <w:start w:val="1"/>
+      <w:numFmt w:val="bullet"/>
+      <w:lvlText w:val=""/>
+      <w:lvlJc w:val="left"/>
+      <w:pPr>
+        <w:ind w:left="5400" w:hanging="360"/>
+      </w:pPr>
+      <w:rPr>
+        <w:rFonts w:ascii="Symbol" w:hAnsi="Symbol" w:hint="default"/>
+      </w:rPr>
+    </w:lvl>
+    <w:lvl w:ilvl="7" w:tplc="04090003" w:tentative="1">
+      <w:start w:val="1"/>
+      <w:numFmt w:val="bullet"/>
+      <w:lvlText w:val="o"/>
+      <w:lvlJc w:val="left"/>
+      <w:pPr>
+        <w:ind w:left="6120" w:hanging="360"/>
+      </w:pPr>
+      <w:rPr>
+        <w:rFonts w:ascii="Courier New" w:hAnsi="Courier New" w:cs="Courier New" w:hint="default"/>
+      </w:rPr>
+    </w:lvl>
+    <w:lvl w:ilvl="8" w:tplc="04090005" w:tentative="1">
+      <w:start w:val="1"/>
+      <w:numFmt w:val="bullet"/>
+      <w:lvlText w:val=""/>
+      <w:lvlJc w:val="left"/>
+      <w:pPr>
+        <w:ind w:left="6840" w:hanging="360"/>
+      </w:pPr>
+      <w:rPr>
+        <w:rFonts w:ascii="Wingdings" w:hAnsi="Wingdings" w:hint="default"/>
+      </w:rPr>
+    </w:lvl>
+  </w:abstractNum>
+  <w:abstractNum w:abstractNumId="14" w15:restartNumberingAfterBreak="0">
+    <w:nsid w:val="7FD8461B"/>
+    <w:multiLevelType w:val="hybridMultilevel"/>
+    <w:tmpl w:val="B8FC363C"/>
+    <w:lvl w:ilvl="0" w:tplc="B2CA9266">
+      <w:numFmt w:val="bullet"/>
+      <w:lvlText w:val="-"/>
+      <w:lvlJc w:val="left"/>
+      <w:pPr>
+        <w:ind w:left="720" w:hanging="360"/>
+      </w:pPr>
+      <w:rPr>
+        <w:rFonts w:ascii="Times New Roman" w:eastAsiaTheme="minorHAnsi" w:hAnsi="Times New Roman" w:cs="Times New Roman" w:hint="default"/>
+      </w:rPr>
+    </w:lvl>
+    <w:lvl w:ilvl="1" w:tplc="04090003" w:tentative="1">
+      <w:start w:val="1"/>
+      <w:numFmt w:val="bullet"/>
+      <w:lvlText w:val="o"/>
+      <w:lvlJc w:val="left"/>
+      <w:pPr>
+        <w:ind w:left="1440" w:hanging="360"/>
+      </w:pPr>
+      <w:rPr>
+        <w:rFonts w:ascii="Courier New" w:hAnsi="Courier New" w:cs="Courier New" w:hint="default"/>
+      </w:rPr>
+    </w:lvl>
+    <w:lvl w:ilvl="2" w:tplc="04090005" w:tentative="1">
+      <w:start w:val="1"/>
+      <w:numFmt w:val="bullet"/>
+      <w:lvlText w:val=""/>
+      <w:lvlJc w:val="left"/>
+      <w:pPr>
+        <w:ind w:left="2160" w:hanging="360"/>
+      </w:pPr>
+      <w:rPr>
+        <w:rFonts w:ascii="Wingdings" w:hAnsi="Wingdings" w:hint="default"/>
+      </w:rPr>
+    </w:lvl>
+    <w:lvl w:ilvl="3" w:tplc="04090001" w:tentative="1">
+      <w:start w:val="1"/>
+      <w:numFmt w:val="bullet"/>
+      <w:lvlText w:val=""/>
+      <w:lvlJc w:val="left"/>
+      <w:pPr>
+        <w:ind w:left="2880" w:hanging="360"/>
+      </w:pPr>
+      <w:rPr>
+        <w:rFonts w:ascii="Symbol" w:hAnsi="Symbol" w:hint="default"/>
+      </w:rPr>
+    </w:lvl>
+    <w:lvl w:ilvl="4" w:tplc="04090003" w:tentative="1">
+      <w:start w:val="1"/>
+      <w:numFmt w:val="bullet"/>
+      <w:lvlText w:val="o"/>
+      <w:lvlJc w:val="left"/>
+      <w:pPr>
+        <w:ind w:left="3600" w:hanging="360"/>
+      </w:pPr>
+      <w:rPr>
+        <w:rFonts w:ascii="Courier New" w:hAnsi="Courier New" w:cs="Courier New" w:hint="default"/>
+      </w:rPr>
+    </w:lvl>
+    <w:lvl w:ilvl="5" w:tplc="04090005" w:tentative="1">
+      <w:start w:val="1"/>
+      <w:numFmt w:val="bullet"/>
+      <w:lvlText w:val=""/>
+      <w:lvlJc w:val="left"/>
+      <w:pPr>
+        <w:ind w:left="4320" w:hanging="360"/>
+      </w:pPr>
+      <w:rPr>
+        <w:rFonts w:ascii="Wingdings" w:hAnsi="Wingdings" w:hint="default"/>
+      </w:rPr>
+    </w:lvl>
+    <w:lvl w:ilvl="6" w:tplc="04090001" w:tentative="1">
+      <w:start w:val="1"/>
+      <w:numFmt w:val="bullet"/>
+      <w:lvlText w:val=""/>
+      <w:lvlJc w:val="left"/>
+      <w:pPr>
+        <w:ind w:left="5040" w:hanging="360"/>
+      </w:pPr>
+      <w:rPr>
+        <w:rFonts w:ascii="Symbol" w:hAnsi="Symbol" w:hint="default"/>
+      </w:rPr>
+    </w:lvl>
+    <w:lvl w:ilvl="7" w:tplc="04090003" w:tentative="1">
+      <w:start w:val="1"/>
+      <w:numFmt w:val="bullet"/>
+      <w:lvlText w:val="o"/>
+      <w:lvlJc w:val="left"/>
+      <w:pPr>
+        <w:ind w:left="5760" w:hanging="360"/>
+      </w:pPr>
+      <w:rPr>
+        <w:rFonts w:ascii="Courier New" w:hAnsi="Courier New" w:cs="Courier New" w:hint="default"/>
+      </w:rPr>
+    </w:lvl>
+    <w:lvl w:ilvl="8" w:tplc="04090005" w:tentative="1">
+      <w:start w:val="1"/>
+      <w:numFmt w:val="bullet"/>
+      <w:lvlText w:val=""/>
+      <w:lvlJc w:val="left"/>
+      <w:pPr>
+        <w:ind w:left="6480" w:hanging="360"/>
+      </w:pPr>
+      <w:rPr>
+        <w:rFonts w:ascii="Wingdings" w:hAnsi="Wingdings" w:hint="default"/>
+      </w:rPr>
+    </w:lvl>
+  </w:abstractNum>
   <w:num w:numId="1">
-    <w:abstractNumId w:val="2"/>
+    <w:abstractNumId w:val="5"/>
   </w:num>
   <w:num w:numId="2">
-    <w:abstractNumId w:val="4"/>
+    <w:abstractNumId w:val="9"/>
   </w:num>
   <w:num w:numId="3">
+    <w:abstractNumId w:val="7"/>
+  </w:num>
+  <w:num w:numId="4">
     <w:abstractNumId w:val="3"/>
   </w:num>
-  <w:num w:numId="4">
-    <w:abstractNumId w:val="1"/>
-  </w:num>
   <w:num w:numId="5">
-    <w:abstractNumId w:val="5"/>
+    <w:abstractNumId w:val="11"/>
   </w:num>
   <w:num w:numId="6">
-    <w:abstractNumId w:val="6"/>
+    <w:abstractNumId w:val="12"/>
   </w:num>
   <w:num w:numId="7">
     <w:abstractNumId w:val="0"/>
+  </w:num>
+  <w:num w:numId="8">
+    <w:abstractNumId w:val="1"/>
+  </w:num>
+  <w:num w:numId="9">
+    <w:abstractNumId w:val="2"/>
+  </w:num>
+  <w:num w:numId="10">
+    <w:abstractNumId w:val="14"/>
+  </w:num>
+  <w:num w:numId="11">
+    <w:abstractNumId w:val="4"/>
+  </w:num>
+  <w:num w:numId="12">
+    <w:abstractNumId w:val="13"/>
+  </w:num>
+  <w:num w:numId="13">
+    <w:abstractNumId w:val="6"/>
+  </w:num>
+  <w:num w:numId="14">
+    <w:abstractNumId w:val="10"/>
+  </w:num>
+  <w:num w:numId="15">
+    <w:abstractNumId w:val="8"/>
   </w:num>
 </w:numbering>
 </file>

</xml_diff>

<commit_message>
install and test report
</commit_message>
<xml_diff>
--- a/Reports/ReportYoutubeMusic.docx
+++ b/Reports/ReportYoutubeMusic.docx
@@ -1463,6 +1463,8 @@
             <w:pStyle w:val="TOCHeading"/>
             <w:rPr>
               <w:rFonts w:ascii="Times New Roman" w:hAnsi="Times New Roman" w:cs="Times New Roman"/>
+              <w:sz w:val="28"/>
+              <w:szCs w:val="28"/>
             </w:rPr>
           </w:pPr>
         </w:p>
@@ -1475,23 +1477,31 @@
             <w:rPr>
               <w:rFonts w:cs="Times New Roman"/>
               <w:noProof/>
+              <w:sz w:val="28"/>
+              <w:szCs w:val="28"/>
             </w:rPr>
           </w:pPr>
           <w:r>
             <w:rPr>
               <w:rFonts w:cs="Times New Roman"/>
+              <w:sz w:val="28"/>
+              <w:szCs w:val="28"/>
             </w:rPr>
             <w:fldChar w:fldCharType="begin"/>
           </w:r>
           <w:r>
             <w:rPr>
               <w:rFonts w:cs="Times New Roman"/>
+              <w:sz w:val="28"/>
+              <w:szCs w:val="28"/>
             </w:rPr>
             <w:instrText xml:space="preserve"> TOC \o "1-3" \h \z \u </w:instrText>
           </w:r>
           <w:r>
             <w:rPr>
               <w:rFonts w:cs="Times New Roman"/>
+              <w:sz w:val="28"/>
+              <w:szCs w:val="28"/>
             </w:rPr>
             <w:fldChar w:fldCharType="separate"/>
           </w:r>
@@ -1501,6 +1511,8 @@
                 <w:rStyle w:val="Hyperlink"/>
                 <w:rFonts w:eastAsia="Times New Roman" w:cs="Times New Roman"/>
                 <w:noProof/>
+                <w:sz w:val="28"/>
+                <w:szCs w:val="28"/>
               </w:rPr>
               <w:t>DANH MỤC BẢNG BIỂU, HÌNH VẼ, SƠ ĐỒ</w:t>
             </w:r>
@@ -1509,6 +1521,8 @@
                 <w:rFonts w:cs="Times New Roman"/>
                 <w:noProof/>
                 <w:webHidden/>
+                <w:sz w:val="28"/>
+                <w:szCs w:val="28"/>
               </w:rPr>
               <w:tab/>
             </w:r>
@@ -1517,6 +1531,8 @@
                 <w:rFonts w:cs="Times New Roman"/>
                 <w:noProof/>
                 <w:webHidden/>
+                <w:sz w:val="28"/>
+                <w:szCs w:val="28"/>
               </w:rPr>
               <w:fldChar w:fldCharType="begin"/>
             </w:r>
@@ -1525,6 +1541,8 @@
                 <w:rFonts w:cs="Times New Roman"/>
                 <w:noProof/>
                 <w:webHidden/>
+                <w:sz w:val="28"/>
+                <w:szCs w:val="28"/>
               </w:rPr>
               <w:instrText xml:space="preserve"> PAGEREF _Toc74341378 \h </w:instrText>
             </w:r>
@@ -1533,13 +1551,17 @@
                 <w:rFonts w:cs="Times New Roman"/>
                 <w:noProof/>
                 <w:webHidden/>
-              </w:rPr>
-            </w:r>
-            <w:r>
-              <w:rPr>
-                <w:rFonts w:cs="Times New Roman"/>
-                <w:noProof/>
-                <w:webHidden/>
+                <w:sz w:val="28"/>
+                <w:szCs w:val="28"/>
+              </w:rPr>
+            </w:r>
+            <w:r>
+              <w:rPr>
+                <w:rFonts w:cs="Times New Roman"/>
+                <w:noProof/>
+                <w:webHidden/>
+                <w:sz w:val="28"/>
+                <w:szCs w:val="28"/>
               </w:rPr>
               <w:fldChar w:fldCharType="separate"/>
             </w:r>
@@ -1548,6 +1570,8 @@
                 <w:rFonts w:cs="Times New Roman"/>
                 <w:noProof/>
                 <w:webHidden/>
+                <w:sz w:val="28"/>
+                <w:szCs w:val="28"/>
               </w:rPr>
               <w:t>4</w:t>
             </w:r>
@@ -1556,6 +1580,8 @@
                 <w:rFonts w:cs="Times New Roman"/>
                 <w:noProof/>
                 <w:webHidden/>
+                <w:sz w:val="28"/>
+                <w:szCs w:val="28"/>
               </w:rPr>
               <w:fldChar w:fldCharType="end"/>
             </w:r>
@@ -1570,6 +1596,8 @@
             <w:rPr>
               <w:rFonts w:cs="Times New Roman"/>
               <w:noProof/>
+              <w:sz w:val="28"/>
+              <w:szCs w:val="28"/>
             </w:rPr>
           </w:pPr>
           <w:hyperlink w:anchor="_Toc74341379" w:history="1">
@@ -1578,6 +1606,8 @@
                 <w:rStyle w:val="Hyperlink"/>
                 <w:rFonts w:eastAsia="Times New Roman" w:cs="Times New Roman"/>
                 <w:noProof/>
+                <w:sz w:val="28"/>
+                <w:szCs w:val="28"/>
               </w:rPr>
               <w:t>CHƯƠNG 1: MỞ ĐẦU</w:t>
             </w:r>
@@ -1586,6 +1616,8 @@
                 <w:rFonts w:cs="Times New Roman"/>
                 <w:noProof/>
                 <w:webHidden/>
+                <w:sz w:val="28"/>
+                <w:szCs w:val="28"/>
               </w:rPr>
               <w:tab/>
             </w:r>
@@ -1594,6 +1626,8 @@
                 <w:rFonts w:cs="Times New Roman"/>
                 <w:noProof/>
                 <w:webHidden/>
+                <w:sz w:val="28"/>
+                <w:szCs w:val="28"/>
               </w:rPr>
               <w:fldChar w:fldCharType="begin"/>
             </w:r>
@@ -1602,6 +1636,8 @@
                 <w:rFonts w:cs="Times New Roman"/>
                 <w:noProof/>
                 <w:webHidden/>
+                <w:sz w:val="28"/>
+                <w:szCs w:val="28"/>
               </w:rPr>
               <w:instrText xml:space="preserve"> PAGEREF _Toc74341379 \h </w:instrText>
             </w:r>
@@ -1610,13 +1646,17 @@
                 <w:rFonts w:cs="Times New Roman"/>
                 <w:noProof/>
                 <w:webHidden/>
-              </w:rPr>
-            </w:r>
-            <w:r>
-              <w:rPr>
-                <w:rFonts w:cs="Times New Roman"/>
-                <w:noProof/>
-                <w:webHidden/>
+                <w:sz w:val="28"/>
+                <w:szCs w:val="28"/>
+              </w:rPr>
+            </w:r>
+            <w:r>
+              <w:rPr>
+                <w:rFonts w:cs="Times New Roman"/>
+                <w:noProof/>
+                <w:webHidden/>
+                <w:sz w:val="28"/>
+                <w:szCs w:val="28"/>
               </w:rPr>
               <w:fldChar w:fldCharType="separate"/>
             </w:r>
@@ -1625,6 +1665,8 @@
                 <w:rFonts w:cs="Times New Roman"/>
                 <w:noProof/>
                 <w:webHidden/>
+                <w:sz w:val="28"/>
+                <w:szCs w:val="28"/>
               </w:rPr>
               <w:t>5</w:t>
             </w:r>
@@ -1633,6 +1675,8 @@
                 <w:rFonts w:cs="Times New Roman"/>
                 <w:noProof/>
                 <w:webHidden/>
+                <w:sz w:val="28"/>
+                <w:szCs w:val="28"/>
               </w:rPr>
               <w:fldChar w:fldCharType="end"/>
             </w:r>
@@ -1648,6 +1692,8 @@
             <w:rPr>
               <w:rFonts w:cs="Times New Roman"/>
               <w:noProof/>
+              <w:sz w:val="28"/>
+              <w:szCs w:val="28"/>
             </w:rPr>
           </w:pPr>
           <w:hyperlink w:anchor="_Toc74341380" w:history="1">
@@ -1657,6 +1703,8 @@
                 <w:rFonts w:eastAsia="Times New Roman" w:cs="Times New Roman"/>
                 <w:b/>
                 <w:noProof/>
+                <w:sz w:val="28"/>
+                <w:szCs w:val="28"/>
               </w:rPr>
               <w:t>I.</w:t>
             </w:r>
@@ -1664,6 +1712,8 @@
               <w:rPr>
                 <w:rFonts w:cs="Times New Roman"/>
                 <w:noProof/>
+                <w:sz w:val="28"/>
+                <w:szCs w:val="28"/>
               </w:rPr>
               <w:tab/>
             </w:r>
@@ -1673,6 +1723,8 @@
                 <w:rFonts w:eastAsia="Times New Roman" w:cs="Times New Roman"/>
                 <w:b/>
                 <w:noProof/>
+                <w:sz w:val="28"/>
+                <w:szCs w:val="28"/>
               </w:rPr>
               <w:t>Giới Thiệu</w:t>
             </w:r>
@@ -1681,6 +1733,8 @@
                 <w:rFonts w:cs="Times New Roman"/>
                 <w:noProof/>
                 <w:webHidden/>
+                <w:sz w:val="28"/>
+                <w:szCs w:val="28"/>
               </w:rPr>
               <w:tab/>
             </w:r>
@@ -1689,6 +1743,8 @@
                 <w:rFonts w:cs="Times New Roman"/>
                 <w:noProof/>
                 <w:webHidden/>
+                <w:sz w:val="28"/>
+                <w:szCs w:val="28"/>
               </w:rPr>
               <w:fldChar w:fldCharType="begin"/>
             </w:r>
@@ -1697,6 +1753,8 @@
                 <w:rFonts w:cs="Times New Roman"/>
                 <w:noProof/>
                 <w:webHidden/>
+                <w:sz w:val="28"/>
+                <w:szCs w:val="28"/>
               </w:rPr>
               <w:instrText xml:space="preserve"> PAGEREF _Toc74341380 \h </w:instrText>
             </w:r>
@@ -1705,13 +1763,17 @@
                 <w:rFonts w:cs="Times New Roman"/>
                 <w:noProof/>
                 <w:webHidden/>
-              </w:rPr>
-            </w:r>
-            <w:r>
-              <w:rPr>
-                <w:rFonts w:cs="Times New Roman"/>
-                <w:noProof/>
-                <w:webHidden/>
+                <w:sz w:val="28"/>
+                <w:szCs w:val="28"/>
+              </w:rPr>
+            </w:r>
+            <w:r>
+              <w:rPr>
+                <w:rFonts w:cs="Times New Roman"/>
+                <w:noProof/>
+                <w:webHidden/>
+                <w:sz w:val="28"/>
+                <w:szCs w:val="28"/>
               </w:rPr>
               <w:fldChar w:fldCharType="separate"/>
             </w:r>
@@ -1720,6 +1782,8 @@
                 <w:rFonts w:cs="Times New Roman"/>
                 <w:noProof/>
                 <w:webHidden/>
+                <w:sz w:val="28"/>
+                <w:szCs w:val="28"/>
               </w:rPr>
               <w:t>5</w:t>
             </w:r>
@@ -1728,6 +1792,8 @@
                 <w:rFonts w:cs="Times New Roman"/>
                 <w:noProof/>
                 <w:webHidden/>
+                <w:sz w:val="28"/>
+                <w:szCs w:val="28"/>
               </w:rPr>
               <w:fldChar w:fldCharType="end"/>
             </w:r>
@@ -1743,6 +1809,8 @@
             <w:rPr>
               <w:rFonts w:cs="Times New Roman"/>
               <w:noProof/>
+              <w:sz w:val="28"/>
+              <w:szCs w:val="28"/>
             </w:rPr>
           </w:pPr>
           <w:hyperlink w:anchor="_Toc74341381" w:history="1">
@@ -1752,6 +1820,8 @@
                 <w:rFonts w:eastAsia="Times New Roman" w:cs="Times New Roman"/>
                 <w:b/>
                 <w:noProof/>
+                <w:sz w:val="28"/>
+                <w:szCs w:val="28"/>
               </w:rPr>
               <w:t>I.1.</w:t>
             </w:r>
@@ -1759,6 +1829,8 @@
               <w:rPr>
                 <w:rFonts w:cs="Times New Roman"/>
                 <w:noProof/>
+                <w:sz w:val="28"/>
+                <w:szCs w:val="28"/>
               </w:rPr>
               <w:tab/>
             </w:r>
@@ -1768,6 +1840,8 @@
                 <w:rFonts w:eastAsia="Times New Roman" w:cs="Times New Roman"/>
                 <w:b/>
                 <w:noProof/>
+                <w:sz w:val="28"/>
+                <w:szCs w:val="28"/>
               </w:rPr>
               <w:t>Môn Học</w:t>
             </w:r>
@@ -1776,6 +1850,8 @@
                 <w:rFonts w:cs="Times New Roman"/>
                 <w:noProof/>
                 <w:webHidden/>
+                <w:sz w:val="28"/>
+                <w:szCs w:val="28"/>
               </w:rPr>
               <w:tab/>
             </w:r>
@@ -1784,6 +1860,8 @@
                 <w:rFonts w:cs="Times New Roman"/>
                 <w:noProof/>
                 <w:webHidden/>
+                <w:sz w:val="28"/>
+                <w:szCs w:val="28"/>
               </w:rPr>
               <w:fldChar w:fldCharType="begin"/>
             </w:r>
@@ -1792,6 +1870,8 @@
                 <w:rFonts w:cs="Times New Roman"/>
                 <w:noProof/>
                 <w:webHidden/>
+                <w:sz w:val="28"/>
+                <w:szCs w:val="28"/>
               </w:rPr>
               <w:instrText xml:space="preserve"> PAGEREF _Toc74341381 \h </w:instrText>
             </w:r>
@@ -1800,13 +1880,17 @@
                 <w:rFonts w:cs="Times New Roman"/>
                 <w:noProof/>
                 <w:webHidden/>
-              </w:rPr>
-            </w:r>
-            <w:r>
-              <w:rPr>
-                <w:rFonts w:cs="Times New Roman"/>
-                <w:noProof/>
-                <w:webHidden/>
+                <w:sz w:val="28"/>
+                <w:szCs w:val="28"/>
+              </w:rPr>
+            </w:r>
+            <w:r>
+              <w:rPr>
+                <w:rFonts w:cs="Times New Roman"/>
+                <w:noProof/>
+                <w:webHidden/>
+                <w:sz w:val="28"/>
+                <w:szCs w:val="28"/>
               </w:rPr>
               <w:fldChar w:fldCharType="separate"/>
             </w:r>
@@ -1815,6 +1899,8 @@
                 <w:rFonts w:cs="Times New Roman"/>
                 <w:noProof/>
                 <w:webHidden/>
+                <w:sz w:val="28"/>
+                <w:szCs w:val="28"/>
               </w:rPr>
               <w:t>5</w:t>
             </w:r>
@@ -1823,6 +1909,8 @@
                 <w:rFonts w:cs="Times New Roman"/>
                 <w:noProof/>
                 <w:webHidden/>
+                <w:sz w:val="28"/>
+                <w:szCs w:val="28"/>
               </w:rPr>
               <w:fldChar w:fldCharType="end"/>
             </w:r>
@@ -1838,6 +1926,8 @@
             <w:rPr>
               <w:rFonts w:cs="Times New Roman"/>
               <w:noProof/>
+              <w:sz w:val="28"/>
+              <w:szCs w:val="28"/>
             </w:rPr>
           </w:pPr>
           <w:hyperlink w:anchor="_Toc74341382" w:history="1">
@@ -1847,6 +1937,8 @@
                 <w:rFonts w:eastAsia="Times New Roman" w:cs="Times New Roman"/>
                 <w:b/>
                 <w:noProof/>
+                <w:sz w:val="28"/>
+                <w:szCs w:val="28"/>
               </w:rPr>
               <w:t>I.2.</w:t>
             </w:r>
@@ -1854,6 +1946,8 @@
               <w:rPr>
                 <w:rFonts w:cs="Times New Roman"/>
                 <w:noProof/>
+                <w:sz w:val="28"/>
+                <w:szCs w:val="28"/>
               </w:rPr>
               <w:tab/>
             </w:r>
@@ -1863,6 +1957,8 @@
                 <w:rFonts w:eastAsia="Times New Roman" w:cs="Times New Roman"/>
                 <w:b/>
                 <w:noProof/>
+                <w:sz w:val="28"/>
+                <w:szCs w:val="28"/>
               </w:rPr>
               <w:t>Nhóm Thực Hiện</w:t>
             </w:r>
@@ -1871,6 +1967,8 @@
                 <w:rFonts w:cs="Times New Roman"/>
                 <w:noProof/>
                 <w:webHidden/>
+                <w:sz w:val="28"/>
+                <w:szCs w:val="28"/>
               </w:rPr>
               <w:tab/>
             </w:r>
@@ -1879,6 +1977,8 @@
                 <w:rFonts w:cs="Times New Roman"/>
                 <w:noProof/>
                 <w:webHidden/>
+                <w:sz w:val="28"/>
+                <w:szCs w:val="28"/>
               </w:rPr>
               <w:fldChar w:fldCharType="begin"/>
             </w:r>
@@ -1887,6 +1987,8 @@
                 <w:rFonts w:cs="Times New Roman"/>
                 <w:noProof/>
                 <w:webHidden/>
+                <w:sz w:val="28"/>
+                <w:szCs w:val="28"/>
               </w:rPr>
               <w:instrText xml:space="preserve"> PAGEREF _Toc74341382 \h </w:instrText>
             </w:r>
@@ -1895,13 +1997,17 @@
                 <w:rFonts w:cs="Times New Roman"/>
                 <w:noProof/>
                 <w:webHidden/>
-              </w:rPr>
-            </w:r>
-            <w:r>
-              <w:rPr>
-                <w:rFonts w:cs="Times New Roman"/>
-                <w:noProof/>
-                <w:webHidden/>
+                <w:sz w:val="28"/>
+                <w:szCs w:val="28"/>
+              </w:rPr>
+            </w:r>
+            <w:r>
+              <w:rPr>
+                <w:rFonts w:cs="Times New Roman"/>
+                <w:noProof/>
+                <w:webHidden/>
+                <w:sz w:val="28"/>
+                <w:szCs w:val="28"/>
               </w:rPr>
               <w:fldChar w:fldCharType="separate"/>
             </w:r>
@@ -1910,6 +2016,8 @@
                 <w:rFonts w:cs="Times New Roman"/>
                 <w:noProof/>
                 <w:webHidden/>
+                <w:sz w:val="28"/>
+                <w:szCs w:val="28"/>
               </w:rPr>
               <w:t>5</w:t>
             </w:r>
@@ -1918,6 +2026,8 @@
                 <w:rFonts w:cs="Times New Roman"/>
                 <w:noProof/>
                 <w:webHidden/>
+                <w:sz w:val="28"/>
+                <w:szCs w:val="28"/>
               </w:rPr>
               <w:fldChar w:fldCharType="end"/>
             </w:r>
@@ -1933,6 +2043,8 @@
             <w:rPr>
               <w:rFonts w:cs="Times New Roman"/>
               <w:noProof/>
+              <w:sz w:val="28"/>
+              <w:szCs w:val="28"/>
             </w:rPr>
           </w:pPr>
           <w:hyperlink w:anchor="_Toc74341383" w:history="1">
@@ -1942,6 +2054,8 @@
                 <w:rFonts w:eastAsia="Times New Roman" w:cs="Times New Roman"/>
                 <w:b/>
                 <w:noProof/>
+                <w:sz w:val="28"/>
+                <w:szCs w:val="28"/>
               </w:rPr>
               <w:t>II.</w:t>
             </w:r>
@@ -1949,6 +2063,8 @@
               <w:rPr>
                 <w:rFonts w:cs="Times New Roman"/>
                 <w:noProof/>
+                <w:sz w:val="28"/>
+                <w:szCs w:val="28"/>
               </w:rPr>
               <w:tab/>
             </w:r>
@@ -1958,6 +2074,8 @@
                 <w:rFonts w:eastAsia="Times New Roman" w:cs="Times New Roman"/>
                 <w:b/>
                 <w:noProof/>
+                <w:sz w:val="28"/>
+                <w:szCs w:val="28"/>
               </w:rPr>
               <w:t>Mô Tả Ứng Dụng</w:t>
             </w:r>
@@ -1966,6 +2084,8 @@
                 <w:rFonts w:cs="Times New Roman"/>
                 <w:noProof/>
                 <w:webHidden/>
+                <w:sz w:val="28"/>
+                <w:szCs w:val="28"/>
               </w:rPr>
               <w:tab/>
             </w:r>
@@ -1974,6 +2094,8 @@
                 <w:rFonts w:cs="Times New Roman"/>
                 <w:noProof/>
                 <w:webHidden/>
+                <w:sz w:val="28"/>
+                <w:szCs w:val="28"/>
               </w:rPr>
               <w:fldChar w:fldCharType="begin"/>
             </w:r>
@@ -1982,6 +2104,8 @@
                 <w:rFonts w:cs="Times New Roman"/>
                 <w:noProof/>
                 <w:webHidden/>
+                <w:sz w:val="28"/>
+                <w:szCs w:val="28"/>
               </w:rPr>
               <w:instrText xml:space="preserve"> PAGEREF _Toc74341383 \h </w:instrText>
             </w:r>
@@ -1990,13 +2114,17 @@
                 <w:rFonts w:cs="Times New Roman"/>
                 <w:noProof/>
                 <w:webHidden/>
-              </w:rPr>
-            </w:r>
-            <w:r>
-              <w:rPr>
-                <w:rFonts w:cs="Times New Roman"/>
-                <w:noProof/>
-                <w:webHidden/>
+                <w:sz w:val="28"/>
+                <w:szCs w:val="28"/>
+              </w:rPr>
+            </w:r>
+            <w:r>
+              <w:rPr>
+                <w:rFonts w:cs="Times New Roman"/>
+                <w:noProof/>
+                <w:webHidden/>
+                <w:sz w:val="28"/>
+                <w:szCs w:val="28"/>
               </w:rPr>
               <w:fldChar w:fldCharType="separate"/>
             </w:r>
@@ -2005,6 +2133,8 @@
                 <w:rFonts w:cs="Times New Roman"/>
                 <w:noProof/>
                 <w:webHidden/>
+                <w:sz w:val="28"/>
+                <w:szCs w:val="28"/>
               </w:rPr>
               <w:t>5</w:t>
             </w:r>
@@ -2013,6 +2143,8 @@
                 <w:rFonts w:cs="Times New Roman"/>
                 <w:noProof/>
                 <w:webHidden/>
+                <w:sz w:val="28"/>
+                <w:szCs w:val="28"/>
               </w:rPr>
               <w:fldChar w:fldCharType="end"/>
             </w:r>
@@ -2028,6 +2160,8 @@
             <w:rPr>
               <w:rFonts w:cs="Times New Roman"/>
               <w:noProof/>
+              <w:sz w:val="28"/>
+              <w:szCs w:val="28"/>
             </w:rPr>
           </w:pPr>
           <w:hyperlink w:anchor="_Toc74341384" w:history="1">
@@ -2037,6 +2171,8 @@
                 <w:rFonts w:eastAsia="Times New Roman" w:cs="Times New Roman"/>
                 <w:b/>
                 <w:noProof/>
+                <w:sz w:val="28"/>
+                <w:szCs w:val="28"/>
               </w:rPr>
               <w:t>III.</w:t>
             </w:r>
@@ -2044,6 +2180,8 @@
               <w:rPr>
                 <w:rFonts w:cs="Times New Roman"/>
                 <w:noProof/>
+                <w:sz w:val="28"/>
+                <w:szCs w:val="28"/>
               </w:rPr>
               <w:tab/>
             </w:r>
@@ -2053,6 +2191,8 @@
                 <w:rFonts w:eastAsia="Times New Roman" w:cs="Times New Roman"/>
                 <w:b/>
                 <w:noProof/>
+                <w:sz w:val="28"/>
+                <w:szCs w:val="28"/>
               </w:rPr>
               <w:t>Sự Cần Thiết Của Ứng Dụng</w:t>
             </w:r>
@@ -2061,6 +2201,8 @@
                 <w:rFonts w:cs="Times New Roman"/>
                 <w:noProof/>
                 <w:webHidden/>
+                <w:sz w:val="28"/>
+                <w:szCs w:val="28"/>
               </w:rPr>
               <w:tab/>
             </w:r>
@@ -2069,6 +2211,8 @@
                 <w:rFonts w:cs="Times New Roman"/>
                 <w:noProof/>
                 <w:webHidden/>
+                <w:sz w:val="28"/>
+                <w:szCs w:val="28"/>
               </w:rPr>
               <w:fldChar w:fldCharType="begin"/>
             </w:r>
@@ -2077,6 +2221,8 @@
                 <w:rFonts w:cs="Times New Roman"/>
                 <w:noProof/>
                 <w:webHidden/>
+                <w:sz w:val="28"/>
+                <w:szCs w:val="28"/>
               </w:rPr>
               <w:instrText xml:space="preserve"> PAGEREF _Toc74341384 \h </w:instrText>
             </w:r>
@@ -2085,13 +2231,17 @@
                 <w:rFonts w:cs="Times New Roman"/>
                 <w:noProof/>
                 <w:webHidden/>
-              </w:rPr>
-            </w:r>
-            <w:r>
-              <w:rPr>
-                <w:rFonts w:cs="Times New Roman"/>
-                <w:noProof/>
-                <w:webHidden/>
+                <w:sz w:val="28"/>
+                <w:szCs w:val="28"/>
+              </w:rPr>
+            </w:r>
+            <w:r>
+              <w:rPr>
+                <w:rFonts w:cs="Times New Roman"/>
+                <w:noProof/>
+                <w:webHidden/>
+                <w:sz w:val="28"/>
+                <w:szCs w:val="28"/>
               </w:rPr>
               <w:fldChar w:fldCharType="separate"/>
             </w:r>
@@ -2100,6 +2250,8 @@
                 <w:rFonts w:cs="Times New Roman"/>
                 <w:noProof/>
                 <w:webHidden/>
+                <w:sz w:val="28"/>
+                <w:szCs w:val="28"/>
               </w:rPr>
               <w:t>5</w:t>
             </w:r>
@@ -2108,6 +2260,8 @@
                 <w:rFonts w:cs="Times New Roman"/>
                 <w:noProof/>
                 <w:webHidden/>
+                <w:sz w:val="28"/>
+                <w:szCs w:val="28"/>
               </w:rPr>
               <w:fldChar w:fldCharType="end"/>
             </w:r>
@@ -2122,6 +2276,8 @@
             <w:rPr>
               <w:rFonts w:cs="Times New Roman"/>
               <w:noProof/>
+              <w:sz w:val="28"/>
+              <w:szCs w:val="28"/>
             </w:rPr>
           </w:pPr>
           <w:hyperlink w:anchor="_Toc74341385" w:history="1">
@@ -2130,6 +2286,8 @@
                 <w:rStyle w:val="Hyperlink"/>
                 <w:rFonts w:eastAsia="Times New Roman" w:cs="Times New Roman"/>
                 <w:noProof/>
+                <w:sz w:val="28"/>
+                <w:szCs w:val="28"/>
               </w:rPr>
               <w:t>CHƯƠNG 2: PHÂN TÍCH THIẾT KẾ HỆ THỐNG</w:t>
             </w:r>
@@ -2138,6 +2296,8 @@
                 <w:rFonts w:cs="Times New Roman"/>
                 <w:noProof/>
                 <w:webHidden/>
+                <w:sz w:val="28"/>
+                <w:szCs w:val="28"/>
               </w:rPr>
               <w:tab/>
             </w:r>
@@ -2146,6 +2306,8 @@
                 <w:rFonts w:cs="Times New Roman"/>
                 <w:noProof/>
                 <w:webHidden/>
+                <w:sz w:val="28"/>
+                <w:szCs w:val="28"/>
               </w:rPr>
               <w:fldChar w:fldCharType="begin"/>
             </w:r>
@@ -2154,6 +2316,8 @@
                 <w:rFonts w:cs="Times New Roman"/>
                 <w:noProof/>
                 <w:webHidden/>
+                <w:sz w:val="28"/>
+                <w:szCs w:val="28"/>
               </w:rPr>
               <w:instrText xml:space="preserve"> PAGEREF _Toc74341385 \h </w:instrText>
             </w:r>
@@ -2162,13 +2326,17 @@
                 <w:rFonts w:cs="Times New Roman"/>
                 <w:noProof/>
                 <w:webHidden/>
-              </w:rPr>
-            </w:r>
-            <w:r>
-              <w:rPr>
-                <w:rFonts w:cs="Times New Roman"/>
-                <w:noProof/>
-                <w:webHidden/>
+                <w:sz w:val="28"/>
+                <w:szCs w:val="28"/>
+              </w:rPr>
+            </w:r>
+            <w:r>
+              <w:rPr>
+                <w:rFonts w:cs="Times New Roman"/>
+                <w:noProof/>
+                <w:webHidden/>
+                <w:sz w:val="28"/>
+                <w:szCs w:val="28"/>
               </w:rPr>
               <w:fldChar w:fldCharType="separate"/>
             </w:r>
@@ -2177,6 +2345,8 @@
                 <w:rFonts w:cs="Times New Roman"/>
                 <w:noProof/>
                 <w:webHidden/>
+                <w:sz w:val="28"/>
+                <w:szCs w:val="28"/>
               </w:rPr>
               <w:t>6</w:t>
             </w:r>
@@ -2185,6 +2355,8 @@
                 <w:rFonts w:cs="Times New Roman"/>
                 <w:noProof/>
                 <w:webHidden/>
+                <w:sz w:val="28"/>
+                <w:szCs w:val="28"/>
               </w:rPr>
               <w:fldChar w:fldCharType="end"/>
             </w:r>
@@ -2200,6 +2372,8 @@
             <w:rPr>
               <w:rFonts w:cs="Times New Roman"/>
               <w:noProof/>
+              <w:sz w:val="28"/>
+              <w:szCs w:val="28"/>
             </w:rPr>
           </w:pPr>
           <w:hyperlink w:anchor="_Toc74341386" w:history="1">
@@ -2209,6 +2383,8 @@
                 <w:rFonts w:eastAsia="Times New Roman" w:cs="Times New Roman"/>
                 <w:b/>
                 <w:noProof/>
+                <w:sz w:val="28"/>
+                <w:szCs w:val="28"/>
               </w:rPr>
               <w:t>I.</w:t>
             </w:r>
@@ -2216,6 +2392,8 @@
               <w:rPr>
                 <w:rFonts w:cs="Times New Roman"/>
                 <w:noProof/>
+                <w:sz w:val="28"/>
+                <w:szCs w:val="28"/>
               </w:rPr>
               <w:tab/>
             </w:r>
@@ -2225,6 +2403,8 @@
                 <w:rFonts w:eastAsia="Times New Roman" w:cs="Times New Roman"/>
                 <w:b/>
                 <w:noProof/>
+                <w:sz w:val="28"/>
+                <w:szCs w:val="28"/>
               </w:rPr>
               <w:t>Phân Tích Hệ Thống</w:t>
             </w:r>
@@ -2233,6 +2413,8 @@
                 <w:rFonts w:cs="Times New Roman"/>
                 <w:noProof/>
                 <w:webHidden/>
+                <w:sz w:val="28"/>
+                <w:szCs w:val="28"/>
               </w:rPr>
               <w:tab/>
             </w:r>
@@ -2241,6 +2423,8 @@
                 <w:rFonts w:cs="Times New Roman"/>
                 <w:noProof/>
                 <w:webHidden/>
+                <w:sz w:val="28"/>
+                <w:szCs w:val="28"/>
               </w:rPr>
               <w:fldChar w:fldCharType="begin"/>
             </w:r>
@@ -2249,6 +2433,8 @@
                 <w:rFonts w:cs="Times New Roman"/>
                 <w:noProof/>
                 <w:webHidden/>
+                <w:sz w:val="28"/>
+                <w:szCs w:val="28"/>
               </w:rPr>
               <w:instrText xml:space="preserve"> PAGEREF _Toc74341386 \h </w:instrText>
             </w:r>
@@ -2257,13 +2443,17 @@
                 <w:rFonts w:cs="Times New Roman"/>
                 <w:noProof/>
                 <w:webHidden/>
-              </w:rPr>
-            </w:r>
-            <w:r>
-              <w:rPr>
-                <w:rFonts w:cs="Times New Roman"/>
-                <w:noProof/>
-                <w:webHidden/>
+                <w:sz w:val="28"/>
+                <w:szCs w:val="28"/>
+              </w:rPr>
+            </w:r>
+            <w:r>
+              <w:rPr>
+                <w:rFonts w:cs="Times New Roman"/>
+                <w:noProof/>
+                <w:webHidden/>
+                <w:sz w:val="28"/>
+                <w:szCs w:val="28"/>
               </w:rPr>
               <w:fldChar w:fldCharType="separate"/>
             </w:r>
@@ -2272,6 +2462,8 @@
                 <w:rFonts w:cs="Times New Roman"/>
                 <w:noProof/>
                 <w:webHidden/>
+                <w:sz w:val="28"/>
+                <w:szCs w:val="28"/>
               </w:rPr>
               <w:t>6</w:t>
             </w:r>
@@ -2280,6 +2472,8 @@
                 <w:rFonts w:cs="Times New Roman"/>
                 <w:noProof/>
                 <w:webHidden/>
+                <w:sz w:val="28"/>
+                <w:szCs w:val="28"/>
               </w:rPr>
               <w:fldChar w:fldCharType="end"/>
             </w:r>
@@ -2295,6 +2489,8 @@
             <w:rPr>
               <w:rFonts w:cs="Times New Roman"/>
               <w:noProof/>
+              <w:sz w:val="28"/>
+              <w:szCs w:val="28"/>
             </w:rPr>
           </w:pPr>
           <w:hyperlink w:anchor="_Toc74341387" w:history="1">
@@ -2304,6 +2500,8 @@
                 <w:rFonts w:eastAsia="Times New Roman" w:cs="Times New Roman"/>
                 <w:b/>
                 <w:noProof/>
+                <w:sz w:val="28"/>
+                <w:szCs w:val="28"/>
               </w:rPr>
               <w:t>II.</w:t>
             </w:r>
@@ -2311,6 +2509,8 @@
               <w:rPr>
                 <w:rFonts w:cs="Times New Roman"/>
                 <w:noProof/>
+                <w:sz w:val="28"/>
+                <w:szCs w:val="28"/>
               </w:rPr>
               <w:tab/>
             </w:r>
@@ -2320,6 +2520,8 @@
                 <w:rFonts w:eastAsia="Times New Roman" w:cs="Times New Roman"/>
                 <w:b/>
                 <w:noProof/>
+                <w:sz w:val="28"/>
+                <w:szCs w:val="28"/>
               </w:rPr>
               <w:t>Thiết Kế Hệ Thống</w:t>
             </w:r>
@@ -2328,6 +2530,8 @@
                 <w:rFonts w:cs="Times New Roman"/>
                 <w:noProof/>
                 <w:webHidden/>
+                <w:sz w:val="28"/>
+                <w:szCs w:val="28"/>
               </w:rPr>
               <w:tab/>
             </w:r>
@@ -2336,6 +2540,8 @@
                 <w:rFonts w:cs="Times New Roman"/>
                 <w:noProof/>
                 <w:webHidden/>
+                <w:sz w:val="28"/>
+                <w:szCs w:val="28"/>
               </w:rPr>
               <w:fldChar w:fldCharType="begin"/>
             </w:r>
@@ -2344,6 +2550,8 @@
                 <w:rFonts w:cs="Times New Roman"/>
                 <w:noProof/>
                 <w:webHidden/>
+                <w:sz w:val="28"/>
+                <w:szCs w:val="28"/>
               </w:rPr>
               <w:instrText xml:space="preserve"> PAGEREF _Toc74341387 \h </w:instrText>
             </w:r>
@@ -2352,13 +2560,17 @@
                 <w:rFonts w:cs="Times New Roman"/>
                 <w:noProof/>
                 <w:webHidden/>
-              </w:rPr>
-            </w:r>
-            <w:r>
-              <w:rPr>
-                <w:rFonts w:cs="Times New Roman"/>
-                <w:noProof/>
-                <w:webHidden/>
+                <w:sz w:val="28"/>
+                <w:szCs w:val="28"/>
+              </w:rPr>
+            </w:r>
+            <w:r>
+              <w:rPr>
+                <w:rFonts w:cs="Times New Roman"/>
+                <w:noProof/>
+                <w:webHidden/>
+                <w:sz w:val="28"/>
+                <w:szCs w:val="28"/>
               </w:rPr>
               <w:fldChar w:fldCharType="separate"/>
             </w:r>
@@ -2367,6 +2579,8 @@
                 <w:rFonts w:cs="Times New Roman"/>
                 <w:noProof/>
                 <w:webHidden/>
+                <w:sz w:val="28"/>
+                <w:szCs w:val="28"/>
               </w:rPr>
               <w:t>6</w:t>
             </w:r>
@@ -2375,6 +2589,8 @@
                 <w:rFonts w:cs="Times New Roman"/>
                 <w:noProof/>
                 <w:webHidden/>
+                <w:sz w:val="28"/>
+                <w:szCs w:val="28"/>
               </w:rPr>
               <w:fldChar w:fldCharType="end"/>
             </w:r>
@@ -2389,6 +2605,8 @@
             <w:rPr>
               <w:rFonts w:cs="Times New Roman"/>
               <w:noProof/>
+              <w:sz w:val="28"/>
+              <w:szCs w:val="28"/>
             </w:rPr>
           </w:pPr>
           <w:hyperlink w:anchor="_Toc74341388" w:history="1">
@@ -2397,6 +2615,8 @@
                 <w:rStyle w:val="Hyperlink"/>
                 <w:rFonts w:eastAsia="Times New Roman" w:cs="Times New Roman"/>
                 <w:noProof/>
+                <w:sz w:val="28"/>
+                <w:szCs w:val="28"/>
               </w:rPr>
               <w:t>CHƯƠNG 3: CÀI ĐẶT VÀ KIỂM THỬ</w:t>
             </w:r>
@@ -2405,6 +2625,8 @@
                 <w:rFonts w:cs="Times New Roman"/>
                 <w:noProof/>
                 <w:webHidden/>
+                <w:sz w:val="28"/>
+                <w:szCs w:val="28"/>
               </w:rPr>
               <w:tab/>
             </w:r>
@@ -2413,6 +2635,8 @@
                 <w:rFonts w:cs="Times New Roman"/>
                 <w:noProof/>
                 <w:webHidden/>
+                <w:sz w:val="28"/>
+                <w:szCs w:val="28"/>
               </w:rPr>
               <w:fldChar w:fldCharType="begin"/>
             </w:r>
@@ -2421,6 +2645,8 @@
                 <w:rFonts w:cs="Times New Roman"/>
                 <w:noProof/>
                 <w:webHidden/>
+                <w:sz w:val="28"/>
+                <w:szCs w:val="28"/>
               </w:rPr>
               <w:instrText xml:space="preserve"> PAGEREF _Toc74341388 \h </w:instrText>
             </w:r>
@@ -2429,13 +2655,17 @@
                 <w:rFonts w:cs="Times New Roman"/>
                 <w:noProof/>
                 <w:webHidden/>
-              </w:rPr>
-            </w:r>
-            <w:r>
-              <w:rPr>
-                <w:rFonts w:cs="Times New Roman"/>
-                <w:noProof/>
-                <w:webHidden/>
+                <w:sz w:val="28"/>
+                <w:szCs w:val="28"/>
+              </w:rPr>
+            </w:r>
+            <w:r>
+              <w:rPr>
+                <w:rFonts w:cs="Times New Roman"/>
+                <w:noProof/>
+                <w:webHidden/>
+                <w:sz w:val="28"/>
+                <w:szCs w:val="28"/>
               </w:rPr>
               <w:fldChar w:fldCharType="separate"/>
             </w:r>
@@ -2444,6 +2674,8 @@
                 <w:rFonts w:cs="Times New Roman"/>
                 <w:noProof/>
                 <w:webHidden/>
+                <w:sz w:val="28"/>
+                <w:szCs w:val="28"/>
               </w:rPr>
               <w:t>7</w:t>
             </w:r>
@@ -2452,6 +2684,8 @@
                 <w:rFonts w:cs="Times New Roman"/>
                 <w:noProof/>
                 <w:webHidden/>
+                <w:sz w:val="28"/>
+                <w:szCs w:val="28"/>
               </w:rPr>
               <w:fldChar w:fldCharType="end"/>
             </w:r>
@@ -2467,6 +2701,8 @@
             <w:rPr>
               <w:rFonts w:cs="Times New Roman"/>
               <w:noProof/>
+              <w:sz w:val="28"/>
+              <w:szCs w:val="28"/>
             </w:rPr>
           </w:pPr>
           <w:hyperlink w:anchor="_Toc74341389" w:history="1">
@@ -2476,6 +2712,8 @@
                 <w:rFonts w:eastAsia="Times New Roman" w:cs="Times New Roman"/>
                 <w:b/>
                 <w:noProof/>
+                <w:sz w:val="28"/>
+                <w:szCs w:val="28"/>
               </w:rPr>
               <w:t>I.</w:t>
             </w:r>
@@ -2483,6 +2721,8 @@
               <w:rPr>
                 <w:rFonts w:cs="Times New Roman"/>
                 <w:noProof/>
+                <w:sz w:val="28"/>
+                <w:szCs w:val="28"/>
               </w:rPr>
               <w:tab/>
             </w:r>
@@ -2492,6 +2732,8 @@
                 <w:rFonts w:eastAsia="Times New Roman" w:cs="Times New Roman"/>
                 <w:b/>
                 <w:noProof/>
+                <w:sz w:val="28"/>
+                <w:szCs w:val="28"/>
               </w:rPr>
               <w:t>Cài Đặt</w:t>
             </w:r>
@@ -2500,6 +2742,8 @@
                 <w:rFonts w:cs="Times New Roman"/>
                 <w:noProof/>
                 <w:webHidden/>
+                <w:sz w:val="28"/>
+                <w:szCs w:val="28"/>
               </w:rPr>
               <w:tab/>
             </w:r>
@@ -2508,6 +2752,8 @@
                 <w:rFonts w:cs="Times New Roman"/>
                 <w:noProof/>
                 <w:webHidden/>
+                <w:sz w:val="28"/>
+                <w:szCs w:val="28"/>
               </w:rPr>
               <w:fldChar w:fldCharType="begin"/>
             </w:r>
@@ -2516,6 +2762,8 @@
                 <w:rFonts w:cs="Times New Roman"/>
                 <w:noProof/>
                 <w:webHidden/>
+                <w:sz w:val="28"/>
+                <w:szCs w:val="28"/>
               </w:rPr>
               <w:instrText xml:space="preserve"> PAGEREF _Toc74341389 \h </w:instrText>
             </w:r>
@@ -2524,13 +2772,17 @@
                 <w:rFonts w:cs="Times New Roman"/>
                 <w:noProof/>
                 <w:webHidden/>
-              </w:rPr>
-            </w:r>
-            <w:r>
-              <w:rPr>
-                <w:rFonts w:cs="Times New Roman"/>
-                <w:noProof/>
-                <w:webHidden/>
+                <w:sz w:val="28"/>
+                <w:szCs w:val="28"/>
+              </w:rPr>
+            </w:r>
+            <w:r>
+              <w:rPr>
+                <w:rFonts w:cs="Times New Roman"/>
+                <w:noProof/>
+                <w:webHidden/>
+                <w:sz w:val="28"/>
+                <w:szCs w:val="28"/>
               </w:rPr>
               <w:fldChar w:fldCharType="separate"/>
             </w:r>
@@ -2539,6 +2791,8 @@
                 <w:rFonts w:cs="Times New Roman"/>
                 <w:noProof/>
                 <w:webHidden/>
+                <w:sz w:val="28"/>
+                <w:szCs w:val="28"/>
               </w:rPr>
               <w:t>7</w:t>
             </w:r>
@@ -2547,6 +2801,8 @@
                 <w:rFonts w:cs="Times New Roman"/>
                 <w:noProof/>
                 <w:webHidden/>
+                <w:sz w:val="28"/>
+                <w:szCs w:val="28"/>
               </w:rPr>
               <w:fldChar w:fldCharType="end"/>
             </w:r>
@@ -2562,6 +2818,8 @@
             <w:rPr>
               <w:rFonts w:cs="Times New Roman"/>
               <w:noProof/>
+              <w:sz w:val="28"/>
+              <w:szCs w:val="28"/>
             </w:rPr>
           </w:pPr>
           <w:hyperlink w:anchor="_Toc74341390" w:history="1">
@@ -2571,6 +2829,8 @@
                 <w:rFonts w:eastAsia="Times New Roman" w:cs="Times New Roman"/>
                 <w:b/>
                 <w:noProof/>
+                <w:sz w:val="28"/>
+                <w:szCs w:val="28"/>
               </w:rPr>
               <w:t>II.</w:t>
             </w:r>
@@ -2578,6 +2838,8 @@
               <w:rPr>
                 <w:rFonts w:cs="Times New Roman"/>
                 <w:noProof/>
+                <w:sz w:val="28"/>
+                <w:szCs w:val="28"/>
               </w:rPr>
               <w:tab/>
             </w:r>
@@ -2587,6 +2849,8 @@
                 <w:rFonts w:eastAsia="Times New Roman" w:cs="Times New Roman"/>
                 <w:b/>
                 <w:noProof/>
+                <w:sz w:val="28"/>
+                <w:szCs w:val="28"/>
               </w:rPr>
               <w:t>Kiểm Thử</w:t>
             </w:r>
@@ -2595,6 +2859,8 @@
                 <w:rFonts w:cs="Times New Roman"/>
                 <w:noProof/>
                 <w:webHidden/>
+                <w:sz w:val="28"/>
+                <w:szCs w:val="28"/>
               </w:rPr>
               <w:tab/>
             </w:r>
@@ -2603,6 +2869,8 @@
                 <w:rFonts w:cs="Times New Roman"/>
                 <w:noProof/>
                 <w:webHidden/>
+                <w:sz w:val="28"/>
+                <w:szCs w:val="28"/>
               </w:rPr>
               <w:fldChar w:fldCharType="begin"/>
             </w:r>
@@ -2611,6 +2879,8 @@
                 <w:rFonts w:cs="Times New Roman"/>
                 <w:noProof/>
                 <w:webHidden/>
+                <w:sz w:val="28"/>
+                <w:szCs w:val="28"/>
               </w:rPr>
               <w:instrText xml:space="preserve"> PAGEREF _Toc74341390 \h </w:instrText>
             </w:r>
@@ -2619,13 +2889,17 @@
                 <w:rFonts w:cs="Times New Roman"/>
                 <w:noProof/>
                 <w:webHidden/>
-              </w:rPr>
-            </w:r>
-            <w:r>
-              <w:rPr>
-                <w:rFonts w:cs="Times New Roman"/>
-                <w:noProof/>
-                <w:webHidden/>
+                <w:sz w:val="28"/>
+                <w:szCs w:val="28"/>
+              </w:rPr>
+            </w:r>
+            <w:r>
+              <w:rPr>
+                <w:rFonts w:cs="Times New Roman"/>
+                <w:noProof/>
+                <w:webHidden/>
+                <w:sz w:val="28"/>
+                <w:szCs w:val="28"/>
               </w:rPr>
               <w:fldChar w:fldCharType="separate"/>
             </w:r>
@@ -2634,6 +2908,8 @@
                 <w:rFonts w:cs="Times New Roman"/>
                 <w:noProof/>
                 <w:webHidden/>
+                <w:sz w:val="28"/>
+                <w:szCs w:val="28"/>
               </w:rPr>
               <w:t>7</w:t>
             </w:r>
@@ -2642,6 +2918,8 @@
                 <w:rFonts w:cs="Times New Roman"/>
                 <w:noProof/>
                 <w:webHidden/>
+                <w:sz w:val="28"/>
+                <w:szCs w:val="28"/>
               </w:rPr>
               <w:fldChar w:fldCharType="end"/>
             </w:r>
@@ -2656,6 +2934,8 @@
             <w:rPr>
               <w:rFonts w:cs="Times New Roman"/>
               <w:noProof/>
+              <w:sz w:val="28"/>
+              <w:szCs w:val="28"/>
             </w:rPr>
           </w:pPr>
           <w:hyperlink w:anchor="_Toc74341391" w:history="1">
@@ -2664,6 +2944,8 @@
                 <w:rStyle w:val="Hyperlink"/>
                 <w:rFonts w:eastAsia="Times New Roman" w:cs="Times New Roman"/>
                 <w:noProof/>
+                <w:sz w:val="28"/>
+                <w:szCs w:val="28"/>
               </w:rPr>
               <w:t>CHƯƠNG 4: KẾT QUẢ ĐẠT ĐƯỢC</w:t>
             </w:r>
@@ -2672,6 +2954,8 @@
                 <w:rFonts w:cs="Times New Roman"/>
                 <w:noProof/>
                 <w:webHidden/>
+                <w:sz w:val="28"/>
+                <w:szCs w:val="28"/>
               </w:rPr>
               <w:tab/>
             </w:r>
@@ -2680,6 +2964,8 @@
                 <w:rFonts w:cs="Times New Roman"/>
                 <w:noProof/>
                 <w:webHidden/>
+                <w:sz w:val="28"/>
+                <w:szCs w:val="28"/>
               </w:rPr>
               <w:fldChar w:fldCharType="begin"/>
             </w:r>
@@ -2688,6 +2974,8 @@
                 <w:rFonts w:cs="Times New Roman"/>
                 <w:noProof/>
                 <w:webHidden/>
+                <w:sz w:val="28"/>
+                <w:szCs w:val="28"/>
               </w:rPr>
               <w:instrText xml:space="preserve"> PAGEREF _Toc74341391 \h </w:instrText>
             </w:r>
@@ -2696,13 +2984,17 @@
                 <w:rFonts w:cs="Times New Roman"/>
                 <w:noProof/>
                 <w:webHidden/>
-              </w:rPr>
-            </w:r>
-            <w:r>
-              <w:rPr>
-                <w:rFonts w:cs="Times New Roman"/>
-                <w:noProof/>
-                <w:webHidden/>
+                <w:sz w:val="28"/>
+                <w:szCs w:val="28"/>
+              </w:rPr>
+            </w:r>
+            <w:r>
+              <w:rPr>
+                <w:rFonts w:cs="Times New Roman"/>
+                <w:noProof/>
+                <w:webHidden/>
+                <w:sz w:val="28"/>
+                <w:szCs w:val="28"/>
               </w:rPr>
               <w:fldChar w:fldCharType="separate"/>
             </w:r>
@@ -2711,6 +3003,8 @@
                 <w:rFonts w:cs="Times New Roman"/>
                 <w:noProof/>
                 <w:webHidden/>
+                <w:sz w:val="28"/>
+                <w:szCs w:val="28"/>
               </w:rPr>
               <w:t>8</w:t>
             </w:r>
@@ -2719,6 +3013,8 @@
                 <w:rFonts w:cs="Times New Roman"/>
                 <w:noProof/>
                 <w:webHidden/>
+                <w:sz w:val="28"/>
+                <w:szCs w:val="28"/>
               </w:rPr>
               <w:fldChar w:fldCharType="end"/>
             </w:r>
@@ -2734,6 +3030,8 @@
             <w:rPr>
               <w:rFonts w:cs="Times New Roman"/>
               <w:noProof/>
+              <w:sz w:val="28"/>
+              <w:szCs w:val="28"/>
             </w:rPr>
           </w:pPr>
           <w:hyperlink w:anchor="_Toc74341392" w:history="1">
@@ -2743,6 +3041,8 @@
                 <w:rFonts w:eastAsia="Times New Roman" w:cs="Times New Roman"/>
                 <w:b/>
                 <w:noProof/>
+                <w:sz w:val="28"/>
+                <w:szCs w:val="28"/>
               </w:rPr>
               <w:t>I.</w:t>
             </w:r>
@@ -2750,6 +3050,8 @@
               <w:rPr>
                 <w:rFonts w:cs="Times New Roman"/>
                 <w:noProof/>
+                <w:sz w:val="28"/>
+                <w:szCs w:val="28"/>
               </w:rPr>
               <w:tab/>
             </w:r>
@@ -2759,6 +3061,8 @@
                 <w:rFonts w:eastAsia="Times New Roman" w:cs="Times New Roman"/>
                 <w:b/>
                 <w:noProof/>
+                <w:sz w:val="28"/>
+                <w:szCs w:val="28"/>
               </w:rPr>
               <w:t>Kết Quả Đạt Được</w:t>
             </w:r>
@@ -2767,6 +3071,8 @@
                 <w:rFonts w:cs="Times New Roman"/>
                 <w:noProof/>
                 <w:webHidden/>
+                <w:sz w:val="28"/>
+                <w:szCs w:val="28"/>
               </w:rPr>
               <w:tab/>
             </w:r>
@@ -2775,6 +3081,8 @@
                 <w:rFonts w:cs="Times New Roman"/>
                 <w:noProof/>
                 <w:webHidden/>
+                <w:sz w:val="28"/>
+                <w:szCs w:val="28"/>
               </w:rPr>
               <w:fldChar w:fldCharType="begin"/>
             </w:r>
@@ -2783,6 +3091,8 @@
                 <w:rFonts w:cs="Times New Roman"/>
                 <w:noProof/>
                 <w:webHidden/>
+                <w:sz w:val="28"/>
+                <w:szCs w:val="28"/>
               </w:rPr>
               <w:instrText xml:space="preserve"> PAGEREF _Toc74341392 \h </w:instrText>
             </w:r>
@@ -2791,13 +3101,17 @@
                 <w:rFonts w:cs="Times New Roman"/>
                 <w:noProof/>
                 <w:webHidden/>
-              </w:rPr>
-            </w:r>
-            <w:r>
-              <w:rPr>
-                <w:rFonts w:cs="Times New Roman"/>
-                <w:noProof/>
-                <w:webHidden/>
+                <w:sz w:val="28"/>
+                <w:szCs w:val="28"/>
+              </w:rPr>
+            </w:r>
+            <w:r>
+              <w:rPr>
+                <w:rFonts w:cs="Times New Roman"/>
+                <w:noProof/>
+                <w:webHidden/>
+                <w:sz w:val="28"/>
+                <w:szCs w:val="28"/>
               </w:rPr>
               <w:fldChar w:fldCharType="separate"/>
             </w:r>
@@ -2806,6 +3120,8 @@
                 <w:rFonts w:cs="Times New Roman"/>
                 <w:noProof/>
                 <w:webHidden/>
+                <w:sz w:val="28"/>
+                <w:szCs w:val="28"/>
               </w:rPr>
               <w:t>8</w:t>
             </w:r>
@@ -2814,6 +3130,8 @@
                 <w:rFonts w:cs="Times New Roman"/>
                 <w:noProof/>
                 <w:webHidden/>
+                <w:sz w:val="28"/>
+                <w:szCs w:val="28"/>
               </w:rPr>
               <w:fldChar w:fldCharType="end"/>
             </w:r>
@@ -2829,6 +3147,8 @@
             <w:rPr>
               <w:rFonts w:cs="Times New Roman"/>
               <w:noProof/>
+              <w:sz w:val="28"/>
+              <w:szCs w:val="28"/>
             </w:rPr>
           </w:pPr>
           <w:hyperlink w:anchor="_Toc74341393" w:history="1">
@@ -2838,6 +3158,8 @@
                 <w:rFonts w:eastAsia="Times New Roman" w:cs="Times New Roman"/>
                 <w:b/>
                 <w:noProof/>
+                <w:sz w:val="28"/>
+                <w:szCs w:val="28"/>
               </w:rPr>
               <w:t>II.</w:t>
             </w:r>
@@ -2845,6 +3167,8 @@
               <w:rPr>
                 <w:rFonts w:cs="Times New Roman"/>
                 <w:noProof/>
+                <w:sz w:val="28"/>
+                <w:szCs w:val="28"/>
               </w:rPr>
               <w:tab/>
             </w:r>
@@ -2854,6 +3178,8 @@
                 <w:rFonts w:eastAsia="Times New Roman" w:cs="Times New Roman"/>
                 <w:b/>
                 <w:noProof/>
+                <w:sz w:val="28"/>
+                <w:szCs w:val="28"/>
               </w:rPr>
               <w:t>Các Kết Luận Và Kiến Nghị</w:t>
             </w:r>
@@ -2862,6 +3188,8 @@
                 <w:rFonts w:cs="Times New Roman"/>
                 <w:noProof/>
                 <w:webHidden/>
+                <w:sz w:val="28"/>
+                <w:szCs w:val="28"/>
               </w:rPr>
               <w:tab/>
             </w:r>
@@ -2870,6 +3198,8 @@
                 <w:rFonts w:cs="Times New Roman"/>
                 <w:noProof/>
                 <w:webHidden/>
+                <w:sz w:val="28"/>
+                <w:szCs w:val="28"/>
               </w:rPr>
               <w:fldChar w:fldCharType="begin"/>
             </w:r>
@@ -2878,6 +3208,8 @@
                 <w:rFonts w:cs="Times New Roman"/>
                 <w:noProof/>
                 <w:webHidden/>
+                <w:sz w:val="28"/>
+                <w:szCs w:val="28"/>
               </w:rPr>
               <w:instrText xml:space="preserve"> PAGEREF _Toc74341393 \h </w:instrText>
             </w:r>
@@ -2886,13 +3218,17 @@
                 <w:rFonts w:cs="Times New Roman"/>
                 <w:noProof/>
                 <w:webHidden/>
-              </w:rPr>
-            </w:r>
-            <w:r>
-              <w:rPr>
-                <w:rFonts w:cs="Times New Roman"/>
-                <w:noProof/>
-                <w:webHidden/>
+                <w:sz w:val="28"/>
+                <w:szCs w:val="28"/>
+              </w:rPr>
+            </w:r>
+            <w:r>
+              <w:rPr>
+                <w:rFonts w:cs="Times New Roman"/>
+                <w:noProof/>
+                <w:webHidden/>
+                <w:sz w:val="28"/>
+                <w:szCs w:val="28"/>
               </w:rPr>
               <w:fldChar w:fldCharType="separate"/>
             </w:r>
@@ -2901,6 +3237,8 @@
                 <w:rFonts w:cs="Times New Roman"/>
                 <w:noProof/>
                 <w:webHidden/>
+                <w:sz w:val="28"/>
+                <w:szCs w:val="28"/>
               </w:rPr>
               <w:t>8</w:t>
             </w:r>
@@ -2909,6 +3247,8 @@
                 <w:rFonts w:cs="Times New Roman"/>
                 <w:noProof/>
                 <w:webHidden/>
+                <w:sz w:val="28"/>
+                <w:szCs w:val="28"/>
               </w:rPr>
               <w:fldChar w:fldCharType="end"/>
             </w:r>
@@ -2923,6 +3263,8 @@
             <w:rPr>
               <w:rFonts w:cs="Times New Roman"/>
               <w:noProof/>
+              <w:sz w:val="28"/>
+              <w:szCs w:val="28"/>
             </w:rPr>
           </w:pPr>
           <w:hyperlink w:anchor="_Toc74341394" w:history="1">
@@ -2931,6 +3273,8 @@
                 <w:rStyle w:val="Hyperlink"/>
                 <w:rFonts w:eastAsia="Times New Roman" w:cs="Times New Roman"/>
                 <w:noProof/>
+                <w:sz w:val="28"/>
+                <w:szCs w:val="28"/>
               </w:rPr>
               <w:t>PHỤ LỤC</w:t>
             </w:r>
@@ -2939,6 +3283,8 @@
                 <w:rFonts w:cs="Times New Roman"/>
                 <w:noProof/>
                 <w:webHidden/>
+                <w:sz w:val="28"/>
+                <w:szCs w:val="28"/>
               </w:rPr>
               <w:tab/>
             </w:r>
@@ -2947,6 +3293,8 @@
                 <w:rFonts w:cs="Times New Roman"/>
                 <w:noProof/>
                 <w:webHidden/>
+                <w:sz w:val="28"/>
+                <w:szCs w:val="28"/>
               </w:rPr>
               <w:fldChar w:fldCharType="begin"/>
             </w:r>
@@ -2955,6 +3303,8 @@
                 <w:rFonts w:cs="Times New Roman"/>
                 <w:noProof/>
                 <w:webHidden/>
+                <w:sz w:val="28"/>
+                <w:szCs w:val="28"/>
               </w:rPr>
               <w:instrText xml:space="preserve"> PAGEREF _Toc74341394 \h </w:instrText>
             </w:r>
@@ -2963,13 +3313,17 @@
                 <w:rFonts w:cs="Times New Roman"/>
                 <w:noProof/>
                 <w:webHidden/>
-              </w:rPr>
-            </w:r>
-            <w:r>
-              <w:rPr>
-                <w:rFonts w:cs="Times New Roman"/>
-                <w:noProof/>
-                <w:webHidden/>
+                <w:sz w:val="28"/>
+                <w:szCs w:val="28"/>
+              </w:rPr>
+            </w:r>
+            <w:r>
+              <w:rPr>
+                <w:rFonts w:cs="Times New Roman"/>
+                <w:noProof/>
+                <w:webHidden/>
+                <w:sz w:val="28"/>
+                <w:szCs w:val="28"/>
               </w:rPr>
               <w:fldChar w:fldCharType="separate"/>
             </w:r>
@@ -2978,6 +3332,8 @@
                 <w:rFonts w:cs="Times New Roman"/>
                 <w:noProof/>
                 <w:webHidden/>
+                <w:sz w:val="28"/>
+                <w:szCs w:val="28"/>
               </w:rPr>
               <w:t>9</w:t>
             </w:r>
@@ -2986,6 +3342,8 @@
                 <w:rFonts w:cs="Times New Roman"/>
                 <w:noProof/>
                 <w:webHidden/>
+                <w:sz w:val="28"/>
+                <w:szCs w:val="28"/>
               </w:rPr>
               <w:fldChar w:fldCharType="end"/>
             </w:r>
@@ -3000,6 +3358,8 @@
             <w:rPr>
               <w:rFonts w:cs="Times New Roman"/>
               <w:noProof/>
+              <w:sz w:val="28"/>
+              <w:szCs w:val="28"/>
             </w:rPr>
           </w:pPr>
           <w:hyperlink w:anchor="_Toc74341395" w:history="1">
@@ -3008,6 +3368,8 @@
                 <w:rStyle w:val="Hyperlink"/>
                 <w:rFonts w:eastAsia="Times New Roman" w:cs="Times New Roman"/>
                 <w:noProof/>
+                <w:sz w:val="28"/>
+                <w:szCs w:val="28"/>
               </w:rPr>
               <w:t>TÀI LIỆU THAM KHẢO</w:t>
             </w:r>
@@ -3016,6 +3378,8 @@
                 <w:rFonts w:cs="Times New Roman"/>
                 <w:noProof/>
                 <w:webHidden/>
+                <w:sz w:val="28"/>
+                <w:szCs w:val="28"/>
               </w:rPr>
               <w:tab/>
             </w:r>
@@ -3024,6 +3388,8 @@
                 <w:rFonts w:cs="Times New Roman"/>
                 <w:noProof/>
                 <w:webHidden/>
+                <w:sz w:val="28"/>
+                <w:szCs w:val="28"/>
               </w:rPr>
               <w:fldChar w:fldCharType="begin"/>
             </w:r>
@@ -3032,6 +3398,8 @@
                 <w:rFonts w:cs="Times New Roman"/>
                 <w:noProof/>
                 <w:webHidden/>
+                <w:sz w:val="28"/>
+                <w:szCs w:val="28"/>
               </w:rPr>
               <w:instrText xml:space="preserve"> PAGEREF _Toc74341395 \h </w:instrText>
             </w:r>
@@ -3040,13 +3408,17 @@
                 <w:rFonts w:cs="Times New Roman"/>
                 <w:noProof/>
                 <w:webHidden/>
-              </w:rPr>
-            </w:r>
-            <w:r>
-              <w:rPr>
-                <w:rFonts w:cs="Times New Roman"/>
-                <w:noProof/>
-                <w:webHidden/>
+                <w:sz w:val="28"/>
+                <w:szCs w:val="28"/>
+              </w:rPr>
+            </w:r>
+            <w:r>
+              <w:rPr>
+                <w:rFonts w:cs="Times New Roman"/>
+                <w:noProof/>
+                <w:webHidden/>
+                <w:sz w:val="28"/>
+                <w:szCs w:val="28"/>
               </w:rPr>
               <w:fldChar w:fldCharType="separate"/>
             </w:r>
@@ -3055,6 +3427,8 @@
                 <w:rFonts w:cs="Times New Roman"/>
                 <w:noProof/>
                 <w:webHidden/>
+                <w:sz w:val="28"/>
+                <w:szCs w:val="28"/>
               </w:rPr>
               <w:t>9</w:t>
             </w:r>
@@ -3063,6 +3437,8 @@
                 <w:rFonts w:cs="Times New Roman"/>
                 <w:noProof/>
                 <w:webHidden/>
+                <w:sz w:val="28"/>
+                <w:szCs w:val="28"/>
               </w:rPr>
               <w:fldChar w:fldCharType="end"/>
             </w:r>
@@ -3080,6 +3456,8 @@
               <w:b/>
               <w:bCs/>
               <w:noProof/>
+              <w:sz w:val="28"/>
+              <w:szCs w:val="28"/>
             </w:rPr>
             <w:fldChar w:fldCharType="end"/>
           </w:r>
@@ -3214,7 +3592,7 @@
           <w:ilvl w:val="0"/>
           <w:numId w:val="4"/>
         </w:numPr>
-        <w:ind w:left="720"/>
+        <w:ind w:left="540" w:hanging="540"/>
         <w:jc w:val="both"/>
         <w:outlineLvl w:val="1"/>
         <w:rPr>
@@ -3235,15 +3613,6 @@
         <w:t>Giới Thiệu</w:t>
       </w:r>
       <w:bookmarkEnd w:id="3"/>
-    </w:p>
-    <w:p>
-      <w:pPr>
-        <w:rPr>
-          <w:rFonts w:cs="Times New Roman"/>
-          <w:sz w:val="32"/>
-          <w:szCs w:val="32"/>
-        </w:rPr>
-      </w:pPr>
     </w:p>
     <w:p>
       <w:pPr>
@@ -3252,9 +3621,7 @@
           <w:ilvl w:val="1"/>
           <w:numId w:val="4"/>
         </w:numPr>
-        <w:ind w:left="1170" w:hanging="450"/>
-        <w:jc w:val="both"/>
-        <w:outlineLvl w:val="2"/>
+        <w:ind w:left="1260" w:hanging="720"/>
         <w:rPr>
           <w:rFonts w:eastAsia="Times New Roman" w:cs="Times New Roman"/>
           <w:b/>
@@ -3262,7 +3629,6 @@
           <w:szCs w:val="32"/>
         </w:rPr>
       </w:pPr>
-      <w:bookmarkStart w:id="4" w:name="_Toc74341381"/>
       <w:r>
         <w:rPr>
           <w:rFonts w:eastAsia="Times New Roman" w:cs="Times New Roman"/>
@@ -3272,16 +3638,6 @@
         </w:rPr>
         <w:t>Môn Học</w:t>
       </w:r>
-      <w:bookmarkEnd w:id="4"/>
-    </w:p>
-    <w:p>
-      <w:pPr>
-        <w:rPr>
-          <w:rFonts w:cs="Times New Roman"/>
-          <w:sz w:val="32"/>
-          <w:szCs w:val="32"/>
-        </w:rPr>
-      </w:pPr>
     </w:p>
     <w:p>
       <w:pPr>
@@ -3290,9 +3646,7 @@
           <w:ilvl w:val="1"/>
           <w:numId w:val="4"/>
         </w:numPr>
-        <w:ind w:left="1170" w:hanging="450"/>
-        <w:jc w:val="both"/>
-        <w:outlineLvl w:val="2"/>
+        <w:ind w:left="1260" w:hanging="720"/>
         <w:rPr>
           <w:rFonts w:eastAsia="Times New Roman" w:cs="Times New Roman"/>
           <w:b/>
@@ -3300,7 +3654,6 @@
           <w:szCs w:val="32"/>
         </w:rPr>
       </w:pPr>
-      <w:bookmarkStart w:id="5" w:name="_Toc74341382"/>
       <w:r>
         <w:rPr>
           <w:rFonts w:eastAsia="Times New Roman" w:cs="Times New Roman"/>
@@ -3310,16 +3663,6 @@
         </w:rPr>
         <w:t>Nhóm Thực Hiện</w:t>
       </w:r>
-      <w:bookmarkEnd w:id="5"/>
-    </w:p>
-    <w:p>
-      <w:pPr>
-        <w:rPr>
-          <w:rFonts w:cs="Times New Roman"/>
-          <w:sz w:val="32"/>
-          <w:szCs w:val="32"/>
-        </w:rPr>
-      </w:pPr>
     </w:p>
     <w:p>
       <w:pPr>
@@ -3328,7 +3671,7 @@
           <w:ilvl w:val="0"/>
           <w:numId w:val="4"/>
         </w:numPr>
-        <w:ind w:left="720"/>
+        <w:ind w:left="540" w:hanging="540"/>
         <w:jc w:val="both"/>
         <w:outlineLvl w:val="1"/>
         <w:rPr>
@@ -3338,7 +3681,7 @@
           <w:szCs w:val="32"/>
         </w:rPr>
       </w:pPr>
-      <w:bookmarkStart w:id="6" w:name="_Toc74341383"/>
+      <w:bookmarkStart w:id="4" w:name="_Toc74341383"/>
       <w:r>
         <w:rPr>
           <w:rFonts w:eastAsia="Times New Roman" w:cs="Times New Roman"/>
@@ -3348,16 +3691,7 @@
         </w:rPr>
         <w:t>Mô Tả Ứng Dụng</w:t>
       </w:r>
-      <w:bookmarkEnd w:id="6"/>
-    </w:p>
-    <w:p>
-      <w:pPr>
-        <w:rPr>
-          <w:rFonts w:cs="Times New Roman"/>
-          <w:sz w:val="32"/>
-          <w:szCs w:val="32"/>
-        </w:rPr>
-      </w:pPr>
+      <w:bookmarkEnd w:id="4"/>
     </w:p>
     <w:p>
       <w:pPr>
@@ -3366,7 +3700,7 @@
           <w:ilvl w:val="0"/>
           <w:numId w:val="4"/>
         </w:numPr>
-        <w:ind w:left="720"/>
+        <w:ind w:left="540" w:hanging="540"/>
         <w:jc w:val="both"/>
         <w:outlineLvl w:val="1"/>
         <w:rPr>
@@ -3376,7 +3710,7 @@
           <w:szCs w:val="32"/>
         </w:rPr>
       </w:pPr>
-      <w:bookmarkStart w:id="7" w:name="_Toc74341384"/>
+      <w:bookmarkStart w:id="5" w:name="_Toc74341384"/>
       <w:r>
         <w:rPr>
           <w:rFonts w:eastAsia="Times New Roman" w:cs="Times New Roman"/>
@@ -3386,7 +3720,7 @@
         </w:rPr>
         <w:t>Sự Cần Thiết Của Ứng Dụng</w:t>
       </w:r>
-      <w:bookmarkEnd w:id="7"/>
+      <w:bookmarkEnd w:id="5"/>
     </w:p>
     <w:p>
       <w:pPr>
@@ -3404,7 +3738,7 @@
         </w:rPr>
         <w:br w:type="page"/>
       </w:r>
-      <w:bookmarkStart w:id="8" w:name="_Toc74341385"/>
+      <w:bookmarkStart w:id="6" w:name="_Toc74341385"/>
       <w:r>
         <w:rPr>
           <w:rFonts w:ascii="Times New Roman" w:eastAsia="Times New Roman" w:hAnsi="Times New Roman" w:cs="Times New Roman"/>
@@ -3415,7 +3749,7 @@
         <w:lastRenderedPageBreak/>
         <w:t>CHƯƠNG 2: PHÂN TÍCH THIẾT KẾ HỆ THỐNG</w:t>
       </w:r>
-      <w:bookmarkEnd w:id="8"/>
+      <w:bookmarkEnd w:id="6"/>
     </w:p>
     <w:p>
       <w:pPr>
@@ -3431,7 +3765,7 @@
           <w:ilvl w:val="0"/>
           <w:numId w:val="5"/>
         </w:numPr>
-        <w:ind w:left="720"/>
+        <w:ind w:left="540" w:hanging="540"/>
         <w:jc w:val="both"/>
         <w:outlineLvl w:val="1"/>
         <w:rPr>
@@ -3441,7 +3775,7 @@
           <w:szCs w:val="32"/>
         </w:rPr>
       </w:pPr>
-      <w:bookmarkStart w:id="9" w:name="_Toc74341386"/>
+      <w:bookmarkStart w:id="7" w:name="_Toc74341386"/>
       <w:r>
         <w:rPr>
           <w:rFonts w:eastAsia="Times New Roman" w:cs="Times New Roman"/>
@@ -3451,25 +3785,7 @@
         </w:rPr>
         <w:t>Phân Tích Hệ Thống</w:t>
       </w:r>
-      <w:bookmarkEnd w:id="9"/>
-    </w:p>
-    <w:p>
-      <w:pPr>
-        <w:rPr>
-          <w:rFonts w:cs="Times New Roman"/>
-          <w:sz w:val="32"/>
-          <w:szCs w:val="32"/>
-        </w:rPr>
-      </w:pPr>
-    </w:p>
-    <w:p>
-      <w:pPr>
-        <w:rPr>
-          <w:rFonts w:cs="Times New Roman"/>
-          <w:sz w:val="32"/>
-          <w:szCs w:val="32"/>
-        </w:rPr>
-      </w:pPr>
+      <w:bookmarkEnd w:id="7"/>
     </w:p>
     <w:p>
       <w:pPr>
@@ -3478,7 +3794,7 @@
           <w:ilvl w:val="0"/>
           <w:numId w:val="5"/>
         </w:numPr>
-        <w:ind w:left="720"/>
+        <w:ind w:left="540" w:hanging="540"/>
         <w:jc w:val="both"/>
         <w:outlineLvl w:val="1"/>
         <w:rPr>
@@ -3488,7 +3804,7 @@
           <w:szCs w:val="32"/>
         </w:rPr>
       </w:pPr>
-      <w:bookmarkStart w:id="10" w:name="_Toc74341387"/>
+      <w:bookmarkStart w:id="8" w:name="_Toc74341387"/>
       <w:r>
         <w:rPr>
           <w:rFonts w:eastAsia="Times New Roman" w:cs="Times New Roman"/>
@@ -3498,7 +3814,7 @@
         </w:rPr>
         <w:t>Thiết Kế Hệ Thống</w:t>
       </w:r>
-      <w:bookmarkEnd w:id="10"/>
+      <w:bookmarkEnd w:id="8"/>
     </w:p>
     <w:p>
       <w:pPr>
@@ -3534,7 +3850,7 @@
           <w:szCs w:val="34"/>
         </w:rPr>
       </w:pPr>
-      <w:bookmarkStart w:id="11" w:name="_Toc74341388"/>
+      <w:bookmarkStart w:id="9" w:name="_Toc74341388"/>
       <w:r>
         <w:rPr>
           <w:rFonts w:ascii="Times New Roman" w:eastAsia="Times New Roman" w:hAnsi="Times New Roman" w:cs="Times New Roman"/>
@@ -3545,7 +3861,7 @@
         <w:lastRenderedPageBreak/>
         <w:t>CHƯƠNG 3: CÀI ĐẶT VÀ KIỂM THỬ</w:t>
       </w:r>
-      <w:bookmarkEnd w:id="11"/>
+      <w:bookmarkEnd w:id="9"/>
     </w:p>
     <w:p>
       <w:pPr>
@@ -3561,7 +3877,8 @@
           <w:ilvl w:val="0"/>
           <w:numId w:val="6"/>
         </w:numPr>
-        <w:ind w:left="720"/>
+        <w:spacing w:line="360" w:lineRule="auto"/>
+        <w:ind w:left="540" w:hanging="540"/>
         <w:jc w:val="both"/>
         <w:outlineLvl w:val="1"/>
         <w:rPr>
@@ -3571,7 +3888,7 @@
           <w:szCs w:val="32"/>
         </w:rPr>
       </w:pPr>
-      <w:bookmarkStart w:id="12" w:name="_Toc74341389"/>
+      <w:bookmarkStart w:id="10" w:name="_Toc74341389"/>
       <w:r>
         <w:rPr>
           <w:rFonts w:eastAsia="Times New Roman" w:cs="Times New Roman"/>
@@ -3581,17 +3898,163 @@
         </w:rPr>
         <w:t>Cài Đặt</w:t>
       </w:r>
-      <w:bookmarkEnd w:id="12"/>
-    </w:p>
-    <w:p>
-      <w:pPr>
-        <w:rPr>
-          <w:rFonts w:cs="Times New Roman"/>
-          <w:sz w:val="32"/>
-          <w:szCs w:val="32"/>
-        </w:rPr>
-      </w:pPr>
-    </w:p>
+      <w:bookmarkEnd w:id="10"/>
+    </w:p>
+    <w:p>
+      <w:pPr>
+        <w:pStyle w:val="ListParagraph"/>
+        <w:numPr>
+          <w:ilvl w:val="0"/>
+          <w:numId w:val="9"/>
+        </w:numPr>
+        <w:rPr>
+          <w:sz w:val="28"/>
+          <w:szCs w:val="28"/>
+        </w:rPr>
+      </w:pPr>
+      <w:r>
+        <w:rPr>
+          <w:sz w:val="28"/>
+          <w:szCs w:val="28"/>
+        </w:rPr>
+        <w:t xml:space="preserve">Download source từ trang Github của dự án: </w:t>
+      </w:r>
+      <w:hyperlink r:id="rId9" w:history="1">
+        <w:r>
+          <w:rPr>
+            <w:rStyle w:val="Hyperlink"/>
+            <w:sz w:val="28"/>
+            <w:szCs w:val="28"/>
+          </w:rPr>
+          <w:t>https://github.com/tronghieu60s/project-ios</w:t>
+        </w:r>
+      </w:hyperlink>
+    </w:p>
+    <w:p>
+      <w:pPr>
+        <w:pStyle w:val="ListParagraph"/>
+        <w:numPr>
+          <w:ilvl w:val="0"/>
+          <w:numId w:val="9"/>
+        </w:numPr>
+        <w:rPr>
+          <w:sz w:val="28"/>
+          <w:szCs w:val="28"/>
+        </w:rPr>
+      </w:pPr>
+      <w:r>
+        <w:rPr>
+          <w:sz w:val="28"/>
+          <w:szCs w:val="28"/>
+        </w:rPr>
+        <w:t xml:space="preserve">Kết nối Firebase bằng cách thiết lập Firebase IOS và đưa file </w:t>
+      </w:r>
+      <w:r>
+        <w:rPr>
+          <w:i/>
+          <w:iCs/>
+          <w:sz w:val="28"/>
+          <w:szCs w:val="28"/>
+        </w:rPr>
+        <w:t>GoogleService-Info.plist</w:t>
+      </w:r>
+      <w:r>
+        <w:rPr>
+          <w:i/>
+          <w:iCs/>
+          <w:sz w:val="28"/>
+          <w:szCs w:val="28"/>
+        </w:rPr>
+        <w:t xml:space="preserve"> </w:t>
+      </w:r>
+      <w:r>
+        <w:rPr>
+          <w:sz w:val="28"/>
+          <w:szCs w:val="28"/>
+        </w:rPr>
+        <w:t>vào thư mục “Youtube Music” của dự án.</w:t>
+      </w:r>
+    </w:p>
+    <w:p>
+      <w:pPr>
+        <w:pStyle w:val="ListParagraph"/>
+        <w:numPr>
+          <w:ilvl w:val="0"/>
+          <w:numId w:val="9"/>
+        </w:numPr>
+        <w:rPr>
+          <w:sz w:val="28"/>
+          <w:szCs w:val="28"/>
+        </w:rPr>
+      </w:pPr>
+      <w:r>
+        <w:rPr>
+          <w:sz w:val="28"/>
+          <w:szCs w:val="28"/>
+        </w:rPr>
+        <w:t xml:space="preserve">Mở Xcode và di chuyển đến thư mục dự án, mở file </w:t>
+      </w:r>
+      <w:r>
+        <w:rPr>
+          <w:i/>
+          <w:iCs/>
+          <w:sz w:val="28"/>
+          <w:szCs w:val="28"/>
+        </w:rPr>
+        <w:t>Youtube Music.xcworkspace</w:t>
+      </w:r>
+      <w:r>
+        <w:rPr>
+          <w:i/>
+          <w:iCs/>
+          <w:sz w:val="28"/>
+          <w:szCs w:val="28"/>
+        </w:rPr>
+        <w:t xml:space="preserve"> </w:t>
+      </w:r>
+      <w:r>
+        <w:rPr>
+          <w:sz w:val="28"/>
+          <w:szCs w:val="28"/>
+        </w:rPr>
+        <w:t>để tải dữ liệu dự án lên Xcode.</w:t>
+      </w:r>
+    </w:p>
+    <w:p>
+      <w:pPr>
+        <w:pStyle w:val="ListParagraph"/>
+        <w:numPr>
+          <w:ilvl w:val="0"/>
+          <w:numId w:val="9"/>
+        </w:numPr>
+        <w:rPr>
+          <w:sz w:val="28"/>
+          <w:szCs w:val="28"/>
+        </w:rPr>
+      </w:pPr>
+      <w:r>
+        <w:rPr>
+          <w:sz w:val="28"/>
+          <w:szCs w:val="28"/>
+        </w:rPr>
+        <w:t xml:space="preserve">Để </w:t>
+      </w:r>
+      <w:r>
+        <w:rPr>
+          <w:sz w:val="28"/>
+          <w:szCs w:val="28"/>
+        </w:rPr>
+        <w:t>sửa</w:t>
+      </w:r>
+      <w:r>
+        <w:rPr>
+          <w:sz w:val="28"/>
+          <w:szCs w:val="28"/>
+        </w:rPr>
+        <w:t xml:space="preserve"> một số lỗi có thể xảy ra, vui lòng xem phần tài liệu tham khảo.</w:t>
+      </w:r>
+    </w:p>
+    <w:p/>
     <w:p>
       <w:pPr>
         <w:pStyle w:val="ListParagraph"/>
@@ -3599,7 +4062,8 @@
           <w:ilvl w:val="0"/>
           <w:numId w:val="6"/>
         </w:numPr>
-        <w:ind w:left="720"/>
+        <w:spacing w:line="360" w:lineRule="auto"/>
+        <w:ind w:left="540" w:hanging="540"/>
         <w:jc w:val="both"/>
         <w:outlineLvl w:val="1"/>
         <w:rPr>
@@ -3609,7 +4073,7 @@
           <w:szCs w:val="32"/>
         </w:rPr>
       </w:pPr>
-      <w:bookmarkStart w:id="13" w:name="_Toc74341390"/>
+      <w:bookmarkStart w:id="11" w:name="_Toc74341390"/>
       <w:r>
         <w:rPr>
           <w:rFonts w:eastAsia="Times New Roman" w:cs="Times New Roman"/>
@@ -3619,14 +4083,23 @@
         </w:rPr>
         <w:t>Kiểm Thử</w:t>
       </w:r>
-      <w:bookmarkEnd w:id="13"/>
-    </w:p>
-    <w:p>
-      <w:pPr>
-        <w:rPr>
-          <w:rFonts w:cs="Times New Roman"/>
-        </w:rPr>
-      </w:pPr>
+      <w:bookmarkEnd w:id="11"/>
+    </w:p>
+    <w:p>
+      <w:pPr>
+        <w:pStyle w:val="ListParagraph"/>
+        <w:numPr>
+          <w:ilvl w:val="0"/>
+          <w:numId w:val="10"/>
+        </w:numPr>
+      </w:pPr>
+      <w:r>
+        <w:rPr>
+          <w:sz w:val="28"/>
+          <w:szCs w:val="28"/>
+        </w:rPr>
+        <w:t>Dự án đang phát triển và chưa có Test Case.</w:t>
+      </w:r>
     </w:p>
     <w:p>
       <w:pPr>
@@ -3659,7 +4132,7 @@
           <w:szCs w:val="34"/>
         </w:rPr>
       </w:pPr>
-      <w:bookmarkStart w:id="14" w:name="_Toc74341391"/>
+      <w:bookmarkStart w:id="12" w:name="_Toc74341391"/>
       <w:r>
         <w:rPr>
           <w:rFonts w:ascii="Times New Roman" w:eastAsia="Times New Roman" w:hAnsi="Times New Roman" w:cs="Times New Roman"/>
@@ -3670,7 +4143,7 @@
         <w:lastRenderedPageBreak/>
         <w:t>CHƯƠNG 4: KẾT QUẢ ĐẠT ĐƯỢC</w:t>
       </w:r>
-      <w:bookmarkEnd w:id="14"/>
+      <w:bookmarkEnd w:id="12"/>
     </w:p>
     <w:p>
       <w:pPr>
@@ -3686,7 +4159,7 @@
           <w:ilvl w:val="0"/>
           <w:numId w:val="7"/>
         </w:numPr>
-        <w:ind w:left="720"/>
+        <w:ind w:left="540" w:hanging="540"/>
         <w:jc w:val="both"/>
         <w:outlineLvl w:val="1"/>
         <w:rPr>
@@ -3696,7 +4169,7 @@
           <w:szCs w:val="32"/>
         </w:rPr>
       </w:pPr>
-      <w:bookmarkStart w:id="15" w:name="_Toc74341392"/>
+      <w:bookmarkStart w:id="13" w:name="_Toc74341392"/>
       <w:r>
         <w:rPr>
           <w:rFonts w:eastAsia="Times New Roman" w:cs="Times New Roman"/>
@@ -3706,10 +4179,11 @@
         </w:rPr>
         <w:t>Kết Quả Đạt Được</w:t>
       </w:r>
-      <w:bookmarkEnd w:id="15"/>
-    </w:p>
-    <w:p>
-      <w:pPr>
+      <w:bookmarkEnd w:id="13"/>
+    </w:p>
+    <w:p>
+      <w:pPr>
+        <w:ind w:left="540" w:hanging="540"/>
         <w:rPr>
           <w:rFonts w:cs="Times New Roman"/>
           <w:sz w:val="32"/>
@@ -3724,7 +4198,7 @@
           <w:ilvl w:val="0"/>
           <w:numId w:val="7"/>
         </w:numPr>
-        <w:ind w:left="720"/>
+        <w:ind w:left="540" w:hanging="540"/>
         <w:jc w:val="both"/>
         <w:outlineLvl w:val="1"/>
         <w:rPr>
@@ -3734,7 +4208,7 @@
           <w:szCs w:val="32"/>
         </w:rPr>
       </w:pPr>
-      <w:bookmarkStart w:id="16" w:name="_Toc74341393"/>
+      <w:bookmarkStart w:id="14" w:name="_Toc74341393"/>
       <w:r>
         <w:rPr>
           <w:rFonts w:eastAsia="Times New Roman" w:cs="Times New Roman"/>
@@ -3744,7 +4218,7 @@
         </w:rPr>
         <w:t>Các Kết Luận Và Kiến Nghị</w:t>
       </w:r>
-      <w:bookmarkEnd w:id="16"/>
+      <w:bookmarkEnd w:id="14"/>
     </w:p>
     <w:p>
       <w:pPr>
@@ -3788,7 +4262,7 @@
           <w:szCs w:val="34"/>
         </w:rPr>
       </w:pPr>
-      <w:bookmarkStart w:id="17" w:name="_Toc74341394"/>
+      <w:bookmarkStart w:id="15" w:name="_Toc74341394"/>
       <w:r>
         <w:rPr>
           <w:rFonts w:ascii="Times New Roman" w:eastAsia="Times New Roman" w:hAnsi="Times New Roman" w:cs="Times New Roman"/>
@@ -3799,7 +4273,7 @@
         <w:lastRenderedPageBreak/>
         <w:t>PHỤ LỤC</w:t>
       </w:r>
-      <w:bookmarkEnd w:id="17"/>
+      <w:bookmarkEnd w:id="15"/>
     </w:p>
     <w:p>
       <w:pPr>
@@ -3819,7 +4293,7 @@
           <w:szCs w:val="34"/>
         </w:rPr>
       </w:pPr>
-      <w:bookmarkStart w:id="18" w:name="_Toc74341395"/>
+      <w:bookmarkStart w:id="16" w:name="_Toc74341395"/>
       <w:r>
         <w:rPr>
           <w:rFonts w:ascii="Times New Roman" w:eastAsia="Times New Roman" w:hAnsi="Times New Roman" w:cs="Times New Roman"/>
@@ -3829,7 +4303,7 @@
         </w:rPr>
         <w:t>TÀI LIỆU THAM KHẢO</w:t>
       </w:r>
-      <w:bookmarkEnd w:id="18"/>
+      <w:bookmarkEnd w:id="16"/>
     </w:p>
     <w:p>
       <w:pPr>
@@ -3861,7 +4335,7 @@
       </w:pPr>
     </w:p>
     <w:sectPr>
-      <w:footerReference w:type="default" r:id="rId9"/>
+      <w:footerReference w:type="default" r:id="rId10"/>
       <w:pgSz w:w="12240" w:h="15840"/>
       <w:pgMar w:top="1440" w:right="1440" w:bottom="1440" w:left="1440" w:header="720" w:footer="720" w:gutter="0"/>
       <w:pgBorders w:display="firstPage" w:offsetFrom="page">
@@ -3994,10 +4468,10 @@
   <w:abstractNum w:abstractNumId="0" w15:restartNumberingAfterBreak="0">
     <w:nsid w:val="01536DB2"/>
     <w:multiLevelType w:val="hybridMultilevel"/>
-    <w:tmpl w:val="39A02B00"/>
-    <w:lvl w:ilvl="0" w:tplc="5ECC0B2C">
-      <w:start w:val="1"/>
-      <w:numFmt w:val="upperRoman"/>
+    <w:tmpl w:val="ADF29432"/>
+    <w:lvl w:ilvl="0" w:tplc="2212884E">
+      <w:start w:val="1"/>
+      <w:numFmt w:val="decimal"/>
       <w:lvlText w:val="%1."/>
       <w:lvlJc w:val="left"/>
       <w:pPr>
@@ -4082,97 +4556,210 @@
   </w:abstractNum>
   <w:abstractNum w:abstractNumId="1" w15:restartNumberingAfterBreak="0">
     <w:nsid w:val="2FE17D47"/>
-    <w:multiLevelType w:val="hybridMultilevel"/>
-    <w:tmpl w:val="4A340EFC"/>
-    <w:lvl w:ilvl="0" w:tplc="96F843C6">
-      <w:start w:val="1"/>
-      <w:numFmt w:val="upperRoman"/>
+    <w:multiLevelType w:val="multilevel"/>
+    <w:tmpl w:val="0409001F"/>
+    <w:lvl w:ilvl="0">
+      <w:start w:val="1"/>
+      <w:numFmt w:val="decimal"/>
       <w:lvlText w:val="%1."/>
       <w:lvlJc w:val="left"/>
       <w:pPr>
-        <w:ind w:left="1350" w:hanging="720"/>
+        <w:ind w:left="360" w:hanging="360"/>
       </w:pPr>
       <w:rPr>
         <w:rFonts w:hint="default"/>
       </w:rPr>
     </w:lvl>
-    <w:lvl w:ilvl="1" w:tplc="7E061D3E">
+    <w:lvl w:ilvl="1">
       <w:start w:val="1"/>
       <w:numFmt w:val="decimal"/>
-      <w:lvlText w:val="I.%2."/>
-      <w:lvlJc w:val="left"/>
-      <w:pPr>
-        <w:ind w:left="1440" w:hanging="360"/>
+      <w:lvlText w:val="%1.%2."/>
+      <w:lvlJc w:val="left"/>
+      <w:pPr>
+        <w:ind w:left="792" w:hanging="432"/>
       </w:pPr>
       <w:rPr>
         <w:rFonts w:hint="default"/>
       </w:rPr>
     </w:lvl>
-    <w:lvl w:ilvl="2" w:tplc="0409001B" w:tentative="1">
-      <w:start w:val="1"/>
-      <w:numFmt w:val="lowerRoman"/>
-      <w:lvlText w:val="%3."/>
-      <w:lvlJc w:val="right"/>
-      <w:pPr>
-        <w:ind w:left="2160" w:hanging="180"/>
-      </w:pPr>
-    </w:lvl>
-    <w:lvl w:ilvl="3" w:tplc="0409000F" w:tentative="1">
+    <w:lvl w:ilvl="2">
       <w:start w:val="1"/>
       <w:numFmt w:val="decimal"/>
-      <w:lvlText w:val="%4."/>
-      <w:lvlJc w:val="left"/>
-      <w:pPr>
-        <w:ind w:left="2880" w:hanging="360"/>
-      </w:pPr>
-    </w:lvl>
-    <w:lvl w:ilvl="4" w:tplc="04090019" w:tentative="1">
-      <w:start w:val="1"/>
-      <w:numFmt w:val="lowerLetter"/>
-      <w:lvlText w:val="%5."/>
-      <w:lvlJc w:val="left"/>
-      <w:pPr>
-        <w:ind w:left="3600" w:hanging="360"/>
-      </w:pPr>
-    </w:lvl>
-    <w:lvl w:ilvl="5" w:tplc="0409001B" w:tentative="1">
-      <w:start w:val="1"/>
-      <w:numFmt w:val="lowerRoman"/>
-      <w:lvlText w:val="%6."/>
-      <w:lvlJc w:val="right"/>
-      <w:pPr>
-        <w:ind w:left="4320" w:hanging="180"/>
-      </w:pPr>
-    </w:lvl>
-    <w:lvl w:ilvl="6" w:tplc="0409000F" w:tentative="1">
+      <w:lvlText w:val="%1.%2.%3."/>
+      <w:lvlJc w:val="left"/>
+      <w:pPr>
+        <w:ind w:left="1224" w:hanging="504"/>
+      </w:pPr>
+    </w:lvl>
+    <w:lvl w:ilvl="3">
       <w:start w:val="1"/>
       <w:numFmt w:val="decimal"/>
-      <w:lvlText w:val="%7."/>
-      <w:lvlJc w:val="left"/>
-      <w:pPr>
-        <w:ind w:left="5040" w:hanging="360"/>
-      </w:pPr>
-    </w:lvl>
-    <w:lvl w:ilvl="7" w:tplc="04090019" w:tentative="1">
-      <w:start w:val="1"/>
-      <w:numFmt w:val="lowerLetter"/>
-      <w:lvlText w:val="%8."/>
-      <w:lvlJc w:val="left"/>
-      <w:pPr>
-        <w:ind w:left="5760" w:hanging="360"/>
-      </w:pPr>
-    </w:lvl>
-    <w:lvl w:ilvl="8" w:tplc="0409001B" w:tentative="1">
-      <w:start w:val="1"/>
-      <w:numFmt w:val="lowerRoman"/>
-      <w:lvlText w:val="%9."/>
-      <w:lvlJc w:val="right"/>
-      <w:pPr>
-        <w:ind w:left="6480" w:hanging="180"/>
+      <w:lvlText w:val="%1.%2.%3.%4."/>
+      <w:lvlJc w:val="left"/>
+      <w:pPr>
+        <w:ind w:left="1728" w:hanging="648"/>
+      </w:pPr>
+    </w:lvl>
+    <w:lvl w:ilvl="4">
+      <w:start w:val="1"/>
+      <w:numFmt w:val="decimal"/>
+      <w:lvlText w:val="%1.%2.%3.%4.%5."/>
+      <w:lvlJc w:val="left"/>
+      <w:pPr>
+        <w:ind w:left="2232" w:hanging="792"/>
+      </w:pPr>
+    </w:lvl>
+    <w:lvl w:ilvl="5">
+      <w:start w:val="1"/>
+      <w:numFmt w:val="decimal"/>
+      <w:lvlText w:val="%1.%2.%3.%4.%5.%6."/>
+      <w:lvlJc w:val="left"/>
+      <w:pPr>
+        <w:ind w:left="2736" w:hanging="936"/>
+      </w:pPr>
+    </w:lvl>
+    <w:lvl w:ilvl="6">
+      <w:start w:val="1"/>
+      <w:numFmt w:val="decimal"/>
+      <w:lvlText w:val="%1.%2.%3.%4.%5.%6.%7."/>
+      <w:lvlJc w:val="left"/>
+      <w:pPr>
+        <w:ind w:left="3240" w:hanging="1080"/>
+      </w:pPr>
+    </w:lvl>
+    <w:lvl w:ilvl="7">
+      <w:start w:val="1"/>
+      <w:numFmt w:val="decimal"/>
+      <w:lvlText w:val="%1.%2.%3.%4.%5.%6.%7.%8."/>
+      <w:lvlJc w:val="left"/>
+      <w:pPr>
+        <w:ind w:left="3744" w:hanging="1224"/>
+      </w:pPr>
+    </w:lvl>
+    <w:lvl w:ilvl="8">
+      <w:start w:val="1"/>
+      <w:numFmt w:val="decimal"/>
+      <w:lvlText w:val="%1.%2.%3.%4.%5.%6.%7.%8.%9."/>
+      <w:lvlJc w:val="left"/>
+      <w:pPr>
+        <w:ind w:left="4320" w:hanging="1440"/>
       </w:pPr>
     </w:lvl>
   </w:abstractNum>
   <w:abstractNum w:abstractNumId="2" w15:restartNumberingAfterBreak="0">
+    <w:nsid w:val="37FA3A54"/>
+    <w:multiLevelType w:val="hybridMultilevel"/>
+    <w:tmpl w:val="D1E4B938"/>
+    <w:lvl w:ilvl="0" w:tplc="04090001">
+      <w:start w:val="1"/>
+      <w:numFmt w:val="bullet"/>
+      <w:lvlText w:val=""/>
+      <w:lvlJc w:val="left"/>
+      <w:pPr>
+        <w:ind w:left="720" w:hanging="360"/>
+      </w:pPr>
+      <w:rPr>
+        <w:rFonts w:ascii="Symbol" w:hAnsi="Symbol" w:hint="default"/>
+      </w:rPr>
+    </w:lvl>
+    <w:lvl w:ilvl="1" w:tplc="04090003" w:tentative="1">
+      <w:start w:val="1"/>
+      <w:numFmt w:val="bullet"/>
+      <w:lvlText w:val="o"/>
+      <w:lvlJc w:val="left"/>
+      <w:pPr>
+        <w:ind w:left="1440" w:hanging="360"/>
+      </w:pPr>
+      <w:rPr>
+        <w:rFonts w:ascii="Courier New" w:hAnsi="Courier New" w:cs="Courier New" w:hint="default"/>
+      </w:rPr>
+    </w:lvl>
+    <w:lvl w:ilvl="2" w:tplc="04090005" w:tentative="1">
+      <w:start w:val="1"/>
+      <w:numFmt w:val="bullet"/>
+      <w:lvlText w:val=""/>
+      <w:lvlJc w:val="left"/>
+      <w:pPr>
+        <w:ind w:left="2160" w:hanging="360"/>
+      </w:pPr>
+      <w:rPr>
+        <w:rFonts w:ascii="Wingdings" w:hAnsi="Wingdings" w:hint="default"/>
+      </w:rPr>
+    </w:lvl>
+    <w:lvl w:ilvl="3" w:tplc="04090001" w:tentative="1">
+      <w:start w:val="1"/>
+      <w:numFmt w:val="bullet"/>
+      <w:lvlText w:val=""/>
+      <w:lvlJc w:val="left"/>
+      <w:pPr>
+        <w:ind w:left="2880" w:hanging="360"/>
+      </w:pPr>
+      <w:rPr>
+        <w:rFonts w:ascii="Symbol" w:hAnsi="Symbol" w:hint="default"/>
+      </w:rPr>
+    </w:lvl>
+    <w:lvl w:ilvl="4" w:tplc="04090003" w:tentative="1">
+      <w:start w:val="1"/>
+      <w:numFmt w:val="bullet"/>
+      <w:lvlText w:val="o"/>
+      <w:lvlJc w:val="left"/>
+      <w:pPr>
+        <w:ind w:left="3600" w:hanging="360"/>
+      </w:pPr>
+      <w:rPr>
+        <w:rFonts w:ascii="Courier New" w:hAnsi="Courier New" w:cs="Courier New" w:hint="default"/>
+      </w:rPr>
+    </w:lvl>
+    <w:lvl w:ilvl="5" w:tplc="04090005" w:tentative="1">
+      <w:start w:val="1"/>
+      <w:numFmt w:val="bullet"/>
+      <w:lvlText w:val=""/>
+      <w:lvlJc w:val="left"/>
+      <w:pPr>
+        <w:ind w:left="4320" w:hanging="360"/>
+      </w:pPr>
+      <w:rPr>
+        <w:rFonts w:ascii="Wingdings" w:hAnsi="Wingdings" w:hint="default"/>
+      </w:rPr>
+    </w:lvl>
+    <w:lvl w:ilvl="6" w:tplc="04090001" w:tentative="1">
+      <w:start w:val="1"/>
+      <w:numFmt w:val="bullet"/>
+      <w:lvlText w:val=""/>
+      <w:lvlJc w:val="left"/>
+      <w:pPr>
+        <w:ind w:left="5040" w:hanging="360"/>
+      </w:pPr>
+      <w:rPr>
+        <w:rFonts w:ascii="Symbol" w:hAnsi="Symbol" w:hint="default"/>
+      </w:rPr>
+    </w:lvl>
+    <w:lvl w:ilvl="7" w:tplc="04090003" w:tentative="1">
+      <w:start w:val="1"/>
+      <w:numFmt w:val="bullet"/>
+      <w:lvlText w:val="o"/>
+      <w:lvlJc w:val="left"/>
+      <w:pPr>
+        <w:ind w:left="5760" w:hanging="360"/>
+      </w:pPr>
+      <w:rPr>
+        <w:rFonts w:ascii="Courier New" w:hAnsi="Courier New" w:cs="Courier New" w:hint="default"/>
+      </w:rPr>
+    </w:lvl>
+    <w:lvl w:ilvl="8" w:tplc="04090005" w:tentative="1">
+      <w:start w:val="1"/>
+      <w:numFmt w:val="bullet"/>
+      <w:lvlText w:val=""/>
+      <w:lvlJc w:val="left"/>
+      <w:pPr>
+        <w:ind w:left="6480" w:hanging="360"/>
+      </w:pPr>
+      <w:rPr>
+        <w:rFonts w:ascii="Wingdings" w:hAnsi="Wingdings" w:hint="default"/>
+      </w:rPr>
+    </w:lvl>
+  </w:abstractNum>
+  <w:abstractNum w:abstractNumId="3" w15:restartNumberingAfterBreak="0">
     <w:nsid w:val="410B1093"/>
     <w:multiLevelType w:val="hybridMultilevel"/>
     <w:tmpl w:val="F2B0F10C"/>
@@ -4261,7 +4848,7 @@
       </w:pPr>
     </w:lvl>
   </w:abstractNum>
-  <w:abstractNum w:abstractNumId="3" w15:restartNumberingAfterBreak="0">
+  <w:abstractNum w:abstractNumId="4" w15:restartNumberingAfterBreak="0">
     <w:nsid w:val="45453155"/>
     <w:multiLevelType w:val="hybridMultilevel"/>
     <w:tmpl w:val="93EC4B18"/>
@@ -4350,7 +4937,7 @@
       </w:pPr>
     </w:lvl>
   </w:abstractNum>
-  <w:abstractNum w:abstractNumId="4" w15:restartNumberingAfterBreak="0">
+  <w:abstractNum w:abstractNumId="5" w15:restartNumberingAfterBreak="0">
     <w:nsid w:val="5185140D"/>
     <w:multiLevelType w:val="hybridMultilevel"/>
     <w:tmpl w:val="BB94C4B0"/>
@@ -4436,23 +5023,225 @@
       </w:pPr>
     </w:lvl>
   </w:abstractNum>
-  <w:abstractNum w:abstractNumId="5" w15:restartNumberingAfterBreak="0">
+  <w:abstractNum w:abstractNumId="6" w15:restartNumberingAfterBreak="0">
     <w:nsid w:val="5777439E"/>
-    <w:multiLevelType w:val="hybridMultilevel"/>
-    <w:tmpl w:val="9A9E0EAA"/>
-    <w:lvl w:ilvl="0" w:tplc="3880F5B4">
-      <w:start w:val="1"/>
-      <w:numFmt w:val="upperRoman"/>
+    <w:multiLevelType w:val="multilevel"/>
+    <w:tmpl w:val="0409001F"/>
+    <w:lvl w:ilvl="0">
+      <w:start w:val="1"/>
+      <w:numFmt w:val="decimal"/>
       <w:lvlText w:val="%1."/>
       <w:lvlJc w:val="left"/>
       <w:pPr>
-        <w:ind w:left="1350" w:hanging="720"/>
+        <w:ind w:left="360" w:hanging="360"/>
       </w:pPr>
       <w:rPr>
         <w:rFonts w:hint="default"/>
       </w:rPr>
     </w:lvl>
-    <w:lvl w:ilvl="1" w:tplc="04090019" w:tentative="1">
+    <w:lvl w:ilvl="1">
+      <w:start w:val="1"/>
+      <w:numFmt w:val="decimal"/>
+      <w:lvlText w:val="%1.%2."/>
+      <w:lvlJc w:val="left"/>
+      <w:pPr>
+        <w:ind w:left="792" w:hanging="432"/>
+      </w:pPr>
+    </w:lvl>
+    <w:lvl w:ilvl="2">
+      <w:start w:val="1"/>
+      <w:numFmt w:val="decimal"/>
+      <w:lvlText w:val="%1.%2.%3."/>
+      <w:lvlJc w:val="left"/>
+      <w:pPr>
+        <w:ind w:left="1224" w:hanging="504"/>
+      </w:pPr>
+    </w:lvl>
+    <w:lvl w:ilvl="3">
+      <w:start w:val="1"/>
+      <w:numFmt w:val="decimal"/>
+      <w:lvlText w:val="%1.%2.%3.%4."/>
+      <w:lvlJc w:val="left"/>
+      <w:pPr>
+        <w:ind w:left="1728" w:hanging="648"/>
+      </w:pPr>
+    </w:lvl>
+    <w:lvl w:ilvl="4">
+      <w:start w:val="1"/>
+      <w:numFmt w:val="decimal"/>
+      <w:lvlText w:val="%1.%2.%3.%4.%5."/>
+      <w:lvlJc w:val="left"/>
+      <w:pPr>
+        <w:ind w:left="2232" w:hanging="792"/>
+      </w:pPr>
+    </w:lvl>
+    <w:lvl w:ilvl="5">
+      <w:start w:val="1"/>
+      <w:numFmt w:val="decimal"/>
+      <w:lvlText w:val="%1.%2.%3.%4.%5.%6."/>
+      <w:lvlJc w:val="left"/>
+      <w:pPr>
+        <w:ind w:left="2736" w:hanging="936"/>
+      </w:pPr>
+    </w:lvl>
+    <w:lvl w:ilvl="6">
+      <w:start w:val="1"/>
+      <w:numFmt w:val="decimal"/>
+      <w:lvlText w:val="%1.%2.%3.%4.%5.%6.%7."/>
+      <w:lvlJc w:val="left"/>
+      <w:pPr>
+        <w:ind w:left="3240" w:hanging="1080"/>
+      </w:pPr>
+    </w:lvl>
+    <w:lvl w:ilvl="7">
+      <w:start w:val="1"/>
+      <w:numFmt w:val="decimal"/>
+      <w:lvlText w:val="%1.%2.%3.%4.%5.%6.%7.%8."/>
+      <w:lvlJc w:val="left"/>
+      <w:pPr>
+        <w:ind w:left="3744" w:hanging="1224"/>
+      </w:pPr>
+    </w:lvl>
+    <w:lvl w:ilvl="8">
+      <w:start w:val="1"/>
+      <w:numFmt w:val="decimal"/>
+      <w:lvlText w:val="%1.%2.%3.%4.%5.%6.%7.%8.%9."/>
+      <w:lvlJc w:val="left"/>
+      <w:pPr>
+        <w:ind w:left="4320" w:hanging="1440"/>
+      </w:pPr>
+    </w:lvl>
+  </w:abstractNum>
+  <w:abstractNum w:abstractNumId="7" w15:restartNumberingAfterBreak="0">
+    <w:nsid w:val="63BF554B"/>
+    <w:multiLevelType w:val="hybridMultilevel"/>
+    <w:tmpl w:val="EB221FC6"/>
+    <w:lvl w:ilvl="0" w:tplc="04090001">
+      <w:start w:val="1"/>
+      <w:numFmt w:val="bullet"/>
+      <w:lvlText w:val=""/>
+      <w:lvlJc w:val="left"/>
+      <w:pPr>
+        <w:ind w:left="720" w:hanging="360"/>
+      </w:pPr>
+      <w:rPr>
+        <w:rFonts w:ascii="Symbol" w:hAnsi="Symbol" w:hint="default"/>
+      </w:rPr>
+    </w:lvl>
+    <w:lvl w:ilvl="1" w:tplc="04090003" w:tentative="1">
+      <w:start w:val="1"/>
+      <w:numFmt w:val="bullet"/>
+      <w:lvlText w:val="o"/>
+      <w:lvlJc w:val="left"/>
+      <w:pPr>
+        <w:ind w:left="1440" w:hanging="360"/>
+      </w:pPr>
+      <w:rPr>
+        <w:rFonts w:ascii="Courier New" w:hAnsi="Courier New" w:cs="Courier New" w:hint="default"/>
+      </w:rPr>
+    </w:lvl>
+    <w:lvl w:ilvl="2" w:tplc="04090005" w:tentative="1">
+      <w:start w:val="1"/>
+      <w:numFmt w:val="bullet"/>
+      <w:lvlText w:val=""/>
+      <w:lvlJc w:val="left"/>
+      <w:pPr>
+        <w:ind w:left="2160" w:hanging="360"/>
+      </w:pPr>
+      <w:rPr>
+        <w:rFonts w:ascii="Wingdings" w:hAnsi="Wingdings" w:hint="default"/>
+      </w:rPr>
+    </w:lvl>
+    <w:lvl w:ilvl="3" w:tplc="04090001" w:tentative="1">
+      <w:start w:val="1"/>
+      <w:numFmt w:val="bullet"/>
+      <w:lvlText w:val=""/>
+      <w:lvlJc w:val="left"/>
+      <w:pPr>
+        <w:ind w:left="2880" w:hanging="360"/>
+      </w:pPr>
+      <w:rPr>
+        <w:rFonts w:ascii="Symbol" w:hAnsi="Symbol" w:hint="default"/>
+      </w:rPr>
+    </w:lvl>
+    <w:lvl w:ilvl="4" w:tplc="04090003" w:tentative="1">
+      <w:start w:val="1"/>
+      <w:numFmt w:val="bullet"/>
+      <w:lvlText w:val="o"/>
+      <w:lvlJc w:val="left"/>
+      <w:pPr>
+        <w:ind w:left="3600" w:hanging="360"/>
+      </w:pPr>
+      <w:rPr>
+        <w:rFonts w:ascii="Courier New" w:hAnsi="Courier New" w:cs="Courier New" w:hint="default"/>
+      </w:rPr>
+    </w:lvl>
+    <w:lvl w:ilvl="5" w:tplc="04090005" w:tentative="1">
+      <w:start w:val="1"/>
+      <w:numFmt w:val="bullet"/>
+      <w:lvlText w:val=""/>
+      <w:lvlJc w:val="left"/>
+      <w:pPr>
+        <w:ind w:left="4320" w:hanging="360"/>
+      </w:pPr>
+      <w:rPr>
+        <w:rFonts w:ascii="Wingdings" w:hAnsi="Wingdings" w:hint="default"/>
+      </w:rPr>
+    </w:lvl>
+    <w:lvl w:ilvl="6" w:tplc="04090001" w:tentative="1">
+      <w:start w:val="1"/>
+      <w:numFmt w:val="bullet"/>
+      <w:lvlText w:val=""/>
+      <w:lvlJc w:val="left"/>
+      <w:pPr>
+        <w:ind w:left="5040" w:hanging="360"/>
+      </w:pPr>
+      <w:rPr>
+        <w:rFonts w:ascii="Symbol" w:hAnsi="Symbol" w:hint="default"/>
+      </w:rPr>
+    </w:lvl>
+    <w:lvl w:ilvl="7" w:tplc="04090003" w:tentative="1">
+      <w:start w:val="1"/>
+      <w:numFmt w:val="bullet"/>
+      <w:lvlText w:val="o"/>
+      <w:lvlJc w:val="left"/>
+      <w:pPr>
+        <w:ind w:left="5760" w:hanging="360"/>
+      </w:pPr>
+      <w:rPr>
+        <w:rFonts w:ascii="Courier New" w:hAnsi="Courier New" w:cs="Courier New" w:hint="default"/>
+      </w:rPr>
+    </w:lvl>
+    <w:lvl w:ilvl="8" w:tplc="04090005" w:tentative="1">
+      <w:start w:val="1"/>
+      <w:numFmt w:val="bullet"/>
+      <w:lvlText w:val=""/>
+      <w:lvlJc w:val="left"/>
+      <w:pPr>
+        <w:ind w:left="6480" w:hanging="360"/>
+      </w:pPr>
+      <w:rPr>
+        <w:rFonts w:ascii="Wingdings" w:hAnsi="Wingdings" w:hint="default"/>
+      </w:rPr>
+    </w:lvl>
+  </w:abstractNum>
+  <w:abstractNum w:abstractNumId="8" w15:restartNumberingAfterBreak="0">
+    <w:nsid w:val="720E63C2"/>
+    <w:multiLevelType w:val="hybridMultilevel"/>
+    <w:tmpl w:val="97B8F9A0"/>
+    <w:lvl w:ilvl="0" w:tplc="2212884E">
+      <w:start w:val="1"/>
+      <w:numFmt w:val="decimal"/>
+      <w:lvlText w:val="%1."/>
+      <w:lvlJc w:val="left"/>
+      <w:pPr>
+        <w:ind w:left="1350" w:hanging="720"/>
+      </w:pPr>
+      <w:rPr>
+        <w:rFonts w:hint="default"/>
+      </w:rPr>
+    </w:lvl>
+    <w:lvl w:ilvl="1" w:tplc="04090019">
       <w:start w:val="1"/>
       <w:numFmt w:val="lowerLetter"/>
       <w:lvlText w:val="%2."/>
@@ -4525,115 +5314,148 @@
       </w:pPr>
     </w:lvl>
   </w:abstractNum>
-  <w:abstractNum w:abstractNumId="6" w15:restartNumberingAfterBreak="0">
-    <w:nsid w:val="720E63C2"/>
+  <w:abstractNum w:abstractNumId="9" w15:restartNumberingAfterBreak="0">
+    <w:nsid w:val="73A5410E"/>
     <w:multiLevelType w:val="hybridMultilevel"/>
-    <w:tmpl w:val="991405AE"/>
-    <w:lvl w:ilvl="0" w:tplc="954AA7DA">
-      <w:start w:val="1"/>
-      <w:numFmt w:val="upperRoman"/>
-      <w:lvlText w:val="%1."/>
-      <w:lvlJc w:val="left"/>
-      <w:pPr>
-        <w:ind w:left="1350" w:hanging="720"/>
+    <w:tmpl w:val="1B68D04C"/>
+    <w:lvl w:ilvl="0" w:tplc="04090001">
+      <w:start w:val="1"/>
+      <w:numFmt w:val="bullet"/>
+      <w:lvlText w:val=""/>
+      <w:lvlJc w:val="left"/>
+      <w:pPr>
+        <w:ind w:left="720" w:hanging="360"/>
       </w:pPr>
       <w:rPr>
-        <w:rFonts w:hint="default"/>
+        <w:rFonts w:ascii="Symbol" w:hAnsi="Symbol" w:hint="default"/>
       </w:rPr>
     </w:lvl>
-    <w:lvl w:ilvl="1" w:tplc="04090019" w:tentative="1">
-      <w:start w:val="1"/>
-      <w:numFmt w:val="lowerLetter"/>
-      <w:lvlText w:val="%2."/>
+    <w:lvl w:ilvl="1" w:tplc="04090003" w:tentative="1">
+      <w:start w:val="1"/>
+      <w:numFmt w:val="bullet"/>
+      <w:lvlText w:val="o"/>
       <w:lvlJc w:val="left"/>
       <w:pPr>
         <w:ind w:left="1440" w:hanging="360"/>
       </w:pPr>
-    </w:lvl>
-    <w:lvl w:ilvl="2" w:tplc="0409001B" w:tentative="1">
-      <w:start w:val="1"/>
-      <w:numFmt w:val="lowerRoman"/>
-      <w:lvlText w:val="%3."/>
-      <w:lvlJc w:val="right"/>
-      <w:pPr>
-        <w:ind w:left="2160" w:hanging="180"/>
-      </w:pPr>
-    </w:lvl>
-    <w:lvl w:ilvl="3" w:tplc="0409000F" w:tentative="1">
-      <w:start w:val="1"/>
-      <w:numFmt w:val="decimal"/>
-      <w:lvlText w:val="%4."/>
+      <w:rPr>
+        <w:rFonts w:ascii="Courier New" w:hAnsi="Courier New" w:cs="Courier New" w:hint="default"/>
+      </w:rPr>
+    </w:lvl>
+    <w:lvl w:ilvl="2" w:tplc="04090005" w:tentative="1">
+      <w:start w:val="1"/>
+      <w:numFmt w:val="bullet"/>
+      <w:lvlText w:val=""/>
+      <w:lvlJc w:val="left"/>
+      <w:pPr>
+        <w:ind w:left="2160" w:hanging="360"/>
+      </w:pPr>
+      <w:rPr>
+        <w:rFonts w:ascii="Wingdings" w:hAnsi="Wingdings" w:hint="default"/>
+      </w:rPr>
+    </w:lvl>
+    <w:lvl w:ilvl="3" w:tplc="04090001" w:tentative="1">
+      <w:start w:val="1"/>
+      <w:numFmt w:val="bullet"/>
+      <w:lvlText w:val=""/>
       <w:lvlJc w:val="left"/>
       <w:pPr>
         <w:ind w:left="2880" w:hanging="360"/>
       </w:pPr>
-    </w:lvl>
-    <w:lvl w:ilvl="4" w:tplc="04090019" w:tentative="1">
-      <w:start w:val="1"/>
-      <w:numFmt w:val="lowerLetter"/>
-      <w:lvlText w:val="%5."/>
+      <w:rPr>
+        <w:rFonts w:ascii="Symbol" w:hAnsi="Symbol" w:hint="default"/>
+      </w:rPr>
+    </w:lvl>
+    <w:lvl w:ilvl="4" w:tplc="04090003" w:tentative="1">
+      <w:start w:val="1"/>
+      <w:numFmt w:val="bullet"/>
+      <w:lvlText w:val="o"/>
       <w:lvlJc w:val="left"/>
       <w:pPr>
         <w:ind w:left="3600" w:hanging="360"/>
       </w:pPr>
-    </w:lvl>
-    <w:lvl w:ilvl="5" w:tplc="0409001B" w:tentative="1">
-      <w:start w:val="1"/>
-      <w:numFmt w:val="lowerRoman"/>
-      <w:lvlText w:val="%6."/>
-      <w:lvlJc w:val="right"/>
-      <w:pPr>
-        <w:ind w:left="4320" w:hanging="180"/>
-      </w:pPr>
-    </w:lvl>
-    <w:lvl w:ilvl="6" w:tplc="0409000F" w:tentative="1">
-      <w:start w:val="1"/>
-      <w:numFmt w:val="decimal"/>
-      <w:lvlText w:val="%7."/>
+      <w:rPr>
+        <w:rFonts w:ascii="Courier New" w:hAnsi="Courier New" w:cs="Courier New" w:hint="default"/>
+      </w:rPr>
+    </w:lvl>
+    <w:lvl w:ilvl="5" w:tplc="04090005" w:tentative="1">
+      <w:start w:val="1"/>
+      <w:numFmt w:val="bullet"/>
+      <w:lvlText w:val=""/>
+      <w:lvlJc w:val="left"/>
+      <w:pPr>
+        <w:ind w:left="4320" w:hanging="360"/>
+      </w:pPr>
+      <w:rPr>
+        <w:rFonts w:ascii="Wingdings" w:hAnsi="Wingdings" w:hint="default"/>
+      </w:rPr>
+    </w:lvl>
+    <w:lvl w:ilvl="6" w:tplc="04090001" w:tentative="1">
+      <w:start w:val="1"/>
+      <w:numFmt w:val="bullet"/>
+      <w:lvlText w:val=""/>
       <w:lvlJc w:val="left"/>
       <w:pPr>
         <w:ind w:left="5040" w:hanging="360"/>
       </w:pPr>
-    </w:lvl>
-    <w:lvl w:ilvl="7" w:tplc="04090019" w:tentative="1">
-      <w:start w:val="1"/>
-      <w:numFmt w:val="lowerLetter"/>
-      <w:lvlText w:val="%8."/>
+      <w:rPr>
+        <w:rFonts w:ascii="Symbol" w:hAnsi="Symbol" w:hint="default"/>
+      </w:rPr>
+    </w:lvl>
+    <w:lvl w:ilvl="7" w:tplc="04090003" w:tentative="1">
+      <w:start w:val="1"/>
+      <w:numFmt w:val="bullet"/>
+      <w:lvlText w:val="o"/>
       <w:lvlJc w:val="left"/>
       <w:pPr>
         <w:ind w:left="5760" w:hanging="360"/>
       </w:pPr>
-    </w:lvl>
-    <w:lvl w:ilvl="8" w:tplc="0409001B" w:tentative="1">
-      <w:start w:val="1"/>
-      <w:numFmt w:val="lowerRoman"/>
-      <w:lvlText w:val="%9."/>
-      <w:lvlJc w:val="right"/>
-      <w:pPr>
-        <w:ind w:left="6480" w:hanging="180"/>
-      </w:pPr>
+      <w:rPr>
+        <w:rFonts w:ascii="Courier New" w:hAnsi="Courier New" w:cs="Courier New" w:hint="default"/>
+      </w:rPr>
+    </w:lvl>
+    <w:lvl w:ilvl="8" w:tplc="04090005" w:tentative="1">
+      <w:start w:val="1"/>
+      <w:numFmt w:val="bullet"/>
+      <w:lvlText w:val=""/>
+      <w:lvlJc w:val="left"/>
+      <w:pPr>
+        <w:ind w:left="6480" w:hanging="360"/>
+      </w:pPr>
+      <w:rPr>
+        <w:rFonts w:ascii="Wingdings" w:hAnsi="Wingdings" w:hint="default"/>
+      </w:rPr>
     </w:lvl>
   </w:abstractNum>
   <w:num w:numId="1">
-    <w:abstractNumId w:val="2"/>
+    <w:abstractNumId w:val="3"/>
   </w:num>
   <w:num w:numId="2">
-    <w:abstractNumId w:val="4"/>
+    <w:abstractNumId w:val="5"/>
   </w:num>
   <w:num w:numId="3">
-    <w:abstractNumId w:val="3"/>
+    <w:abstractNumId w:val="4"/>
   </w:num>
   <w:num w:numId="4">
     <w:abstractNumId w:val="1"/>
   </w:num>
   <w:num w:numId="5">
-    <w:abstractNumId w:val="5"/>
+    <w:abstractNumId w:val="6"/>
   </w:num>
   <w:num w:numId="6">
-    <w:abstractNumId w:val="6"/>
+    <w:abstractNumId w:val="8"/>
   </w:num>
   <w:num w:numId="7">
     <w:abstractNumId w:val="0"/>
+  </w:num>
+  <w:num w:numId="8">
+    <w:abstractNumId w:val="7"/>
+  </w:num>
+  <w:num w:numId="9">
+    <w:abstractNumId w:val="9"/>
+  </w:num>
+  <w:num w:numId="10">
+    <w:abstractNumId w:val="2"/>
   </w:num>
 </w:numbering>
 </file>
@@ -5245,6 +6067,18 @@
       <w:lang w:eastAsia="en-US"/>
     </w:rPr>
   </w:style>
+  <w:style w:type="character" w:styleId="UnresolvedMention">
+    <w:name w:val="Unresolved Mention"/>
+    <w:basedOn w:val="DefaultParagraphFont"/>
+    <w:uiPriority w:val="99"/>
+    <w:semiHidden/>
+    <w:unhideWhenUsed/>
+    <w:rsid w:val="007346BF"/>
+    <w:rPr>
+      <w:color w:val="605E5C"/>
+      <w:shd w:val="clear" w:color="auto" w:fill="E1DFDD"/>
+    </w:rPr>
+  </w:style>
 </w:styles>
 </file>
 

</xml_diff>

<commit_message>
update workflow, csdl, ..
</commit_message>
<xml_diff>
--- a/Reports/ReportYoutubeMusic.docx
+++ b/Reports/ReportYoutubeMusic.docx
@@ -3455,17 +3455,258 @@
     </w:p>
     <w:p>
       <w:pPr>
-        <w:rPr>
-          <w:rFonts w:cs="Times New Roman"/>
+        <w:pStyle w:val="ListParagraph"/>
+        <w:numPr>
+          <w:ilvl w:val="0"/>
+          <w:numId w:val="10"/>
+        </w:numPr>
+        <w:jc w:val="both"/>
+        <w:outlineLvl w:val="1"/>
+        <w:rPr>
+          <w:rFonts w:eastAsia="Times New Roman" w:cs="Times New Roman"/>
+          <w:b/>
           <w:sz w:val="32"/>
           <w:szCs w:val="32"/>
         </w:rPr>
       </w:pPr>
-    </w:p>
-    <w:p>
-      <w:pPr>
-        <w:rPr>
-          <w:rFonts w:cs="Times New Roman"/>
+      <w:bookmarkStart w:id="10" w:name="_Toc74344458"/>
+      <w:bookmarkStart w:id="11" w:name="_Toc74347545"/>
+      <w:bookmarkStart w:id="12" w:name="_Hlk74347695"/>
+      <w:bookmarkStart w:id="13" w:name="_Hlk74406759"/>
+      <w:r>
+        <w:rPr>
+          <w:rFonts w:eastAsia="Times New Roman" w:cs="Times New Roman"/>
+          <w:b/>
+          <w:sz w:val="32"/>
+          <w:szCs w:val="32"/>
+        </w:rPr>
+        <w:t>Tổng Quan</w:t>
+      </w:r>
+      <w:bookmarkEnd w:id="10"/>
+      <w:bookmarkEnd w:id="11"/>
+    </w:p>
+    <w:p>
+      <w:pPr>
+        <w:pStyle w:val="ListParagraph"/>
+        <w:numPr>
+          <w:ilvl w:val="0"/>
+          <w:numId w:val="9"/>
+        </w:numPr>
+        <w:ind w:left="709" w:hanging="425"/>
+        <w:rPr>
+          <w:rFonts w:cs="Times New Roman"/>
+          <w:sz w:val="32"/>
+          <w:szCs w:val="32"/>
+        </w:rPr>
+      </w:pPr>
+      <w:r>
+        <w:rPr>
+          <w:rFonts w:cs="Times New Roman"/>
+          <w:sz w:val="32"/>
+          <w:szCs w:val="32"/>
+        </w:rPr>
+        <w:t>Ứng dụng này giúp cho người dùng có thể nghe nhạc youtube khi tắt màn hình điện thoại. Phù hợp cho những người hay nghe nhạc trên youtube.</w:t>
+      </w:r>
+    </w:p>
+    <w:p>
+      <w:pPr>
+        <w:pStyle w:val="ListParagraph"/>
+        <w:numPr>
+          <w:ilvl w:val="0"/>
+          <w:numId w:val="9"/>
+        </w:numPr>
+        <w:ind w:left="709" w:hanging="425"/>
+        <w:rPr>
+          <w:rFonts w:cs="Times New Roman"/>
+          <w:sz w:val="32"/>
+          <w:szCs w:val="32"/>
+        </w:rPr>
+      </w:pPr>
+      <w:r>
+        <w:rPr>
+          <w:rFonts w:cs="Times New Roman"/>
+          <w:sz w:val="32"/>
+          <w:szCs w:val="32"/>
+        </w:rPr>
+        <w:t>Lưu lại danh sách phát nhạc vào tài khoản đã đăng nhập</w:t>
+      </w:r>
+    </w:p>
+    <w:p>
+      <w:pPr>
+        <w:pStyle w:val="ListParagraph"/>
+        <w:numPr>
+          <w:ilvl w:val="0"/>
+          <w:numId w:val="9"/>
+        </w:numPr>
+        <w:ind w:left="709" w:hanging="425"/>
+        <w:rPr>
+          <w:rFonts w:cs="Times New Roman"/>
+          <w:sz w:val="32"/>
+          <w:szCs w:val="32"/>
+        </w:rPr>
+      </w:pPr>
+      <w:r>
+        <w:rPr>
+          <w:rFonts w:cs="Times New Roman"/>
+          <w:sz w:val="32"/>
+          <w:szCs w:val="32"/>
+        </w:rPr>
+        <w:t>Nguồn nhạc được lấy từ list music của youtube.</w:t>
+      </w:r>
+    </w:p>
+    <w:p>
+      <w:pPr>
+        <w:pStyle w:val="ListParagraph"/>
+        <w:numPr>
+          <w:ilvl w:val="0"/>
+          <w:numId w:val="10"/>
+        </w:numPr>
+        <w:jc w:val="both"/>
+        <w:outlineLvl w:val="1"/>
+        <w:rPr>
+          <w:rFonts w:eastAsia="Times New Roman" w:cs="Times New Roman"/>
+          <w:b/>
+          <w:sz w:val="32"/>
+          <w:szCs w:val="32"/>
+        </w:rPr>
+      </w:pPr>
+      <w:bookmarkStart w:id="14" w:name="_Toc74344459"/>
+      <w:bookmarkStart w:id="15" w:name="_Toc74347546"/>
+      <w:r>
+        <w:rPr>
+          <w:rFonts w:eastAsia="Times New Roman" w:cs="Times New Roman"/>
+          <w:b/>
+          <w:sz w:val="32"/>
+          <w:szCs w:val="32"/>
+        </w:rPr>
+        <w:t>Phạm Vi</w:t>
+      </w:r>
+      <w:bookmarkEnd w:id="14"/>
+      <w:bookmarkEnd w:id="15"/>
+    </w:p>
+    <w:bookmarkEnd w:id="12"/>
+    <w:p>
+      <w:pPr>
+        <w:pStyle w:val="CommentText"/>
+        <w:numPr>
+          <w:ilvl w:val="0"/>
+          <w:numId w:val="8"/>
+        </w:numPr>
+        <w:ind w:left="1134" w:hanging="425"/>
+        <w:rPr>
+          <w:rFonts w:ascii="Times New Roman" w:hAnsi="Times New Roman"/>
+          <w:sz w:val="32"/>
+          <w:szCs w:val="32"/>
+        </w:rPr>
+      </w:pPr>
+      <w:r>
+        <w:rPr>
+          <w:rFonts w:ascii="Times New Roman" w:hAnsi="Times New Roman"/>
+          <w:sz w:val="32"/>
+          <w:szCs w:val="32"/>
+        </w:rPr>
+        <w:t>Hệ điều hành: IOS 12.1</w:t>
+      </w:r>
+    </w:p>
+    <w:p>
+      <w:pPr>
+        <w:pStyle w:val="CommentText"/>
+        <w:numPr>
+          <w:ilvl w:val="0"/>
+          <w:numId w:val="8"/>
+        </w:numPr>
+        <w:ind w:left="1134" w:hanging="425"/>
+        <w:rPr>
+          <w:rFonts w:ascii="Times New Roman" w:hAnsi="Times New Roman"/>
+          <w:sz w:val="32"/>
+          <w:szCs w:val="32"/>
+        </w:rPr>
+      </w:pPr>
+      <w:r>
+        <w:rPr>
+          <w:rFonts w:ascii="Times New Roman" w:hAnsi="Times New Roman"/>
+          <w:sz w:val="32"/>
+          <w:szCs w:val="32"/>
+        </w:rPr>
+        <w:t xml:space="preserve">Thiết bị test: Iphone 7 plus trở lên </w:t>
+      </w:r>
+    </w:p>
+    <w:p>
+      <w:pPr>
+        <w:pStyle w:val="CommentText"/>
+        <w:numPr>
+          <w:ilvl w:val="0"/>
+          <w:numId w:val="8"/>
+        </w:numPr>
+        <w:ind w:left="1134" w:hanging="425"/>
+        <w:rPr>
+          <w:rFonts w:ascii="Times New Roman" w:hAnsi="Times New Roman"/>
+          <w:sz w:val="32"/>
+          <w:szCs w:val="32"/>
+        </w:rPr>
+      </w:pPr>
+      <w:r>
+        <w:rPr>
+          <w:rFonts w:ascii="Times New Roman" w:hAnsi="Times New Roman"/>
+          <w:sz w:val="32"/>
+          <w:szCs w:val="32"/>
+        </w:rPr>
+        <w:t>Màn hình hiển thị: 480x800, 720x1280</w:t>
+      </w:r>
+    </w:p>
+    <w:p>
+      <w:pPr>
+        <w:pStyle w:val="CommentText"/>
+        <w:numPr>
+          <w:ilvl w:val="0"/>
+          <w:numId w:val="8"/>
+        </w:numPr>
+        <w:ind w:left="1134" w:hanging="425"/>
+        <w:rPr>
+          <w:rFonts w:ascii="Times New Roman" w:hAnsi="Times New Roman"/>
+          <w:sz w:val="32"/>
+          <w:szCs w:val="32"/>
+        </w:rPr>
+      </w:pPr>
+      <w:r>
+        <w:rPr>
+          <w:rFonts w:ascii="Times New Roman" w:hAnsi="Times New Roman"/>
+          <w:sz w:val="32"/>
+          <w:szCs w:val="32"/>
+        </w:rPr>
+        <w:t>Chỉ hỗ trợ màn hình nằm dọc</w:t>
+      </w:r>
+    </w:p>
+    <w:p>
+      <w:pPr>
+        <w:pStyle w:val="CommentText"/>
+        <w:numPr>
+          <w:ilvl w:val="0"/>
+          <w:numId w:val="8"/>
+        </w:numPr>
+        <w:ind w:left="1134" w:hanging="425"/>
+        <w:rPr>
+          <w:rFonts w:ascii="Times New Roman" w:hAnsi="Times New Roman"/>
+          <w:sz w:val="32"/>
+          <w:szCs w:val="32"/>
+        </w:rPr>
+      </w:pPr>
+      <w:r>
+        <w:rPr>
+          <w:rFonts w:ascii="Times New Roman" w:hAnsi="Times New Roman"/>
+          <w:sz w:val="32"/>
+          <w:szCs w:val="32"/>
+        </w:rPr>
+        <w:t>Cần có kết nối internet</w:t>
+      </w:r>
+      <w:bookmarkEnd w:id="13"/>
+    </w:p>
+    <w:p>
+      <w:pPr>
+        <w:pStyle w:val="CommentText"/>
+        <w:ind w:left="709"/>
+        <w:rPr>
+          <w:rFonts w:ascii="Times New Roman" w:hAnsi="Times New Roman"/>
           <w:sz w:val="32"/>
           <w:szCs w:val="32"/>
         </w:rPr>
@@ -3488,7 +3729,7 @@
           <w:szCs w:val="32"/>
         </w:rPr>
       </w:pPr>
-      <w:bookmarkStart w:id="10" w:name="_Toc74341387"/>
+      <w:bookmarkStart w:id="16" w:name="_Toc74341387"/>
       <w:r>
         <w:rPr>
           <w:rFonts w:eastAsia="Times New Roman" w:cs="Times New Roman"/>
@@ -3498,7 +3739,7 @@
         </w:rPr>
         <w:t>Thiết Kế Hệ Thống</w:t>
       </w:r>
-      <w:bookmarkEnd w:id="10"/>
+      <w:bookmarkEnd w:id="16"/>
     </w:p>
     <w:p>
       <w:pPr>
@@ -3534,7 +3775,7 @@
           <w:szCs w:val="34"/>
         </w:rPr>
       </w:pPr>
-      <w:bookmarkStart w:id="11" w:name="_Toc74341388"/>
+      <w:bookmarkStart w:id="17" w:name="_Toc74341388"/>
       <w:r>
         <w:rPr>
           <w:rFonts w:ascii="Times New Roman" w:eastAsia="Times New Roman" w:hAnsi="Times New Roman" w:cs="Times New Roman"/>
@@ -3545,7 +3786,7 @@
         <w:lastRenderedPageBreak/>
         <w:t>CHƯƠNG 3: CÀI ĐẶT VÀ KIỂM THỬ</w:t>
       </w:r>
-      <w:bookmarkEnd w:id="11"/>
+      <w:bookmarkEnd w:id="17"/>
     </w:p>
     <w:p>
       <w:pPr>
@@ -3571,7 +3812,7 @@
           <w:szCs w:val="32"/>
         </w:rPr>
       </w:pPr>
-      <w:bookmarkStart w:id="12" w:name="_Toc74341389"/>
+      <w:bookmarkStart w:id="18" w:name="_Toc74341389"/>
       <w:r>
         <w:rPr>
           <w:rFonts w:eastAsia="Times New Roman" w:cs="Times New Roman"/>
@@ -3581,7 +3822,7 @@
         </w:rPr>
         <w:t>Cài Đặt</w:t>
       </w:r>
-      <w:bookmarkEnd w:id="12"/>
+      <w:bookmarkEnd w:id="18"/>
     </w:p>
     <w:p>
       <w:pPr>
@@ -3609,7 +3850,7 @@
           <w:szCs w:val="32"/>
         </w:rPr>
       </w:pPr>
-      <w:bookmarkStart w:id="13" w:name="_Toc74341390"/>
+      <w:bookmarkStart w:id="19" w:name="_Toc74341390"/>
       <w:r>
         <w:rPr>
           <w:rFonts w:eastAsia="Times New Roman" w:cs="Times New Roman"/>
@@ -3619,7 +3860,7 @@
         </w:rPr>
         <w:t>Kiểm Thử</w:t>
       </w:r>
-      <w:bookmarkEnd w:id="13"/>
+      <w:bookmarkEnd w:id="19"/>
     </w:p>
     <w:p>
       <w:pPr>
@@ -3659,7 +3900,7 @@
           <w:szCs w:val="34"/>
         </w:rPr>
       </w:pPr>
-      <w:bookmarkStart w:id="14" w:name="_Toc74341391"/>
+      <w:bookmarkStart w:id="20" w:name="_Toc74341391"/>
       <w:r>
         <w:rPr>
           <w:rFonts w:ascii="Times New Roman" w:eastAsia="Times New Roman" w:hAnsi="Times New Roman" w:cs="Times New Roman"/>
@@ -3670,7 +3911,7 @@
         <w:lastRenderedPageBreak/>
         <w:t>CHƯƠNG 4: KẾT QUẢ ĐẠT ĐƯỢC</w:t>
       </w:r>
-      <w:bookmarkEnd w:id="14"/>
+      <w:bookmarkEnd w:id="20"/>
     </w:p>
     <w:p>
       <w:pPr>
@@ -3696,7 +3937,7 @@
           <w:szCs w:val="32"/>
         </w:rPr>
       </w:pPr>
-      <w:bookmarkStart w:id="15" w:name="_Toc74341392"/>
+      <w:bookmarkStart w:id="21" w:name="_Toc74341392"/>
       <w:r>
         <w:rPr>
           <w:rFonts w:eastAsia="Times New Roman" w:cs="Times New Roman"/>
@@ -3706,7 +3947,7 @@
         </w:rPr>
         <w:t>Kết Quả Đạt Được</w:t>
       </w:r>
-      <w:bookmarkEnd w:id="15"/>
+      <w:bookmarkEnd w:id="21"/>
     </w:p>
     <w:p>
       <w:pPr>
@@ -3734,7 +3975,7 @@
           <w:szCs w:val="32"/>
         </w:rPr>
       </w:pPr>
-      <w:bookmarkStart w:id="16" w:name="_Toc74341393"/>
+      <w:bookmarkStart w:id="22" w:name="_Toc74341393"/>
       <w:r>
         <w:rPr>
           <w:rFonts w:eastAsia="Times New Roman" w:cs="Times New Roman"/>
@@ -3744,7 +3985,7 @@
         </w:rPr>
         <w:t>Các Kết Luận Và Kiến Nghị</w:t>
       </w:r>
-      <w:bookmarkEnd w:id="16"/>
+      <w:bookmarkEnd w:id="22"/>
     </w:p>
     <w:p>
       <w:pPr>
@@ -3788,7 +4029,7 @@
           <w:szCs w:val="34"/>
         </w:rPr>
       </w:pPr>
-      <w:bookmarkStart w:id="17" w:name="_Toc74341394"/>
+      <w:bookmarkStart w:id="23" w:name="_Toc74341394"/>
       <w:r>
         <w:rPr>
           <w:rFonts w:ascii="Times New Roman" w:eastAsia="Times New Roman" w:hAnsi="Times New Roman" w:cs="Times New Roman"/>
@@ -3799,7 +4040,7 @@
         <w:lastRenderedPageBreak/>
         <w:t>PHỤ LỤC</w:t>
       </w:r>
-      <w:bookmarkEnd w:id="17"/>
+      <w:bookmarkEnd w:id="23"/>
     </w:p>
     <w:p>
       <w:pPr>
@@ -3819,7 +4060,7 @@
           <w:szCs w:val="34"/>
         </w:rPr>
       </w:pPr>
-      <w:bookmarkStart w:id="18" w:name="_Toc74341395"/>
+      <w:bookmarkStart w:id="24" w:name="_Toc74341395"/>
       <w:r>
         <w:rPr>
           <w:rFonts w:ascii="Times New Roman" w:eastAsia="Times New Roman" w:hAnsi="Times New Roman" w:cs="Times New Roman"/>
@@ -3829,7 +4070,7 @@
         </w:rPr>
         <w:t>TÀI LIỆU THAM KHẢO</w:t>
       </w:r>
-      <w:bookmarkEnd w:id="18"/>
+      <w:bookmarkEnd w:id="24"/>
     </w:p>
     <w:p>
       <w:pPr>
@@ -4081,6 +4322,231 @@
     </w:lvl>
   </w:abstractNum>
   <w:abstractNum w:abstractNumId="1" w15:restartNumberingAfterBreak="0">
+    <w:nsid w:val="23EF402F"/>
+    <w:multiLevelType w:val="hybridMultilevel"/>
+    <w:tmpl w:val="23EA510C"/>
+    <w:lvl w:ilvl="0" w:tplc="E488C9EE">
+      <w:numFmt w:val="bullet"/>
+      <w:lvlText w:val="-"/>
+      <w:lvlJc w:val="left"/>
+      <w:pPr>
+        <w:ind w:left="644" w:hanging="360"/>
+      </w:pPr>
+      <w:rPr>
+        <w:rFonts w:ascii="Times New Roman" w:eastAsia="Times New Roman" w:hAnsi="Times New Roman" w:cs="Times New Roman" w:hint="default"/>
+      </w:rPr>
+    </w:lvl>
+    <w:lvl w:ilvl="1" w:tplc="04090003" w:tentative="1">
+      <w:start w:val="1"/>
+      <w:numFmt w:val="bullet"/>
+      <w:lvlText w:val="o"/>
+      <w:lvlJc w:val="left"/>
+      <w:pPr>
+        <w:ind w:left="1364" w:hanging="360"/>
+      </w:pPr>
+      <w:rPr>
+        <w:rFonts w:ascii="Courier New" w:hAnsi="Courier New" w:cs="Courier New" w:hint="default"/>
+      </w:rPr>
+    </w:lvl>
+    <w:lvl w:ilvl="2" w:tplc="04090005" w:tentative="1">
+      <w:start w:val="1"/>
+      <w:numFmt w:val="bullet"/>
+      <w:lvlText w:val=""/>
+      <w:lvlJc w:val="left"/>
+      <w:pPr>
+        <w:ind w:left="2084" w:hanging="360"/>
+      </w:pPr>
+      <w:rPr>
+        <w:rFonts w:ascii="Wingdings" w:hAnsi="Wingdings" w:hint="default"/>
+      </w:rPr>
+    </w:lvl>
+    <w:lvl w:ilvl="3" w:tplc="04090001" w:tentative="1">
+      <w:start w:val="1"/>
+      <w:numFmt w:val="bullet"/>
+      <w:lvlText w:val=""/>
+      <w:lvlJc w:val="left"/>
+      <w:pPr>
+        <w:ind w:left="2804" w:hanging="360"/>
+      </w:pPr>
+      <w:rPr>
+        <w:rFonts w:ascii="Symbol" w:hAnsi="Symbol" w:hint="default"/>
+      </w:rPr>
+    </w:lvl>
+    <w:lvl w:ilvl="4" w:tplc="04090003" w:tentative="1">
+      <w:start w:val="1"/>
+      <w:numFmt w:val="bullet"/>
+      <w:lvlText w:val="o"/>
+      <w:lvlJc w:val="left"/>
+      <w:pPr>
+        <w:ind w:left="3524" w:hanging="360"/>
+      </w:pPr>
+      <w:rPr>
+        <w:rFonts w:ascii="Courier New" w:hAnsi="Courier New" w:cs="Courier New" w:hint="default"/>
+      </w:rPr>
+    </w:lvl>
+    <w:lvl w:ilvl="5" w:tplc="04090005" w:tentative="1">
+      <w:start w:val="1"/>
+      <w:numFmt w:val="bullet"/>
+      <w:lvlText w:val=""/>
+      <w:lvlJc w:val="left"/>
+      <w:pPr>
+        <w:ind w:left="4244" w:hanging="360"/>
+      </w:pPr>
+      <w:rPr>
+        <w:rFonts w:ascii="Wingdings" w:hAnsi="Wingdings" w:hint="default"/>
+      </w:rPr>
+    </w:lvl>
+    <w:lvl w:ilvl="6" w:tplc="04090001" w:tentative="1">
+      <w:start w:val="1"/>
+      <w:numFmt w:val="bullet"/>
+      <w:lvlText w:val=""/>
+      <w:lvlJc w:val="left"/>
+      <w:pPr>
+        <w:ind w:left="4964" w:hanging="360"/>
+      </w:pPr>
+      <w:rPr>
+        <w:rFonts w:ascii="Symbol" w:hAnsi="Symbol" w:hint="default"/>
+      </w:rPr>
+    </w:lvl>
+    <w:lvl w:ilvl="7" w:tplc="04090003" w:tentative="1">
+      <w:start w:val="1"/>
+      <w:numFmt w:val="bullet"/>
+      <w:lvlText w:val="o"/>
+      <w:lvlJc w:val="left"/>
+      <w:pPr>
+        <w:ind w:left="5684" w:hanging="360"/>
+      </w:pPr>
+      <w:rPr>
+        <w:rFonts w:ascii="Courier New" w:hAnsi="Courier New" w:cs="Courier New" w:hint="default"/>
+      </w:rPr>
+    </w:lvl>
+    <w:lvl w:ilvl="8" w:tplc="04090005" w:tentative="1">
+      <w:start w:val="1"/>
+      <w:numFmt w:val="bullet"/>
+      <w:lvlText w:val=""/>
+      <w:lvlJc w:val="left"/>
+      <w:pPr>
+        <w:ind w:left="6404" w:hanging="360"/>
+      </w:pPr>
+      <w:rPr>
+        <w:rFonts w:ascii="Wingdings" w:hAnsi="Wingdings" w:hint="default"/>
+      </w:rPr>
+    </w:lvl>
+  </w:abstractNum>
+  <w:abstractNum w:abstractNumId="2" w15:restartNumberingAfterBreak="0">
+    <w:nsid w:val="275E0410"/>
+    <w:multiLevelType w:val="hybridMultilevel"/>
+    <w:tmpl w:val="FBE2CD10"/>
+    <w:lvl w:ilvl="0" w:tplc="04090001">
+      <w:start w:val="1"/>
+      <w:numFmt w:val="bullet"/>
+      <w:lvlText w:val=""/>
+      <w:lvlJc w:val="left"/>
+      <w:pPr>
+        <w:ind w:left="2520" w:hanging="360"/>
+      </w:pPr>
+      <w:rPr>
+        <w:rFonts w:ascii="Symbol" w:hAnsi="Symbol" w:hint="default"/>
+      </w:rPr>
+    </w:lvl>
+    <w:lvl w:ilvl="1" w:tplc="04090003">
+      <w:start w:val="1"/>
+      <w:numFmt w:val="bullet"/>
+      <w:lvlText w:val="o"/>
+      <w:lvlJc w:val="left"/>
+      <w:pPr>
+        <w:ind w:left="3240" w:hanging="360"/>
+      </w:pPr>
+      <w:rPr>
+        <w:rFonts w:ascii="Courier New" w:hAnsi="Courier New" w:cs="Courier New" w:hint="default"/>
+      </w:rPr>
+    </w:lvl>
+    <w:lvl w:ilvl="2" w:tplc="04090005" w:tentative="1">
+      <w:start w:val="1"/>
+      <w:numFmt w:val="bullet"/>
+      <w:lvlText w:val=""/>
+      <w:lvlJc w:val="left"/>
+      <w:pPr>
+        <w:ind w:left="3960" w:hanging="360"/>
+      </w:pPr>
+      <w:rPr>
+        <w:rFonts w:ascii="Wingdings" w:hAnsi="Wingdings" w:hint="default"/>
+      </w:rPr>
+    </w:lvl>
+    <w:lvl w:ilvl="3" w:tplc="04090001" w:tentative="1">
+      <w:start w:val="1"/>
+      <w:numFmt w:val="bullet"/>
+      <w:lvlText w:val=""/>
+      <w:lvlJc w:val="left"/>
+      <w:pPr>
+        <w:ind w:left="4680" w:hanging="360"/>
+      </w:pPr>
+      <w:rPr>
+        <w:rFonts w:ascii="Symbol" w:hAnsi="Symbol" w:hint="default"/>
+      </w:rPr>
+    </w:lvl>
+    <w:lvl w:ilvl="4" w:tplc="04090003" w:tentative="1">
+      <w:start w:val="1"/>
+      <w:numFmt w:val="bullet"/>
+      <w:lvlText w:val="o"/>
+      <w:lvlJc w:val="left"/>
+      <w:pPr>
+        <w:ind w:left="5400" w:hanging="360"/>
+      </w:pPr>
+      <w:rPr>
+        <w:rFonts w:ascii="Courier New" w:hAnsi="Courier New" w:cs="Courier New" w:hint="default"/>
+      </w:rPr>
+    </w:lvl>
+    <w:lvl w:ilvl="5" w:tplc="04090005" w:tentative="1">
+      <w:start w:val="1"/>
+      <w:numFmt w:val="bullet"/>
+      <w:lvlText w:val=""/>
+      <w:lvlJc w:val="left"/>
+      <w:pPr>
+        <w:ind w:left="6120" w:hanging="360"/>
+      </w:pPr>
+      <w:rPr>
+        <w:rFonts w:ascii="Wingdings" w:hAnsi="Wingdings" w:hint="default"/>
+      </w:rPr>
+    </w:lvl>
+    <w:lvl w:ilvl="6" w:tplc="04090001" w:tentative="1">
+      <w:start w:val="1"/>
+      <w:numFmt w:val="bullet"/>
+      <w:lvlText w:val=""/>
+      <w:lvlJc w:val="left"/>
+      <w:pPr>
+        <w:ind w:left="6840" w:hanging="360"/>
+      </w:pPr>
+      <w:rPr>
+        <w:rFonts w:ascii="Symbol" w:hAnsi="Symbol" w:hint="default"/>
+      </w:rPr>
+    </w:lvl>
+    <w:lvl w:ilvl="7" w:tplc="04090003" w:tentative="1">
+      <w:start w:val="1"/>
+      <w:numFmt w:val="bullet"/>
+      <w:lvlText w:val="o"/>
+      <w:lvlJc w:val="left"/>
+      <w:pPr>
+        <w:ind w:left="7560" w:hanging="360"/>
+      </w:pPr>
+      <w:rPr>
+        <w:rFonts w:ascii="Courier New" w:hAnsi="Courier New" w:cs="Courier New" w:hint="default"/>
+      </w:rPr>
+    </w:lvl>
+    <w:lvl w:ilvl="8" w:tplc="04090005" w:tentative="1">
+      <w:start w:val="1"/>
+      <w:numFmt w:val="bullet"/>
+      <w:lvlText w:val=""/>
+      <w:lvlJc w:val="left"/>
+      <w:pPr>
+        <w:ind w:left="8280" w:hanging="360"/>
+      </w:pPr>
+      <w:rPr>
+        <w:rFonts w:ascii="Wingdings" w:hAnsi="Wingdings" w:hint="default"/>
+      </w:rPr>
+    </w:lvl>
+  </w:abstractNum>
+  <w:abstractNum w:abstractNumId="3" w15:restartNumberingAfterBreak="0">
     <w:nsid w:val="2FE17D47"/>
     <w:multiLevelType w:val="hybridMultilevel"/>
     <w:tmpl w:val="4A340EFC"/>
@@ -4172,7 +4638,7 @@
       </w:pPr>
     </w:lvl>
   </w:abstractNum>
-  <w:abstractNum w:abstractNumId="2" w15:restartNumberingAfterBreak="0">
+  <w:abstractNum w:abstractNumId="4" w15:restartNumberingAfterBreak="0">
     <w:nsid w:val="410B1093"/>
     <w:multiLevelType w:val="hybridMultilevel"/>
     <w:tmpl w:val="F2B0F10C"/>
@@ -4261,7 +4727,7 @@
       </w:pPr>
     </w:lvl>
   </w:abstractNum>
-  <w:abstractNum w:abstractNumId="3" w15:restartNumberingAfterBreak="0">
+  <w:abstractNum w:abstractNumId="5" w15:restartNumberingAfterBreak="0">
     <w:nsid w:val="45453155"/>
     <w:multiLevelType w:val="hybridMultilevel"/>
     <w:tmpl w:val="93EC4B18"/>
@@ -4350,7 +4816,7 @@
       </w:pPr>
     </w:lvl>
   </w:abstractNum>
-  <w:abstractNum w:abstractNumId="4" w15:restartNumberingAfterBreak="0">
+  <w:abstractNum w:abstractNumId="6" w15:restartNumberingAfterBreak="0">
     <w:nsid w:val="5185140D"/>
     <w:multiLevelType w:val="hybridMultilevel"/>
     <w:tmpl w:val="BB94C4B0"/>
@@ -4436,7 +4902,99 @@
       </w:pPr>
     </w:lvl>
   </w:abstractNum>
-  <w:abstractNum w:abstractNumId="5" w15:restartNumberingAfterBreak="0">
+  <w:abstractNum w:abstractNumId="7" w15:restartNumberingAfterBreak="0">
+    <w:nsid w:val="56221635"/>
+    <w:multiLevelType w:val="hybridMultilevel"/>
+    <w:tmpl w:val="621645AE"/>
+    <w:lvl w:ilvl="0" w:tplc="04090001">
+      <w:start w:val="1"/>
+      <w:numFmt w:val="bullet"/>
+      <w:lvlText w:val=""/>
+      <w:lvlJc w:val="left"/>
+      <w:pPr>
+        <w:ind w:left="1350" w:hanging="720"/>
+      </w:pPr>
+      <w:rPr>
+        <w:rFonts w:ascii="Symbol" w:hAnsi="Symbol" w:hint="default"/>
+      </w:rPr>
+    </w:lvl>
+    <w:lvl w:ilvl="1" w:tplc="62D4BBFE">
+      <w:start w:val="1"/>
+      <w:numFmt w:val="upperRoman"/>
+      <w:lvlText w:val="I.%2."/>
+      <w:lvlJc w:val="left"/>
+      <w:pPr>
+        <w:ind w:left="1440" w:hanging="360"/>
+      </w:pPr>
+      <w:rPr>
+        <w:rFonts w:hint="default"/>
+      </w:rPr>
+    </w:lvl>
+    <w:lvl w:ilvl="2" w:tplc="0409001B" w:tentative="1">
+      <w:start w:val="1"/>
+      <w:numFmt w:val="lowerRoman"/>
+      <w:lvlText w:val="%3."/>
+      <w:lvlJc w:val="right"/>
+      <w:pPr>
+        <w:ind w:left="2160" w:hanging="180"/>
+      </w:pPr>
+    </w:lvl>
+    <w:lvl w:ilvl="3" w:tplc="0409000F" w:tentative="1">
+      <w:start w:val="1"/>
+      <w:numFmt w:val="decimal"/>
+      <w:lvlText w:val="%4."/>
+      <w:lvlJc w:val="left"/>
+      <w:pPr>
+        <w:ind w:left="2880" w:hanging="360"/>
+      </w:pPr>
+    </w:lvl>
+    <w:lvl w:ilvl="4" w:tplc="04090019" w:tentative="1">
+      <w:start w:val="1"/>
+      <w:numFmt w:val="lowerLetter"/>
+      <w:lvlText w:val="%5."/>
+      <w:lvlJc w:val="left"/>
+      <w:pPr>
+        <w:ind w:left="3600" w:hanging="360"/>
+      </w:pPr>
+    </w:lvl>
+    <w:lvl w:ilvl="5" w:tplc="0409001B" w:tentative="1">
+      <w:start w:val="1"/>
+      <w:numFmt w:val="lowerRoman"/>
+      <w:lvlText w:val="%6."/>
+      <w:lvlJc w:val="right"/>
+      <w:pPr>
+        <w:ind w:left="4320" w:hanging="180"/>
+      </w:pPr>
+    </w:lvl>
+    <w:lvl w:ilvl="6" w:tplc="0409000F" w:tentative="1">
+      <w:start w:val="1"/>
+      <w:numFmt w:val="decimal"/>
+      <w:lvlText w:val="%7."/>
+      <w:lvlJc w:val="left"/>
+      <w:pPr>
+        <w:ind w:left="5040" w:hanging="360"/>
+      </w:pPr>
+    </w:lvl>
+    <w:lvl w:ilvl="7" w:tplc="04090019" w:tentative="1">
+      <w:start w:val="1"/>
+      <w:numFmt w:val="lowerLetter"/>
+      <w:lvlText w:val="%8."/>
+      <w:lvlJc w:val="left"/>
+      <w:pPr>
+        <w:ind w:left="5760" w:hanging="360"/>
+      </w:pPr>
+    </w:lvl>
+    <w:lvl w:ilvl="8" w:tplc="0409001B" w:tentative="1">
+      <w:start w:val="1"/>
+      <w:numFmt w:val="lowerRoman"/>
+      <w:lvlText w:val="%9."/>
+      <w:lvlJc w:val="right"/>
+      <w:pPr>
+        <w:ind w:left="6480" w:hanging="180"/>
+      </w:pPr>
+    </w:lvl>
+  </w:abstractNum>
+  <w:abstractNum w:abstractNumId="8" w15:restartNumberingAfterBreak="0">
     <w:nsid w:val="5777439E"/>
     <w:multiLevelType w:val="hybridMultilevel"/>
     <w:tmpl w:val="9A9E0EAA"/>
@@ -4525,7 +5083,7 @@
       </w:pPr>
     </w:lvl>
   </w:abstractNum>
-  <w:abstractNum w:abstractNumId="6" w15:restartNumberingAfterBreak="0">
+  <w:abstractNum w:abstractNumId="9" w15:restartNumberingAfterBreak="0">
     <w:nsid w:val="720E63C2"/>
     <w:multiLevelType w:val="hybridMultilevel"/>
     <w:tmpl w:val="991405AE"/>
@@ -4615,25 +5173,34 @@
     </w:lvl>
   </w:abstractNum>
   <w:num w:numId="1">
-    <w:abstractNumId w:val="2"/>
+    <w:abstractNumId w:val="4"/>
   </w:num>
   <w:num w:numId="2">
-    <w:abstractNumId w:val="4"/>
+    <w:abstractNumId w:val="6"/>
   </w:num>
   <w:num w:numId="3">
+    <w:abstractNumId w:val="5"/>
+  </w:num>
+  <w:num w:numId="4">
     <w:abstractNumId w:val="3"/>
   </w:num>
-  <w:num w:numId="4">
-    <w:abstractNumId w:val="1"/>
-  </w:num>
   <w:num w:numId="5">
-    <w:abstractNumId w:val="5"/>
+    <w:abstractNumId w:val="8"/>
   </w:num>
   <w:num w:numId="6">
-    <w:abstractNumId w:val="6"/>
+    <w:abstractNumId w:val="9"/>
   </w:num>
   <w:num w:numId="7">
     <w:abstractNumId w:val="0"/>
+  </w:num>
+  <w:num w:numId="8">
+    <w:abstractNumId w:val="7"/>
+  </w:num>
+  <w:num w:numId="9">
+    <w:abstractNumId w:val="2"/>
+  </w:num>
+  <w:num w:numId="10">
+    <w:abstractNumId w:val="1"/>
   </w:num>
 </w:numbering>
 </file>
@@ -4686,7 +5253,7 @@
     <w:lsdException w:name="toc 9" w:semiHidden="1" w:uiPriority="39" w:unhideWhenUsed="1"/>
     <w:lsdException w:name="Normal Indent" w:semiHidden="1" w:unhideWhenUsed="1"/>
     <w:lsdException w:name="footnote text" w:semiHidden="1" w:unhideWhenUsed="1"/>
-    <w:lsdException w:name="annotation text" w:semiHidden="1" w:unhideWhenUsed="1"/>
+    <w:lsdException w:name="annotation text" w:semiHidden="1" w:uiPriority="0" w:unhideWhenUsed="1"/>
     <w:lsdException w:name="header" w:semiHidden="1" w:unhideWhenUsed="1"/>
     <w:lsdException w:name="footer" w:semiHidden="1" w:unhideWhenUsed="1"/>
     <w:lsdException w:name="index heading" w:semiHidden="1" w:unhideWhenUsed="1"/>
@@ -5245,6 +5812,39 @@
       <w:lang w:eastAsia="en-US"/>
     </w:rPr>
   </w:style>
+  <w:style w:type="paragraph" w:styleId="CommentText">
+    <w:name w:val="annotation text"/>
+    <w:basedOn w:val="Normal"/>
+    <w:link w:val="CommentTextChar"/>
+    <w:unhideWhenUsed/>
+    <w:rsid w:val="00527AC3"/>
+    <w:pPr>
+      <w:suppressAutoHyphens/>
+      <w:autoSpaceDN w:val="0"/>
+      <w:spacing w:before="60" w:after="60" w:line="240" w:lineRule="auto"/>
+      <w:ind w:left="144"/>
+    </w:pPr>
+    <w:rPr>
+      <w:rFonts w:ascii="Arial" w:eastAsia="Times New Roman" w:hAnsi="Arial" w:cs="Times New Roman"/>
+      <w:kern w:val="3"/>
+      <w:sz w:val="20"/>
+      <w:szCs w:val="20"/>
+      <w:lang w:eastAsia="zh-CN"/>
+    </w:rPr>
+  </w:style>
+  <w:style w:type="character" w:customStyle="1" w:styleId="CommentTextChar">
+    <w:name w:val="Comment Text Char"/>
+    <w:basedOn w:val="DefaultParagraphFont"/>
+    <w:link w:val="CommentText"/>
+    <w:rsid w:val="00527AC3"/>
+    <w:rPr>
+      <w:rFonts w:ascii="Arial" w:eastAsia="Times New Roman" w:hAnsi="Arial" w:cs="Times New Roman"/>
+      <w:kern w:val="3"/>
+      <w:sz w:val="20"/>
+      <w:szCs w:val="20"/>
+      <w:lang w:eastAsia="zh-CN"/>
+    </w:rPr>
+  </w:style>
 </w:styles>
 </file>
 

</xml_diff>